<commit_message>
Plano de Projeto quase finalizado; TAP Finalizado; LaTeX em estado alpha
</commit_message>
<xml_diff>
--- a/LaTeX Project/Documentos/Plano_de_Projeto.docx
+++ b/LaTeX Project/Documentos/Plano_de_Projeto.docx
@@ -1068,7 +1068,17 @@
                                         <w:szCs w:val="72"/>
                                         <w:lang w:val="pt-BR"/>
                                       </w:rPr>
-                                      <w:t>Plano de Gerenciamento do Projeto</w:t>
+                                      <w:t xml:space="preserve">Plano </w:t>
+                                    </w:r>
+                                    <w:r>
+                                      <w:rPr>
+                                        <w:rFonts w:asciiTheme="majorHAnsi" w:eastAsiaTheme="majorEastAsia" w:hAnsiTheme="majorHAnsi" w:cstheme="majorBidi"/>
+                                        <w:color w:val="FFFFFF" w:themeColor="background1"/>
+                                        <w:sz w:val="56"/>
+                                        <w:szCs w:val="72"/>
+                                        <w:lang w:val="pt-BR"/>
+                                      </w:rPr>
+                                      <w:t>de Gerenciamento do Projeto</w:t>
                                     </w:r>
                                   </w:p>
                                 </w:sdtContent>
@@ -1132,7 +1142,17 @@
                                   <w:szCs w:val="72"/>
                                   <w:lang w:val="pt-BR"/>
                                 </w:rPr>
-                                <w:t>Plano de Gerenciamento do Projeto</w:t>
+                                <w:t xml:space="preserve">Plano </w:t>
+                              </w:r>
+                              <w:r>
+                                <w:rPr>
+                                  <w:rFonts w:asciiTheme="majorHAnsi" w:eastAsiaTheme="majorEastAsia" w:hAnsiTheme="majorHAnsi" w:cstheme="majorBidi"/>
+                                  <w:color w:val="FFFFFF" w:themeColor="background1"/>
+                                  <w:sz w:val="56"/>
+                                  <w:szCs w:val="72"/>
+                                  <w:lang w:val="pt-BR"/>
+                                </w:rPr>
+                                <w:t>de Gerenciamento do Projeto</w:t>
                               </w:r>
                             </w:p>
                           </w:sdtContent>
@@ -1165,7 +1185,7 @@
           <w:rFonts w:ascii="Arial" w:hAnsi="Arial" w:cs="Arial"/>
         </w:rPr>
       </w:pPr>
-      <w:bookmarkStart w:id="0" w:name="_Toc437357690"/>
+      <w:bookmarkStart w:id="0" w:name="_Toc437466966"/>
       <w:r>
         <w:rPr>
           <w:rFonts w:ascii="Arial" w:hAnsi="Arial" w:cs="Arial"/>
@@ -2003,7 +2023,7 @@
             </w:rPr>
             <w:fldChar w:fldCharType="separate"/>
           </w:r>
-          <w:hyperlink w:anchor="_Toc437357690" w:history="1">
+          <w:hyperlink w:anchor="_Toc437466966" w:history="1">
             <w:r>
               <w:rPr>
                 <w:rStyle w:val="Hyperlink"/>
@@ -2011,14 +2031,6 @@
                 <w:noProof/>
               </w:rPr>
               <w:t>Histórico de alterações do documento</w:t>
-            </w:r>
-            <w:r>
-              <w:rPr>
-                <w:rStyle w:val="Hyperlink"/>
-                <w:rFonts w:ascii="Arial" w:hAnsi="Arial" w:cs="Arial"/>
-                <w:noProof/>
-              </w:rPr>
-              <w:t>....................................................</w:t>
             </w:r>
             <w:r>
               <w:rPr>
@@ -2039,7 +2051,7 @@
                 <w:noProof/>
                 <w:webHidden/>
               </w:rPr>
-              <w:instrText xml:space="preserve"> PAGEREF _Toc437357690 \h </w:instrText>
+              <w:instrText xml:space="preserve"> PAGEREF _Toc437466966 \h </w:instrText>
             </w:r>
             <w:r>
               <w:rPr>
@@ -2081,7 +2093,7 @@
               <w:lang w:val="en-US" w:eastAsia="en-US"/>
             </w:rPr>
           </w:pPr>
-          <w:hyperlink w:anchor="_Toc437357691" w:history="1">
+          <w:hyperlink w:anchor="_Toc437466967" w:history="1">
             <w:r>
               <w:rPr>
                 <w:rStyle w:val="Hyperlink"/>
@@ -2107,14 +2119,6 @@
             </w:r>
             <w:r>
               <w:rPr>
-                <w:rStyle w:val="Hyperlink"/>
-                <w:rFonts w:ascii="Arial" w:hAnsi="Arial" w:cs="Arial"/>
-                <w:noProof/>
-              </w:rPr>
-              <w:t>.....................................</w:t>
-            </w:r>
-            <w:r>
-              <w:rPr>
                 <w:noProof/>
                 <w:webHidden/>
               </w:rPr>
@@ -2132,7 +2136,7 @@
                 <w:noProof/>
                 <w:webHidden/>
               </w:rPr>
-              <w:instrText xml:space="preserve"> PAGEREF _Toc437357691 \h </w:instrText>
+              <w:instrText xml:space="preserve"> PAGEREF _Toc437466967 \h </w:instrText>
             </w:r>
             <w:r>
               <w:rPr>
@@ -2174,7 +2178,7 @@
               <w:lang w:val="en-US" w:eastAsia="en-US"/>
             </w:rPr>
           </w:pPr>
-          <w:hyperlink w:anchor="_Toc437357692" w:history="1">
+          <w:hyperlink w:anchor="_Toc437466968" w:history="1">
             <w:r>
               <w:rPr>
                 <w:rStyle w:val="Hyperlink"/>
@@ -2200,14 +2204,6 @@
             </w:r>
             <w:r>
               <w:rPr>
-                <w:rStyle w:val="Hyperlink"/>
-                <w:rFonts w:ascii="Arial" w:hAnsi="Arial" w:cs="Arial"/>
-                <w:noProof/>
-              </w:rPr>
-              <w:t>..............................................................</w:t>
-            </w:r>
-            <w:r>
-              <w:rPr>
                 <w:noProof/>
                 <w:webHidden/>
               </w:rPr>
@@ -2225,7 +2221,7 @@
                 <w:noProof/>
                 <w:webHidden/>
               </w:rPr>
-              <w:instrText xml:space="preserve"> PAGEREF _Toc437357692 \h </w:instrText>
+              <w:instrText xml:space="preserve"> PAGEREF _Toc437466968 \h </w:instrText>
             </w:r>
             <w:r>
               <w:rPr>
@@ -2267,7 +2263,7 @@
               <w:lang w:val="en-US" w:eastAsia="en-US"/>
             </w:rPr>
           </w:pPr>
-          <w:hyperlink w:anchor="_Toc437357693" w:history="1">
+          <w:hyperlink w:anchor="_Toc437466969" w:history="1">
             <w:r>
               <w:rPr>
                 <w:rStyle w:val="Hyperlink"/>
@@ -2293,14 +2289,6 @@
             </w:r>
             <w:r>
               <w:rPr>
-                <w:rStyle w:val="Hyperlink"/>
-                <w:rFonts w:ascii="Arial" w:hAnsi="Arial" w:cs="Arial"/>
-                <w:noProof/>
-              </w:rPr>
-              <w:t>..............................................................................</w:t>
-            </w:r>
-            <w:r>
-              <w:rPr>
                 <w:noProof/>
                 <w:webHidden/>
               </w:rPr>
@@ -2318,7 +2306,7 @@
                 <w:noProof/>
                 <w:webHidden/>
               </w:rPr>
-              <w:instrText xml:space="preserve"> PAGEREF _Toc437357693 \h </w:instrText>
+              <w:instrText xml:space="preserve"> PAGEREF _Toc437466969 \h </w:instrText>
             </w:r>
             <w:r>
               <w:rPr>
@@ -2360,7 +2348,7 @@
               <w:lang w:val="en-US" w:eastAsia="en-US"/>
             </w:rPr>
           </w:pPr>
-          <w:hyperlink w:anchor="_Toc437357694" w:history="1">
+          <w:hyperlink w:anchor="_Toc437466970" w:history="1">
             <w:r>
               <w:rPr>
                 <w:rStyle w:val="Hyperlink"/>
@@ -2386,14 +2374,6 @@
             </w:r>
             <w:r>
               <w:rPr>
-                <w:rStyle w:val="Hyperlink"/>
-                <w:rFonts w:ascii="Arial" w:hAnsi="Arial" w:cs="Arial"/>
-                <w:noProof/>
-              </w:rPr>
-              <w:t>.............................................................................</w:t>
-            </w:r>
-            <w:r>
-              <w:rPr>
                 <w:noProof/>
                 <w:webHidden/>
               </w:rPr>
@@ -2411,7 +2391,7 @@
                 <w:noProof/>
                 <w:webHidden/>
               </w:rPr>
-              <w:instrText xml:space="preserve"> PAGEREF _Toc437357694 \h </w:instrText>
+              <w:instrText xml:space="preserve"> PAGEREF _Toc437466970 \h </w:instrText>
             </w:r>
             <w:r>
               <w:rPr>
@@ -2453,7 +2433,7 @@
               <w:lang w:val="en-US" w:eastAsia="en-US"/>
             </w:rPr>
           </w:pPr>
-          <w:hyperlink w:anchor="_Toc437357695" w:history="1">
+          <w:hyperlink w:anchor="_Toc437466971" w:history="1">
             <w:r>
               <w:rPr>
                 <w:rStyle w:val="Hyperlink"/>
@@ -2479,14 +2459,6 @@
             </w:r>
             <w:r>
               <w:rPr>
-                <w:rStyle w:val="Hyperlink"/>
-                <w:rFonts w:ascii="Arial" w:hAnsi="Arial" w:cs="Arial"/>
-                <w:noProof/>
-              </w:rPr>
-              <w:t>......................................</w:t>
-            </w:r>
-            <w:r>
-              <w:rPr>
                 <w:noProof/>
                 <w:webHidden/>
               </w:rPr>
@@ -2504,7 +2476,7 @@
                 <w:noProof/>
                 <w:webHidden/>
               </w:rPr>
-              <w:instrText xml:space="preserve"> PAGEREF _Toc437357695 \h </w:instrText>
+              <w:instrText xml:space="preserve"> PAGEREF _Toc437466971 \h </w:instrText>
             </w:r>
             <w:r>
               <w:rPr>
@@ -2546,7 +2518,7 @@
               <w:lang w:val="en-US" w:eastAsia="en-US"/>
             </w:rPr>
           </w:pPr>
-          <w:hyperlink w:anchor="_Toc437357696" w:history="1">
+          <w:hyperlink w:anchor="_Toc437466972" w:history="1">
             <w:r>
               <w:rPr>
                 <w:rStyle w:val="Hyperlink"/>
@@ -2572,14 +2544,6 @@
             </w:r>
             <w:r>
               <w:rPr>
-                <w:rStyle w:val="Hyperlink"/>
-                <w:rFonts w:ascii="Arial" w:hAnsi="Arial" w:cs="Arial"/>
-                <w:noProof/>
-              </w:rPr>
-              <w:t>.....................................</w:t>
-            </w:r>
-            <w:r>
-              <w:rPr>
                 <w:noProof/>
                 <w:webHidden/>
               </w:rPr>
@@ -2597,7 +2561,7 @@
                 <w:noProof/>
                 <w:webHidden/>
               </w:rPr>
-              <w:instrText xml:space="preserve"> PAGEREF _Toc437357696 \h </w:instrText>
+              <w:instrText xml:space="preserve"> PAGEREF _Toc437466972 \h </w:instrText>
             </w:r>
             <w:r>
               <w:rPr>
@@ -2639,7 +2603,7 @@
               <w:lang w:val="en-US" w:eastAsia="en-US"/>
             </w:rPr>
           </w:pPr>
-          <w:hyperlink w:anchor="_Toc437357697" w:history="1">
+          <w:hyperlink w:anchor="_Toc437466973" w:history="1">
             <w:r>
               <w:rPr>
                 <w:rStyle w:val="Hyperlink"/>
@@ -2665,14 +2629,6 @@
             </w:r>
             <w:r>
               <w:rPr>
-                <w:rStyle w:val="Hyperlink"/>
-                <w:rFonts w:ascii="Arial" w:hAnsi="Arial" w:cs="Arial"/>
-                <w:noProof/>
-              </w:rPr>
-              <w:t>................................................</w:t>
-            </w:r>
-            <w:r>
-              <w:rPr>
                 <w:noProof/>
                 <w:webHidden/>
               </w:rPr>
@@ -2690,7 +2646,7 @@
                 <w:noProof/>
                 <w:webHidden/>
               </w:rPr>
-              <w:instrText xml:space="preserve"> PAGEREF _Toc437357697 \h </w:instrText>
+              <w:instrText xml:space="preserve"> PAGEREF _Toc437466973 \h </w:instrText>
             </w:r>
             <w:r>
               <w:rPr>
@@ -2732,7 +2688,7 @@
               <w:lang w:val="en-US" w:eastAsia="en-US"/>
             </w:rPr>
           </w:pPr>
-          <w:hyperlink w:anchor="_Toc437357698" w:history="1">
+          <w:hyperlink w:anchor="_Toc437466974" w:history="1">
             <w:r>
               <w:rPr>
                 <w:rStyle w:val="Hyperlink"/>
@@ -2758,14 +2714,6 @@
             </w:r>
             <w:r>
               <w:rPr>
-                <w:rStyle w:val="Hyperlink"/>
-                <w:rFonts w:ascii="Arial" w:hAnsi="Arial" w:cs="Arial"/>
-                <w:noProof/>
-              </w:rPr>
-              <w:t>..............................................................................</w:t>
-            </w:r>
-            <w:r>
-              <w:rPr>
                 <w:noProof/>
                 <w:webHidden/>
               </w:rPr>
@@ -2783,7 +2731,7 @@
                 <w:noProof/>
                 <w:webHidden/>
               </w:rPr>
-              <w:instrText xml:space="preserve"> PAGEREF _Toc437357698 \h </w:instrText>
+              <w:instrText xml:space="preserve"> PAGEREF _Toc437466974 \h </w:instrText>
             </w:r>
             <w:r>
               <w:rPr>
@@ -2825,7 +2773,7 @@
               <w:lang w:val="en-US" w:eastAsia="en-US"/>
             </w:rPr>
           </w:pPr>
-          <w:hyperlink w:anchor="_Toc437357699" w:history="1">
+          <w:hyperlink w:anchor="_Toc437466975" w:history="1">
             <w:r>
               <w:rPr>
                 <w:rStyle w:val="Hyperlink"/>
@@ -2851,14 +2799,6 @@
             </w:r>
             <w:r>
               <w:rPr>
-                <w:rStyle w:val="Hyperlink"/>
-                <w:rFonts w:ascii="Arial" w:hAnsi="Arial" w:cs="Arial"/>
-                <w:noProof/>
-              </w:rPr>
-              <w:t>.............................................................</w:t>
-            </w:r>
-            <w:r>
-              <w:rPr>
                 <w:noProof/>
                 <w:webHidden/>
               </w:rPr>
@@ -2876,7 +2816,7 @@
                 <w:noProof/>
                 <w:webHidden/>
               </w:rPr>
-              <w:instrText xml:space="preserve"> PAGEREF _Toc437357699 \h </w:instrText>
+              <w:instrText xml:space="preserve"> PAGEREF _Toc437466975 \h </w:instrText>
             </w:r>
             <w:r>
               <w:rPr>
@@ -2918,14 +2858,14 @@
               <w:lang w:val="en-US" w:eastAsia="en-US"/>
             </w:rPr>
           </w:pPr>
-          <w:hyperlink w:anchor="_Toc437357700" w:history="1">
+          <w:hyperlink w:anchor="_Toc437466976" w:history="1">
             <w:r>
               <w:rPr>
                 <w:rStyle w:val="Hyperlink"/>
                 <w:rFonts w:ascii="Arial" w:hAnsi="Arial" w:cs="Arial"/>
                 <w:noProof/>
               </w:rPr>
-              <w:t>10.</w:t>
+              <w:t>9.1.</w:t>
             </w:r>
             <w:r>
               <w:rPr>
@@ -2940,15 +2880,7 @@
                 <w:rFonts w:ascii="Arial" w:hAnsi="Arial" w:cs="Arial"/>
                 <w:noProof/>
               </w:rPr>
-              <w:t>Orçamento detalhado</w:t>
-            </w:r>
-            <w:r>
-              <w:rPr>
-                <w:rStyle w:val="Hyperlink"/>
-                <w:rFonts w:ascii="Arial" w:hAnsi="Arial" w:cs="Arial"/>
-                <w:noProof/>
-              </w:rPr>
-              <w:t>............................................................</w:t>
+              <w:t>Estação base</w:t>
             </w:r>
             <w:r>
               <w:rPr>
@@ -2969,7 +2901,7 @@
                 <w:noProof/>
                 <w:webHidden/>
               </w:rPr>
-              <w:instrText xml:space="preserve"> PAGEREF _Toc437357700 \h </w:instrText>
+              <w:instrText xml:space="preserve"> PAGEREF _Toc437466976 \h </w:instrText>
             </w:r>
             <w:r>
               <w:rPr>
@@ -3011,14 +2943,14 @@
               <w:lang w:val="en-US" w:eastAsia="en-US"/>
             </w:rPr>
           </w:pPr>
-          <w:hyperlink w:anchor="_Toc437357701" w:history="1">
+          <w:hyperlink w:anchor="_Toc437466977" w:history="1">
             <w:r>
               <w:rPr>
                 <w:rStyle w:val="Hyperlink"/>
                 <w:rFonts w:ascii="Arial" w:hAnsi="Arial" w:cs="Arial"/>
                 <w:noProof/>
               </w:rPr>
-              <w:t>11.</w:t>
+              <w:t>9.1.1.</w:t>
             </w:r>
             <w:r>
               <w:rPr>
@@ -3033,15 +2965,7 @@
                 <w:rFonts w:ascii="Arial" w:hAnsi="Arial" w:cs="Arial"/>
                 <w:noProof/>
               </w:rPr>
-              <w:t>Designação de tarefas</w:t>
-            </w:r>
-            <w:r>
-              <w:rPr>
-                <w:rStyle w:val="Hyperlink"/>
-                <w:rFonts w:ascii="Arial" w:hAnsi="Arial" w:cs="Arial"/>
-                <w:noProof/>
-              </w:rPr>
-              <w:t>..........................................................</w:t>
+              <w:t>Linguagem de programação</w:t>
             </w:r>
             <w:r>
               <w:rPr>
@@ -3062,7 +2986,7 @@
                 <w:noProof/>
                 <w:webHidden/>
               </w:rPr>
-              <w:instrText xml:space="preserve"> PAGEREF _Toc437357701 \h </w:instrText>
+              <w:instrText xml:space="preserve"> PAGEREF _Toc437466977 \h </w:instrText>
             </w:r>
             <w:r>
               <w:rPr>
@@ -3104,14 +3028,14 @@
               <w:lang w:val="en-US" w:eastAsia="en-US"/>
             </w:rPr>
           </w:pPr>
-          <w:hyperlink w:anchor="_Toc437357702" w:history="1">
+          <w:hyperlink w:anchor="_Toc437466978" w:history="1">
             <w:r>
               <w:rPr>
                 <w:rStyle w:val="Hyperlink"/>
                 <w:rFonts w:ascii="Arial" w:hAnsi="Arial" w:cs="Arial"/>
                 <w:noProof/>
               </w:rPr>
-              <w:t>12.</w:t>
+              <w:t>9.1.2.</w:t>
             </w:r>
             <w:r>
               <w:rPr>
@@ -3126,15 +3050,7 @@
                 <w:rFonts w:ascii="Arial" w:hAnsi="Arial" w:cs="Arial"/>
                 <w:noProof/>
               </w:rPr>
-              <w:t>Cronograma</w:t>
-            </w:r>
-            <w:r>
-              <w:rPr>
-                <w:rStyle w:val="Hyperlink"/>
-                <w:rFonts w:ascii="Arial" w:hAnsi="Arial" w:cs="Arial"/>
-                <w:noProof/>
-              </w:rPr>
-              <w:t>..........................................................................</w:t>
+              <w:t>Compartilhamento de dados entre a equipe</w:t>
             </w:r>
             <w:r>
               <w:rPr>
@@ -3155,7 +3071,7 @@
                 <w:noProof/>
                 <w:webHidden/>
               </w:rPr>
-              <w:instrText xml:space="preserve"> PAGEREF _Toc437357702 \h </w:instrText>
+              <w:instrText xml:space="preserve"> PAGEREF _Toc437466978 \h </w:instrText>
             </w:r>
             <w:r>
               <w:rPr>
@@ -3175,7 +3091,7 @@
                 <w:noProof/>
                 <w:webHidden/>
               </w:rPr>
-              <w:t>21</w:t>
+              <w:t>22</w:t>
             </w:r>
             <w:r>
               <w:rPr>
@@ -3197,14 +3113,14 @@
               <w:lang w:val="en-US" w:eastAsia="en-US"/>
             </w:rPr>
           </w:pPr>
-          <w:hyperlink w:anchor="_Toc437357703" w:history="1">
+          <w:hyperlink w:anchor="_Toc437466979" w:history="1">
             <w:r>
               <w:rPr>
                 <w:rStyle w:val="Hyperlink"/>
                 <w:rFonts w:ascii="Arial" w:hAnsi="Arial" w:cs="Arial"/>
                 <w:noProof/>
               </w:rPr>
-              <w:t>13.</w:t>
+              <w:t>9.1.3.</w:t>
             </w:r>
             <w:r>
               <w:rPr>
@@ -3219,7 +3135,7 @@
                 <w:rFonts w:ascii="Arial" w:hAnsi="Arial" w:cs="Arial"/>
                 <w:noProof/>
               </w:rPr>
-              <w:t>Acompanhamento de Projeto e auxiliares de gerenciamento</w:t>
+              <w:t>Sistema Operacional e Interface de desenvolvimento</w:t>
             </w:r>
             <w:r>
               <w:rPr>
@@ -3240,7 +3156,7 @@
                 <w:noProof/>
                 <w:webHidden/>
               </w:rPr>
-              <w:instrText xml:space="preserve"> PAGEREF _Toc437357703 \h </w:instrText>
+              <w:instrText xml:space="preserve"> PAGEREF _Toc437466979 \h </w:instrText>
             </w:r>
             <w:r>
               <w:rPr>
@@ -3260,7 +3176,7 @@
                 <w:noProof/>
                 <w:webHidden/>
               </w:rPr>
-              <w:t>21</w:t>
+              <w:t>22</w:t>
             </w:r>
             <w:r>
               <w:rPr>
@@ -3282,14 +3198,14 @@
               <w:lang w:val="en-US" w:eastAsia="en-US"/>
             </w:rPr>
           </w:pPr>
-          <w:hyperlink w:anchor="_Toc437357704" w:history="1">
+          <w:hyperlink w:anchor="_Toc437466980" w:history="1">
             <w:r>
               <w:rPr>
                 <w:rStyle w:val="Hyperlink"/>
                 <w:rFonts w:ascii="Arial" w:hAnsi="Arial" w:cs="Arial"/>
                 <w:noProof/>
               </w:rPr>
-              <w:t>14.</w:t>
+              <w:t>9.2.</w:t>
             </w:r>
             <w:r>
               <w:rPr>
@@ -3304,15 +3220,7 @@
                 <w:rFonts w:ascii="Arial" w:hAnsi="Arial" w:cs="Arial"/>
                 <w:noProof/>
               </w:rPr>
-              <w:t>Bibliografia</w:t>
-            </w:r>
-            <w:r>
-              <w:rPr>
-                <w:rStyle w:val="Hyperlink"/>
-                <w:rFonts w:ascii="Arial" w:hAnsi="Arial" w:cs="Arial"/>
-                <w:noProof/>
-              </w:rPr>
-              <w:t>.............................................................................</w:t>
+              <w:t>Sistema de comunicação</w:t>
             </w:r>
             <w:r>
               <w:rPr>
@@ -3333,7 +3241,7 @@
                 <w:noProof/>
                 <w:webHidden/>
               </w:rPr>
-              <w:instrText xml:space="preserve"> PAGEREF _Toc437357704 \h </w:instrText>
+              <w:instrText xml:space="preserve"> PAGEREF _Toc437466980 \h </w:instrText>
             </w:r>
             <w:r>
               <w:rPr>
@@ -3353,7 +3261,602 @@
                 <w:noProof/>
                 <w:webHidden/>
               </w:rPr>
-              <w:t>21</w:t>
+              <w:t>22</w:t>
+            </w:r>
+            <w:r>
+              <w:rPr>
+                <w:noProof/>
+                <w:webHidden/>
+              </w:rPr>
+              <w:fldChar w:fldCharType="end"/>
+            </w:r>
+          </w:hyperlink>
+        </w:p>
+        <w:p>
+          <w:pPr>
+            <w:pStyle w:val="TOC1"/>
+            <w:tabs>
+              <w:tab w:val="left" w:pos="1100"/>
+            </w:tabs>
+            <w:rPr>
+              <w:noProof/>
+              <w:lang w:val="en-US" w:eastAsia="en-US"/>
+            </w:rPr>
+          </w:pPr>
+          <w:hyperlink w:anchor="_Toc437466981" w:history="1">
+            <w:r>
+              <w:rPr>
+                <w:rStyle w:val="Hyperlink"/>
+                <w:rFonts w:ascii="Arial" w:hAnsi="Arial" w:cs="Arial"/>
+                <w:noProof/>
+              </w:rPr>
+              <w:t>9.3.</w:t>
+            </w:r>
+            <w:r>
+              <w:rPr>
+                <w:noProof/>
+                <w:lang w:val="en-US" w:eastAsia="en-US"/>
+              </w:rPr>
+              <w:tab/>
+            </w:r>
+            <w:r>
+              <w:rPr>
+                <w:rStyle w:val="Hyperlink"/>
+                <w:rFonts w:ascii="Arial" w:hAnsi="Arial" w:cs="Arial"/>
+                <w:noProof/>
+              </w:rPr>
+              <w:t>Sistema embarcado</w:t>
+            </w:r>
+            <w:r>
+              <w:rPr>
+                <w:noProof/>
+                <w:webHidden/>
+              </w:rPr>
+              <w:tab/>
+            </w:r>
+            <w:r>
+              <w:rPr>
+                <w:noProof/>
+                <w:webHidden/>
+              </w:rPr>
+              <w:fldChar w:fldCharType="begin"/>
+            </w:r>
+            <w:r>
+              <w:rPr>
+                <w:noProof/>
+                <w:webHidden/>
+              </w:rPr>
+              <w:instrText xml:space="preserve"> PAGEREF _Toc437466981 \h </w:instrText>
+            </w:r>
+            <w:r>
+              <w:rPr>
+                <w:noProof/>
+                <w:webHidden/>
+              </w:rPr>
+            </w:r>
+            <w:r>
+              <w:rPr>
+                <w:noProof/>
+                <w:webHidden/>
+              </w:rPr>
+              <w:fldChar w:fldCharType="separate"/>
+            </w:r>
+            <w:r>
+              <w:rPr>
+                <w:noProof/>
+                <w:webHidden/>
+              </w:rPr>
+              <w:t>22</w:t>
+            </w:r>
+            <w:r>
+              <w:rPr>
+                <w:noProof/>
+                <w:webHidden/>
+              </w:rPr>
+              <w:fldChar w:fldCharType="end"/>
+            </w:r>
+          </w:hyperlink>
+        </w:p>
+        <w:p>
+          <w:pPr>
+            <w:pStyle w:val="TOC1"/>
+            <w:tabs>
+              <w:tab w:val="left" w:pos="1100"/>
+            </w:tabs>
+            <w:rPr>
+              <w:noProof/>
+              <w:lang w:val="en-US" w:eastAsia="en-US"/>
+            </w:rPr>
+          </w:pPr>
+          <w:hyperlink w:anchor="_Toc437466982" w:history="1">
+            <w:r>
+              <w:rPr>
+                <w:rStyle w:val="Hyperlink"/>
+                <w:rFonts w:ascii="Arial" w:hAnsi="Arial" w:cs="Arial"/>
+                <w:noProof/>
+              </w:rPr>
+              <w:t>9.3.1.</w:t>
+            </w:r>
+            <w:r>
+              <w:rPr>
+                <w:noProof/>
+                <w:lang w:val="en-US" w:eastAsia="en-US"/>
+              </w:rPr>
+              <w:tab/>
+            </w:r>
+            <w:r>
+              <w:rPr>
+                <w:rStyle w:val="Hyperlink"/>
+                <w:rFonts w:ascii="Arial" w:hAnsi="Arial" w:cs="Arial"/>
+                <w:noProof/>
+              </w:rPr>
+              <w:t>Microcontrolador</w:t>
+            </w:r>
+            <w:r>
+              <w:rPr>
+                <w:noProof/>
+                <w:webHidden/>
+              </w:rPr>
+              <w:tab/>
+            </w:r>
+            <w:r>
+              <w:rPr>
+                <w:noProof/>
+                <w:webHidden/>
+              </w:rPr>
+              <w:fldChar w:fldCharType="begin"/>
+            </w:r>
+            <w:r>
+              <w:rPr>
+                <w:noProof/>
+                <w:webHidden/>
+              </w:rPr>
+              <w:instrText xml:space="preserve"> PAGEREF _Toc437466982 \h </w:instrText>
+            </w:r>
+            <w:r>
+              <w:rPr>
+                <w:noProof/>
+                <w:webHidden/>
+              </w:rPr>
+            </w:r>
+            <w:r>
+              <w:rPr>
+                <w:noProof/>
+                <w:webHidden/>
+              </w:rPr>
+              <w:fldChar w:fldCharType="separate"/>
+            </w:r>
+            <w:r>
+              <w:rPr>
+                <w:noProof/>
+                <w:webHidden/>
+              </w:rPr>
+              <w:t>22</w:t>
+            </w:r>
+            <w:r>
+              <w:rPr>
+                <w:noProof/>
+                <w:webHidden/>
+              </w:rPr>
+              <w:fldChar w:fldCharType="end"/>
+            </w:r>
+          </w:hyperlink>
+        </w:p>
+        <w:p>
+          <w:pPr>
+            <w:pStyle w:val="TOC1"/>
+            <w:tabs>
+              <w:tab w:val="left" w:pos="1100"/>
+            </w:tabs>
+            <w:rPr>
+              <w:noProof/>
+              <w:lang w:val="en-US" w:eastAsia="en-US"/>
+            </w:rPr>
+          </w:pPr>
+          <w:hyperlink w:anchor="_Toc437466983" w:history="1">
+            <w:r>
+              <w:rPr>
+                <w:rStyle w:val="Hyperlink"/>
+                <w:rFonts w:ascii="Arial" w:hAnsi="Arial" w:cs="Arial"/>
+                <w:noProof/>
+              </w:rPr>
+              <w:t>10.</w:t>
+            </w:r>
+            <w:r>
+              <w:rPr>
+                <w:noProof/>
+                <w:lang w:val="en-US" w:eastAsia="en-US"/>
+              </w:rPr>
+              <w:tab/>
+            </w:r>
+            <w:r>
+              <w:rPr>
+                <w:rStyle w:val="Hyperlink"/>
+                <w:rFonts w:ascii="Arial" w:hAnsi="Arial" w:cs="Arial"/>
+                <w:noProof/>
+              </w:rPr>
+              <w:t>Orçamento detalhado</w:t>
+            </w:r>
+            <w:r>
+              <w:rPr>
+                <w:noProof/>
+                <w:webHidden/>
+              </w:rPr>
+              <w:tab/>
+            </w:r>
+            <w:r>
+              <w:rPr>
+                <w:noProof/>
+                <w:webHidden/>
+              </w:rPr>
+              <w:fldChar w:fldCharType="begin"/>
+            </w:r>
+            <w:r>
+              <w:rPr>
+                <w:noProof/>
+                <w:webHidden/>
+              </w:rPr>
+              <w:instrText xml:space="preserve"> PAGEREF _Toc437466983 \h </w:instrText>
+            </w:r>
+            <w:r>
+              <w:rPr>
+                <w:noProof/>
+                <w:webHidden/>
+              </w:rPr>
+            </w:r>
+            <w:r>
+              <w:rPr>
+                <w:noProof/>
+                <w:webHidden/>
+              </w:rPr>
+              <w:fldChar w:fldCharType="separate"/>
+            </w:r>
+            <w:r>
+              <w:rPr>
+                <w:noProof/>
+                <w:webHidden/>
+              </w:rPr>
+              <w:t>22</w:t>
+            </w:r>
+            <w:r>
+              <w:rPr>
+                <w:noProof/>
+                <w:webHidden/>
+              </w:rPr>
+              <w:fldChar w:fldCharType="end"/>
+            </w:r>
+          </w:hyperlink>
+        </w:p>
+        <w:p>
+          <w:pPr>
+            <w:pStyle w:val="TOC1"/>
+            <w:tabs>
+              <w:tab w:val="left" w:pos="1100"/>
+            </w:tabs>
+            <w:rPr>
+              <w:noProof/>
+              <w:lang w:val="en-US" w:eastAsia="en-US"/>
+            </w:rPr>
+          </w:pPr>
+          <w:hyperlink w:anchor="_Toc437466984" w:history="1">
+            <w:r>
+              <w:rPr>
+                <w:rStyle w:val="Hyperlink"/>
+                <w:rFonts w:ascii="Arial" w:hAnsi="Arial" w:cs="Arial"/>
+                <w:noProof/>
+              </w:rPr>
+              <w:t>11.</w:t>
+            </w:r>
+            <w:r>
+              <w:rPr>
+                <w:noProof/>
+                <w:lang w:val="en-US" w:eastAsia="en-US"/>
+              </w:rPr>
+              <w:tab/>
+            </w:r>
+            <w:r>
+              <w:rPr>
+                <w:rStyle w:val="Hyperlink"/>
+                <w:rFonts w:ascii="Arial" w:hAnsi="Arial" w:cs="Arial"/>
+                <w:noProof/>
+              </w:rPr>
+              <w:t>Designação de tarefas</w:t>
+            </w:r>
+            <w:r>
+              <w:rPr>
+                <w:noProof/>
+                <w:webHidden/>
+              </w:rPr>
+              <w:tab/>
+            </w:r>
+            <w:r>
+              <w:rPr>
+                <w:noProof/>
+                <w:webHidden/>
+              </w:rPr>
+              <w:fldChar w:fldCharType="begin"/>
+            </w:r>
+            <w:r>
+              <w:rPr>
+                <w:noProof/>
+                <w:webHidden/>
+              </w:rPr>
+              <w:instrText xml:space="preserve"> PAGEREF _Toc437466984 \h </w:instrText>
+            </w:r>
+            <w:r>
+              <w:rPr>
+                <w:noProof/>
+                <w:webHidden/>
+              </w:rPr>
+            </w:r>
+            <w:r>
+              <w:rPr>
+                <w:noProof/>
+                <w:webHidden/>
+              </w:rPr>
+              <w:fldChar w:fldCharType="separate"/>
+            </w:r>
+            <w:r>
+              <w:rPr>
+                <w:noProof/>
+                <w:webHidden/>
+              </w:rPr>
+              <w:t>23</w:t>
+            </w:r>
+            <w:r>
+              <w:rPr>
+                <w:noProof/>
+                <w:webHidden/>
+              </w:rPr>
+              <w:fldChar w:fldCharType="end"/>
+            </w:r>
+          </w:hyperlink>
+        </w:p>
+        <w:p>
+          <w:pPr>
+            <w:pStyle w:val="TOC1"/>
+            <w:tabs>
+              <w:tab w:val="left" w:pos="1100"/>
+            </w:tabs>
+            <w:rPr>
+              <w:noProof/>
+              <w:lang w:val="en-US" w:eastAsia="en-US"/>
+            </w:rPr>
+          </w:pPr>
+          <w:hyperlink w:anchor="_Toc437466985" w:history="1">
+            <w:r>
+              <w:rPr>
+                <w:rStyle w:val="Hyperlink"/>
+                <w:rFonts w:ascii="Arial" w:hAnsi="Arial" w:cs="Arial"/>
+                <w:noProof/>
+              </w:rPr>
+              <w:t>12.</w:t>
+            </w:r>
+            <w:r>
+              <w:rPr>
+                <w:noProof/>
+                <w:lang w:val="en-US" w:eastAsia="en-US"/>
+              </w:rPr>
+              <w:tab/>
+            </w:r>
+            <w:r>
+              <w:rPr>
+                <w:rStyle w:val="Hyperlink"/>
+                <w:rFonts w:ascii="Arial" w:hAnsi="Arial" w:cs="Arial"/>
+                <w:noProof/>
+              </w:rPr>
+              <w:t>Cronograma</w:t>
+            </w:r>
+            <w:r>
+              <w:rPr>
+                <w:noProof/>
+                <w:webHidden/>
+              </w:rPr>
+              <w:tab/>
+            </w:r>
+            <w:r>
+              <w:rPr>
+                <w:noProof/>
+                <w:webHidden/>
+              </w:rPr>
+              <w:fldChar w:fldCharType="begin"/>
+            </w:r>
+            <w:r>
+              <w:rPr>
+                <w:noProof/>
+                <w:webHidden/>
+              </w:rPr>
+              <w:instrText xml:space="preserve"> PAGEREF _Toc437466985 \h </w:instrText>
+            </w:r>
+            <w:r>
+              <w:rPr>
+                <w:noProof/>
+                <w:webHidden/>
+              </w:rPr>
+            </w:r>
+            <w:r>
+              <w:rPr>
+                <w:noProof/>
+                <w:webHidden/>
+              </w:rPr>
+              <w:fldChar w:fldCharType="separate"/>
+            </w:r>
+            <w:r>
+              <w:rPr>
+                <w:noProof/>
+                <w:webHidden/>
+              </w:rPr>
+              <w:t>23</w:t>
+            </w:r>
+            <w:r>
+              <w:rPr>
+                <w:noProof/>
+                <w:webHidden/>
+              </w:rPr>
+              <w:fldChar w:fldCharType="end"/>
+            </w:r>
+          </w:hyperlink>
+        </w:p>
+        <w:p>
+          <w:pPr>
+            <w:pStyle w:val="TOC1"/>
+            <w:tabs>
+              <w:tab w:val="left" w:pos="1100"/>
+            </w:tabs>
+            <w:rPr>
+              <w:noProof/>
+              <w:lang w:val="en-US" w:eastAsia="en-US"/>
+            </w:rPr>
+          </w:pPr>
+          <w:hyperlink w:anchor="_Toc437466986" w:history="1">
+            <w:r>
+              <w:rPr>
+                <w:rStyle w:val="Hyperlink"/>
+                <w:rFonts w:ascii="Arial" w:hAnsi="Arial" w:cs="Arial"/>
+                <w:noProof/>
+              </w:rPr>
+              <w:t>13.</w:t>
+            </w:r>
+            <w:r>
+              <w:rPr>
+                <w:noProof/>
+                <w:lang w:val="en-US" w:eastAsia="en-US"/>
+              </w:rPr>
+              <w:tab/>
+            </w:r>
+            <w:r>
+              <w:rPr>
+                <w:rStyle w:val="Hyperlink"/>
+                <w:rFonts w:ascii="Arial" w:hAnsi="Arial" w:cs="Arial"/>
+                <w:noProof/>
+              </w:rPr>
+              <w:t>Acompanhamento de Projeto e auxiliares de gerenciamento</w:t>
+            </w:r>
+            <w:r>
+              <w:rPr>
+                <w:noProof/>
+                <w:webHidden/>
+              </w:rPr>
+              <w:tab/>
+            </w:r>
+            <w:r>
+              <w:rPr>
+                <w:noProof/>
+                <w:webHidden/>
+              </w:rPr>
+              <w:fldChar w:fldCharType="begin"/>
+            </w:r>
+            <w:r>
+              <w:rPr>
+                <w:noProof/>
+                <w:webHidden/>
+              </w:rPr>
+              <w:instrText xml:space="preserve"> PAGEREF _Toc437466986 \h </w:instrText>
+            </w:r>
+            <w:r>
+              <w:rPr>
+                <w:noProof/>
+                <w:webHidden/>
+              </w:rPr>
+            </w:r>
+            <w:r>
+              <w:rPr>
+                <w:noProof/>
+                <w:webHidden/>
+              </w:rPr>
+              <w:fldChar w:fldCharType="separate"/>
+            </w:r>
+            <w:r>
+              <w:rPr>
+                <w:noProof/>
+                <w:webHidden/>
+              </w:rPr>
+              <w:t>23</w:t>
+            </w:r>
+            <w:r>
+              <w:rPr>
+                <w:noProof/>
+                <w:webHidden/>
+              </w:rPr>
+              <w:fldChar w:fldCharType="end"/>
+            </w:r>
+          </w:hyperlink>
+        </w:p>
+        <w:p>
+          <w:pPr>
+            <w:pStyle w:val="TOC1"/>
+            <w:tabs>
+              <w:tab w:val="left" w:pos="1100"/>
+            </w:tabs>
+            <w:rPr>
+              <w:noProof/>
+              <w:lang w:val="en-US" w:eastAsia="en-US"/>
+            </w:rPr>
+          </w:pPr>
+          <w:hyperlink w:anchor="_Toc437466987" w:history="1">
+            <w:r>
+              <w:rPr>
+                <w:rStyle w:val="Hyperlink"/>
+                <w:rFonts w:ascii="Arial" w:hAnsi="Arial" w:cs="Arial"/>
+                <w:noProof/>
+              </w:rPr>
+              <w:t>14.</w:t>
+            </w:r>
+            <w:r>
+              <w:rPr>
+                <w:noProof/>
+                <w:lang w:val="en-US" w:eastAsia="en-US"/>
+              </w:rPr>
+              <w:tab/>
+            </w:r>
+            <w:r>
+              <w:rPr>
+                <w:rStyle w:val="Hyperlink"/>
+                <w:rFonts w:ascii="Arial" w:hAnsi="Arial" w:cs="Arial"/>
+                <w:noProof/>
+              </w:rPr>
+              <w:t>Bibliografia</w:t>
+            </w:r>
+            <w:r>
+              <w:rPr>
+                <w:noProof/>
+                <w:webHidden/>
+              </w:rPr>
+              <w:tab/>
+            </w:r>
+            <w:r>
+              <w:rPr>
+                <w:noProof/>
+                <w:webHidden/>
+              </w:rPr>
+              <w:fldChar w:fldCharType="begin"/>
+            </w:r>
+            <w:r>
+              <w:rPr>
+                <w:noProof/>
+                <w:webHidden/>
+              </w:rPr>
+              <w:instrText xml:space="preserve"> PAGEREF _Toc437466987 \h </w:instrText>
+            </w:r>
+            <w:r>
+              <w:rPr>
+                <w:noProof/>
+                <w:webHidden/>
+              </w:rPr>
+            </w:r>
+            <w:r>
+              <w:rPr>
+                <w:noProof/>
+                <w:webHidden/>
+              </w:rPr>
+              <w:fldChar w:fldCharType="separate"/>
+            </w:r>
+            <w:r>
+              <w:rPr>
+                <w:noProof/>
+                <w:webHidden/>
+              </w:rPr>
+              <w:t>24</w:t>
             </w:r>
             <w:r>
               <w:rPr>
@@ -3380,15 +3883,6 @@
             </w:rPr>
             <w:fldChar w:fldCharType="end"/>
           </w:r>
-        </w:p>
-        <w:p>
-          <w:pPr>
-            <w:rPr>
-              <w:rFonts w:ascii="Arial" w:hAnsi="Arial" w:cs="Arial"/>
-              <w:b/>
-              <w:bCs/>
-            </w:rPr>
-          </w:pPr>
           <w:r>
             <w:rPr>
               <w:rFonts w:ascii="Arial" w:hAnsi="Arial" w:cs="Arial"/>
@@ -3398,13 +3892,8 @@
             <w:br w:type="page"/>
           </w:r>
         </w:p>
-        <w:p>
-          <w:pPr>
-            <w:rPr>
-              <w:rFonts w:ascii="Arial" w:hAnsi="Arial" w:cs="Arial"/>
-            </w:rPr>
-          </w:pPr>
-        </w:p>
+        <w:bookmarkStart w:id="1" w:name="_GoBack" w:displacedByCustomXml="next"/>
+        <w:bookmarkEnd w:id="1" w:displacedByCustomXml="next"/>
       </w:sdtContent>
     </w:sdt>
     <w:p>
@@ -3422,7 +3911,7 @@
           <w:szCs w:val="32"/>
         </w:rPr>
       </w:pPr>
-      <w:bookmarkStart w:id="1" w:name="_Toc437357691"/>
+      <w:bookmarkStart w:id="2" w:name="_Toc437466967"/>
       <w:r>
         <w:rPr>
           <w:rFonts w:ascii="Arial" w:hAnsi="Arial" w:cs="Arial"/>
@@ -3430,9 +3919,10 @@
           <w:sz w:val="32"/>
           <w:szCs w:val="32"/>
         </w:rPr>
+        <w:lastRenderedPageBreak/>
         <w:t>Declaração do escopo em alto nível</w:t>
       </w:r>
-      <w:bookmarkEnd w:id="1"/>
+      <w:bookmarkEnd w:id="2"/>
     </w:p>
     <w:p>
       <w:pPr>
@@ -3572,7 +4062,7 @@
           <w:szCs w:val="32"/>
         </w:rPr>
       </w:pPr>
-      <w:bookmarkStart w:id="2" w:name="_Toc437357692"/>
+      <w:bookmarkStart w:id="3" w:name="_Toc437466968"/>
       <w:r>
         <w:rPr>
           <w:rFonts w:ascii="Arial" w:hAnsi="Arial" w:cs="Arial"/>
@@ -3582,7 +4072,7 @@
         </w:rPr>
         <w:t>Objetivos do Projeto</w:t>
       </w:r>
-      <w:bookmarkEnd w:id="2"/>
+      <w:bookmarkEnd w:id="3"/>
     </w:p>
     <w:p>
       <w:pPr>
@@ -3836,7 +4326,7 @@
           <w:szCs w:val="32"/>
         </w:rPr>
       </w:pPr>
-      <w:bookmarkStart w:id="3" w:name="_Toc437357693"/>
+      <w:bookmarkStart w:id="4" w:name="_Toc437466969"/>
       <w:r>
         <w:rPr>
           <w:rFonts w:ascii="Arial" w:hAnsi="Arial" w:cs="Arial"/>
@@ -3844,9 +4334,10 @@
           <w:sz w:val="32"/>
           <w:szCs w:val="32"/>
         </w:rPr>
+        <w:lastRenderedPageBreak/>
         <w:t>Premissas</w:t>
       </w:r>
-      <w:bookmarkEnd w:id="3"/>
+      <w:bookmarkEnd w:id="4"/>
     </w:p>
     <w:p>
       <w:pPr>
@@ -3993,7 +4484,7 @@
           <w:szCs w:val="32"/>
         </w:rPr>
       </w:pPr>
-      <w:bookmarkStart w:id="4" w:name="_Toc437357694"/>
+      <w:bookmarkStart w:id="5" w:name="_Toc437466970"/>
       <w:r>
         <w:rPr>
           <w:rFonts w:ascii="Arial" w:hAnsi="Arial" w:cs="Arial"/>
@@ -4003,7 +4494,7 @@
         </w:rPr>
         <w:t>Restrições</w:t>
       </w:r>
-      <w:bookmarkEnd w:id="4"/>
+      <w:bookmarkEnd w:id="5"/>
     </w:p>
     <w:p>
       <w:pPr>
@@ -4157,7 +4648,7 @@
           <w:szCs w:val="32"/>
         </w:rPr>
       </w:pPr>
-      <w:bookmarkStart w:id="5" w:name="_Toc437357695"/>
+      <w:bookmarkStart w:id="6" w:name="_Toc437466971"/>
       <w:r>
         <w:rPr>
           <w:rFonts w:ascii="Arial" w:hAnsi="Arial" w:cs="Arial"/>
@@ -4167,7 +4658,7 @@
         </w:rPr>
         <w:t>Gerente e colaboradores do projeto</w:t>
       </w:r>
-      <w:bookmarkEnd w:id="5"/>
+      <w:bookmarkEnd w:id="6"/>
     </w:p>
     <w:p>
       <w:pPr>
@@ -4280,7 +4771,7 @@
           <w:szCs w:val="32"/>
         </w:rPr>
       </w:pPr>
-      <w:bookmarkStart w:id="6" w:name="_Toc437357696"/>
+      <w:bookmarkStart w:id="7" w:name="_Toc437466972"/>
       <w:r>
         <w:rPr>
           <w:rFonts w:ascii="Arial" w:hAnsi="Arial" w:cs="Arial"/>
@@ -4290,7 +4781,7 @@
         </w:rPr>
         <w:t>Referência a trabalhos semelhantes</w:t>
       </w:r>
-      <w:bookmarkEnd w:id="6"/>
+      <w:bookmarkEnd w:id="7"/>
     </w:p>
     <w:p>
       <w:pPr>
@@ -4380,7 +4871,6 @@
           <w:sz w:val="24"/>
           <w:szCs w:val="24"/>
         </w:rPr>
-        <w:lastRenderedPageBreak/>
         <w:t>Um controlador MIDI muito utilizado por DJ’s</w:t>
       </w:r>
       <w:r>
@@ -4429,7 +4919,16 @@
           <w:sz w:val="24"/>
           <w:szCs w:val="24"/>
         </w:rPr>
-        <w:t>Além do design simples, ainda é compacto, sendo um ponto positivo deste equipamento quando comparado com produtos semelhantes.</w:t>
+        <w:t xml:space="preserve">Além do design simples, ainda é compacto, </w:t>
+      </w:r>
+      <w:r>
+        <w:rPr>
+          <w:rFonts w:ascii="Arial" w:hAnsi="Arial" w:cs="Arial"/>
+          <w:sz w:val="24"/>
+          <w:szCs w:val="24"/>
+        </w:rPr>
+        <w:lastRenderedPageBreak/>
+        <w:t>sendo um ponto positivo deste equipamento quando comparado com produtos semelhantes.</w:t>
       </w:r>
     </w:p>
     <w:p>
@@ -5120,7 +5619,7 @@
           <w:szCs w:val="32"/>
         </w:rPr>
       </w:pPr>
-      <w:bookmarkStart w:id="7" w:name="_Toc437357697"/>
+      <w:bookmarkStart w:id="8" w:name="_Toc437466973"/>
       <w:r>
         <w:rPr>
           <w:rFonts w:ascii="Arial" w:hAnsi="Arial" w:cs="Arial"/>
@@ -5131,7 +5630,7 @@
         <w:lastRenderedPageBreak/>
         <w:t>Plano de resposta aos riscos</w:t>
       </w:r>
-      <w:bookmarkEnd w:id="7"/>
+      <w:bookmarkEnd w:id="8"/>
     </w:p>
     <w:p>
       <w:pPr>
@@ -22164,7 +22663,7 @@
           <w:szCs w:val="32"/>
         </w:rPr>
       </w:pPr>
-      <w:bookmarkStart w:id="8" w:name="_Toc437357698"/>
+      <w:bookmarkStart w:id="9" w:name="_Toc437466974"/>
       <w:r>
         <w:rPr>
           <w:rFonts w:ascii="Arial" w:hAnsi="Arial" w:cs="Arial"/>
@@ -22175,7 +22674,7 @@
         <w:lastRenderedPageBreak/>
         <w:t>Requisitos</w:t>
       </w:r>
-      <w:bookmarkEnd w:id="8"/>
+      <w:bookmarkEnd w:id="9"/>
     </w:p>
     <w:p>
       <w:pPr>
@@ -22371,7 +22870,7 @@
           <w:szCs w:val="32"/>
         </w:rPr>
       </w:pPr>
-      <w:bookmarkStart w:id="9" w:name="_Toc437357699"/>
+      <w:bookmarkStart w:id="10" w:name="_Toc437466975"/>
       <w:r>
         <w:rPr>
           <w:rFonts w:ascii="Arial" w:hAnsi="Arial" w:cs="Arial"/>
@@ -22381,7 +22880,7 @@
         </w:rPr>
         <w:t>Opções tecnológicas</w:t>
       </w:r>
-      <w:bookmarkEnd w:id="9"/>
+      <w:bookmarkEnd w:id="10"/>
     </w:p>
     <w:p>
       <w:pPr>
@@ -22754,8 +23253,6 @@
         </w:rPr>
         <w:t>Q</w:t>
       </w:r>
-      <w:bookmarkStart w:id="10" w:name="_GoBack"/>
-      <w:bookmarkEnd w:id="10"/>
       <w:r>
         <w:rPr>
           <w:rFonts w:ascii="Arial" w:hAnsi="Arial" w:cs="Arial"/>
@@ -22764,6 +23261,248 @@
         </w:rPr>
         <w:t>ue outras tecnologias seriam necessárias para compatibilidade.</w:t>
       </w:r>
+    </w:p>
+    <w:p>
+      <w:pPr>
+        <w:spacing w:after="0"/>
+        <w:jc w:val="both"/>
+        <w:rPr>
+          <w:rFonts w:ascii="Arial" w:hAnsi="Arial" w:cs="Arial"/>
+          <w:sz w:val="24"/>
+          <w:szCs w:val="24"/>
+        </w:rPr>
+      </w:pPr>
+    </w:p>
+    <w:p>
+      <w:pPr>
+        <w:pStyle w:val="Heading1"/>
+        <w:numPr>
+          <w:ilvl w:val="1"/>
+          <w:numId w:val="14"/>
+        </w:numPr>
+        <w:rPr>
+          <w:rFonts w:ascii="Arial" w:hAnsi="Arial" w:cs="Arial"/>
+          <w:color w:val="9D3511"/>
+        </w:rPr>
+      </w:pPr>
+      <w:bookmarkStart w:id="11" w:name="_Toc437466976"/>
+      <w:r>
+        <w:rPr>
+          <w:rFonts w:ascii="Arial" w:hAnsi="Arial" w:cs="Arial"/>
+          <w:color w:val="9D3511"/>
+        </w:rPr>
+        <w:t>Estação base</w:t>
+      </w:r>
+      <w:bookmarkEnd w:id="11"/>
+    </w:p>
+    <w:p>
+      <w:pPr>
+        <w:pStyle w:val="Heading1"/>
+        <w:numPr>
+          <w:ilvl w:val="2"/>
+          <w:numId w:val="14"/>
+        </w:numPr>
+        <w:rPr>
+          <w:rFonts w:ascii="Arial" w:hAnsi="Arial" w:cs="Arial"/>
+          <w:color w:val="9D3511"/>
+        </w:rPr>
+      </w:pPr>
+      <w:bookmarkStart w:id="12" w:name="_Toc437466977"/>
+      <w:r>
+        <w:rPr>
+          <w:rFonts w:ascii="Arial" w:hAnsi="Arial" w:cs="Arial"/>
+          <w:color w:val="9D3511"/>
+        </w:rPr>
+        <w:t>Linguagem de programação</w:t>
+      </w:r>
+      <w:bookmarkEnd w:id="12"/>
+    </w:p>
+    <w:p/>
+    <w:p/>
+    <w:p>
+      <w:pPr>
+        <w:pStyle w:val="Heading1"/>
+        <w:numPr>
+          <w:ilvl w:val="2"/>
+          <w:numId w:val="14"/>
+        </w:numPr>
+        <w:rPr>
+          <w:rFonts w:ascii="Arial" w:hAnsi="Arial" w:cs="Arial"/>
+          <w:color w:val="9D3511"/>
+        </w:rPr>
+      </w:pPr>
+      <w:bookmarkStart w:id="13" w:name="_Toc437466978"/>
+      <w:r>
+        <w:rPr>
+          <w:rFonts w:ascii="Arial" w:hAnsi="Arial" w:cs="Arial"/>
+          <w:color w:val="9D3511"/>
+        </w:rPr>
+        <w:lastRenderedPageBreak/>
+        <w:t>Compartilhamento de dados entre a equipe</w:t>
+      </w:r>
+      <w:bookmarkEnd w:id="13"/>
+    </w:p>
+    <w:p/>
+    <w:p/>
+    <w:p>
+      <w:pPr>
+        <w:pStyle w:val="Heading1"/>
+        <w:numPr>
+          <w:ilvl w:val="2"/>
+          <w:numId w:val="14"/>
+        </w:numPr>
+        <w:rPr>
+          <w:rFonts w:ascii="Arial" w:hAnsi="Arial" w:cs="Arial"/>
+          <w:color w:val="9D3511"/>
+        </w:rPr>
+      </w:pPr>
+      <w:bookmarkStart w:id="14" w:name="_Toc437466979"/>
+      <w:r>
+        <w:rPr>
+          <w:rFonts w:ascii="Arial" w:hAnsi="Arial" w:cs="Arial"/>
+          <w:color w:val="9D3511"/>
+        </w:rPr>
+        <w:t xml:space="preserve">Sistema Operacional e </w:t>
+      </w:r>
+      <w:r>
+        <w:rPr>
+          <w:rFonts w:ascii="Arial" w:hAnsi="Arial" w:cs="Arial"/>
+          <w:color w:val="9D3511"/>
+        </w:rPr>
+        <w:t>Interface de desenvolvimento</w:t>
+      </w:r>
+      <w:bookmarkEnd w:id="14"/>
+    </w:p>
+    <w:p>
+      <w:pPr>
+        <w:spacing w:after="0"/>
+        <w:jc w:val="both"/>
+        <w:rPr>
+          <w:rFonts w:ascii="Arial" w:hAnsi="Arial" w:cs="Arial"/>
+          <w:sz w:val="24"/>
+          <w:szCs w:val="24"/>
+        </w:rPr>
+      </w:pPr>
+    </w:p>
+    <w:p>
+      <w:pPr>
+        <w:spacing w:after="0"/>
+        <w:jc w:val="both"/>
+        <w:rPr>
+          <w:rFonts w:ascii="Arial" w:hAnsi="Arial" w:cs="Arial"/>
+        </w:rPr>
+      </w:pPr>
+    </w:p>
+    <w:p>
+      <w:pPr>
+        <w:pStyle w:val="Heading1"/>
+        <w:numPr>
+          <w:ilvl w:val="1"/>
+          <w:numId w:val="14"/>
+        </w:numPr>
+        <w:rPr>
+          <w:rFonts w:ascii="Arial" w:hAnsi="Arial" w:cs="Arial"/>
+          <w:color w:val="9D3511"/>
+        </w:rPr>
+      </w:pPr>
+      <w:bookmarkStart w:id="15" w:name="_Toc437466980"/>
+      <w:r>
+        <w:rPr>
+          <w:rFonts w:ascii="Arial" w:hAnsi="Arial" w:cs="Arial"/>
+          <w:color w:val="9D3511"/>
+        </w:rPr>
+        <w:t>Sistema de comunicação</w:t>
+      </w:r>
+      <w:bookmarkEnd w:id="15"/>
+    </w:p>
+    <w:p>
+      <w:pPr>
+        <w:spacing w:after="0"/>
+        <w:jc w:val="both"/>
+        <w:rPr>
+          <w:rFonts w:ascii="Arial" w:hAnsi="Arial" w:cs="Arial"/>
+        </w:rPr>
+      </w:pPr>
+    </w:p>
+    <w:p>
+      <w:pPr>
+        <w:spacing w:after="0"/>
+        <w:jc w:val="both"/>
+        <w:rPr>
+          <w:rFonts w:ascii="Arial" w:hAnsi="Arial" w:cs="Arial"/>
+        </w:rPr>
+      </w:pPr>
+    </w:p>
+    <w:p>
+      <w:pPr>
+        <w:spacing w:after="0"/>
+        <w:jc w:val="both"/>
+        <w:rPr>
+          <w:rFonts w:ascii="Arial" w:hAnsi="Arial" w:cs="Arial"/>
+        </w:rPr>
+      </w:pPr>
+    </w:p>
+    <w:p>
+      <w:pPr>
+        <w:pStyle w:val="Heading1"/>
+        <w:numPr>
+          <w:ilvl w:val="1"/>
+          <w:numId w:val="14"/>
+        </w:numPr>
+        <w:rPr>
+          <w:rFonts w:ascii="Arial" w:hAnsi="Arial" w:cs="Arial"/>
+          <w:color w:val="9D3511"/>
+        </w:rPr>
+      </w:pPr>
+      <w:bookmarkStart w:id="16" w:name="_Toc437466981"/>
+      <w:r>
+        <w:rPr>
+          <w:rFonts w:ascii="Arial" w:hAnsi="Arial" w:cs="Arial"/>
+          <w:color w:val="9D3511"/>
+        </w:rPr>
+        <w:t>Sistema embarcado</w:t>
+      </w:r>
+      <w:bookmarkEnd w:id="16"/>
+    </w:p>
+    <w:p>
+      <w:pPr>
+        <w:pStyle w:val="Heading1"/>
+        <w:numPr>
+          <w:ilvl w:val="2"/>
+          <w:numId w:val="14"/>
+        </w:numPr>
+        <w:rPr>
+          <w:rFonts w:ascii="Arial" w:hAnsi="Arial" w:cs="Arial"/>
+          <w:color w:val="9D3511"/>
+        </w:rPr>
+      </w:pPr>
+      <w:bookmarkStart w:id="17" w:name="_Toc437466982"/>
+      <w:r>
+        <w:rPr>
+          <w:rFonts w:ascii="Arial" w:hAnsi="Arial" w:cs="Arial"/>
+          <w:color w:val="9D3511"/>
+        </w:rPr>
+        <w:t>Microcontrolador</w:t>
+      </w:r>
+      <w:bookmarkEnd w:id="17"/>
+    </w:p>
+    <w:p>
+      <w:pPr>
+        <w:spacing w:after="0"/>
+        <w:jc w:val="both"/>
+        <w:rPr>
+          <w:rFonts w:ascii="Arial" w:hAnsi="Arial" w:cs="Arial"/>
+        </w:rPr>
+      </w:pPr>
+    </w:p>
+    <w:p>
+      <w:pPr>
+        <w:spacing w:after="0"/>
+        <w:jc w:val="both"/>
+        <w:rPr>
+          <w:rFonts w:ascii="Arial" w:hAnsi="Arial" w:cs="Arial"/>
+        </w:rPr>
+      </w:pPr>
     </w:p>
     <w:p>
       <w:pPr>
@@ -22789,7 +23528,7 @@
           <w:szCs w:val="32"/>
         </w:rPr>
       </w:pPr>
-      <w:bookmarkStart w:id="11" w:name="_Toc437357700"/>
+      <w:bookmarkStart w:id="18" w:name="_Toc437466983"/>
       <w:r>
         <w:rPr>
           <w:rFonts w:ascii="Arial" w:hAnsi="Arial" w:cs="Arial"/>
@@ -22799,7 +23538,7 @@
         </w:rPr>
         <w:t>Orçamento detalhado</w:t>
       </w:r>
-      <w:bookmarkEnd w:id="11"/>
+      <w:bookmarkEnd w:id="18"/>
     </w:p>
     <w:p>
       <w:pPr>
@@ -22816,24 +23555,957 @@
     <w:p>
       <w:pPr>
         <w:spacing w:after="0"/>
-        <w:ind w:left="567"/>
+        <w:ind w:left="502" w:firstLine="218"/>
         <w:jc w:val="both"/>
         <w:rPr>
           <w:rFonts w:ascii="Arial" w:hAnsi="Arial" w:cs="Arial"/>
+          <w:sz w:val="24"/>
+          <w:szCs w:val="24"/>
         </w:rPr>
       </w:pPr>
       <w:r>
         <w:rPr>
           <w:rFonts w:ascii="Arial" w:hAnsi="Arial" w:cs="Arial"/>
+          <w:sz w:val="24"/>
+          <w:szCs w:val="24"/>
+        </w:rPr>
+        <w:t>Segue na tabela abaixo o orçamento para que seja dado o início ao projeto</w:t>
+      </w:r>
+      <w:r>
+        <w:rPr>
+          <w:rFonts w:ascii="Arial" w:hAnsi="Arial" w:cs="Arial"/>
+          <w:sz w:val="24"/>
+          <w:szCs w:val="24"/>
+        </w:rPr>
+        <w:t>:</w:t>
+      </w:r>
+    </w:p>
+    <w:p>
+      <w:pPr>
+        <w:spacing w:after="0"/>
+        <w:ind w:left="360"/>
+        <w:jc w:val="both"/>
+        <w:rPr>
+          <w:rFonts w:ascii="Arial" w:hAnsi="Arial" w:cs="Arial"/>
+          <w:sz w:val="24"/>
+          <w:szCs w:val="24"/>
+        </w:rPr>
+      </w:pPr>
+    </w:p>
+    <w:tbl>
+      <w:tblPr>
+        <w:tblStyle w:val="GridTable4-Accent2"/>
+        <w:tblW w:w="0" w:type="auto"/>
+        <w:tblLook w:val="04A0" w:firstRow="1" w:lastRow="0" w:firstColumn="1" w:lastColumn="0" w:noHBand="0" w:noVBand="1"/>
+      </w:tblPr>
+      <w:tblGrid>
+        <w:gridCol w:w="1701"/>
+        <w:gridCol w:w="1817"/>
+        <w:gridCol w:w="1718"/>
+        <w:gridCol w:w="1702"/>
+        <w:gridCol w:w="1692"/>
+      </w:tblGrid>
+      <w:tr>
+        <w:trPr>
+          <w:cnfStyle w:val="100000000000" w:firstRow="1" w:lastRow="0" w:firstColumn="0" w:lastColumn="0" w:oddVBand="0" w:evenVBand="0" w:oddHBand="0" w:evenHBand="0" w:firstRowFirstColumn="0" w:firstRowLastColumn="0" w:lastRowFirstColumn="0" w:lastRowLastColumn="0"/>
+        </w:trPr>
+        <w:tc>
+          <w:tcPr>
+            <w:cnfStyle w:val="001000000000" w:firstRow="0" w:lastRow="0" w:firstColumn="1" w:lastColumn="0" w:oddVBand="0" w:evenVBand="0" w:oddHBand="0" w:evenHBand="0" w:firstRowFirstColumn="0" w:firstRowLastColumn="0" w:lastRowFirstColumn="0" w:lastRowLastColumn="0"/>
+            <w:tcW w:w="1701" w:type="dxa"/>
+          </w:tcPr>
+          <w:p>
+            <w:pPr>
+              <w:jc w:val="center"/>
+              <w:rPr>
+                <w:rFonts w:ascii="Arial" w:hAnsi="Arial" w:cs="Arial"/>
+                <w:sz w:val="24"/>
+                <w:szCs w:val="24"/>
+              </w:rPr>
+            </w:pPr>
+            <w:r>
+              <w:rPr>
+                <w:rFonts w:ascii="Arial" w:hAnsi="Arial" w:cs="Arial"/>
+                <w:sz w:val="24"/>
+                <w:szCs w:val="24"/>
+              </w:rPr>
+              <w:t>Material</w:t>
+            </w:r>
+          </w:p>
+        </w:tc>
+        <w:tc>
+          <w:tcPr>
+            <w:tcW w:w="1817" w:type="dxa"/>
+          </w:tcPr>
+          <w:p>
+            <w:pPr>
+              <w:jc w:val="center"/>
+              <w:cnfStyle w:val="100000000000" w:firstRow="1" w:lastRow="0" w:firstColumn="0" w:lastColumn="0" w:oddVBand="0" w:evenVBand="0" w:oddHBand="0" w:evenHBand="0" w:firstRowFirstColumn="0" w:firstRowLastColumn="0" w:lastRowFirstColumn="0" w:lastRowLastColumn="0"/>
+              <w:rPr>
+                <w:rFonts w:ascii="Arial" w:hAnsi="Arial" w:cs="Arial"/>
+                <w:sz w:val="24"/>
+                <w:szCs w:val="24"/>
+              </w:rPr>
+            </w:pPr>
+            <w:r>
+              <w:rPr>
+                <w:rFonts w:ascii="Arial" w:hAnsi="Arial" w:cs="Arial"/>
+                <w:sz w:val="24"/>
+                <w:szCs w:val="24"/>
+              </w:rPr>
+              <w:t>Especificação</w:t>
+            </w:r>
+          </w:p>
+        </w:tc>
+        <w:tc>
+          <w:tcPr>
+            <w:tcW w:w="1718" w:type="dxa"/>
+          </w:tcPr>
+          <w:p>
+            <w:pPr>
+              <w:jc w:val="center"/>
+              <w:cnfStyle w:val="100000000000" w:firstRow="1" w:lastRow="0" w:firstColumn="0" w:lastColumn="0" w:oddVBand="0" w:evenVBand="0" w:oddHBand="0" w:evenHBand="0" w:firstRowFirstColumn="0" w:firstRowLastColumn="0" w:lastRowFirstColumn="0" w:lastRowLastColumn="0"/>
+              <w:rPr>
+                <w:rFonts w:ascii="Arial" w:hAnsi="Arial" w:cs="Arial"/>
+                <w:sz w:val="24"/>
+                <w:szCs w:val="24"/>
+              </w:rPr>
+            </w:pPr>
+            <w:r>
+              <w:rPr>
+                <w:rFonts w:ascii="Arial" w:hAnsi="Arial" w:cs="Arial"/>
+                <w:sz w:val="24"/>
+                <w:szCs w:val="24"/>
+              </w:rPr>
+              <w:t>Quantidade</w:t>
+            </w:r>
+          </w:p>
+        </w:tc>
+        <w:tc>
+          <w:tcPr>
+            <w:tcW w:w="1702" w:type="dxa"/>
+          </w:tcPr>
+          <w:p>
+            <w:pPr>
+              <w:jc w:val="center"/>
+              <w:cnfStyle w:val="100000000000" w:firstRow="1" w:lastRow="0" w:firstColumn="0" w:lastColumn="0" w:oddVBand="0" w:evenVBand="0" w:oddHBand="0" w:evenHBand="0" w:firstRowFirstColumn="0" w:firstRowLastColumn="0" w:lastRowFirstColumn="0" w:lastRowLastColumn="0"/>
+              <w:rPr>
+                <w:rFonts w:ascii="Arial" w:hAnsi="Arial" w:cs="Arial"/>
+                <w:sz w:val="24"/>
+                <w:szCs w:val="24"/>
+              </w:rPr>
+            </w:pPr>
+            <w:r>
+              <w:rPr>
+                <w:rFonts w:ascii="Arial" w:hAnsi="Arial" w:cs="Arial"/>
+                <w:sz w:val="24"/>
+                <w:szCs w:val="24"/>
+              </w:rPr>
+              <w:t>Preço</w:t>
+            </w:r>
+            <w:r>
+              <w:rPr>
+                <w:rFonts w:ascii="Arial" w:hAnsi="Arial" w:cs="Arial"/>
+                <w:sz w:val="24"/>
+                <w:szCs w:val="24"/>
+              </w:rPr>
+              <w:t xml:space="preserve"> </w:t>
+            </w:r>
+            <w:r>
+              <w:rPr>
+                <w:rFonts w:ascii="Arial" w:hAnsi="Arial" w:cs="Arial"/>
+                <w:sz w:val="24"/>
+                <w:szCs w:val="24"/>
+              </w:rPr>
+              <w:t>/</w:t>
+            </w:r>
+            <w:r>
+              <w:rPr>
+                <w:rFonts w:ascii="Arial" w:hAnsi="Arial" w:cs="Arial"/>
+                <w:sz w:val="24"/>
+                <w:szCs w:val="24"/>
+              </w:rPr>
+              <w:t xml:space="preserve"> </w:t>
+            </w:r>
+            <w:r>
+              <w:rPr>
+                <w:rFonts w:ascii="Arial" w:hAnsi="Arial" w:cs="Arial"/>
+                <w:sz w:val="24"/>
+                <w:szCs w:val="24"/>
+              </w:rPr>
+              <w:t>unidade</w:t>
+            </w:r>
+          </w:p>
+        </w:tc>
+        <w:tc>
+          <w:tcPr>
+            <w:tcW w:w="1692" w:type="dxa"/>
+          </w:tcPr>
+          <w:p>
+            <w:pPr>
+              <w:jc w:val="center"/>
+              <w:cnfStyle w:val="100000000000" w:firstRow="1" w:lastRow="0" w:firstColumn="0" w:lastColumn="0" w:oddVBand="0" w:evenVBand="0" w:oddHBand="0" w:evenHBand="0" w:firstRowFirstColumn="0" w:firstRowLastColumn="0" w:lastRowFirstColumn="0" w:lastRowLastColumn="0"/>
+              <w:rPr>
+                <w:rFonts w:ascii="Arial" w:hAnsi="Arial" w:cs="Arial"/>
+                <w:sz w:val="24"/>
+                <w:szCs w:val="24"/>
+              </w:rPr>
+            </w:pPr>
+            <w:r>
+              <w:rPr>
+                <w:rFonts w:ascii="Arial" w:hAnsi="Arial" w:cs="Arial"/>
+                <w:sz w:val="24"/>
+                <w:szCs w:val="24"/>
+              </w:rPr>
+              <w:t>Preço Total</w:t>
+            </w:r>
+          </w:p>
+          <w:p>
+            <w:pPr>
+              <w:jc w:val="center"/>
+              <w:cnfStyle w:val="100000000000" w:firstRow="1" w:lastRow="0" w:firstColumn="0" w:lastColumn="0" w:oddVBand="0" w:evenVBand="0" w:oddHBand="0" w:evenHBand="0" w:firstRowFirstColumn="0" w:firstRowLastColumn="0" w:lastRowFirstColumn="0" w:lastRowLastColumn="0"/>
+              <w:rPr>
+                <w:rFonts w:ascii="Arial" w:hAnsi="Arial" w:cs="Arial"/>
+                <w:sz w:val="24"/>
+                <w:szCs w:val="24"/>
+              </w:rPr>
+            </w:pPr>
+            <w:r>
+              <w:rPr>
+                <w:rFonts w:ascii="Arial" w:hAnsi="Arial" w:cs="Arial"/>
+                <w:sz w:val="24"/>
+                <w:szCs w:val="24"/>
+              </w:rPr>
+              <w:t>(em R$)</w:t>
+            </w:r>
+          </w:p>
+        </w:tc>
+      </w:tr>
+      <w:tr>
+        <w:trPr>
+          <w:cnfStyle w:val="000000100000" w:firstRow="0" w:lastRow="0" w:firstColumn="0" w:lastColumn="0" w:oddVBand="0" w:evenVBand="0" w:oddHBand="1" w:evenHBand="0" w:firstRowFirstColumn="0" w:firstRowLastColumn="0" w:lastRowFirstColumn="0" w:lastRowLastColumn="0"/>
+        </w:trPr>
+        <w:tc>
+          <w:tcPr>
+            <w:cnfStyle w:val="001000000000" w:firstRow="0" w:lastRow="0" w:firstColumn="1" w:lastColumn="0" w:oddVBand="0" w:evenVBand="0" w:oddHBand="0" w:evenHBand="0" w:firstRowFirstColumn="0" w:firstRowLastColumn="0" w:lastRowFirstColumn="0" w:lastRowLastColumn="0"/>
+            <w:tcW w:w="1701" w:type="dxa"/>
+            <w:tcBorders>
+              <w:bottom w:val="single" w:sz="4" w:space="0" w:color="DE6A5C" w:themeColor="accent2" w:themeTint="99"/>
+            </w:tcBorders>
+          </w:tcPr>
+          <w:p>
+            <w:pPr>
+              <w:jc w:val="center"/>
+              <w:rPr>
+                <w:rFonts w:ascii="Arial" w:hAnsi="Arial" w:cs="Arial"/>
+                <w:b w:val="0"/>
+                <w:sz w:val="24"/>
+                <w:szCs w:val="24"/>
+              </w:rPr>
+            </w:pPr>
+            <w:r>
+              <w:rPr>
+                <w:rFonts w:ascii="Arial" w:hAnsi="Arial" w:cs="Arial"/>
+                <w:b w:val="0"/>
+                <w:sz w:val="24"/>
+                <w:szCs w:val="24"/>
+              </w:rPr>
+              <w:t>Arduino</w:t>
+            </w:r>
+          </w:p>
+        </w:tc>
+        <w:tc>
+          <w:tcPr>
+            <w:tcW w:w="1817" w:type="dxa"/>
+            <w:tcBorders>
+              <w:bottom w:val="single" w:sz="4" w:space="0" w:color="DE6A5C" w:themeColor="accent2" w:themeTint="99"/>
+            </w:tcBorders>
+          </w:tcPr>
+          <w:p>
+            <w:pPr>
+              <w:jc w:val="center"/>
+              <w:cnfStyle w:val="000000100000" w:firstRow="0" w:lastRow="0" w:firstColumn="0" w:lastColumn="0" w:oddVBand="0" w:evenVBand="0" w:oddHBand="1" w:evenHBand="0" w:firstRowFirstColumn="0" w:firstRowLastColumn="0" w:lastRowFirstColumn="0" w:lastRowLastColumn="0"/>
+              <w:rPr>
+                <w:rFonts w:ascii="Arial" w:hAnsi="Arial" w:cs="Arial"/>
+                <w:sz w:val="24"/>
+                <w:szCs w:val="24"/>
+              </w:rPr>
+            </w:pPr>
+            <w:r>
+              <w:rPr>
+                <w:rFonts w:ascii="Arial" w:hAnsi="Arial" w:cs="Arial"/>
+                <w:sz w:val="24"/>
+                <w:szCs w:val="24"/>
+              </w:rPr>
+              <w:t>Arduino Uno R3 ATmega</w:t>
+            </w:r>
+          </w:p>
+        </w:tc>
+        <w:tc>
+          <w:tcPr>
+            <w:tcW w:w="1718" w:type="dxa"/>
+            <w:tcBorders>
+              <w:bottom w:val="single" w:sz="4" w:space="0" w:color="DE6A5C" w:themeColor="accent2" w:themeTint="99"/>
+            </w:tcBorders>
+          </w:tcPr>
+          <w:p>
+            <w:pPr>
+              <w:jc w:val="center"/>
+              <w:cnfStyle w:val="000000100000" w:firstRow="0" w:lastRow="0" w:firstColumn="0" w:lastColumn="0" w:oddVBand="0" w:evenVBand="0" w:oddHBand="1" w:evenHBand="0" w:firstRowFirstColumn="0" w:firstRowLastColumn="0" w:lastRowFirstColumn="0" w:lastRowLastColumn="0"/>
+              <w:rPr>
+                <w:rFonts w:ascii="Arial" w:hAnsi="Arial" w:cs="Arial"/>
+                <w:sz w:val="24"/>
+                <w:szCs w:val="24"/>
+              </w:rPr>
+            </w:pPr>
+            <w:r>
+              <w:rPr>
+                <w:rFonts w:ascii="Arial" w:hAnsi="Arial" w:cs="Arial"/>
+                <w:sz w:val="24"/>
+                <w:szCs w:val="24"/>
+              </w:rPr>
+              <w:t>1</w:t>
+            </w:r>
+          </w:p>
+        </w:tc>
+        <w:tc>
+          <w:tcPr>
+            <w:tcW w:w="1702" w:type="dxa"/>
+          </w:tcPr>
+          <w:p>
+            <w:pPr>
+              <w:jc w:val="center"/>
+              <w:cnfStyle w:val="000000100000" w:firstRow="0" w:lastRow="0" w:firstColumn="0" w:lastColumn="0" w:oddVBand="0" w:evenVBand="0" w:oddHBand="1" w:evenHBand="0" w:firstRowFirstColumn="0" w:firstRowLastColumn="0" w:lastRowFirstColumn="0" w:lastRowLastColumn="0"/>
+              <w:rPr>
+                <w:rFonts w:ascii="Arial" w:hAnsi="Arial" w:cs="Arial"/>
+                <w:sz w:val="24"/>
+                <w:szCs w:val="24"/>
+              </w:rPr>
+            </w:pPr>
+            <w:r>
+              <w:rPr>
+                <w:rFonts w:ascii="Arial" w:hAnsi="Arial" w:cs="Arial"/>
+                <w:sz w:val="24"/>
+                <w:szCs w:val="24"/>
+              </w:rPr>
+              <w:t>€ 13,90</w:t>
+            </w:r>
+          </w:p>
+        </w:tc>
+        <w:tc>
+          <w:tcPr>
+            <w:tcW w:w="1692" w:type="dxa"/>
+          </w:tcPr>
+          <w:p>
+            <w:pPr>
+              <w:jc w:val="center"/>
+              <w:cnfStyle w:val="000000100000" w:firstRow="0" w:lastRow="0" w:firstColumn="0" w:lastColumn="0" w:oddVBand="0" w:evenVBand="0" w:oddHBand="1" w:evenHBand="0" w:firstRowFirstColumn="0" w:firstRowLastColumn="0" w:lastRowFirstColumn="0" w:lastRowLastColumn="0"/>
+              <w:rPr>
+                <w:rFonts w:ascii="Arial" w:hAnsi="Arial" w:cs="Arial"/>
+                <w:sz w:val="24"/>
+                <w:szCs w:val="24"/>
+              </w:rPr>
+            </w:pPr>
+            <w:r>
+              <w:rPr>
+                <w:rFonts w:ascii="Arial" w:hAnsi="Arial" w:cs="Arial"/>
+                <w:sz w:val="24"/>
+                <w:szCs w:val="24"/>
+              </w:rPr>
+              <w:t>R$</w:t>
+            </w:r>
+            <w:r>
+              <w:rPr>
+                <w:rFonts w:ascii="Arial" w:hAnsi="Arial" w:cs="Arial"/>
+                <w:sz w:val="24"/>
+                <w:szCs w:val="24"/>
+              </w:rPr>
+              <w:t xml:space="preserve"> </w:t>
+            </w:r>
+            <w:r>
+              <w:rPr>
+                <w:rFonts w:ascii="Arial" w:hAnsi="Arial" w:cs="Arial"/>
+                <w:sz w:val="24"/>
+                <w:szCs w:val="24"/>
+              </w:rPr>
+              <w:t>57.45</w:t>
+            </w:r>
+          </w:p>
+          <w:p>
+            <w:pPr>
+              <w:cnfStyle w:val="000000100000" w:firstRow="0" w:lastRow="0" w:firstColumn="0" w:lastColumn="0" w:oddVBand="0" w:evenVBand="0" w:oddHBand="1" w:evenHBand="0" w:firstRowFirstColumn="0" w:firstRowLastColumn="0" w:lastRowFirstColumn="0" w:lastRowLastColumn="0"/>
+              <w:rPr>
+                <w:rFonts w:ascii="Arial" w:hAnsi="Arial" w:cs="Arial"/>
+                <w:sz w:val="24"/>
+                <w:szCs w:val="24"/>
+              </w:rPr>
+            </w:pPr>
+          </w:p>
+        </w:tc>
+      </w:tr>
+      <w:tr>
+        <w:tc>
+          <w:tcPr>
+            <w:cnfStyle w:val="001000000000" w:firstRow="0" w:lastRow="0" w:firstColumn="1" w:lastColumn="0" w:oddVBand="0" w:evenVBand="0" w:oddHBand="0" w:evenHBand="0" w:firstRowFirstColumn="0" w:firstRowLastColumn="0" w:lastRowFirstColumn="0" w:lastRowLastColumn="0"/>
+            <w:tcW w:w="1701" w:type="dxa"/>
+            <w:tcBorders>
+              <w:bottom w:val="single" w:sz="4" w:space="0" w:color="DE6A5C" w:themeColor="accent2" w:themeTint="99"/>
+            </w:tcBorders>
+          </w:tcPr>
+          <w:p>
+            <w:pPr>
+              <w:jc w:val="center"/>
+              <w:rPr>
+                <w:rFonts w:ascii="Arial" w:hAnsi="Arial" w:cs="Arial"/>
+                <w:b w:val="0"/>
+                <w:sz w:val="24"/>
+                <w:szCs w:val="24"/>
+              </w:rPr>
+            </w:pPr>
+            <w:r>
+              <w:rPr>
+                <w:rFonts w:ascii="Arial" w:hAnsi="Arial" w:cs="Arial"/>
+                <w:b w:val="0"/>
+                <w:sz w:val="24"/>
+                <w:szCs w:val="24"/>
+              </w:rPr>
+              <w:t>Saída MIDI</w:t>
+            </w:r>
+          </w:p>
+        </w:tc>
+        <w:tc>
+          <w:tcPr>
+            <w:tcW w:w="1817" w:type="dxa"/>
+            <w:tcBorders>
+              <w:bottom w:val="single" w:sz="4" w:space="0" w:color="DE6A5C" w:themeColor="accent2" w:themeTint="99"/>
+            </w:tcBorders>
+          </w:tcPr>
+          <w:p>
+            <w:pPr>
+              <w:jc w:val="center"/>
+              <w:cnfStyle w:val="000000000000" w:firstRow="0" w:lastRow="0" w:firstColumn="0" w:lastColumn="0" w:oddVBand="0" w:evenVBand="0" w:oddHBand="0" w:evenHBand="0" w:firstRowFirstColumn="0" w:firstRowLastColumn="0" w:lastRowFirstColumn="0" w:lastRowLastColumn="0"/>
+              <w:rPr>
+                <w:rFonts w:ascii="Arial" w:hAnsi="Arial" w:cs="Arial"/>
+                <w:sz w:val="24"/>
+                <w:szCs w:val="24"/>
+              </w:rPr>
+            </w:pPr>
+            <w:r>
+              <w:rPr>
+                <w:rFonts w:ascii="Arial" w:hAnsi="Arial" w:cs="Arial"/>
+                <w:sz w:val="24"/>
+                <w:szCs w:val="24"/>
+              </w:rPr>
+              <w:t>OLIMEX Shield-MIDI</w:t>
+            </w:r>
+          </w:p>
+        </w:tc>
+        <w:tc>
+          <w:tcPr>
+            <w:tcW w:w="1718" w:type="dxa"/>
+            <w:tcBorders>
+              <w:bottom w:val="single" w:sz="4" w:space="0" w:color="DE6A5C" w:themeColor="accent2" w:themeTint="99"/>
+            </w:tcBorders>
+          </w:tcPr>
+          <w:p>
+            <w:pPr>
+              <w:jc w:val="center"/>
+              <w:cnfStyle w:val="000000000000" w:firstRow="0" w:lastRow="0" w:firstColumn="0" w:lastColumn="0" w:oddVBand="0" w:evenVBand="0" w:oddHBand="0" w:evenHBand="0" w:firstRowFirstColumn="0" w:firstRowLastColumn="0" w:lastRowFirstColumn="0" w:lastRowLastColumn="0"/>
+              <w:rPr>
+                <w:rFonts w:ascii="Arial" w:hAnsi="Arial" w:cs="Arial"/>
+                <w:sz w:val="24"/>
+                <w:szCs w:val="24"/>
+              </w:rPr>
+            </w:pPr>
+            <w:r>
+              <w:rPr>
+                <w:rFonts w:ascii="Arial" w:hAnsi="Arial" w:cs="Arial"/>
+                <w:sz w:val="24"/>
+                <w:szCs w:val="24"/>
+              </w:rPr>
+              <w:t>1</w:t>
+            </w:r>
+          </w:p>
+        </w:tc>
+        <w:tc>
+          <w:tcPr>
+            <w:tcW w:w="1702" w:type="dxa"/>
+          </w:tcPr>
+          <w:p>
+            <w:pPr>
+              <w:jc w:val="center"/>
+              <w:cnfStyle w:val="000000000000" w:firstRow="0" w:lastRow="0" w:firstColumn="0" w:lastColumn="0" w:oddVBand="0" w:evenVBand="0" w:oddHBand="0" w:evenHBand="0" w:firstRowFirstColumn="0" w:firstRowLastColumn="0" w:lastRowFirstColumn="0" w:lastRowLastColumn="0"/>
+              <w:rPr>
+                <w:rFonts w:ascii="Arial" w:hAnsi="Arial" w:cs="Arial"/>
+                <w:sz w:val="24"/>
+                <w:szCs w:val="24"/>
+              </w:rPr>
+            </w:pPr>
+            <w:r>
+              <w:rPr>
+                <w:rFonts w:ascii="Arial" w:hAnsi="Arial" w:cs="Arial"/>
+                <w:sz w:val="24"/>
+                <w:szCs w:val="24"/>
+              </w:rPr>
+              <w:t>€</w:t>
+            </w:r>
+            <w:r>
+              <w:rPr>
+                <w:rFonts w:ascii="Arial" w:hAnsi="Arial" w:cs="Arial"/>
+                <w:sz w:val="24"/>
+                <w:szCs w:val="24"/>
+              </w:rPr>
+              <w:t xml:space="preserve"> 19,00</w:t>
+            </w:r>
+          </w:p>
+        </w:tc>
+        <w:tc>
+          <w:tcPr>
+            <w:tcW w:w="1692" w:type="dxa"/>
+          </w:tcPr>
+          <w:p>
+            <w:pPr>
+              <w:jc w:val="center"/>
+              <w:cnfStyle w:val="000000000000" w:firstRow="0" w:lastRow="0" w:firstColumn="0" w:lastColumn="0" w:oddVBand="0" w:evenVBand="0" w:oddHBand="0" w:evenHBand="0" w:firstRowFirstColumn="0" w:firstRowLastColumn="0" w:lastRowFirstColumn="0" w:lastRowLastColumn="0"/>
+              <w:rPr>
+                <w:rFonts w:ascii="Arial" w:hAnsi="Arial" w:cs="Arial"/>
+                <w:sz w:val="24"/>
+                <w:szCs w:val="24"/>
+              </w:rPr>
+            </w:pPr>
+            <w:r>
+              <w:rPr>
+                <w:rFonts w:ascii="Arial" w:hAnsi="Arial" w:cs="Arial"/>
+                <w:sz w:val="24"/>
+                <w:szCs w:val="24"/>
+              </w:rPr>
+              <w:t>R$</w:t>
+            </w:r>
+            <w:r>
+              <w:rPr>
+                <w:rFonts w:ascii="Arial" w:hAnsi="Arial" w:cs="Arial"/>
+                <w:sz w:val="24"/>
+                <w:szCs w:val="24"/>
+              </w:rPr>
+              <w:t xml:space="preserve"> </w:t>
+            </w:r>
+            <w:r>
+              <w:rPr>
+                <w:rFonts w:ascii="Arial" w:hAnsi="Arial" w:cs="Arial"/>
+                <w:sz w:val="24"/>
+                <w:szCs w:val="24"/>
+              </w:rPr>
+              <w:t>78,53</w:t>
+            </w:r>
+          </w:p>
+        </w:tc>
+      </w:tr>
+      <w:tr>
+        <w:trPr>
+          <w:cnfStyle w:val="000000100000" w:firstRow="0" w:lastRow="0" w:firstColumn="0" w:lastColumn="0" w:oddVBand="0" w:evenVBand="0" w:oddHBand="1" w:evenHBand="0" w:firstRowFirstColumn="0" w:firstRowLastColumn="0" w:lastRowFirstColumn="0" w:lastRowLastColumn="0"/>
+        </w:trPr>
+        <w:tc>
+          <w:tcPr>
+            <w:cnfStyle w:val="001000000000" w:firstRow="0" w:lastRow="0" w:firstColumn="1" w:lastColumn="0" w:oddVBand="0" w:evenVBand="0" w:oddHBand="0" w:evenHBand="0" w:firstRowFirstColumn="0" w:firstRowLastColumn="0" w:lastRowFirstColumn="0" w:lastRowLastColumn="0"/>
+            <w:tcW w:w="1701" w:type="dxa"/>
+            <w:tcBorders>
+              <w:bottom w:val="single" w:sz="4" w:space="0" w:color="DE6A5C" w:themeColor="accent2" w:themeTint="99"/>
+            </w:tcBorders>
+          </w:tcPr>
+          <w:p>
+            <w:pPr>
+              <w:jc w:val="center"/>
+              <w:rPr>
+                <w:rFonts w:ascii="Arial" w:hAnsi="Arial" w:cs="Arial"/>
+                <w:b w:val="0"/>
+                <w:sz w:val="24"/>
+                <w:szCs w:val="24"/>
+              </w:rPr>
+            </w:pPr>
+            <w:r>
+              <w:rPr>
+                <w:rFonts w:ascii="Arial" w:hAnsi="Arial" w:cs="Arial"/>
+                <w:b w:val="0"/>
+                <w:sz w:val="24"/>
+                <w:szCs w:val="24"/>
+              </w:rPr>
+              <w:t>Bluetooth</w:t>
+            </w:r>
+          </w:p>
+        </w:tc>
+        <w:tc>
+          <w:tcPr>
+            <w:tcW w:w="1817" w:type="dxa"/>
+            <w:tcBorders>
+              <w:bottom w:val="single" w:sz="4" w:space="0" w:color="DE6A5C" w:themeColor="accent2" w:themeTint="99"/>
+            </w:tcBorders>
+          </w:tcPr>
+          <w:p>
+            <w:pPr>
+              <w:jc w:val="center"/>
+              <w:cnfStyle w:val="000000100000" w:firstRow="0" w:lastRow="0" w:firstColumn="0" w:lastColumn="0" w:oddVBand="0" w:evenVBand="0" w:oddHBand="1" w:evenHBand="0" w:firstRowFirstColumn="0" w:firstRowLastColumn="0" w:lastRowFirstColumn="0" w:lastRowLastColumn="0"/>
+              <w:rPr>
+                <w:rFonts w:ascii="Arial" w:hAnsi="Arial" w:cs="Arial"/>
+                <w:sz w:val="24"/>
+                <w:szCs w:val="24"/>
+              </w:rPr>
+            </w:pPr>
+            <w:r>
+              <w:rPr>
+                <w:rFonts w:ascii="Arial" w:hAnsi="Arial" w:cs="Arial"/>
+                <w:sz w:val="24"/>
+                <w:szCs w:val="24"/>
+              </w:rPr>
+              <w:t>SunFounder Bluetooth HC-06 RS232</w:t>
+            </w:r>
+          </w:p>
+        </w:tc>
+        <w:tc>
+          <w:tcPr>
+            <w:tcW w:w="1718" w:type="dxa"/>
+            <w:tcBorders>
+              <w:bottom w:val="single" w:sz="4" w:space="0" w:color="DE6A5C" w:themeColor="accent2" w:themeTint="99"/>
+            </w:tcBorders>
+          </w:tcPr>
+          <w:p>
+            <w:pPr>
+              <w:jc w:val="center"/>
+              <w:cnfStyle w:val="000000100000" w:firstRow="0" w:lastRow="0" w:firstColumn="0" w:lastColumn="0" w:oddVBand="0" w:evenVBand="0" w:oddHBand="1" w:evenHBand="0" w:firstRowFirstColumn="0" w:firstRowLastColumn="0" w:lastRowFirstColumn="0" w:lastRowLastColumn="0"/>
+              <w:rPr>
+                <w:rFonts w:ascii="Arial" w:hAnsi="Arial" w:cs="Arial"/>
+                <w:sz w:val="24"/>
+                <w:szCs w:val="24"/>
+              </w:rPr>
+            </w:pPr>
+            <w:r>
+              <w:rPr>
+                <w:rFonts w:ascii="Arial" w:hAnsi="Arial" w:cs="Arial"/>
+                <w:sz w:val="24"/>
+                <w:szCs w:val="24"/>
+              </w:rPr>
+              <w:t>1</w:t>
+            </w:r>
+          </w:p>
+        </w:tc>
+        <w:tc>
+          <w:tcPr>
+            <w:tcW w:w="1702" w:type="dxa"/>
+          </w:tcPr>
+          <w:p>
+            <w:pPr>
+              <w:jc w:val="center"/>
+              <w:cnfStyle w:val="000000100000" w:firstRow="0" w:lastRow="0" w:firstColumn="0" w:lastColumn="0" w:oddVBand="0" w:evenVBand="0" w:oddHBand="1" w:evenHBand="0" w:firstRowFirstColumn="0" w:firstRowLastColumn="0" w:lastRowFirstColumn="0" w:lastRowLastColumn="0"/>
+              <w:rPr>
+                <w:rFonts w:ascii="Arial" w:hAnsi="Arial" w:cs="Arial"/>
+                <w:sz w:val="24"/>
+                <w:szCs w:val="24"/>
+              </w:rPr>
+            </w:pPr>
+            <w:r>
+              <w:rPr>
+                <w:rFonts w:ascii="Arial" w:hAnsi="Arial" w:cs="Arial"/>
+                <w:sz w:val="24"/>
+                <w:szCs w:val="24"/>
+              </w:rPr>
+              <w:t>€</w:t>
+            </w:r>
+            <w:r>
+              <w:rPr>
+                <w:rFonts w:ascii="Arial" w:hAnsi="Arial" w:cs="Arial"/>
+                <w:sz w:val="24"/>
+                <w:szCs w:val="24"/>
+              </w:rPr>
+              <w:t xml:space="preserve"> 8,99</w:t>
+            </w:r>
+          </w:p>
+        </w:tc>
+        <w:tc>
+          <w:tcPr>
+            <w:tcW w:w="1692" w:type="dxa"/>
+          </w:tcPr>
+          <w:p>
+            <w:pPr>
+              <w:jc w:val="center"/>
+              <w:cnfStyle w:val="000000100000" w:firstRow="0" w:lastRow="0" w:firstColumn="0" w:lastColumn="0" w:oddVBand="0" w:evenVBand="0" w:oddHBand="1" w:evenHBand="0" w:firstRowFirstColumn="0" w:firstRowLastColumn="0" w:lastRowFirstColumn="0" w:lastRowLastColumn="0"/>
+              <w:rPr>
+                <w:rFonts w:ascii="Arial" w:hAnsi="Arial" w:cs="Arial"/>
+                <w:sz w:val="24"/>
+                <w:szCs w:val="24"/>
+              </w:rPr>
+            </w:pPr>
+            <w:r>
+              <w:rPr>
+                <w:rFonts w:ascii="Arial" w:hAnsi="Arial" w:cs="Arial"/>
+                <w:sz w:val="24"/>
+                <w:szCs w:val="24"/>
+              </w:rPr>
+              <w:t>R$ 37</w:t>
+            </w:r>
+            <w:r>
+              <w:rPr>
+                <w:rFonts w:ascii="Arial" w:hAnsi="Arial" w:cs="Arial"/>
+                <w:sz w:val="24"/>
+                <w:szCs w:val="24"/>
+              </w:rPr>
+              <w:t>,</w:t>
+            </w:r>
+            <w:r>
+              <w:rPr>
+                <w:rFonts w:ascii="Arial" w:hAnsi="Arial" w:cs="Arial"/>
+                <w:sz w:val="24"/>
+                <w:szCs w:val="24"/>
+              </w:rPr>
+              <w:t>16</w:t>
+            </w:r>
+          </w:p>
+        </w:tc>
+      </w:tr>
+      <w:tr>
+        <w:tc>
+          <w:tcPr>
+            <w:cnfStyle w:val="001000000000" w:firstRow="0" w:lastRow="0" w:firstColumn="1" w:lastColumn="0" w:oddVBand="0" w:evenVBand="0" w:oddHBand="0" w:evenHBand="0" w:firstRowFirstColumn="0" w:firstRowLastColumn="0" w:lastRowFirstColumn="0" w:lastRowLastColumn="0"/>
+            <w:tcW w:w="5236" w:type="dxa"/>
+            <w:gridSpan w:val="3"/>
+            <w:tcBorders>
+              <w:left w:val="nil"/>
+              <w:bottom w:val="nil"/>
+            </w:tcBorders>
+          </w:tcPr>
+          <w:p>
+            <w:pPr>
+              <w:jc w:val="center"/>
+              <w:rPr>
+                <w:rFonts w:ascii="Arial" w:hAnsi="Arial" w:cs="Arial"/>
+                <w:sz w:val="24"/>
+                <w:szCs w:val="24"/>
+              </w:rPr>
+            </w:pPr>
+          </w:p>
+        </w:tc>
+        <w:tc>
+          <w:tcPr>
+            <w:tcW w:w="1702" w:type="dxa"/>
+          </w:tcPr>
+          <w:p>
+            <w:pPr>
+              <w:jc w:val="center"/>
+              <w:cnfStyle w:val="000000000000" w:firstRow="0" w:lastRow="0" w:firstColumn="0" w:lastColumn="0" w:oddVBand="0" w:evenVBand="0" w:oddHBand="0" w:evenHBand="0" w:firstRowFirstColumn="0" w:firstRowLastColumn="0" w:lastRowFirstColumn="0" w:lastRowLastColumn="0"/>
+              <w:rPr>
+                <w:rFonts w:ascii="Arial" w:hAnsi="Arial" w:cs="Arial"/>
+                <w:sz w:val="24"/>
+                <w:szCs w:val="24"/>
+              </w:rPr>
+            </w:pPr>
+            <w:r>
+              <w:rPr>
+                <w:rFonts w:ascii="Arial" w:hAnsi="Arial" w:cs="Arial"/>
+                <w:b/>
+                <w:sz w:val="24"/>
+                <w:szCs w:val="24"/>
+              </w:rPr>
+              <w:t>Preço total:</w:t>
+            </w:r>
+          </w:p>
+        </w:tc>
+        <w:tc>
+          <w:tcPr>
+            <w:tcW w:w="1692" w:type="dxa"/>
+          </w:tcPr>
+          <w:p>
+            <w:pPr>
+              <w:jc w:val="center"/>
+              <w:cnfStyle w:val="000000000000" w:firstRow="0" w:lastRow="0" w:firstColumn="0" w:lastColumn="0" w:oddVBand="0" w:evenVBand="0" w:oddHBand="0" w:evenHBand="0" w:firstRowFirstColumn="0" w:firstRowLastColumn="0" w:lastRowFirstColumn="0" w:lastRowLastColumn="0"/>
+              <w:rPr>
+                <w:rFonts w:ascii="Arial" w:hAnsi="Arial" w:cs="Arial"/>
+                <w:sz w:val="24"/>
+                <w:szCs w:val="24"/>
+              </w:rPr>
+            </w:pPr>
+            <w:r>
+              <w:rPr>
+                <w:rFonts w:ascii="Arial" w:hAnsi="Arial" w:cs="Arial"/>
+                <w:sz w:val="24"/>
+                <w:szCs w:val="24"/>
+              </w:rPr>
+              <w:t>R$ 173,14</w:t>
+            </w:r>
+          </w:p>
+        </w:tc>
+      </w:tr>
+    </w:tbl>
+    <w:p>
+      <w:pPr>
+        <w:spacing w:after="0"/>
+        <w:jc w:val="both"/>
+      </w:pPr>
+    </w:p>
+    <w:p>
+      <w:pPr>
+        <w:spacing w:after="0"/>
+        <w:ind w:left="360" w:firstLine="360"/>
+        <w:jc w:val="both"/>
+        <w:rPr>
+          <w:rFonts w:ascii="Arial" w:hAnsi="Arial" w:cs="Arial"/>
+          <w:sz w:val="24"/>
+          <w:szCs w:val="24"/>
+        </w:rPr>
+      </w:pPr>
+      <w:r>
+        <w:rPr>
+          <w:rFonts w:ascii="Arial" w:hAnsi="Arial" w:cs="Arial"/>
+          <w:sz w:val="24"/>
+          <w:szCs w:val="24"/>
+        </w:rPr>
+        <w:t>Do orçamento inicial, ainda sobra</w:t>
+      </w:r>
+      <w:r>
+        <w:rPr>
+          <w:rFonts w:ascii="Arial" w:hAnsi="Arial" w:cs="Arial"/>
+          <w:sz w:val="24"/>
+          <w:szCs w:val="24"/>
+        </w:rPr>
+        <w:t>m</w:t>
+      </w:r>
+      <w:r>
+        <w:rPr>
+          <w:rFonts w:ascii="Arial" w:hAnsi="Arial" w:cs="Arial"/>
+          <w:sz w:val="24"/>
+          <w:szCs w:val="24"/>
+        </w:rPr>
+        <w:t xml:space="preserve"> R$</w:t>
+      </w:r>
+      <w:r>
+        <w:rPr>
+          <w:rFonts w:ascii="Arial" w:hAnsi="Arial" w:cs="Arial"/>
+          <w:sz w:val="24"/>
+          <w:szCs w:val="24"/>
+        </w:rPr>
+        <w:t xml:space="preserve"> 326</w:t>
+      </w:r>
+      <w:r>
+        <w:rPr>
+          <w:rFonts w:ascii="Arial" w:hAnsi="Arial" w:cs="Arial"/>
+          <w:sz w:val="24"/>
+          <w:szCs w:val="24"/>
+        </w:rPr>
+        <w:t>,</w:t>
+      </w:r>
+      <w:r>
+        <w:rPr>
+          <w:rFonts w:ascii="Arial" w:hAnsi="Arial" w:cs="Arial"/>
+          <w:sz w:val="24"/>
+          <w:szCs w:val="24"/>
+        </w:rPr>
+        <w:t>86</w:t>
+      </w:r>
+      <w:r>
+        <w:rPr>
+          <w:rFonts w:ascii="Arial" w:hAnsi="Arial" w:cs="Arial"/>
+          <w:sz w:val="24"/>
+          <w:szCs w:val="24"/>
         </w:rPr>
         <w:t xml:space="preserve"> </w:t>
       </w:r>
       <w:r>
         <w:rPr>
           <w:rFonts w:ascii="Arial" w:hAnsi="Arial" w:cs="Arial"/>
-        </w:rPr>
-        <w:t>[incluir link para o documento citado].</w:t>
+          <w:sz w:val="24"/>
+          <w:szCs w:val="24"/>
+        </w:rPr>
+        <w:t xml:space="preserve">(trezentos e vinte e seis reais e oitenta e seis centavos) </w:t>
       </w:r>
+      <w:r>
+        <w:rPr>
+          <w:rFonts w:ascii="Arial" w:hAnsi="Arial" w:cs="Arial"/>
+          <w:sz w:val="24"/>
+          <w:szCs w:val="24"/>
+        </w:rPr>
+        <w:t xml:space="preserve">para componentes eletrônicos básicos, placa de circuito impresso e </w:t>
+      </w:r>
+      <w:r>
+        <w:rPr>
+          <w:rFonts w:ascii="Arial" w:hAnsi="Arial" w:cs="Arial"/>
+          <w:sz w:val="24"/>
+          <w:szCs w:val="24"/>
+        </w:rPr>
+        <w:t>invólucro do produto</w:t>
+      </w:r>
+      <w:r>
+        <w:rPr>
+          <w:rFonts w:ascii="Arial" w:hAnsi="Arial" w:cs="Arial"/>
+          <w:sz w:val="24"/>
+          <w:szCs w:val="24"/>
+        </w:rPr>
+        <w:t xml:space="preserve">. Cabe ressaltar que ainda há uma </w:t>
+      </w:r>
+      <w:r>
+        <w:rPr>
+          <w:rFonts w:ascii="Arial" w:hAnsi="Arial" w:cs="Arial"/>
+          <w:sz w:val="24"/>
+          <w:szCs w:val="24"/>
+        </w:rPr>
+        <w:lastRenderedPageBreak/>
+        <w:t>margem de erro de R$</w:t>
+      </w:r>
+      <w:r>
+        <w:rPr>
+          <w:rFonts w:ascii="Arial" w:hAnsi="Arial" w:cs="Arial"/>
+          <w:sz w:val="24"/>
+          <w:szCs w:val="24"/>
+        </w:rPr>
+        <w:t xml:space="preserve"> </w:t>
+      </w:r>
+      <w:r>
+        <w:rPr>
+          <w:rFonts w:ascii="Arial" w:hAnsi="Arial" w:cs="Arial"/>
+          <w:sz w:val="24"/>
+          <w:szCs w:val="24"/>
+        </w:rPr>
+        <w:t>1</w:t>
+      </w:r>
+      <w:r>
+        <w:rPr>
+          <w:rFonts w:ascii="Arial" w:hAnsi="Arial" w:cs="Arial"/>
+          <w:sz w:val="24"/>
+          <w:szCs w:val="24"/>
+        </w:rPr>
+        <w:t>5</w:t>
+      </w:r>
+      <w:r>
+        <w:rPr>
+          <w:rFonts w:ascii="Arial" w:hAnsi="Arial" w:cs="Arial"/>
+          <w:sz w:val="24"/>
+          <w:szCs w:val="24"/>
+        </w:rPr>
+        <w:t>0,00 (</w:t>
+      </w:r>
+      <w:r>
+        <w:rPr>
+          <w:rFonts w:ascii="Arial" w:hAnsi="Arial" w:cs="Arial"/>
+          <w:sz w:val="24"/>
+          <w:szCs w:val="24"/>
+        </w:rPr>
+        <w:t>3</w:t>
+      </w:r>
+      <w:r>
+        <w:rPr>
+          <w:rFonts w:ascii="Arial" w:hAnsi="Arial" w:cs="Arial"/>
+          <w:sz w:val="24"/>
+          <w:szCs w:val="24"/>
+        </w:rPr>
+        <w:t>0% além do orçamento inicial) que pode ser gasta.</w:t>
+      </w:r>
+    </w:p>
+    <w:p>
+      <w:pPr>
+        <w:spacing w:after="0"/>
+        <w:jc w:val="both"/>
+        <w:rPr>
+          <w:rFonts w:ascii="Arial" w:hAnsi="Arial" w:cs="Arial"/>
+          <w:sz w:val="24"/>
+          <w:szCs w:val="24"/>
+        </w:rPr>
+      </w:pPr>
     </w:p>
     <w:p>
       <w:pPr>
@@ -22850,7 +24522,7 @@
           <w:szCs w:val="32"/>
         </w:rPr>
       </w:pPr>
-      <w:bookmarkStart w:id="12" w:name="_Toc437357701"/>
+      <w:bookmarkStart w:id="19" w:name="_Toc437466984"/>
       <w:r>
         <w:rPr>
           <w:rFonts w:ascii="Arial" w:hAnsi="Arial" w:cs="Arial"/>
@@ -22860,7 +24532,7 @@
         </w:rPr>
         <w:t>Designação de tarefas</w:t>
       </w:r>
-      <w:bookmarkEnd w:id="12"/>
+      <w:bookmarkEnd w:id="19"/>
     </w:p>
     <w:p>
       <w:pPr>
@@ -22911,7 +24583,7 @@
           <w:szCs w:val="32"/>
         </w:rPr>
       </w:pPr>
-      <w:bookmarkStart w:id="13" w:name="_Toc437357702"/>
+      <w:bookmarkStart w:id="20" w:name="_Toc437466985"/>
       <w:r>
         <w:rPr>
           <w:rFonts w:ascii="Arial" w:hAnsi="Arial" w:cs="Arial"/>
@@ -22919,10 +24591,9 @@
           <w:sz w:val="32"/>
           <w:szCs w:val="32"/>
         </w:rPr>
-        <w:lastRenderedPageBreak/>
         <w:t>Cronograma</w:t>
       </w:r>
-      <w:bookmarkEnd w:id="13"/>
+      <w:bookmarkEnd w:id="20"/>
     </w:p>
     <w:p>
       <w:pPr>
@@ -22973,7 +24644,7 @@
           <w:szCs w:val="32"/>
         </w:rPr>
       </w:pPr>
-      <w:bookmarkStart w:id="14" w:name="_Toc437357703"/>
+      <w:bookmarkStart w:id="21" w:name="_Toc437466986"/>
       <w:r>
         <w:rPr>
           <w:rFonts w:ascii="Arial" w:hAnsi="Arial" w:cs="Arial"/>
@@ -22983,7 +24654,7 @@
         </w:rPr>
         <w:t>Acompanhamento de Projeto e auxiliares de gerenciamento</w:t>
       </w:r>
-      <w:bookmarkEnd w:id="14"/>
+      <w:bookmarkEnd w:id="21"/>
     </w:p>
     <w:p>
       <w:pPr>
@@ -22991,33 +24662,232 @@
           <w:top w:val="single" w:sz="4" w:space="1" w:color="auto"/>
         </w:pBdr>
         <w:spacing w:after="0"/>
-        <w:ind w:left="567"/>
-        <w:rPr>
-          <w:rFonts w:ascii="Arial" w:hAnsi="Arial" w:cs="Arial"/>
+        <w:ind w:left="360"/>
+        <w:jc w:val="both"/>
+        <w:rPr>
+          <w:rFonts w:ascii="Arial" w:hAnsi="Arial" w:cs="Arial"/>
+          <w:sz w:val="24"/>
+          <w:szCs w:val="24"/>
         </w:rPr>
       </w:pPr>
     </w:p>
     <w:p>
       <w:pPr>
         <w:spacing w:after="0"/>
-        <w:ind w:left="567"/>
+        <w:ind w:left="360" w:firstLine="360"/>
         <w:jc w:val="both"/>
         <w:rPr>
           <w:rFonts w:ascii="Arial" w:hAnsi="Arial" w:cs="Arial"/>
+          <w:sz w:val="24"/>
+          <w:szCs w:val="24"/>
         </w:rPr>
       </w:pPr>
       <w:r>
         <w:rPr>
           <w:rFonts w:ascii="Arial" w:hAnsi="Arial" w:cs="Arial"/>
-        </w:rPr>
-        <w:t xml:space="preserve"> </w:t>
+          <w:sz w:val="24"/>
+          <w:szCs w:val="24"/>
+        </w:rPr>
+        <w:t xml:space="preserve">Para que os </w:t>
       </w:r>
       <w:r>
         <w:rPr>
           <w:rFonts w:ascii="Arial" w:hAnsi="Arial" w:cs="Arial"/>
-        </w:rPr>
-        <w:t>[incluir link para o documento citado].</w:t>
+          <w:sz w:val="24"/>
+          <w:szCs w:val="24"/>
+        </w:rPr>
+        <w:t>patrocinadores</w:t>
       </w:r>
+      <w:r>
+        <w:rPr>
+          <w:rFonts w:ascii="Arial" w:hAnsi="Arial" w:cs="Arial"/>
+          <w:sz w:val="24"/>
+          <w:szCs w:val="24"/>
+        </w:rPr>
+        <w:t xml:space="preserve"> possam fazer um bom acompanhamento do projeto, e para que este tenha um bom andamento, foram definidas datas para a entrega de “deliverables”. Os “deliverables” são parte do projeto e são entregues a cada duas semanas. Além da data e da especificação do que será entregue, consta ainda na tabela abaixo quem será o auxiliar de gerente responsável pela apresentação do projeto na data prevista.</w:t>
+      </w:r>
+    </w:p>
+    <w:p>
+      <w:pPr>
+        <w:spacing w:after="0"/>
+        <w:ind w:left="360" w:firstLine="360"/>
+        <w:jc w:val="both"/>
+        <w:rPr>
+          <w:rFonts w:ascii="Arial" w:hAnsi="Arial" w:cs="Arial"/>
+          <w:sz w:val="24"/>
+          <w:szCs w:val="24"/>
+        </w:rPr>
+      </w:pPr>
+    </w:p>
+    <w:tbl>
+      <w:tblPr>
+        <w:tblStyle w:val="GridTable4-Accent2"/>
+        <w:tblW w:w="0" w:type="auto"/>
+        <w:tblLook w:val="04A0" w:firstRow="1" w:lastRow="0" w:firstColumn="1" w:lastColumn="0" w:noHBand="0" w:noVBand="1"/>
+      </w:tblPr>
+      <w:tblGrid>
+        <w:gridCol w:w="2876"/>
+        <w:gridCol w:w="2877"/>
+        <w:gridCol w:w="2877"/>
+      </w:tblGrid>
+      <w:tr>
+        <w:trPr>
+          <w:cnfStyle w:val="100000000000" w:firstRow="1" w:lastRow="0" w:firstColumn="0" w:lastColumn="0" w:oddVBand="0" w:evenVBand="0" w:oddHBand="0" w:evenHBand="0" w:firstRowFirstColumn="0" w:firstRowLastColumn="0" w:lastRowFirstColumn="0" w:lastRowLastColumn="0"/>
+        </w:trPr>
+        <w:tc>
+          <w:tcPr>
+            <w:cnfStyle w:val="001000000000" w:firstRow="0" w:lastRow="0" w:firstColumn="1" w:lastColumn="0" w:oddVBand="0" w:evenVBand="0" w:oddHBand="0" w:evenHBand="0" w:firstRowFirstColumn="0" w:firstRowLastColumn="0" w:lastRowFirstColumn="0" w:lastRowLastColumn="0"/>
+            <w:tcW w:w="2876" w:type="dxa"/>
+          </w:tcPr>
+          <w:p>
+            <w:pPr>
+              <w:jc w:val="center"/>
+              <w:rPr>
+                <w:rFonts w:ascii="Arial" w:hAnsi="Arial" w:cs="Arial"/>
+                <w:sz w:val="24"/>
+                <w:szCs w:val="24"/>
+              </w:rPr>
+            </w:pPr>
+            <w:r>
+              <w:rPr>
+                <w:rFonts w:ascii="Arial" w:hAnsi="Arial" w:cs="Arial"/>
+                <w:sz w:val="24"/>
+                <w:szCs w:val="24"/>
+              </w:rPr>
+              <w:t>Data</w:t>
+            </w:r>
+          </w:p>
+        </w:tc>
+        <w:tc>
+          <w:tcPr>
+            <w:tcW w:w="2877" w:type="dxa"/>
+          </w:tcPr>
+          <w:p>
+            <w:pPr>
+              <w:jc w:val="center"/>
+              <w:cnfStyle w:val="100000000000" w:firstRow="1" w:lastRow="0" w:firstColumn="0" w:lastColumn="0" w:oddVBand="0" w:evenVBand="0" w:oddHBand="0" w:evenHBand="0" w:firstRowFirstColumn="0" w:firstRowLastColumn="0" w:lastRowFirstColumn="0" w:lastRowLastColumn="0"/>
+              <w:rPr>
+                <w:rFonts w:ascii="Arial" w:hAnsi="Arial" w:cs="Arial"/>
+                <w:sz w:val="24"/>
+                <w:szCs w:val="24"/>
+              </w:rPr>
+            </w:pPr>
+            <w:r>
+              <w:rPr>
+                <w:rFonts w:ascii="Arial" w:hAnsi="Arial" w:cs="Arial"/>
+                <w:sz w:val="24"/>
+                <w:szCs w:val="24"/>
+              </w:rPr>
+              <w:t>Auxiliar de gerente</w:t>
+            </w:r>
+          </w:p>
+        </w:tc>
+        <w:tc>
+          <w:tcPr>
+            <w:tcW w:w="2877" w:type="dxa"/>
+          </w:tcPr>
+          <w:p>
+            <w:pPr>
+              <w:jc w:val="center"/>
+              <w:cnfStyle w:val="100000000000" w:firstRow="1" w:lastRow="0" w:firstColumn="0" w:lastColumn="0" w:oddVBand="0" w:evenVBand="0" w:oddHBand="0" w:evenHBand="0" w:firstRowFirstColumn="0" w:firstRowLastColumn="0" w:lastRowFirstColumn="0" w:lastRowLastColumn="0"/>
+              <w:rPr>
+                <w:rFonts w:ascii="Arial" w:hAnsi="Arial" w:cs="Arial"/>
+                <w:sz w:val="24"/>
+                <w:szCs w:val="24"/>
+              </w:rPr>
+            </w:pPr>
+            <w:r>
+              <w:rPr>
+                <w:rFonts w:ascii="Arial" w:hAnsi="Arial" w:cs="Arial"/>
+                <w:sz w:val="24"/>
+                <w:szCs w:val="24"/>
+              </w:rPr>
+              <w:t>Deli</w:t>
+            </w:r>
+            <w:r>
+              <w:rPr>
+                <w:rFonts w:ascii="Arial" w:hAnsi="Arial" w:cs="Arial"/>
+                <w:sz w:val="24"/>
+                <w:szCs w:val="24"/>
+              </w:rPr>
+              <w:t>v</w:t>
+            </w:r>
+            <w:r>
+              <w:rPr>
+                <w:rFonts w:ascii="Arial" w:hAnsi="Arial" w:cs="Arial"/>
+                <w:sz w:val="24"/>
+                <w:szCs w:val="24"/>
+              </w:rPr>
+              <w:t>erable</w:t>
+            </w:r>
+          </w:p>
+        </w:tc>
+      </w:tr>
+      <w:tr>
+        <w:trPr>
+          <w:cnfStyle w:val="000000100000" w:firstRow="0" w:lastRow="0" w:firstColumn="0" w:lastColumn="0" w:oddVBand="0" w:evenVBand="0" w:oddHBand="1" w:evenHBand="0" w:firstRowFirstColumn="0" w:firstRowLastColumn="0" w:lastRowFirstColumn="0" w:lastRowLastColumn="0"/>
+        </w:trPr>
+        <w:tc>
+          <w:tcPr>
+            <w:cnfStyle w:val="001000000000" w:firstRow="0" w:lastRow="0" w:firstColumn="1" w:lastColumn="0" w:oddVBand="0" w:evenVBand="0" w:oddHBand="0" w:evenHBand="0" w:firstRowFirstColumn="0" w:firstRowLastColumn="0" w:lastRowFirstColumn="0" w:lastRowLastColumn="0"/>
+            <w:tcW w:w="2876" w:type="dxa"/>
+          </w:tcPr>
+          <w:p>
+            <w:pPr>
+              <w:jc w:val="both"/>
+              <w:rPr>
+                <w:rFonts w:ascii="Arial" w:hAnsi="Arial" w:cs="Arial"/>
+                <w:sz w:val="24"/>
+                <w:szCs w:val="24"/>
+              </w:rPr>
+            </w:pPr>
+          </w:p>
+        </w:tc>
+        <w:tc>
+          <w:tcPr>
+            <w:tcW w:w="2877" w:type="dxa"/>
+          </w:tcPr>
+          <w:p>
+            <w:pPr>
+              <w:jc w:val="both"/>
+              <w:cnfStyle w:val="000000100000" w:firstRow="0" w:lastRow="0" w:firstColumn="0" w:lastColumn="0" w:oddVBand="0" w:evenVBand="0" w:oddHBand="1" w:evenHBand="0" w:firstRowFirstColumn="0" w:firstRowLastColumn="0" w:lastRowFirstColumn="0" w:lastRowLastColumn="0"/>
+              <w:rPr>
+                <w:rFonts w:ascii="Arial" w:hAnsi="Arial" w:cs="Arial"/>
+                <w:sz w:val="24"/>
+                <w:szCs w:val="24"/>
+              </w:rPr>
+            </w:pPr>
+          </w:p>
+        </w:tc>
+        <w:tc>
+          <w:tcPr>
+            <w:tcW w:w="2877" w:type="dxa"/>
+          </w:tcPr>
+          <w:p>
+            <w:pPr>
+              <w:jc w:val="both"/>
+              <w:cnfStyle w:val="000000100000" w:firstRow="0" w:lastRow="0" w:firstColumn="0" w:lastColumn="0" w:oddVBand="0" w:evenVBand="0" w:oddHBand="1" w:evenHBand="0" w:firstRowFirstColumn="0" w:firstRowLastColumn="0" w:lastRowFirstColumn="0" w:lastRowLastColumn="0"/>
+              <w:rPr>
+                <w:rFonts w:ascii="Arial" w:hAnsi="Arial" w:cs="Arial"/>
+                <w:sz w:val="24"/>
+                <w:szCs w:val="24"/>
+              </w:rPr>
+            </w:pPr>
+          </w:p>
+        </w:tc>
+      </w:tr>
+    </w:tbl>
+    <w:p>
+      <w:pPr>
+        <w:spacing w:after="0"/>
+        <w:ind w:left="360" w:firstLine="360"/>
+        <w:jc w:val="both"/>
+        <w:rPr>
+          <w:rFonts w:ascii="Arial" w:hAnsi="Arial" w:cs="Arial"/>
+          <w:sz w:val="24"/>
+          <w:szCs w:val="24"/>
+        </w:rPr>
+      </w:pPr>
     </w:p>
     <w:p>
       <w:pPr>
@@ -23047,7 +24917,7 @@
           <w:szCs w:val="32"/>
         </w:rPr>
       </w:pPr>
-      <w:bookmarkStart w:id="15" w:name="_Toc437357704"/>
+      <w:bookmarkStart w:id="22" w:name="_Toc437466987"/>
       <w:r>
         <w:rPr>
           <w:rFonts w:ascii="Arial" w:hAnsi="Arial" w:cs="Arial"/>
@@ -23058,7 +24928,7 @@
         <w:lastRenderedPageBreak/>
         <w:t>Bibliografia</w:t>
       </w:r>
-      <w:bookmarkEnd w:id="15"/>
+      <w:bookmarkEnd w:id="22"/>
     </w:p>
     <w:p>
       <w:pPr>
@@ -23283,7 +25153,10 @@
       <w:fldChar w:fldCharType="end"/>
     </w:r>
     <w:r>
-      <w:t xml:space="preserve"> PAGE   \* MERGEFORMAT </w:t>
+      <w:t xml:space="preserve"> </w:t>
+    </w:r>
+    <w:r>
+      <w:t xml:space="preserve">PAGE   \* MERGEFORMAT </w:t>
     </w:r>
     <w:r>
       <w:rPr>
@@ -24216,7 +26089,7 @@
                               <w:noProof/>
                               <w:color w:val="FFFFFF"/>
                             </w:rPr>
-                            <w:t>8</w:t>
+                            <w:t>5</w:t>
                           </w:r>
                           <w:r>
                             <w:rPr>
@@ -24269,7 +26142,7 @@
                         <w:noProof/>
                         <w:color w:val="FFFFFF"/>
                       </w:rPr>
-                      <w:t>8</w:t>
+                      <w:t>5</w:t>
                     </w:r>
                     <w:r>
                       <w:rPr>
@@ -24294,7 +26167,16 @@
         <w:sz w:val="24"/>
         <w:szCs w:val="24"/>
       </w:rPr>
-      <w:t>Universidade Tecnológica Federal do Paraná</w:t>
+      <w:t xml:space="preserve">Universidade </w:t>
+    </w:r>
+    <w:r>
+      <w:rPr>
+        <w:rFonts w:ascii="Arial" w:hAnsi="Arial" w:cs="Arial"/>
+        <w:b/>
+        <w:sz w:val="24"/>
+        <w:szCs w:val="24"/>
+      </w:rPr>
+      <w:t>Tecnológica Federal do Paraná</w:t>
     </w:r>
   </w:p>
   <w:p>
@@ -24322,7 +26204,7 @@
 <w:numbering xmlns:wpc="http://schemas.microsoft.com/office/word/2010/wordprocessingCanvas" xmlns:mc="http://schemas.openxmlformats.org/markup-compatibility/2006" xmlns:o="urn:schemas-microsoft-com:office:office" xmlns:r="http://schemas.openxmlformats.org/officeDocument/2006/relationships" xmlns:m="http://schemas.openxmlformats.org/officeDocument/2006/math" xmlns:v="urn:schemas-microsoft-com:vml" xmlns:wp14="http://schemas.microsoft.com/office/word/2010/wordprocessingDrawing" xmlns:wp="http://schemas.openxmlformats.org/drawingml/2006/wordprocessingDrawing" xmlns:w10="urn:schemas-microsoft-com:office:word" xmlns:w="http://schemas.openxmlformats.org/wordprocessingml/2006/main" xmlns:w14="http://schemas.microsoft.com/office/word/2010/wordml" xmlns:w15="http://schemas.microsoft.com/office/word/2012/wordml" xmlns:wpg="http://schemas.microsoft.com/office/word/2010/wordprocessingGroup" xmlns:wpi="http://schemas.microsoft.com/office/word/2010/wordprocessingInk" xmlns:wne="http://schemas.microsoft.com/office/word/2006/wordml" xmlns:wps="http://schemas.microsoft.com/office/word/2010/wordprocessingShape" mc:Ignorable="w14 w15 wp14">
   <w:numPicBullet w:numPicBulletId="0">
     <w:pict>
-      <v:shapetype id="_x0000_t75" coordsize="21600,21600" o:spt="75" o:preferrelative="t" path="m@4@5l@4@11@9@11@9@5xe" filled="f" stroked="f">
+      <v:shapetype w14:anchorId="26DCD09F" id="_x0000_t75" coordsize="21600,21600" o:spt="75" o:preferrelative="t" path="m@4@5l@4@11@9@11@9@5xe" filled="f" stroked="f">
         <v:stroke joinstyle="miter"/>
         <v:formulas>
           <v:f eqn="if lineDrawn pixelLineWidth 0"/>
@@ -24341,21 +26223,21 @@
         <v:path o:extrusionok="f" gradientshapeok="t" o:connecttype="rect"/>
         <o:lock v:ext="edit" aspectratio="t"/>
       </v:shapetype>
-      <v:shape id="_x0000_i1413" type="#_x0000_t75" style="width:11.25pt;height:11.25pt" o:bullet="t">
+      <v:shape id="_x0000_i1723" type="#_x0000_t75" style="width:11.25pt;height:11.25pt" o:bullet="t">
         <v:imagedata r:id="rId1" o:title="bullet1"/>
       </v:shape>
     </w:pict>
   </w:numPicBullet>
   <w:numPicBullet w:numPicBulletId="1">
     <w:pict>
-      <v:shape id="_x0000_i1414" type="#_x0000_t75" style="width:11.25pt;height:11.25pt" o:bullet="t">
+      <v:shape w14:anchorId="7699B90D" id="_x0000_i1724" type="#_x0000_t75" style="width:11.25pt;height:11.25pt" o:bullet="t">
         <v:imagedata r:id="rId2" o:title="bullet2"/>
       </v:shape>
     </w:pict>
   </w:numPicBullet>
   <w:numPicBullet w:numPicBulletId="2">
     <w:pict>
-      <v:shape id="_x0000_i1415" type="#_x0000_t75" style="width:11.25pt;height:11.25pt" o:bullet="t">
+      <v:shape id="_x0000_i1725" type="#_x0000_t75" style="width:11.25pt;height:11.25pt" o:bullet="t">
         <v:imagedata r:id="rId3" o:title="bullet3"/>
       </v:shape>
     </w:pict>
@@ -26246,6 +28128,92 @@
     </w:lvl>
   </w:abstractNum>
   <w:abstractNum w:abstractNumId="22" w15:restartNumberingAfterBreak="0">
+    <w:nsid w:val="652E6BBE"/>
+    <w:multiLevelType w:val="hybridMultilevel"/>
+    <w:tmpl w:val="2D8E1FD0"/>
+    <w:lvl w:ilvl="0" w:tplc="0409000F">
+      <w:start w:val="1"/>
+      <w:numFmt w:val="decimal"/>
+      <w:lvlText w:val="%1."/>
+      <w:lvlJc w:val="left"/>
+      <w:pPr>
+        <w:ind w:left="1080" w:hanging="360"/>
+      </w:pPr>
+    </w:lvl>
+    <w:lvl w:ilvl="1" w:tplc="04090019">
+      <w:start w:val="1"/>
+      <w:numFmt w:val="lowerLetter"/>
+      <w:lvlText w:val="%2."/>
+      <w:lvlJc w:val="left"/>
+      <w:pPr>
+        <w:ind w:left="1800" w:hanging="360"/>
+      </w:pPr>
+    </w:lvl>
+    <w:lvl w:ilvl="2" w:tplc="0409001B" w:tentative="1">
+      <w:start w:val="1"/>
+      <w:numFmt w:val="lowerRoman"/>
+      <w:lvlText w:val="%3."/>
+      <w:lvlJc w:val="right"/>
+      <w:pPr>
+        <w:ind w:left="2520" w:hanging="180"/>
+      </w:pPr>
+    </w:lvl>
+    <w:lvl w:ilvl="3" w:tplc="0409000F" w:tentative="1">
+      <w:start w:val="1"/>
+      <w:numFmt w:val="decimal"/>
+      <w:lvlText w:val="%4."/>
+      <w:lvlJc w:val="left"/>
+      <w:pPr>
+        <w:ind w:left="3240" w:hanging="360"/>
+      </w:pPr>
+    </w:lvl>
+    <w:lvl w:ilvl="4" w:tplc="04090019" w:tentative="1">
+      <w:start w:val="1"/>
+      <w:numFmt w:val="lowerLetter"/>
+      <w:lvlText w:val="%5."/>
+      <w:lvlJc w:val="left"/>
+      <w:pPr>
+        <w:ind w:left="3960" w:hanging="360"/>
+      </w:pPr>
+    </w:lvl>
+    <w:lvl w:ilvl="5" w:tplc="0409001B" w:tentative="1">
+      <w:start w:val="1"/>
+      <w:numFmt w:val="lowerRoman"/>
+      <w:lvlText w:val="%6."/>
+      <w:lvlJc w:val="right"/>
+      <w:pPr>
+        <w:ind w:left="4680" w:hanging="180"/>
+      </w:pPr>
+    </w:lvl>
+    <w:lvl w:ilvl="6" w:tplc="0409000F" w:tentative="1">
+      <w:start w:val="1"/>
+      <w:numFmt w:val="decimal"/>
+      <w:lvlText w:val="%7."/>
+      <w:lvlJc w:val="left"/>
+      <w:pPr>
+        <w:ind w:left="5400" w:hanging="360"/>
+      </w:pPr>
+    </w:lvl>
+    <w:lvl w:ilvl="7" w:tplc="04090019" w:tentative="1">
+      <w:start w:val="1"/>
+      <w:numFmt w:val="lowerLetter"/>
+      <w:lvlText w:val="%8."/>
+      <w:lvlJc w:val="left"/>
+      <w:pPr>
+        <w:ind w:left="6120" w:hanging="360"/>
+      </w:pPr>
+    </w:lvl>
+    <w:lvl w:ilvl="8" w:tplc="0409001B" w:tentative="1">
+      <w:start w:val="1"/>
+      <w:numFmt w:val="lowerRoman"/>
+      <w:lvlText w:val="%9."/>
+      <w:lvlJc w:val="right"/>
+      <w:pPr>
+        <w:ind w:left="6840" w:hanging="180"/>
+      </w:pPr>
+    </w:lvl>
+  </w:abstractNum>
+  <w:abstractNum w:abstractNumId="23" w15:restartNumberingAfterBreak="0">
     <w:nsid w:val="67DE78A4"/>
     <w:multiLevelType w:val="multilevel"/>
     <w:tmpl w:val="0416001F"/>
@@ -26358,7 +28326,7 @@
       </w:pPr>
     </w:lvl>
   </w:abstractNum>
-  <w:abstractNum w:abstractNumId="23" w15:restartNumberingAfterBreak="0">
+  <w:abstractNum w:abstractNumId="24" w15:restartNumberingAfterBreak="0">
     <w:nsid w:val="681C3588"/>
     <w:multiLevelType w:val="multilevel"/>
     <w:tmpl w:val="D6669320"/>
@@ -26447,7 +28415,7 @@
       </w:pPr>
     </w:lvl>
   </w:abstractNum>
-  <w:abstractNum w:abstractNumId="24" w15:restartNumberingAfterBreak="0">
+  <w:abstractNum w:abstractNumId="25" w15:restartNumberingAfterBreak="0">
     <w:nsid w:val="689B41C1"/>
     <w:multiLevelType w:val="multilevel"/>
     <w:tmpl w:val="0416001F"/>
@@ -26533,7 +28501,7 @@
       </w:pPr>
     </w:lvl>
   </w:abstractNum>
-  <w:abstractNum w:abstractNumId="25" w15:restartNumberingAfterBreak="0">
+  <w:abstractNum w:abstractNumId="26" w15:restartNumberingAfterBreak="0">
     <w:nsid w:val="6C793835"/>
     <w:multiLevelType w:val="multilevel"/>
     <w:tmpl w:val="858A8216"/>
@@ -26622,7 +28590,7 @@
       </w:pPr>
     </w:lvl>
   </w:abstractNum>
-  <w:abstractNum w:abstractNumId="26" w15:restartNumberingAfterBreak="0">
+  <w:abstractNum w:abstractNumId="27" w15:restartNumberingAfterBreak="0">
     <w:nsid w:val="6DC85453"/>
     <w:multiLevelType w:val="hybridMultilevel"/>
     <w:tmpl w:val="6978B6F2"/>
@@ -26764,7 +28732,7 @@
       </w:rPr>
     </w:lvl>
   </w:abstractNum>
-  <w:abstractNum w:abstractNumId="27" w15:restartNumberingAfterBreak="0">
+  <w:abstractNum w:abstractNumId="28" w15:restartNumberingAfterBreak="0">
     <w:nsid w:val="70F06F3C"/>
     <w:multiLevelType w:val="multilevel"/>
     <w:tmpl w:val="0416001F"/>
@@ -26850,7 +28818,7 @@
       </w:pPr>
     </w:lvl>
   </w:abstractNum>
-  <w:abstractNum w:abstractNumId="28" w15:restartNumberingAfterBreak="0">
+  <w:abstractNum w:abstractNumId="29" w15:restartNumberingAfterBreak="0">
     <w:nsid w:val="74453FD7"/>
     <w:multiLevelType w:val="multilevel"/>
     <w:tmpl w:val="D6669320"/>
@@ -26939,7 +28907,7 @@
       </w:pPr>
     </w:lvl>
   </w:abstractNum>
-  <w:abstractNum w:abstractNumId="29" w15:restartNumberingAfterBreak="0">
+  <w:abstractNum w:abstractNumId="30" w15:restartNumberingAfterBreak="0">
     <w:nsid w:val="7DA6104F"/>
     <w:multiLevelType w:val="hybridMultilevel"/>
     <w:tmpl w:val="BF548EF2"/>
@@ -27052,7 +29020,7 @@
       </w:rPr>
     </w:lvl>
   </w:abstractNum>
-  <w:abstractNum w:abstractNumId="30" w15:restartNumberingAfterBreak="0">
+  <w:abstractNum w:abstractNumId="31" w15:restartNumberingAfterBreak="0">
     <w:nsid w:val="7DEA4EDB"/>
     <w:multiLevelType w:val="hybridMultilevel"/>
     <w:tmpl w:val="CC709BFE"/>
@@ -27165,7 +29133,7 @@
       </w:rPr>
     </w:lvl>
   </w:abstractNum>
-  <w:abstractNum w:abstractNumId="31" w15:restartNumberingAfterBreak="0">
+  <w:abstractNum w:abstractNumId="32" w15:restartNumberingAfterBreak="0">
     <w:nsid w:val="7F146E55"/>
     <w:multiLevelType w:val="hybridMultilevel"/>
     <w:tmpl w:val="E6C6F758"/>
@@ -27305,7 +29273,7 @@
     <w:abstractNumId w:val="21"/>
   </w:num>
   <w:num w:numId="4">
-    <w:abstractNumId w:val="26"/>
+    <w:abstractNumId w:val="27"/>
   </w:num>
   <w:num w:numId="5">
     <w:abstractNumId w:val="3"/>
@@ -27320,10 +29288,10 @@
     <w:abstractNumId w:val="8"/>
   </w:num>
   <w:num w:numId="8">
-    <w:abstractNumId w:val="31"/>
+    <w:abstractNumId w:val="32"/>
   </w:num>
   <w:num w:numId="9">
-    <w:abstractNumId w:val="30"/>
+    <w:abstractNumId w:val="31"/>
   </w:num>
   <w:num w:numId="10">
     <w:abstractNumId w:val="7"/>
@@ -27344,7 +29312,7 @@
     <w:abstractNumId w:val="4"/>
   </w:num>
   <w:num w:numId="16">
-    <w:abstractNumId w:val="27"/>
+    <w:abstractNumId w:val="28"/>
   </w:num>
   <w:num w:numId="17">
     <w:abstractNumId w:val="17"/>
@@ -27362,7 +29330,7 @@
     <w:abstractNumId w:val="15"/>
   </w:num>
   <w:num w:numId="22">
-    <w:abstractNumId w:val="24"/>
+    <w:abstractNumId w:val="25"/>
   </w:num>
   <w:num w:numId="23">
     <w:abstractNumId w:val="5"/>
@@ -27374,19 +29342,19 @@
     <w:abstractNumId w:val="9"/>
   </w:num>
   <w:num w:numId="26">
-    <w:abstractNumId w:val="25"/>
+    <w:abstractNumId w:val="26"/>
   </w:num>
   <w:num w:numId="27">
-    <w:abstractNumId w:val="23"/>
+    <w:abstractNumId w:val="24"/>
   </w:num>
   <w:num w:numId="28">
-    <w:abstractNumId w:val="22"/>
+    <w:abstractNumId w:val="23"/>
   </w:num>
   <w:num w:numId="29">
     <w:abstractNumId w:val="18"/>
   </w:num>
   <w:num w:numId="30">
-    <w:abstractNumId w:val="28"/>
+    <w:abstractNumId w:val="29"/>
   </w:num>
   <w:num w:numId="31">
     <w:abstractNumId w:val="20"/>
@@ -27395,7 +29363,10 @@
     <w:abstractNumId w:val="10"/>
   </w:num>
   <w:num w:numId="33">
-    <w:abstractNumId w:val="29"/>
+    <w:abstractNumId w:val="30"/>
+  </w:num>
+  <w:num w:numId="34">
+    <w:abstractNumId w:val="22"/>
   </w:num>
 </w:numbering>
 </file>
@@ -29403,6 +31374,7 @@
     <w:rsid w:val="00E0599D"/>
     <w:rsid w:val="00E0668C"/>
     <w:rsid w:val="00F85BD8"/>
+    <w:rsid w:val="00FC4448"/>
     <w:rsid w:val="00FF58A3"/>
   </w:rsids>
   <m:mathPr>
@@ -30162,7 +32134,7 @@
 </file>
 
 <file path=customXml/itemProps2.xml><?xml version="1.0" encoding="utf-8"?>
-<ds:datastoreItem xmlns:ds="http://schemas.openxmlformats.org/officeDocument/2006/customXml" ds:itemID="{235E8D16-447F-43A1-938C-07214AE80F7C}">
+<ds:datastoreItem xmlns:ds="http://schemas.openxmlformats.org/officeDocument/2006/customXml" ds:itemID="{AE491E32-4C07-477B-B85D-950DB1063FC8}">
   <ds:schemaRefs>
     <ds:schemaRef ds:uri="http://schemas.openxmlformats.org/officeDocument/2006/bibliography"/>
   </ds:schemaRefs>

</xml_diff>

<commit_message>
iniciado review - Opções Tecnológicas; Atualizada tabela de custos
</commit_message>
<xml_diff>
--- a/LaTeX Project/Documentos/Plano_de_Projeto.docx
+++ b/LaTeX Project/Documentos/Plano_de_Projeto.docx
@@ -145,7 +145,6 @@
                                     <w:dataBinding w:prefixMappings="xmlns:ns0='http://purl.org/dc/elements/1.1/' xmlns:ns1='http://schemas.openxmlformats.org/package/2006/metadata/core-properties' " w:xpath="/ns1:coreProperties[1]/ns0:subject[1]" w:storeItemID="{6C3C8BC8-F283-45AE-878A-BAB7291924A1}"/>
                                     <w:text/>
                                   </w:sdtPr>
-                                  <w:sdtEndPr/>
                                   <w:sdtContent>
                                     <w:r>
                                       <w:rPr>
@@ -267,7 +266,6 @@
                               <w:dataBinding w:prefixMappings="xmlns:ns0='http://purl.org/dc/elements/1.1/' xmlns:ns1='http://schemas.openxmlformats.org/package/2006/metadata/core-properties' " w:xpath="/ns1:coreProperties[1]/ns0:subject[1]" w:storeItemID="{6C3C8BC8-F283-45AE-878A-BAB7291924A1}"/>
                               <w:text/>
                             </w:sdtPr>
-                            <w:sdtEndPr/>
                             <w:sdtContent>
                               <w:r>
                                 <w:rPr>
@@ -514,7 +512,6 @@
                                       <w:calendar w:val="gregorian"/>
                                     </w:date>
                                   </w:sdtPr>
-                                  <w:sdtEndPr/>
                                   <w:sdtContent>
                                     <w:p>
                                       <w:pPr>
@@ -607,7 +604,6 @@
                                     <w:dataBinding w:prefixMappings="xmlns:ns0='http://schemas.openxmlformats.org/package/2006/metadata/core-properties' xmlns:ns1='http://purl.org/dc/elements/1.1/'" w:xpath="/ns0:coreProperties[1]/ns1:creator[1]" w:storeItemID="{6C3C8BC8-F283-45AE-878A-BAB7291924A1}"/>
                                     <w:text/>
                                   </w:sdtPr>
-                                  <w:sdtEndPr/>
                                   <w:sdtContent>
                                     <w:p>
                                       <w:pPr>
@@ -639,7 +635,6 @@
                                     <w:dataBinding w:prefixMappings="xmlns:ns0='http://schemas.openxmlformats.org/officeDocument/2006/extended-properties'" w:xpath="/ns0:Properties[1]/ns0:Company[1]" w:storeItemID="{6668398D-A668-4E3E-A5EB-62B293D839F1}"/>
                                     <w:text/>
                                   </w:sdtPr>
-                                  <w:sdtEndPr/>
                                   <w:sdtContent>
                                     <w:p>
                                       <w:pPr>
@@ -675,7 +670,6 @@
                                       <w:calendar w:val="gregorian"/>
                                     </w:date>
                                   </w:sdtPr>
-                                  <w:sdtEndPr/>
                                   <w:sdtContent>
                                     <w:p>
                                       <w:pPr>
@@ -749,7 +743,6 @@
                                 <w:calendar w:val="gregorian"/>
                               </w:date>
                             </w:sdtPr>
-                            <w:sdtEndPr/>
                             <w:sdtContent>
                               <w:p>
                                 <w:pPr>
@@ -797,7 +790,6 @@
                               <w:dataBinding w:prefixMappings="xmlns:ns0='http://schemas.openxmlformats.org/package/2006/metadata/core-properties' xmlns:ns1='http://purl.org/dc/elements/1.1/'" w:xpath="/ns0:coreProperties[1]/ns1:creator[1]" w:storeItemID="{6C3C8BC8-F283-45AE-878A-BAB7291924A1}"/>
                               <w:text/>
                             </w:sdtPr>
-                            <w:sdtEndPr/>
                             <w:sdtContent>
                               <w:p>
                                 <w:pPr>
@@ -829,7 +821,6 @@
                               <w:dataBinding w:prefixMappings="xmlns:ns0='http://schemas.openxmlformats.org/officeDocument/2006/extended-properties'" w:xpath="/ns0:Properties[1]/ns0:Company[1]" w:storeItemID="{6668398D-A668-4E3E-A5EB-62B293D839F1}"/>
                               <w:text/>
                             </w:sdtPr>
-                            <w:sdtEndPr/>
                             <w:sdtContent>
                               <w:p>
                                 <w:pPr>
@@ -865,7 +856,6 @@
                                 <w:calendar w:val="gregorian"/>
                               </w:date>
                             </w:sdtPr>
-                            <w:sdtEndPr/>
                             <w:sdtContent>
                               <w:p>
                                 <w:pPr>
@@ -1046,7 +1036,6 @@
                                   <w:dataBinding w:prefixMappings="xmlns:ns0='http://schemas.openxmlformats.org/package/2006/metadata/core-properties' xmlns:ns1='http://purl.org/dc/elements/1.1/'" w:xpath="/ns0:coreProperties[1]/ns1:title[1]" w:storeItemID="{6C3C8BC8-F283-45AE-878A-BAB7291924A1}"/>
                                   <w:text/>
                                 </w:sdtPr>
-                                <w:sdtEndPr/>
                                 <w:sdtContent>
                                   <w:p>
                                     <w:pPr>
@@ -1110,7 +1099,6 @@
                             <w:dataBinding w:prefixMappings="xmlns:ns0='http://schemas.openxmlformats.org/package/2006/metadata/core-properties' xmlns:ns1='http://purl.org/dc/elements/1.1/'" w:xpath="/ns0:coreProperties[1]/ns1:title[1]" w:storeItemID="{6C3C8BC8-F283-45AE-878A-BAB7291924A1}"/>
                             <w:text/>
                           </w:sdtPr>
-                          <w:sdtEndPr/>
                           <w:sdtContent>
                             <w:p>
                               <w:pPr>
@@ -1132,17 +1120,7 @@
                                   <w:szCs w:val="72"/>
                                   <w:lang w:val="pt-BR"/>
                                 </w:rPr>
-                                <w:t xml:space="preserve">Plano </w:t>
-                              </w:r>
-                              <w:r>
-                                <w:rPr>
-                                  <w:rFonts w:asciiTheme="majorHAnsi" w:eastAsiaTheme="majorEastAsia" w:hAnsiTheme="majorHAnsi" w:cstheme="majorBidi"/>
-                                  <w:color w:val="FFFFFF" w:themeColor="background1"/>
-                                  <w:sz w:val="56"/>
-                                  <w:szCs w:val="72"/>
-                                  <w:lang w:val="pt-BR"/>
-                                </w:rPr>
-                                <w:t>de Gerenciamento do Projeto</w:t>
+                                <w:t>Plano de Gerenciamento do Projeto</w:t>
                               </w:r>
                             </w:p>
                           </w:sdtContent>
@@ -1971,7 +1949,6 @@
           <w:docPartUnique/>
         </w:docPartObj>
       </w:sdtPr>
-      <w:sdtEndPr/>
       <w:sdtContent>
         <w:p>
           <w:pPr>
@@ -4811,6 +4788,22 @@
     </w:p>
     <w:p>
       <w:pPr>
+        <w:jc w:val="both"/>
+        <w:rPr>
+          <w:rFonts w:ascii="Arial" w:hAnsi="Arial" w:cs="Arial"/>
+        </w:rPr>
+      </w:pPr>
+    </w:p>
+    <w:p>
+      <w:pPr>
+        <w:jc w:val="both"/>
+        <w:rPr>
+          <w:rFonts w:ascii="Arial" w:hAnsi="Arial" w:cs="Arial"/>
+        </w:rPr>
+      </w:pPr>
+    </w:p>
+    <w:p>
+      <w:pPr>
         <w:pStyle w:val="Heading1"/>
         <w:numPr>
           <w:ilvl w:val="0"/>
@@ -4832,6 +4825,7 @@
           <w:sz w:val="32"/>
           <w:szCs w:val="32"/>
         </w:rPr>
+        <w:lastRenderedPageBreak/>
         <w:t>Referência a trabalhos semelhantes</w:t>
       </w:r>
       <w:bookmarkEnd w:id="6"/>
@@ -4864,7 +4858,6 @@
           <w:sz w:val="24"/>
           <w:szCs w:val="24"/>
         </w:rPr>
-        <w:lastRenderedPageBreak/>
         <w:t>Não são poucos os controladores MIDI existentes no mercado. Entretanto, não existem tais controladores onde o foco é o público amador.</w:t>
       </w:r>
       <w:r>
@@ -5501,7 +5494,7 @@
         </w:rPr>
         <w:drawing>
           <wp:inline distT="0" distB="0" distL="0" distR="0" wp14:anchorId="7F7A8D4D" wp14:editId="1B8BC68D">
-            <wp:extent cx="5486400" cy="2218690"/>
+            <wp:extent cx="5286375" cy="2137800"/>
             <wp:effectExtent l="0" t="0" r="0" b="0"/>
             <wp:docPr id="8" name="Picture 8"/>
             <wp:cNvGraphicFramePr>
@@ -5529,7 +5522,7 @@
                   <pic:spPr>
                     <a:xfrm>
                       <a:off x="0" y="0"/>
-                      <a:ext cx="5486400" cy="2218690"/>
+                      <a:ext cx="5307489" cy="2146339"/>
                     </a:xfrm>
                     <a:prstGeom prst="rect">
                       <a:avLst/>
@@ -23350,17 +23343,6 @@
     </w:p>
     <w:p>
       <w:pPr>
-        <w:spacing w:after="0"/>
-        <w:jc w:val="both"/>
-        <w:rPr>
-          <w:rFonts w:ascii="Arial" w:hAnsi="Arial" w:cs="Arial"/>
-          <w:sz w:val="24"/>
-          <w:szCs w:val="24"/>
-        </w:rPr>
-      </w:pPr>
-    </w:p>
-    <w:p>
-      <w:pPr>
         <w:pStyle w:val="Heading1"/>
         <w:numPr>
           <w:ilvl w:val="1"/>
@@ -23377,9 +23359,8 @@
           <w:rFonts w:ascii="Arial" w:hAnsi="Arial" w:cs="Arial"/>
           <w:color w:val="9D3511"/>
         </w:rPr>
-        <w:t>Estação base</w:t>
-      </w:r>
-      <w:bookmarkEnd w:id="10"/>
+        <w:t>Durante o decorrer do projeto</w:t>
+      </w:r>
     </w:p>
     <w:p>
       <w:pPr>
@@ -23393,18 +23374,162 @@
           <w:color w:val="9D3511"/>
         </w:rPr>
       </w:pPr>
-      <w:bookmarkStart w:id="11" w:name="_Toc437466977"/>
+      <w:bookmarkStart w:id="11" w:name="_Toc437466978"/>
       <w:r>
         <w:rPr>
           <w:rFonts w:ascii="Arial" w:hAnsi="Arial" w:cs="Arial"/>
           <w:color w:val="9D3511"/>
         </w:rPr>
-        <w:t>Linguagem de programação</w:t>
+        <w:t>Compartilhamento de dados entre a equipe</w:t>
       </w:r>
       <w:bookmarkEnd w:id="11"/>
     </w:p>
     <w:p/>
-    <w:p/>
+    <w:p>
+      <w:pPr>
+        <w:ind w:left="720" w:firstLine="360"/>
+        <w:jc w:val="both"/>
+        <w:rPr>
+          <w:rFonts w:ascii="Arial" w:hAnsi="Arial" w:cs="Arial"/>
+          <w:sz w:val="24"/>
+          <w:szCs w:val="24"/>
+        </w:rPr>
+      </w:pPr>
+      <w:r>
+        <w:rPr>
+          <w:rFonts w:ascii="Arial" w:hAnsi="Arial" w:cs="Arial"/>
+          <w:sz w:val="24"/>
+          <w:szCs w:val="24"/>
+        </w:rPr>
+        <w:t>A</w:t>
+      </w:r>
+      <w:r>
+        <w:rPr>
+          <w:rFonts w:ascii="Arial" w:hAnsi="Arial" w:cs="Arial"/>
+          <w:sz w:val="24"/>
+          <w:szCs w:val="24"/>
+        </w:rPr>
+        <w:t xml:space="preserve"> qualidade, segurança, agilidade e eficiência do compartilhamento de dados entre os membros da equipe é um fator muito importante para o sucesso do projeto.</w:t>
+      </w:r>
+    </w:p>
+    <w:p>
+      <w:pPr>
+        <w:ind w:left="720" w:firstLine="360"/>
+        <w:jc w:val="both"/>
+        <w:rPr>
+          <w:rFonts w:ascii="Arial" w:hAnsi="Arial" w:cs="Arial"/>
+          <w:color w:val="000000" w:themeColor="text1"/>
+          <w:sz w:val="24"/>
+          <w:szCs w:val="24"/>
+        </w:rPr>
+      </w:pPr>
+      <w:r>
+        <w:rPr>
+          <w:rFonts w:ascii="Arial" w:hAnsi="Arial" w:cs="Arial"/>
+          <w:color w:val="000000" w:themeColor="text1"/>
+          <w:sz w:val="24"/>
+          <w:szCs w:val="24"/>
+        </w:rPr>
+        <w:lastRenderedPageBreak/>
+        <w:t>Uma vez que os membros da equipe trabalham em lugares diferentes e estão conectados uns com os outros apenas digitalmente, é importante que estes possam receber atualizações em tempo real do que os outros integrantes estão realizando, além de poder publicar suas próprias atualizações do projeto sem afetar versões anteriores (e funcionais) do mesmo.</w:t>
+      </w:r>
+    </w:p>
+    <w:p>
+      <w:pPr>
+        <w:ind w:left="720" w:firstLine="360"/>
+        <w:jc w:val="both"/>
+        <w:rPr>
+          <w:rFonts w:ascii="Arial" w:hAnsi="Arial" w:cs="Arial"/>
+          <w:color w:val="000000" w:themeColor="text1"/>
+          <w:sz w:val="24"/>
+          <w:szCs w:val="24"/>
+        </w:rPr>
+      </w:pPr>
+      <w:r>
+        <w:rPr>
+          <w:rFonts w:ascii="Arial" w:hAnsi="Arial" w:cs="Arial"/>
+          <w:color w:val="000000" w:themeColor="text1"/>
+          <w:sz w:val="24"/>
+          <w:szCs w:val="24"/>
+        </w:rPr>
+        <w:t xml:space="preserve">A escolha da equipe foi o </w:t>
+      </w:r>
+      <w:r>
+        <w:rPr>
+          <w:rFonts w:ascii="Arial" w:hAnsi="Arial" w:cs="Arial"/>
+          <w:i/>
+          <w:color w:val="000000" w:themeColor="text1"/>
+          <w:sz w:val="24"/>
+          <w:szCs w:val="24"/>
+        </w:rPr>
+        <w:t>Git Hub</w:t>
+      </w:r>
+      <w:r>
+        <w:rPr>
+          <w:rFonts w:ascii="Arial" w:hAnsi="Arial" w:cs="Arial"/>
+          <w:color w:val="000000" w:themeColor="text1"/>
+          <w:sz w:val="24"/>
+          <w:szCs w:val="24"/>
+        </w:rPr>
+        <w:t xml:space="preserve">, um repositório </w:t>
+      </w:r>
+      <w:r>
+        <w:rPr>
+          <w:rFonts w:ascii="Arial" w:hAnsi="Arial" w:cs="Arial"/>
+          <w:i/>
+          <w:color w:val="000000" w:themeColor="text1"/>
+          <w:sz w:val="24"/>
+          <w:szCs w:val="24"/>
+        </w:rPr>
+        <w:t>online</w:t>
+      </w:r>
+      <w:r>
+        <w:rPr>
+          <w:rFonts w:ascii="Arial" w:hAnsi="Arial" w:cs="Arial"/>
+          <w:color w:val="000000" w:themeColor="text1"/>
+          <w:sz w:val="24"/>
+          <w:szCs w:val="24"/>
+        </w:rPr>
+        <w:t xml:space="preserve"> que possibilita, além de tod</w:t>
+      </w:r>
+      <w:r>
+        <w:rPr>
+          <w:rFonts w:ascii="Arial" w:hAnsi="Arial" w:cs="Arial"/>
+          <w:color w:val="000000" w:themeColor="text1"/>
+          <w:sz w:val="24"/>
+          <w:szCs w:val="24"/>
+        </w:rPr>
+        <w:t xml:space="preserve">os os requisitos citados acima, </w:t>
+      </w:r>
+      <w:r>
+        <w:rPr>
+          <w:rFonts w:ascii="Arial" w:hAnsi="Arial" w:cs="Arial"/>
+          <w:color w:val="000000" w:themeColor="text1"/>
+          <w:sz w:val="24"/>
+          <w:szCs w:val="24"/>
+        </w:rPr>
+        <w:t xml:space="preserve">a criação de </w:t>
+      </w:r>
+      <w:r>
+        <w:rPr>
+          <w:rFonts w:ascii="Arial" w:hAnsi="Arial" w:cs="Arial"/>
+          <w:i/>
+          <w:color w:val="000000" w:themeColor="text1"/>
+          <w:sz w:val="24"/>
+          <w:szCs w:val="24"/>
+        </w:rPr>
+        <w:t>branches</w:t>
+      </w:r>
+      <w:r>
+        <w:rPr>
+          <w:rFonts w:ascii="Arial" w:hAnsi="Arial" w:cs="Arial"/>
+          <w:color w:val="000000" w:themeColor="text1"/>
+          <w:sz w:val="24"/>
+          <w:szCs w:val="24"/>
+        </w:rPr>
+        <w:t>, o que possibilita parte da equipe a trabalhar com uma versão estável do projeto, enquanto um ou mais membros trabalham em uma nova versão do mesmo.</w:t>
+      </w:r>
+    </w:p>
     <w:p>
       <w:pPr>
         <w:pStyle w:val="Heading1"/>
@@ -23417,19 +23542,321 @@
           <w:color w:val="9D3511"/>
         </w:rPr>
       </w:pPr>
-      <w:bookmarkStart w:id="12" w:name="_Toc437466978"/>
       <w:r>
         <w:rPr>
           <w:rFonts w:ascii="Arial" w:hAnsi="Arial" w:cs="Arial"/>
           <w:color w:val="9D3511"/>
         </w:rPr>
-        <w:lastRenderedPageBreak/>
-        <w:t>Compartilhamento de dados entre a equipe</w:t>
-      </w:r>
-      <w:bookmarkEnd w:id="12"/>
+        <w:t>Agendamento de reuniões e compartilhamento de resultados</w:t>
+      </w:r>
     </w:p>
     <w:p/>
-    <w:p/>
+    <w:p>
+      <w:pPr>
+        <w:ind w:left="720" w:firstLine="360"/>
+        <w:jc w:val="both"/>
+        <w:rPr>
+          <w:rFonts w:ascii="Arial" w:hAnsi="Arial" w:cs="Arial"/>
+          <w:sz w:val="24"/>
+          <w:szCs w:val="24"/>
+        </w:rPr>
+      </w:pPr>
+      <w:r>
+        <w:rPr>
+          <w:rFonts w:ascii="Arial" w:hAnsi="Arial" w:cs="Arial"/>
+          <w:sz w:val="24"/>
+          <w:szCs w:val="24"/>
+        </w:rPr>
+        <w:t>Tão</w:t>
+      </w:r>
+      <w:r>
+        <w:rPr>
+          <w:rFonts w:ascii="Arial" w:hAnsi="Arial" w:cs="Arial"/>
+          <w:sz w:val="24"/>
+          <w:szCs w:val="24"/>
+        </w:rPr>
+        <w:t xml:space="preserve"> importante quanto </w:t>
+      </w:r>
+      <w:r>
+        <w:rPr>
+          <w:rFonts w:ascii="Arial" w:hAnsi="Arial" w:cs="Arial"/>
+          <w:sz w:val="24"/>
+          <w:szCs w:val="24"/>
+        </w:rPr>
+        <w:t xml:space="preserve">compartilhar o projeto entre a equipe de uma maneira eficiente </w:t>
+      </w:r>
+      <w:r>
+        <w:rPr>
+          <w:rFonts w:ascii="Arial" w:hAnsi="Arial" w:cs="Arial"/>
+          <w:sz w:val="24"/>
+          <w:szCs w:val="24"/>
+        </w:rPr>
+        <w:t xml:space="preserve">é </w:t>
+      </w:r>
+      <w:r>
+        <w:rPr>
+          <w:rFonts w:ascii="Arial" w:hAnsi="Arial" w:cs="Arial"/>
+          <w:sz w:val="24"/>
+          <w:szCs w:val="24"/>
+        </w:rPr>
+        <w:t>existir uma forma simples, rápida e segura de se comunicar com um ou mais membros da equipe.</w:t>
+      </w:r>
+    </w:p>
+    <w:p>
+      <w:pPr>
+        <w:ind w:left="720" w:firstLine="360"/>
+        <w:jc w:val="both"/>
+        <w:rPr>
+          <w:rFonts w:ascii="Arial" w:hAnsi="Arial" w:cs="Arial"/>
+          <w:sz w:val="24"/>
+          <w:szCs w:val="24"/>
+        </w:rPr>
+      </w:pPr>
+      <w:r>
+        <w:rPr>
+          <w:rFonts w:ascii="Arial" w:hAnsi="Arial" w:cs="Arial"/>
+          <w:sz w:val="24"/>
+          <w:szCs w:val="24"/>
+        </w:rPr>
+        <w:t>Seja para organizar reuniões</w:t>
+      </w:r>
+      <w:r>
+        <w:rPr>
+          <w:rFonts w:ascii="Arial" w:hAnsi="Arial" w:cs="Arial"/>
+          <w:sz w:val="24"/>
+          <w:szCs w:val="24"/>
+        </w:rPr>
+        <w:t xml:space="preserve"> não-formais</w:t>
+      </w:r>
+      <w:r>
+        <w:rPr>
+          <w:rFonts w:ascii="Arial" w:hAnsi="Arial" w:cs="Arial"/>
+          <w:sz w:val="24"/>
+          <w:szCs w:val="24"/>
+        </w:rPr>
+        <w:t xml:space="preserve">, </w:t>
+      </w:r>
+      <w:r>
+        <w:rPr>
+          <w:rFonts w:ascii="Arial" w:hAnsi="Arial" w:cs="Arial"/>
+          <w:sz w:val="24"/>
+          <w:szCs w:val="24"/>
+        </w:rPr>
+        <w:t>compartilhar resultados obtidos</w:t>
+      </w:r>
+      <w:r>
+        <w:rPr>
+          <w:rFonts w:ascii="Arial" w:hAnsi="Arial" w:cs="Arial"/>
+          <w:sz w:val="24"/>
+          <w:szCs w:val="24"/>
+        </w:rPr>
+        <w:t xml:space="preserve"> ou documentos </w:t>
+      </w:r>
+      <w:r>
+        <w:rPr>
+          <w:rFonts w:ascii="Arial" w:hAnsi="Arial" w:cs="Arial"/>
+          <w:sz w:val="24"/>
+          <w:szCs w:val="24"/>
+        </w:rPr>
+        <w:t>não necessários na documentação do projeto</w:t>
+      </w:r>
+      <w:r>
+        <w:rPr>
+          <w:rFonts w:ascii="Arial" w:hAnsi="Arial" w:cs="Arial"/>
+          <w:sz w:val="24"/>
+          <w:szCs w:val="24"/>
+        </w:rPr>
+        <w:t xml:space="preserve">, </w:t>
+      </w:r>
+      <w:r>
+        <w:rPr>
+          <w:rFonts w:ascii="Arial" w:hAnsi="Arial" w:cs="Arial"/>
+          <w:sz w:val="24"/>
+          <w:szCs w:val="24"/>
+        </w:rPr>
+        <w:t>é evidente a importância de tal meio de comunicação. Entretanto</w:t>
+      </w:r>
+      <w:r>
+        <w:rPr>
+          <w:rFonts w:ascii="Arial" w:hAnsi="Arial" w:cs="Arial"/>
+          <w:sz w:val="24"/>
+          <w:szCs w:val="24"/>
+        </w:rPr>
+        <w:t>, os mais conhecidos (</w:t>
+      </w:r>
+      <w:r>
+        <w:rPr>
+          <w:rFonts w:ascii="Arial" w:hAnsi="Arial" w:cs="Arial"/>
+          <w:i/>
+          <w:sz w:val="24"/>
+          <w:szCs w:val="24"/>
+        </w:rPr>
+        <w:t>Whatsapp, Facebook, Google+</w:t>
+      </w:r>
+      <w:r>
+        <w:rPr>
+          <w:rFonts w:ascii="Arial" w:hAnsi="Arial" w:cs="Arial"/>
+          <w:sz w:val="24"/>
+          <w:szCs w:val="24"/>
+        </w:rPr>
+        <w:t>) não são voltados para projetos</w:t>
+      </w:r>
+      <w:r>
+        <w:rPr>
+          <w:rFonts w:ascii="Arial" w:hAnsi="Arial" w:cs="Arial"/>
+          <w:sz w:val="24"/>
+          <w:szCs w:val="24"/>
+        </w:rPr>
+        <w:t>.</w:t>
+      </w:r>
+    </w:p>
+    <w:p>
+      <w:pPr>
+        <w:ind w:left="720" w:firstLine="360"/>
+        <w:jc w:val="both"/>
+        <w:rPr>
+          <w:rFonts w:ascii="Arial" w:hAnsi="Arial" w:cs="Arial"/>
+          <w:sz w:val="24"/>
+          <w:szCs w:val="24"/>
+        </w:rPr>
+      </w:pPr>
+      <w:r>
+        <w:rPr>
+          <w:rFonts w:ascii="Arial" w:hAnsi="Arial" w:cs="Arial"/>
+          <w:sz w:val="24"/>
+          <w:szCs w:val="24"/>
+        </w:rPr>
+        <w:t xml:space="preserve">A escolha da equipe foi o </w:t>
+      </w:r>
+      <w:r>
+        <w:rPr>
+          <w:rFonts w:ascii="Arial" w:hAnsi="Arial" w:cs="Arial"/>
+          <w:i/>
+          <w:sz w:val="24"/>
+          <w:szCs w:val="24"/>
+        </w:rPr>
+        <w:t>Slack</w:t>
+      </w:r>
+      <w:r>
+        <w:rPr>
+          <w:rFonts w:ascii="Arial" w:hAnsi="Arial" w:cs="Arial"/>
+          <w:sz w:val="24"/>
+          <w:szCs w:val="24"/>
+        </w:rPr>
+        <w:t>, um meio de comunicação sem custo com utilização principal para os fins desejados</w:t>
+      </w:r>
+      <w:r>
+        <w:rPr>
+          <w:rFonts w:ascii="Arial" w:hAnsi="Arial" w:cs="Arial"/>
+          <w:sz w:val="24"/>
+          <w:szCs w:val="24"/>
+        </w:rPr>
+        <w:t xml:space="preserve">. </w:t>
+      </w:r>
+      <w:r>
+        <w:rPr>
+          <w:rFonts w:ascii="Arial" w:hAnsi="Arial" w:cs="Arial"/>
+          <w:sz w:val="24"/>
+          <w:szCs w:val="24"/>
+        </w:rPr>
+        <w:t xml:space="preserve">A existência da versão para todos os sistemas operacionais existentes no mercado (tanto </w:t>
+      </w:r>
+      <w:r>
+        <w:rPr>
+          <w:rFonts w:ascii="Arial" w:hAnsi="Arial" w:cs="Arial"/>
+          <w:sz w:val="24"/>
+          <w:szCs w:val="24"/>
+        </w:rPr>
+        <w:t>para</w:t>
+      </w:r>
+      <w:r>
+        <w:rPr>
+          <w:rFonts w:ascii="Arial" w:hAnsi="Arial" w:cs="Arial"/>
+          <w:i/>
+          <w:sz w:val="24"/>
+          <w:szCs w:val="24"/>
+        </w:rPr>
+        <w:t xml:space="preserve"> </w:t>
+      </w:r>
+      <w:r>
+        <w:rPr>
+          <w:rFonts w:ascii="Arial" w:hAnsi="Arial" w:cs="Arial"/>
+          <w:sz w:val="24"/>
+          <w:szCs w:val="24"/>
+        </w:rPr>
+        <w:t xml:space="preserve">dispositivos móveis quanto para os </w:t>
+      </w:r>
+      <w:r>
+        <w:rPr>
+          <w:rFonts w:ascii="Arial" w:hAnsi="Arial" w:cs="Arial"/>
+          <w:i/>
+          <w:sz w:val="24"/>
+          <w:szCs w:val="24"/>
+        </w:rPr>
+        <w:t>Desktops / notebooks</w:t>
+      </w:r>
+      <w:r>
+        <w:rPr>
+          <w:rFonts w:ascii="Arial" w:hAnsi="Arial" w:cs="Arial"/>
+          <w:sz w:val="24"/>
+          <w:szCs w:val="24"/>
+        </w:rPr>
+        <w:t>)</w:t>
+      </w:r>
+      <w:r>
+        <w:rPr>
+          <w:rFonts w:ascii="Arial" w:hAnsi="Arial" w:cs="Arial"/>
+          <w:sz w:val="24"/>
+          <w:szCs w:val="24"/>
+        </w:rPr>
+        <w:t>, é um benefício a mais.</w:t>
+      </w:r>
+    </w:p>
+    <w:p>
+      <w:pPr>
+        <w:ind w:left="720"/>
+        <w:rPr>
+          <w:rFonts w:ascii="Arial" w:hAnsi="Arial" w:cs="Arial"/>
+          <w:sz w:val="24"/>
+          <w:szCs w:val="24"/>
+        </w:rPr>
+      </w:pPr>
+    </w:p>
+    <w:p>
+      <w:pPr>
+        <w:pStyle w:val="Heading1"/>
+        <w:numPr>
+          <w:ilvl w:val="1"/>
+          <w:numId w:val="14"/>
+        </w:numPr>
+        <w:rPr>
+          <w:rFonts w:ascii="Arial" w:hAnsi="Arial" w:cs="Arial"/>
+          <w:color w:val="9D3511"/>
+        </w:rPr>
+      </w:pPr>
+      <w:r>
+        <w:rPr>
+          <w:rFonts w:ascii="Arial" w:hAnsi="Arial" w:cs="Arial"/>
+          <w:color w:val="9D3511"/>
+        </w:rPr>
+        <w:t>Estação base</w:t>
+      </w:r>
+      <w:bookmarkEnd w:id="10"/>
+      <w:r>
+        <w:rPr>
+          <w:rFonts w:ascii="Arial" w:hAnsi="Arial" w:cs="Arial"/>
+          <w:color w:val="9D3511"/>
+        </w:rPr>
+        <w:t xml:space="preserve"> p</w:t>
+      </w:r>
+      <w:r>
+        <w:rPr>
+          <w:rFonts w:ascii="Arial" w:hAnsi="Arial" w:cs="Arial"/>
+          <w:color w:val="9D3511"/>
+        </w:rPr>
+        <w:t>rincipal</w:t>
+      </w:r>
+    </w:p>
     <w:p>
       <w:pPr>
         <w:pStyle w:val="Heading1"/>
@@ -23442,6 +23869,156 @@
           <w:color w:val="9D3511"/>
         </w:rPr>
       </w:pPr>
+      <w:bookmarkStart w:id="12" w:name="_Toc437466977"/>
+      <w:r>
+        <w:rPr>
+          <w:rFonts w:ascii="Arial" w:hAnsi="Arial" w:cs="Arial"/>
+          <w:color w:val="9D3511"/>
+        </w:rPr>
+        <w:t>Linguagem de programação</w:t>
+      </w:r>
+      <w:bookmarkEnd w:id="12"/>
+    </w:p>
+    <w:p/>
+    <w:p>
+      <w:pPr>
+        <w:ind w:left="720" w:firstLine="360"/>
+        <w:jc w:val="both"/>
+        <w:rPr>
+          <w:rFonts w:ascii="Arial" w:hAnsi="Arial" w:cs="Arial"/>
+          <w:sz w:val="24"/>
+          <w:szCs w:val="24"/>
+        </w:rPr>
+      </w:pPr>
+      <w:r>
+        <w:rPr>
+          <w:rFonts w:ascii="Arial" w:hAnsi="Arial" w:cs="Arial"/>
+          <w:sz w:val="24"/>
+          <w:szCs w:val="24"/>
+        </w:rPr>
+        <w:t>O software da estação base principal deve permitir boa interação com o usuário</w:t>
+      </w:r>
+      <w:r>
+        <w:rPr>
+          <w:rFonts w:ascii="Arial" w:hAnsi="Arial" w:cs="Arial"/>
+          <w:sz w:val="24"/>
+          <w:szCs w:val="24"/>
+        </w:rPr>
+        <w:t xml:space="preserve">, manipulação do sistema de comunicação (neste caso MIDI e </w:t>
+      </w:r>
+      <w:r>
+        <w:rPr>
+          <w:rFonts w:ascii="Arial" w:hAnsi="Arial" w:cs="Arial"/>
+          <w:sz w:val="24"/>
+          <w:szCs w:val="24"/>
+        </w:rPr>
+        <w:lastRenderedPageBreak/>
+        <w:t>USB)</w:t>
+      </w:r>
+      <w:r>
+        <w:rPr>
+          <w:rFonts w:ascii="Arial" w:hAnsi="Arial" w:cs="Arial"/>
+          <w:sz w:val="24"/>
+          <w:szCs w:val="24"/>
+        </w:rPr>
+        <w:t xml:space="preserve"> e uma interface gráfica amigável, para possibilitar que o usuário não demande tempo para dominar tal ferramenta.</w:t>
+      </w:r>
+    </w:p>
+    <w:p>
+      <w:pPr>
+        <w:ind w:left="720" w:firstLine="360"/>
+        <w:jc w:val="both"/>
+        <w:rPr>
+          <w:rFonts w:ascii="Arial" w:hAnsi="Arial" w:cs="Arial"/>
+          <w:sz w:val="24"/>
+          <w:szCs w:val="24"/>
+        </w:rPr>
+      </w:pPr>
+      <w:r>
+        <w:rPr>
+          <w:rFonts w:ascii="Arial" w:hAnsi="Arial" w:cs="Arial"/>
+          <w:sz w:val="24"/>
+          <w:szCs w:val="24"/>
+        </w:rPr>
+        <w:t xml:space="preserve">A linguagem C++ foi escolhida pela equipe </w:t>
+      </w:r>
+      <w:r>
+        <w:rPr>
+          <w:rFonts w:ascii="Arial" w:hAnsi="Arial" w:cs="Arial"/>
+          <w:sz w:val="24"/>
+          <w:szCs w:val="24"/>
+        </w:rPr>
+        <w:t xml:space="preserve">por apresentar </w:t>
+      </w:r>
+      <w:r>
+        <w:rPr>
+          <w:rFonts w:ascii="Arial" w:hAnsi="Arial" w:cs="Arial"/>
+          <w:sz w:val="24"/>
+          <w:szCs w:val="24"/>
+        </w:rPr>
+        <w:t>uma imensa simplicidade em incluir todos os recursos citados acima.</w:t>
+      </w:r>
+      <w:r>
+        <w:rPr>
+          <w:rFonts w:ascii="Arial" w:hAnsi="Arial" w:cs="Arial"/>
+          <w:sz w:val="24"/>
+          <w:szCs w:val="24"/>
+        </w:rPr>
+        <w:t xml:space="preserve"> </w:t>
+      </w:r>
+      <w:r>
+        <w:rPr>
+          <w:rFonts w:ascii="Arial" w:hAnsi="Arial" w:cs="Arial"/>
+          <w:sz w:val="24"/>
+          <w:szCs w:val="24"/>
+        </w:rPr>
+        <w:t>Além disso, a</w:t>
+      </w:r>
+      <w:r>
+        <w:rPr>
+          <w:rFonts w:ascii="Arial" w:hAnsi="Arial" w:cs="Arial"/>
+          <w:sz w:val="24"/>
+          <w:szCs w:val="24"/>
+        </w:rPr>
+        <w:t xml:space="preserve"> facilidade de desenvolver interfaces gr</w:t>
+      </w:r>
+      <w:r>
+        <w:rPr>
+          <w:rFonts w:ascii="Arial" w:hAnsi="Arial" w:cs="Arial"/>
+          <w:sz w:val="24"/>
+          <w:szCs w:val="24"/>
+        </w:rPr>
+        <w:t>áficas e a capacidade de manipular dados com extrema competência</w:t>
+      </w:r>
+      <w:r>
+        <w:rPr>
+          <w:rFonts w:ascii="Arial" w:hAnsi="Arial" w:cs="Arial"/>
+          <w:sz w:val="24"/>
+          <w:szCs w:val="24"/>
+        </w:rPr>
+        <w:t xml:space="preserve"> e em baixo nível (caso necessário)</w:t>
+      </w:r>
+      <w:r>
+        <w:rPr>
+          <w:rFonts w:ascii="Arial" w:hAnsi="Arial" w:cs="Arial"/>
+          <w:sz w:val="24"/>
+          <w:szCs w:val="24"/>
+        </w:rPr>
+        <w:t xml:space="preserve"> fazem desta linguagem a melhor opção para o projeto.</w:t>
+      </w:r>
+    </w:p>
+    <w:p>
+      <w:pPr>
+        <w:pStyle w:val="Heading1"/>
+        <w:numPr>
+          <w:ilvl w:val="2"/>
+          <w:numId w:val="14"/>
+        </w:numPr>
+        <w:rPr>
+          <w:rFonts w:ascii="Arial" w:hAnsi="Arial" w:cs="Arial"/>
+          <w:color w:val="9D3511"/>
+        </w:rPr>
+      </w:pPr>
       <w:bookmarkStart w:id="13" w:name="_Toc437466979"/>
       <w:r>
         <w:rPr>
@@ -23455,7 +24032,14 @@
           <w:rFonts w:ascii="Arial" w:hAnsi="Arial" w:cs="Arial"/>
           <w:color w:val="9D3511"/>
         </w:rPr>
-        <w:t>Interface de desenvolvimento</w:t>
+        <w:t>software</w:t>
+      </w:r>
+      <w:r>
+        <w:rPr>
+          <w:rFonts w:ascii="Arial" w:hAnsi="Arial" w:cs="Arial"/>
+          <w:color w:val="9D3511"/>
+        </w:rPr>
+        <w:t xml:space="preserve"> de desenvolvimento</w:t>
       </w:r>
       <w:bookmarkEnd w:id="13"/>
     </w:p>
@@ -23469,6 +24053,197 @@
           <w:szCs w:val="24"/>
         </w:rPr>
       </w:pPr>
+    </w:p>
+    <w:p>
+      <w:pPr>
+        <w:spacing w:after="0"/>
+        <w:ind w:left="720" w:firstLine="360"/>
+        <w:jc w:val="both"/>
+        <w:rPr>
+          <w:rFonts w:ascii="Arial" w:hAnsi="Arial" w:cs="Arial"/>
+          <w:sz w:val="24"/>
+          <w:szCs w:val="24"/>
+        </w:rPr>
+      </w:pPr>
+      <w:r>
+        <w:rPr>
+          <w:rFonts w:ascii="Arial" w:hAnsi="Arial" w:cs="Arial"/>
+          <w:sz w:val="24"/>
+          <w:szCs w:val="24"/>
+        </w:rPr>
+        <w:t xml:space="preserve">Para evitar problemas de incompatibilidade de programas, a equipe decidiu </w:t>
+      </w:r>
+      <w:r>
+        <w:rPr>
+          <w:rFonts w:ascii="Arial" w:hAnsi="Arial" w:cs="Arial"/>
+          <w:sz w:val="24"/>
+          <w:szCs w:val="24"/>
+        </w:rPr>
+        <w:t>utilizar o mesmo sistema operacional em todo o seu ambiente de trabalho.</w:t>
+      </w:r>
+    </w:p>
+    <w:p>
+      <w:pPr>
+        <w:spacing w:after="0"/>
+        <w:ind w:left="720" w:firstLine="360"/>
+        <w:jc w:val="both"/>
+        <w:rPr>
+          <w:rFonts w:ascii="Arial" w:hAnsi="Arial" w:cs="Arial"/>
+          <w:sz w:val="24"/>
+          <w:szCs w:val="24"/>
+        </w:rPr>
+      </w:pPr>
+      <w:r>
+        <w:rPr>
+          <w:rFonts w:ascii="Arial" w:hAnsi="Arial" w:cs="Arial"/>
+          <w:sz w:val="24"/>
+          <w:szCs w:val="24"/>
+        </w:rPr>
+        <w:t xml:space="preserve">O </w:t>
+      </w:r>
+      <w:r>
+        <w:rPr>
+          <w:rFonts w:ascii="Arial" w:hAnsi="Arial" w:cs="Arial"/>
+          <w:i/>
+          <w:sz w:val="24"/>
+          <w:szCs w:val="24"/>
+        </w:rPr>
+        <w:t>Windows</w:t>
+      </w:r>
+      <w:r>
+        <w:rPr>
+          <w:rFonts w:ascii="Arial" w:hAnsi="Arial" w:cs="Arial"/>
+          <w:sz w:val="24"/>
+          <w:szCs w:val="24"/>
+        </w:rPr>
+        <w:t xml:space="preserve">, apesar de não ser gratuito, </w:t>
+      </w:r>
+      <w:r>
+        <w:rPr>
+          <w:rFonts w:ascii="Arial" w:hAnsi="Arial" w:cs="Arial"/>
+          <w:sz w:val="24"/>
+          <w:szCs w:val="24"/>
+        </w:rPr>
+        <w:t>é disponibilizado para todos os alunos do DAINF (Departamento Acadêmico de Informática da UTFPR)</w:t>
+      </w:r>
+      <w:r>
+        <w:rPr>
+          <w:rFonts w:ascii="Arial" w:hAnsi="Arial" w:cs="Arial"/>
+          <w:sz w:val="24"/>
+          <w:szCs w:val="24"/>
+        </w:rPr>
+        <w:t xml:space="preserve"> sem custos. </w:t>
+      </w:r>
+      <w:r>
+        <w:rPr>
+          <w:rFonts w:ascii="Arial" w:hAnsi="Arial" w:cs="Arial"/>
+          <w:sz w:val="24"/>
+          <w:szCs w:val="24"/>
+        </w:rPr>
+        <w:t xml:space="preserve">A escolha por este sistema foi baseada principalmente no número incomparável </w:t>
+      </w:r>
+      <w:r>
+        <w:rPr>
+          <w:rFonts w:ascii="Arial" w:hAnsi="Arial" w:cs="Arial"/>
+          <w:sz w:val="24"/>
+          <w:szCs w:val="24"/>
+        </w:rPr>
+        <w:t>de softwares de qualquer natureza em relação a outros Sistemas Operacionais.</w:t>
+      </w:r>
+    </w:p>
+    <w:p>
+      <w:pPr>
+        <w:spacing w:after="0"/>
+        <w:ind w:left="720" w:firstLine="360"/>
+        <w:jc w:val="both"/>
+        <w:rPr>
+          <w:rFonts w:ascii="Arial" w:hAnsi="Arial" w:cs="Arial"/>
+          <w:sz w:val="24"/>
+          <w:szCs w:val="24"/>
+        </w:rPr>
+      </w:pPr>
+      <w:r>
+        <w:rPr>
+          <w:rFonts w:ascii="Arial" w:hAnsi="Arial" w:cs="Arial"/>
+          <w:sz w:val="24"/>
+          <w:szCs w:val="24"/>
+        </w:rPr>
+        <w:t xml:space="preserve">Assim como o Sistema Operacional, a </w:t>
+      </w:r>
+      <w:r>
+        <w:rPr>
+          <w:rFonts w:ascii="Arial" w:hAnsi="Arial" w:cs="Arial"/>
+          <w:i/>
+          <w:sz w:val="24"/>
+          <w:szCs w:val="24"/>
+        </w:rPr>
+        <w:t xml:space="preserve">Microsoft </w:t>
+      </w:r>
+      <w:r>
+        <w:rPr>
+          <w:rFonts w:ascii="Arial" w:hAnsi="Arial" w:cs="Arial"/>
+          <w:sz w:val="24"/>
+          <w:szCs w:val="24"/>
+        </w:rPr>
+        <w:t xml:space="preserve">também disponibiliza sem custos para os alunos a ferramenta de desenvolvimento </w:t>
+      </w:r>
+      <w:r>
+        <w:rPr>
+          <w:rFonts w:ascii="Arial" w:hAnsi="Arial" w:cs="Arial"/>
+          <w:i/>
+          <w:sz w:val="24"/>
+          <w:szCs w:val="24"/>
+        </w:rPr>
+        <w:t>Visual Studio</w:t>
+      </w:r>
+      <w:r>
+        <w:rPr>
+          <w:rFonts w:ascii="Arial" w:hAnsi="Arial" w:cs="Arial"/>
+          <w:sz w:val="24"/>
+          <w:szCs w:val="24"/>
+        </w:rPr>
+        <w:t xml:space="preserve">. </w:t>
+      </w:r>
+      <w:r>
+        <w:rPr>
+          <w:rFonts w:ascii="Arial" w:hAnsi="Arial" w:cs="Arial"/>
+          <w:sz w:val="24"/>
+          <w:szCs w:val="24"/>
+        </w:rPr>
+        <w:t>Simples e in</w:t>
+      </w:r>
+      <w:r>
+        <w:rPr>
+          <w:rFonts w:ascii="Arial" w:hAnsi="Arial" w:cs="Arial"/>
+          <w:sz w:val="24"/>
+          <w:szCs w:val="24"/>
+        </w:rPr>
+        <w:t>tuitivo</w:t>
+      </w:r>
+      <w:r>
+        <w:rPr>
+          <w:rFonts w:ascii="Arial" w:hAnsi="Arial" w:cs="Arial"/>
+          <w:sz w:val="24"/>
+          <w:szCs w:val="24"/>
+        </w:rPr>
+        <w:t xml:space="preserve"> de usar, mas com funções extremamente importantes e complexas (aqui podemos citar funções como Engenharia Reversa e criação de diagramas UML)</w:t>
+      </w:r>
+      <w:r>
+        <w:rPr>
+          <w:rFonts w:ascii="Arial" w:hAnsi="Arial" w:cs="Arial"/>
+          <w:sz w:val="24"/>
+          <w:szCs w:val="24"/>
+        </w:rPr>
+        <w:t xml:space="preserve">, </w:t>
+      </w:r>
+      <w:r>
+        <w:rPr>
+          <w:rFonts w:ascii="Arial" w:hAnsi="Arial" w:cs="Arial"/>
+          <w:sz w:val="24"/>
+          <w:szCs w:val="24"/>
+        </w:rPr>
+        <w:t>a equipe optou por ela.</w:t>
+      </w:r>
     </w:p>
     <w:p>
       <w:pPr>
@@ -23497,37 +24272,27 @@
           <w:rFonts w:ascii="Arial" w:hAnsi="Arial" w:cs="Arial"/>
           <w:color w:val="9D3511"/>
         </w:rPr>
-        <w:t>Sistema de comunicação</w:t>
-      </w:r>
-      <w:bookmarkEnd w:id="14"/>
+        <w:t>Estação base secundária (</w:t>
+      </w:r>
+      <w:r>
+        <w:rPr>
+          <w:rFonts w:ascii="Arial" w:hAnsi="Arial" w:cs="Arial"/>
+          <w:i/>
+          <w:color w:val="9D3511"/>
+        </w:rPr>
+        <w:t>mobile</w:t>
+      </w:r>
+      <w:r>
+        <w:rPr>
+          <w:rFonts w:ascii="Arial" w:hAnsi="Arial" w:cs="Arial"/>
+          <w:color w:val="9D3511"/>
+        </w:rPr>
+        <w:t>)</w:t>
+      </w:r>
     </w:p>
-    <w:p>
-      <w:pPr>
-        <w:spacing w:after="0"/>
-        <w:jc w:val="both"/>
-        <w:rPr>
-          <w:rFonts w:ascii="Arial" w:hAnsi="Arial" w:cs="Arial"/>
-        </w:rPr>
-      </w:pPr>
-    </w:p>
-    <w:p>
-      <w:pPr>
-        <w:spacing w:after="0"/>
-        <w:jc w:val="both"/>
-        <w:rPr>
-          <w:rFonts w:ascii="Arial" w:hAnsi="Arial" w:cs="Arial"/>
-        </w:rPr>
-      </w:pPr>
-    </w:p>
-    <w:p>
-      <w:pPr>
-        <w:spacing w:after="0"/>
-        <w:jc w:val="both"/>
-        <w:rPr>
-          <w:rFonts w:ascii="Arial" w:hAnsi="Arial" w:cs="Arial"/>
-        </w:rPr>
-      </w:pPr>
-    </w:p>
+    <w:p/>
+    <w:p/>
+    <w:p/>
     <w:p>
       <w:pPr>
         <w:pStyle w:val="Heading1"/>
@@ -23540,15 +24305,23 @@
           <w:color w:val="9D3511"/>
         </w:rPr>
       </w:pPr>
-      <w:bookmarkStart w:id="15" w:name="_Toc437466981"/>
       <w:r>
         <w:rPr>
           <w:rFonts w:ascii="Arial" w:hAnsi="Arial" w:cs="Arial"/>
           <w:color w:val="9D3511"/>
         </w:rPr>
-        <w:t>Sistema embarcado</w:t>
-      </w:r>
-      <w:bookmarkEnd w:id="15"/>
+        <w:t>Sistema de comunicação</w:t>
+      </w:r>
+      <w:bookmarkEnd w:id="14"/>
+    </w:p>
+    <w:p>
+      <w:pPr>
+        <w:spacing w:after="0"/>
+        <w:jc w:val="both"/>
+        <w:rPr>
+          <w:rFonts w:ascii="Arial" w:hAnsi="Arial" w:cs="Arial"/>
+        </w:rPr>
+      </w:pPr>
     </w:p>
     <w:p>
       <w:pPr>
@@ -23562,6 +24335,90 @@
           <w:color w:val="9D3511"/>
         </w:rPr>
       </w:pPr>
+      <w:r>
+        <w:rPr>
+          <w:rFonts w:ascii="Arial" w:hAnsi="Arial" w:cs="Arial"/>
+          <w:color w:val="9D3511"/>
+        </w:rPr>
+        <w:t>Sem fio</w:t>
+      </w:r>
+    </w:p>
+    <w:p/>
+    <w:p/>
+    <w:p>
+      <w:pPr>
+        <w:pStyle w:val="Heading1"/>
+        <w:numPr>
+          <w:ilvl w:val="2"/>
+          <w:numId w:val="14"/>
+        </w:numPr>
+        <w:rPr>
+          <w:rFonts w:ascii="Arial" w:hAnsi="Arial" w:cs="Arial"/>
+          <w:color w:val="9D3511"/>
+        </w:rPr>
+      </w:pPr>
+      <w:r>
+        <w:rPr>
+          <w:rFonts w:ascii="Arial" w:hAnsi="Arial" w:cs="Arial"/>
+          <w:color w:val="9D3511"/>
+        </w:rPr>
+        <w:lastRenderedPageBreak/>
+        <w:t>Com fio</w:t>
+      </w:r>
+    </w:p>
+    <w:p>
+      <w:pPr>
+        <w:spacing w:after="0"/>
+        <w:ind w:left="360"/>
+        <w:jc w:val="both"/>
+        <w:rPr>
+          <w:rFonts w:ascii="Arial" w:hAnsi="Arial" w:cs="Arial"/>
+        </w:rPr>
+      </w:pPr>
+    </w:p>
+    <w:p>
+      <w:pPr>
+        <w:spacing w:after="0"/>
+        <w:jc w:val="both"/>
+        <w:rPr>
+          <w:rFonts w:ascii="Arial" w:hAnsi="Arial" w:cs="Arial"/>
+        </w:rPr>
+      </w:pPr>
+    </w:p>
+    <w:p>
+      <w:pPr>
+        <w:pStyle w:val="Heading1"/>
+        <w:numPr>
+          <w:ilvl w:val="1"/>
+          <w:numId w:val="14"/>
+        </w:numPr>
+        <w:rPr>
+          <w:rFonts w:ascii="Arial" w:hAnsi="Arial" w:cs="Arial"/>
+          <w:color w:val="9D3511"/>
+        </w:rPr>
+      </w:pPr>
+      <w:bookmarkStart w:id="15" w:name="_Toc437466981"/>
+      <w:r>
+        <w:rPr>
+          <w:rFonts w:ascii="Arial" w:hAnsi="Arial" w:cs="Arial"/>
+          <w:color w:val="9D3511"/>
+        </w:rPr>
+        <w:t>Sistema embarcado</w:t>
+      </w:r>
+      <w:bookmarkEnd w:id="15"/>
+    </w:p>
+    <w:p>
+      <w:pPr>
+        <w:pStyle w:val="Heading1"/>
+        <w:numPr>
+          <w:ilvl w:val="2"/>
+          <w:numId w:val="14"/>
+        </w:numPr>
+        <w:rPr>
+          <w:rFonts w:ascii="Arial" w:hAnsi="Arial" w:cs="Arial"/>
+          <w:color w:val="9D3511"/>
+        </w:rPr>
+      </w:pPr>
       <w:bookmarkStart w:id="16" w:name="_Toc437466982"/>
       <w:r>
         <w:rPr>
@@ -23571,6 +24428,82 @@
         <w:t>Microcontrolador</w:t>
       </w:r>
       <w:bookmarkEnd w:id="16"/>
+    </w:p>
+    <w:p/>
+    <w:p/>
+    <w:p>
+      <w:bookmarkStart w:id="17" w:name="_GoBack"/>
+      <w:bookmarkEnd w:id="17"/>
+    </w:p>
+    <w:p>
+      <w:pPr>
+        <w:pStyle w:val="Heading1"/>
+        <w:numPr>
+          <w:ilvl w:val="2"/>
+          <w:numId w:val="14"/>
+        </w:numPr>
+        <w:rPr>
+          <w:rFonts w:ascii="Arial" w:hAnsi="Arial" w:cs="Arial"/>
+          <w:color w:val="9D3511"/>
+        </w:rPr>
+      </w:pPr>
+      <w:r>
+        <w:rPr>
+          <w:rFonts w:ascii="Arial" w:hAnsi="Arial" w:cs="Arial"/>
+          <w:color w:val="9D3511"/>
+        </w:rPr>
+        <w:t xml:space="preserve">Software de </w:t>
+      </w:r>
+      <w:r>
+        <w:rPr>
+          <w:rFonts w:ascii="Arial" w:hAnsi="Arial" w:cs="Arial"/>
+          <w:color w:val="9D3511"/>
+        </w:rPr>
+        <w:t>planejamento</w:t>
+      </w:r>
+    </w:p>
+    <w:p/>
+    <w:p/>
+    <w:p/>
+    <w:p>
+      <w:pPr>
+        <w:pStyle w:val="Heading1"/>
+        <w:numPr>
+          <w:ilvl w:val="1"/>
+          <w:numId w:val="14"/>
+        </w:numPr>
+        <w:rPr>
+          <w:rFonts w:ascii="Arial" w:hAnsi="Arial" w:cs="Arial"/>
+          <w:color w:val="9D3511"/>
+        </w:rPr>
+      </w:pPr>
+      <w:r>
+        <w:rPr>
+          <w:rFonts w:ascii="Arial" w:hAnsi="Arial" w:cs="Arial"/>
+          <w:color w:val="9D3511"/>
+        </w:rPr>
+        <w:t>Invólucro</w:t>
+      </w:r>
+    </w:p>
+    <w:p>
+      <w:pPr>
+        <w:pStyle w:val="Heading1"/>
+        <w:numPr>
+          <w:ilvl w:val="2"/>
+          <w:numId w:val="14"/>
+        </w:numPr>
+        <w:rPr>
+          <w:rFonts w:ascii="Arial" w:hAnsi="Arial" w:cs="Arial"/>
+          <w:color w:val="9D3511"/>
+        </w:rPr>
+      </w:pPr>
+      <w:r>
+        <w:rPr>
+          <w:rFonts w:ascii="Arial" w:hAnsi="Arial" w:cs="Arial"/>
+          <w:color w:val="9D3511"/>
+        </w:rPr>
+        <w:t>Software de planejamento</w:t>
+      </w:r>
     </w:p>
     <w:p>
       <w:pPr>
@@ -23614,7 +24547,7 @@
           <w:szCs w:val="32"/>
         </w:rPr>
       </w:pPr>
-      <w:bookmarkStart w:id="17" w:name="_Toc437466983"/>
+      <w:bookmarkStart w:id="18" w:name="_Toc437466983"/>
       <w:r>
         <w:rPr>
           <w:rFonts w:ascii="Arial" w:hAnsi="Arial" w:cs="Arial"/>
@@ -23624,7 +24557,7 @@
         </w:rPr>
         <w:t>Orçamento detalhado</w:t>
       </w:r>
-      <w:bookmarkEnd w:id="17"/>
+      <w:bookmarkEnd w:id="18"/>
     </w:p>
     <w:p>
       <w:pPr>
@@ -23682,13 +24615,14 @@
       <w:tblPr>
         <w:tblStyle w:val="GridTable4-Accent2"/>
         <w:tblW w:w="0" w:type="auto"/>
+        <w:tblLayout w:type="fixed"/>
         <w:tblLook w:val="04A0" w:firstRow="1" w:lastRow="0" w:firstColumn="1" w:lastColumn="0" w:noHBand="0" w:noVBand="1"/>
       </w:tblPr>
       <w:tblGrid>
-        <w:gridCol w:w="1726"/>
-        <w:gridCol w:w="1726"/>
-        <w:gridCol w:w="1726"/>
-        <w:gridCol w:w="1726"/>
+        <w:gridCol w:w="1795"/>
+        <w:gridCol w:w="1890"/>
+        <w:gridCol w:w="1620"/>
+        <w:gridCol w:w="1599"/>
         <w:gridCol w:w="1726"/>
       </w:tblGrid>
       <w:tr>
@@ -23698,7 +24632,7 @@
         <w:tc>
           <w:tcPr>
             <w:cnfStyle w:val="001000000000" w:firstRow="0" w:lastRow="0" w:firstColumn="1" w:lastColumn="0" w:oddVBand="0" w:evenVBand="0" w:oddHBand="0" w:evenHBand="0" w:firstRowFirstColumn="0" w:firstRowLastColumn="0" w:lastRowFirstColumn="0" w:lastRowLastColumn="0"/>
-            <w:tcW w:w="1701" w:type="dxa"/>
+            <w:tcW w:w="1795" w:type="dxa"/>
           </w:tcPr>
           <w:p>
             <w:pPr>
@@ -23721,7 +24655,7 @@
         </w:tc>
         <w:tc>
           <w:tcPr>
-            <w:tcW w:w="1817" w:type="dxa"/>
+            <w:tcW w:w="1890" w:type="dxa"/>
           </w:tcPr>
           <w:p>
             <w:pPr>
@@ -23745,7 +24679,7 @@
         </w:tc>
         <w:tc>
           <w:tcPr>
-            <w:tcW w:w="1718" w:type="dxa"/>
+            <w:tcW w:w="1620" w:type="dxa"/>
           </w:tcPr>
           <w:p>
             <w:pPr>
@@ -23769,7 +24703,7 @@
         </w:tc>
         <w:tc>
           <w:tcPr>
-            <w:tcW w:w="1702" w:type="dxa"/>
+            <w:tcW w:w="1599" w:type="dxa"/>
           </w:tcPr>
           <w:p>
             <w:pPr>
@@ -23825,7 +24759,7 @@
         </w:tc>
         <w:tc>
           <w:tcPr>
-            <w:tcW w:w="1692" w:type="dxa"/>
+            <w:tcW w:w="1726" w:type="dxa"/>
           </w:tcPr>
           <w:p>
             <w:pPr>
@@ -23874,7 +24808,7 @@
         <w:tc>
           <w:tcPr>
             <w:cnfStyle w:val="001000000000" w:firstRow="0" w:lastRow="0" w:firstColumn="1" w:lastColumn="0" w:oddVBand="0" w:evenVBand="0" w:oddHBand="0" w:evenHBand="0" w:firstRowFirstColumn="0" w:firstRowLastColumn="0" w:lastRowFirstColumn="0" w:lastRowLastColumn="0"/>
-            <w:tcW w:w="1701" w:type="dxa"/>
+            <w:tcW w:w="1795" w:type="dxa"/>
             <w:tcBorders>
               <w:bottom w:val="single" w:sz="4" w:space="0" w:color="DE6A5C" w:themeColor="accent2" w:themeTint="99"/>
             </w:tcBorders>
@@ -23903,7 +24837,7 @@
         </w:tc>
         <w:tc>
           <w:tcPr>
-            <w:tcW w:w="1817" w:type="dxa"/>
+            <w:tcW w:w="1890" w:type="dxa"/>
             <w:tcBorders>
               <w:bottom w:val="single" w:sz="4" w:space="0" w:color="DE6A5C" w:themeColor="accent2" w:themeTint="99"/>
             </w:tcBorders>
@@ -23931,7 +24865,7 @@
         </w:tc>
         <w:tc>
           <w:tcPr>
-            <w:tcW w:w="1718" w:type="dxa"/>
+            <w:tcW w:w="1620" w:type="dxa"/>
             <w:tcBorders>
               <w:bottom w:val="single" w:sz="4" w:space="0" w:color="DE6A5C" w:themeColor="accent2" w:themeTint="99"/>
             </w:tcBorders>
@@ -23959,7 +24893,7 @@
         </w:tc>
         <w:tc>
           <w:tcPr>
-            <w:tcW w:w="1702" w:type="dxa"/>
+            <w:tcW w:w="1599" w:type="dxa"/>
             <w:vAlign w:val="center"/>
           </w:tcPr>
           <w:p>
@@ -23984,7 +24918,7 @@
         </w:tc>
         <w:tc>
           <w:tcPr>
-            <w:tcW w:w="1692" w:type="dxa"/>
+            <w:tcW w:w="1726" w:type="dxa"/>
             <w:vAlign w:val="center"/>
           </w:tcPr>
           <w:p>
@@ -24039,7 +24973,7 @@
         <w:tc>
           <w:tcPr>
             <w:cnfStyle w:val="001000000000" w:firstRow="0" w:lastRow="0" w:firstColumn="1" w:lastColumn="0" w:oddVBand="0" w:evenVBand="0" w:oddHBand="0" w:evenHBand="0" w:firstRowFirstColumn="0" w:firstRowLastColumn="0" w:lastRowFirstColumn="0" w:lastRowLastColumn="0"/>
-            <w:tcW w:w="1701" w:type="dxa"/>
+            <w:tcW w:w="1795" w:type="dxa"/>
             <w:tcBorders>
               <w:bottom w:val="single" w:sz="4" w:space="0" w:color="DE6A5C" w:themeColor="accent2" w:themeTint="99"/>
             </w:tcBorders>
@@ -24068,7 +25002,7 @@
         </w:tc>
         <w:tc>
           <w:tcPr>
-            <w:tcW w:w="1817" w:type="dxa"/>
+            <w:tcW w:w="1890" w:type="dxa"/>
             <w:tcBorders>
               <w:bottom w:val="single" w:sz="4" w:space="0" w:color="DE6A5C" w:themeColor="accent2" w:themeTint="99"/>
             </w:tcBorders>
@@ -24096,7 +25030,7 @@
         </w:tc>
         <w:tc>
           <w:tcPr>
-            <w:tcW w:w="1718" w:type="dxa"/>
+            <w:tcW w:w="1620" w:type="dxa"/>
             <w:tcBorders>
               <w:bottom w:val="single" w:sz="4" w:space="0" w:color="DE6A5C" w:themeColor="accent2" w:themeTint="99"/>
             </w:tcBorders>
@@ -24124,7 +25058,7 @@
         </w:tc>
         <w:tc>
           <w:tcPr>
-            <w:tcW w:w="1702" w:type="dxa"/>
+            <w:tcW w:w="1599" w:type="dxa"/>
             <w:vAlign w:val="center"/>
           </w:tcPr>
           <w:p>
@@ -24149,7 +25083,7 @@
         </w:tc>
         <w:tc>
           <w:tcPr>
-            <w:tcW w:w="1692" w:type="dxa"/>
+            <w:tcW w:w="1726" w:type="dxa"/>
             <w:vAlign w:val="center"/>
           </w:tcPr>
           <w:p>
@@ -24196,7 +25130,7 @@
         <w:tc>
           <w:tcPr>
             <w:cnfStyle w:val="001000000000" w:firstRow="0" w:lastRow="0" w:firstColumn="1" w:lastColumn="0" w:oddVBand="0" w:evenVBand="0" w:oddHBand="0" w:evenHBand="0" w:firstRowFirstColumn="0" w:firstRowLastColumn="0" w:lastRowFirstColumn="0" w:lastRowLastColumn="0"/>
-            <w:tcW w:w="1701" w:type="dxa"/>
+            <w:tcW w:w="1795" w:type="dxa"/>
             <w:tcBorders>
               <w:bottom w:val="single" w:sz="4" w:space="0" w:color="DE6A5C" w:themeColor="accent2" w:themeTint="99"/>
             </w:tcBorders>
@@ -24225,7 +25159,7 @@
         </w:tc>
         <w:tc>
           <w:tcPr>
-            <w:tcW w:w="1817" w:type="dxa"/>
+            <w:tcW w:w="1890" w:type="dxa"/>
             <w:tcBorders>
               <w:bottom w:val="single" w:sz="4" w:space="0" w:color="DE6A5C" w:themeColor="accent2" w:themeTint="99"/>
             </w:tcBorders>
@@ -24253,7 +25187,7 @@
         </w:tc>
         <w:tc>
           <w:tcPr>
-            <w:tcW w:w="1718" w:type="dxa"/>
+            <w:tcW w:w="1620" w:type="dxa"/>
             <w:tcBorders>
               <w:bottom w:val="single" w:sz="4" w:space="0" w:color="DE6A5C" w:themeColor="accent2" w:themeTint="99"/>
             </w:tcBorders>
@@ -24281,7 +25215,7 @@
         </w:tc>
         <w:tc>
           <w:tcPr>
-            <w:tcW w:w="1702" w:type="dxa"/>
+            <w:tcW w:w="1599" w:type="dxa"/>
             <w:vAlign w:val="center"/>
           </w:tcPr>
           <w:p>
@@ -24306,7 +25240,7 @@
         </w:tc>
         <w:tc>
           <w:tcPr>
-            <w:tcW w:w="1692" w:type="dxa"/>
+            <w:tcW w:w="1726" w:type="dxa"/>
             <w:vAlign w:val="center"/>
           </w:tcPr>
           <w:p>
@@ -24350,7 +25284,7 @@
         <w:tc>
           <w:tcPr>
             <w:cnfStyle w:val="001000000000" w:firstRow="0" w:lastRow="0" w:firstColumn="1" w:lastColumn="0" w:oddVBand="0" w:evenVBand="0" w:oddHBand="0" w:evenHBand="0" w:firstRowFirstColumn="0" w:firstRowLastColumn="0" w:lastRowFirstColumn="0" w:lastRowLastColumn="0"/>
-            <w:tcW w:w="1701" w:type="dxa"/>
+            <w:tcW w:w="1795" w:type="dxa"/>
             <w:tcBorders>
               <w:bottom w:val="single" w:sz="4" w:space="0" w:color="DE6A5C" w:themeColor="accent2" w:themeTint="99"/>
             </w:tcBorders>
@@ -24373,13 +25307,14 @@
                 <w:sz w:val="24"/>
                 <w:szCs w:val="24"/>
               </w:rPr>
+              <w:lastRenderedPageBreak/>
               <w:t>Adaptador MIDI</w:t>
             </w:r>
           </w:p>
         </w:tc>
         <w:tc>
           <w:tcPr>
-            <w:tcW w:w="1817" w:type="dxa"/>
+            <w:tcW w:w="1890" w:type="dxa"/>
             <w:tcBorders>
               <w:bottom w:val="single" w:sz="4" w:space="0" w:color="DE6A5C" w:themeColor="accent2" w:themeTint="99"/>
             </w:tcBorders>
@@ -24466,7 +25401,7 @@
         </w:tc>
         <w:tc>
           <w:tcPr>
-            <w:tcW w:w="1718" w:type="dxa"/>
+            <w:tcW w:w="1620" w:type="dxa"/>
             <w:tcBorders>
               <w:bottom w:val="single" w:sz="4" w:space="0" w:color="DE6A5C" w:themeColor="accent2" w:themeTint="99"/>
             </w:tcBorders>
@@ -24494,7 +25429,7 @@
         </w:tc>
         <w:tc>
           <w:tcPr>
-            <w:tcW w:w="1702" w:type="dxa"/>
+            <w:tcW w:w="1599" w:type="dxa"/>
             <w:vAlign w:val="center"/>
           </w:tcPr>
           <w:p>
@@ -24513,37 +25448,13 @@
                 <w:sz w:val="24"/>
                 <w:szCs w:val="24"/>
               </w:rPr>
-              <w:t xml:space="preserve">€ </w:t>
-            </w:r>
-            <w:r>
-              <w:rPr>
-                <w:rFonts w:ascii="Arial" w:hAnsi="Arial" w:cs="Arial"/>
-                <w:sz w:val="24"/>
-                <w:szCs w:val="24"/>
-              </w:rPr>
-              <w:t>7</w:t>
-            </w:r>
-            <w:r>
-              <w:rPr>
-                <w:rFonts w:ascii="Arial" w:hAnsi="Arial" w:cs="Arial"/>
-                <w:sz w:val="24"/>
-                <w:szCs w:val="24"/>
-              </w:rPr>
-              <w:t>,</w:t>
-            </w:r>
-            <w:r>
-              <w:rPr>
-                <w:rFonts w:ascii="Arial" w:hAnsi="Arial" w:cs="Arial"/>
-                <w:sz w:val="24"/>
-                <w:szCs w:val="24"/>
-              </w:rPr>
-              <w:t>70</w:t>
+              <w:t>€ 7,70</w:t>
             </w:r>
           </w:p>
         </w:tc>
         <w:tc>
           <w:tcPr>
-            <w:tcW w:w="1692" w:type="dxa"/>
+            <w:tcW w:w="1726" w:type="dxa"/>
             <w:vAlign w:val="center"/>
           </w:tcPr>
           <w:p>
@@ -24574,7 +25485,1119 @@
         <w:tc>
           <w:tcPr>
             <w:cnfStyle w:val="001000000000" w:firstRow="0" w:lastRow="0" w:firstColumn="1" w:lastColumn="0" w:oddVBand="0" w:evenVBand="0" w:oddHBand="0" w:evenHBand="0" w:firstRowFirstColumn="0" w:firstRowLastColumn="0" w:lastRowFirstColumn="0" w:lastRowLastColumn="0"/>
-            <w:tcW w:w="5236" w:type="dxa"/>
+            <w:tcW w:w="1795" w:type="dxa"/>
+            <w:tcBorders>
+              <w:bottom w:val="single" w:sz="4" w:space="0" w:color="DE6A5C" w:themeColor="accent2" w:themeTint="99"/>
+            </w:tcBorders>
+            <w:vAlign w:val="center"/>
+          </w:tcPr>
+          <w:p>
+            <w:pPr>
+              <w:jc w:val="center"/>
+              <w:rPr>
+                <w:rFonts w:ascii="Arial" w:hAnsi="Arial" w:cs="Arial"/>
+                <w:b w:val="0"/>
+                <w:sz w:val="24"/>
+                <w:szCs w:val="24"/>
+              </w:rPr>
+            </w:pPr>
+            <w:r>
+              <w:rPr>
+                <w:rFonts w:ascii="Arial" w:hAnsi="Arial" w:cs="Arial"/>
+                <w:b w:val="0"/>
+                <w:sz w:val="24"/>
+                <w:szCs w:val="24"/>
+              </w:rPr>
+              <w:t>Potenciômetro Linear</w:t>
+            </w:r>
+          </w:p>
+        </w:tc>
+        <w:tc>
+          <w:tcPr>
+            <w:tcW w:w="1890" w:type="dxa"/>
+            <w:tcBorders>
+              <w:bottom w:val="single" w:sz="4" w:space="0" w:color="DE6A5C" w:themeColor="accent2" w:themeTint="99"/>
+            </w:tcBorders>
+            <w:vAlign w:val="center"/>
+          </w:tcPr>
+          <w:p>
+            <w:pPr>
+              <w:jc w:val="center"/>
+              <w:cnfStyle w:val="000000100000" w:firstRow="0" w:lastRow="0" w:firstColumn="0" w:lastColumn="0" w:oddVBand="0" w:evenVBand="0" w:oddHBand="1" w:evenHBand="0" w:firstRowFirstColumn="0" w:firstRowLastColumn="0" w:lastRowFirstColumn="0" w:lastRowLastColumn="0"/>
+              <w:rPr>
+                <w:rFonts w:ascii="Arial" w:hAnsi="Arial" w:cs="Arial"/>
+                <w:sz w:val="24"/>
+                <w:szCs w:val="24"/>
+              </w:rPr>
+            </w:pPr>
+            <w:r>
+              <w:rPr>
+                <w:rFonts w:ascii="Arial" w:hAnsi="Arial" w:cs="Arial"/>
+                <w:sz w:val="24"/>
+                <w:szCs w:val="24"/>
+              </w:rPr>
+              <w:t>Potenciômetro Linear B10K</w:t>
+            </w:r>
+          </w:p>
+        </w:tc>
+        <w:tc>
+          <w:tcPr>
+            <w:tcW w:w="1620" w:type="dxa"/>
+            <w:tcBorders>
+              <w:bottom w:val="single" w:sz="4" w:space="0" w:color="DE6A5C" w:themeColor="accent2" w:themeTint="99"/>
+            </w:tcBorders>
+            <w:vAlign w:val="center"/>
+          </w:tcPr>
+          <w:p>
+            <w:pPr>
+              <w:jc w:val="center"/>
+              <w:cnfStyle w:val="000000100000" w:firstRow="0" w:lastRow="0" w:firstColumn="0" w:lastColumn="0" w:oddVBand="0" w:evenVBand="0" w:oddHBand="1" w:evenHBand="0" w:firstRowFirstColumn="0" w:firstRowLastColumn="0" w:lastRowFirstColumn="0" w:lastRowLastColumn="0"/>
+              <w:rPr>
+                <w:rFonts w:ascii="Arial" w:hAnsi="Arial" w:cs="Arial"/>
+                <w:sz w:val="24"/>
+                <w:szCs w:val="24"/>
+              </w:rPr>
+            </w:pPr>
+            <w:r>
+              <w:rPr>
+                <w:rFonts w:ascii="Arial" w:hAnsi="Arial" w:cs="Arial"/>
+                <w:sz w:val="24"/>
+                <w:szCs w:val="24"/>
+              </w:rPr>
+              <w:t>8</w:t>
+            </w:r>
+          </w:p>
+        </w:tc>
+        <w:tc>
+          <w:tcPr>
+            <w:tcW w:w="1599" w:type="dxa"/>
+            <w:vAlign w:val="center"/>
+          </w:tcPr>
+          <w:p>
+            <w:pPr>
+              <w:jc w:val="center"/>
+              <w:cnfStyle w:val="000000100000" w:firstRow="0" w:lastRow="0" w:firstColumn="0" w:lastColumn="0" w:oddVBand="0" w:evenVBand="0" w:oddHBand="1" w:evenHBand="0" w:firstRowFirstColumn="0" w:firstRowLastColumn="0" w:lastRowFirstColumn="0" w:lastRowLastColumn="0"/>
+              <w:rPr>
+                <w:rFonts w:ascii="Arial" w:hAnsi="Arial" w:cs="Arial"/>
+                <w:sz w:val="24"/>
+                <w:szCs w:val="24"/>
+              </w:rPr>
+            </w:pPr>
+            <w:r>
+              <w:rPr>
+                <w:rFonts w:ascii="Arial" w:hAnsi="Arial" w:cs="Arial"/>
+                <w:sz w:val="24"/>
+                <w:szCs w:val="24"/>
+              </w:rPr>
+              <w:t>€</w:t>
+            </w:r>
+            <w:r>
+              <w:rPr>
+                <w:rFonts w:ascii="Arial" w:hAnsi="Arial" w:cs="Arial"/>
+                <w:sz w:val="24"/>
+                <w:szCs w:val="24"/>
+              </w:rPr>
+              <w:t xml:space="preserve"> 0,33</w:t>
+            </w:r>
+          </w:p>
+        </w:tc>
+        <w:tc>
+          <w:tcPr>
+            <w:tcW w:w="1726" w:type="dxa"/>
+            <w:vAlign w:val="center"/>
+          </w:tcPr>
+          <w:p>
+            <w:pPr>
+              <w:jc w:val="center"/>
+              <w:cnfStyle w:val="000000100000" w:firstRow="0" w:lastRow="0" w:firstColumn="0" w:lastColumn="0" w:oddVBand="0" w:evenVBand="0" w:oddHBand="1" w:evenHBand="0" w:firstRowFirstColumn="0" w:firstRowLastColumn="0" w:lastRowFirstColumn="0" w:lastRowLastColumn="0"/>
+              <w:rPr>
+                <w:rFonts w:ascii="Arial" w:hAnsi="Arial" w:cs="Arial"/>
+                <w:sz w:val="24"/>
+                <w:szCs w:val="24"/>
+              </w:rPr>
+            </w:pPr>
+            <w:r>
+              <w:rPr>
+                <w:rFonts w:ascii="Arial" w:hAnsi="Arial" w:cs="Arial"/>
+                <w:sz w:val="24"/>
+                <w:szCs w:val="24"/>
+              </w:rPr>
+              <w:t>R$</w:t>
+            </w:r>
+            <w:r>
+              <w:rPr>
+                <w:rFonts w:ascii="Arial" w:hAnsi="Arial" w:cs="Arial"/>
+                <w:sz w:val="24"/>
+                <w:szCs w:val="24"/>
+              </w:rPr>
+              <w:t xml:space="preserve"> 11,04</w:t>
+            </w:r>
+          </w:p>
+        </w:tc>
+      </w:tr>
+      <w:tr>
+        <w:tc>
+          <w:tcPr>
+            <w:cnfStyle w:val="001000000000" w:firstRow="0" w:lastRow="0" w:firstColumn="1" w:lastColumn="0" w:oddVBand="0" w:evenVBand="0" w:oddHBand="0" w:evenHBand="0" w:firstRowFirstColumn="0" w:firstRowLastColumn="0" w:lastRowFirstColumn="0" w:lastRowLastColumn="0"/>
+            <w:tcW w:w="1795" w:type="dxa"/>
+            <w:tcBorders>
+              <w:bottom w:val="single" w:sz="4" w:space="0" w:color="DE6A5C" w:themeColor="accent2" w:themeTint="99"/>
+            </w:tcBorders>
+            <w:vAlign w:val="center"/>
+          </w:tcPr>
+          <w:p>
+            <w:pPr>
+              <w:jc w:val="center"/>
+              <w:rPr>
+                <w:rFonts w:ascii="Arial" w:hAnsi="Arial" w:cs="Arial"/>
+                <w:b w:val="0"/>
+                <w:sz w:val="24"/>
+                <w:szCs w:val="24"/>
+              </w:rPr>
+            </w:pPr>
+            <w:r>
+              <w:rPr>
+                <w:rFonts w:ascii="Arial" w:hAnsi="Arial" w:cs="Arial"/>
+                <w:b w:val="0"/>
+                <w:sz w:val="24"/>
+                <w:szCs w:val="24"/>
+              </w:rPr>
+              <w:t>Potenciômetro Deslizante</w:t>
+            </w:r>
+          </w:p>
+        </w:tc>
+        <w:tc>
+          <w:tcPr>
+            <w:tcW w:w="1890" w:type="dxa"/>
+            <w:tcBorders>
+              <w:bottom w:val="single" w:sz="4" w:space="0" w:color="DE6A5C" w:themeColor="accent2" w:themeTint="99"/>
+            </w:tcBorders>
+            <w:vAlign w:val="center"/>
+          </w:tcPr>
+          <w:p>
+            <w:pPr>
+              <w:jc w:val="center"/>
+              <w:cnfStyle w:val="000000000000" w:firstRow="0" w:lastRow="0" w:firstColumn="0" w:lastColumn="0" w:oddVBand="0" w:evenVBand="0" w:oddHBand="0" w:evenHBand="0" w:firstRowFirstColumn="0" w:firstRowLastColumn="0" w:lastRowFirstColumn="0" w:lastRowLastColumn="0"/>
+              <w:rPr>
+                <w:rStyle w:val="Strong"/>
+                <w:rFonts w:ascii="Arial" w:hAnsi="Arial" w:cs="Arial"/>
+                <w:b w:val="0"/>
+                <w:color w:val="333333"/>
+                <w:sz w:val="24"/>
+                <w:szCs w:val="24"/>
+                <w:shd w:val="clear" w:color="auto" w:fill="FFFFFF"/>
+                <w:lang w:val="en-US"/>
+              </w:rPr>
+            </w:pPr>
+            <w:r>
+              <w:rPr>
+                <w:rStyle w:val="Strong"/>
+                <w:rFonts w:ascii="Arial" w:hAnsi="Arial" w:cs="Arial"/>
+                <w:b w:val="0"/>
+                <w:color w:val="333333"/>
+                <w:sz w:val="24"/>
+                <w:szCs w:val="24"/>
+                <w:shd w:val="clear" w:color="auto" w:fill="FFFFFF"/>
+                <w:lang w:val="en-US"/>
+              </w:rPr>
+              <w:t xml:space="preserve">Potenciômetro </w:t>
+            </w:r>
+            <w:r>
+              <w:rPr>
+                <w:rFonts w:ascii="Arial" w:hAnsi="Arial" w:cs="Arial"/>
+                <w:sz w:val="24"/>
+                <w:szCs w:val="24"/>
+              </w:rPr>
+              <w:t>Deslizante</w:t>
+            </w:r>
+            <w:r>
+              <w:rPr>
+                <w:rFonts w:ascii="Arial" w:hAnsi="Arial" w:cs="Arial"/>
+                <w:sz w:val="24"/>
+                <w:szCs w:val="24"/>
+              </w:rPr>
+              <w:t xml:space="preserve"> B10K</w:t>
+            </w:r>
+          </w:p>
+        </w:tc>
+        <w:tc>
+          <w:tcPr>
+            <w:tcW w:w="1620" w:type="dxa"/>
+            <w:tcBorders>
+              <w:bottom w:val="single" w:sz="4" w:space="0" w:color="DE6A5C" w:themeColor="accent2" w:themeTint="99"/>
+            </w:tcBorders>
+            <w:vAlign w:val="center"/>
+          </w:tcPr>
+          <w:p>
+            <w:pPr>
+              <w:jc w:val="center"/>
+              <w:cnfStyle w:val="000000000000" w:firstRow="0" w:lastRow="0" w:firstColumn="0" w:lastColumn="0" w:oddVBand="0" w:evenVBand="0" w:oddHBand="0" w:evenHBand="0" w:firstRowFirstColumn="0" w:firstRowLastColumn="0" w:lastRowFirstColumn="0" w:lastRowLastColumn="0"/>
+              <w:rPr>
+                <w:rFonts w:ascii="Arial" w:hAnsi="Arial" w:cs="Arial"/>
+                <w:sz w:val="24"/>
+                <w:szCs w:val="24"/>
+              </w:rPr>
+            </w:pPr>
+            <w:r>
+              <w:rPr>
+                <w:rFonts w:ascii="Arial" w:hAnsi="Arial" w:cs="Arial"/>
+                <w:sz w:val="24"/>
+                <w:szCs w:val="24"/>
+              </w:rPr>
+              <w:t>2</w:t>
+            </w:r>
+          </w:p>
+        </w:tc>
+        <w:tc>
+          <w:tcPr>
+            <w:tcW w:w="1599" w:type="dxa"/>
+            <w:vAlign w:val="center"/>
+          </w:tcPr>
+          <w:p>
+            <w:pPr>
+              <w:jc w:val="center"/>
+              <w:cnfStyle w:val="000000000000" w:firstRow="0" w:lastRow="0" w:firstColumn="0" w:lastColumn="0" w:oddVBand="0" w:evenVBand="0" w:oddHBand="0" w:evenHBand="0" w:firstRowFirstColumn="0" w:firstRowLastColumn="0" w:lastRowFirstColumn="0" w:lastRowLastColumn="0"/>
+              <w:rPr>
+                <w:rFonts w:ascii="Arial" w:hAnsi="Arial" w:cs="Arial"/>
+                <w:sz w:val="24"/>
+                <w:szCs w:val="24"/>
+              </w:rPr>
+            </w:pPr>
+            <w:r>
+              <w:rPr>
+                <w:rFonts w:ascii="Arial" w:hAnsi="Arial" w:cs="Arial"/>
+                <w:sz w:val="24"/>
+                <w:szCs w:val="24"/>
+              </w:rPr>
+              <w:t>€</w:t>
+            </w:r>
+            <w:r>
+              <w:rPr>
+                <w:rFonts w:ascii="Arial" w:hAnsi="Arial" w:cs="Arial"/>
+                <w:sz w:val="24"/>
+                <w:szCs w:val="24"/>
+              </w:rPr>
+              <w:t xml:space="preserve"> 1,17</w:t>
+            </w:r>
+          </w:p>
+        </w:tc>
+        <w:tc>
+          <w:tcPr>
+            <w:tcW w:w="1726" w:type="dxa"/>
+            <w:vAlign w:val="center"/>
+          </w:tcPr>
+          <w:p>
+            <w:pPr>
+              <w:jc w:val="center"/>
+              <w:cnfStyle w:val="000000000000" w:firstRow="0" w:lastRow="0" w:firstColumn="0" w:lastColumn="0" w:oddVBand="0" w:evenVBand="0" w:oddHBand="0" w:evenHBand="0" w:firstRowFirstColumn="0" w:firstRowLastColumn="0" w:lastRowFirstColumn="0" w:lastRowLastColumn="0"/>
+              <w:rPr>
+                <w:rFonts w:ascii="Arial" w:hAnsi="Arial" w:cs="Arial"/>
+                <w:sz w:val="24"/>
+                <w:szCs w:val="24"/>
+              </w:rPr>
+            </w:pPr>
+            <w:r>
+              <w:rPr>
+                <w:rFonts w:ascii="Arial" w:hAnsi="Arial" w:cs="Arial"/>
+                <w:sz w:val="24"/>
+                <w:szCs w:val="24"/>
+              </w:rPr>
+              <w:t>R$</w:t>
+            </w:r>
+            <w:r>
+              <w:rPr>
+                <w:rFonts w:ascii="Arial" w:hAnsi="Arial" w:cs="Arial"/>
+                <w:sz w:val="24"/>
+                <w:szCs w:val="24"/>
+              </w:rPr>
+              <w:t xml:space="preserve"> 9,76</w:t>
+            </w:r>
+          </w:p>
+        </w:tc>
+      </w:tr>
+      <w:tr>
+        <w:trPr>
+          <w:cnfStyle w:val="000000100000" w:firstRow="0" w:lastRow="0" w:firstColumn="0" w:lastColumn="0" w:oddVBand="0" w:evenVBand="0" w:oddHBand="1" w:evenHBand="0" w:firstRowFirstColumn="0" w:firstRowLastColumn="0" w:lastRowFirstColumn="0" w:lastRowLastColumn="0"/>
+        </w:trPr>
+        <w:tc>
+          <w:tcPr>
+            <w:cnfStyle w:val="001000000000" w:firstRow="0" w:lastRow="0" w:firstColumn="1" w:lastColumn="0" w:oddVBand="0" w:evenVBand="0" w:oddHBand="0" w:evenHBand="0" w:firstRowFirstColumn="0" w:firstRowLastColumn="0" w:lastRowFirstColumn="0" w:lastRowLastColumn="0"/>
+            <w:tcW w:w="1795" w:type="dxa"/>
+            <w:tcBorders>
+              <w:bottom w:val="single" w:sz="4" w:space="0" w:color="DE6A5C" w:themeColor="accent2" w:themeTint="99"/>
+            </w:tcBorders>
+            <w:vAlign w:val="center"/>
+          </w:tcPr>
+          <w:p>
+            <w:pPr>
+              <w:jc w:val="center"/>
+              <w:rPr>
+                <w:rFonts w:ascii="Arial" w:hAnsi="Arial" w:cs="Arial"/>
+                <w:b w:val="0"/>
+                <w:sz w:val="24"/>
+                <w:szCs w:val="24"/>
+              </w:rPr>
+            </w:pPr>
+            <w:r>
+              <w:rPr>
+                <w:rFonts w:ascii="Arial" w:hAnsi="Arial" w:cs="Arial"/>
+                <w:b w:val="0"/>
+                <w:sz w:val="24"/>
+                <w:szCs w:val="24"/>
+              </w:rPr>
+              <w:t>LED</w:t>
+            </w:r>
+          </w:p>
+        </w:tc>
+        <w:tc>
+          <w:tcPr>
+            <w:tcW w:w="1890" w:type="dxa"/>
+            <w:tcBorders>
+              <w:bottom w:val="single" w:sz="4" w:space="0" w:color="DE6A5C" w:themeColor="accent2" w:themeTint="99"/>
+            </w:tcBorders>
+            <w:vAlign w:val="center"/>
+          </w:tcPr>
+          <w:p>
+            <w:pPr>
+              <w:jc w:val="center"/>
+              <w:cnfStyle w:val="000000100000" w:firstRow="0" w:lastRow="0" w:firstColumn="0" w:lastColumn="0" w:oddVBand="0" w:evenVBand="0" w:oddHBand="1" w:evenHBand="0" w:firstRowFirstColumn="0" w:firstRowLastColumn="0" w:lastRowFirstColumn="0" w:lastRowLastColumn="0"/>
+              <w:rPr>
+                <w:rFonts w:ascii="Arial" w:hAnsi="Arial" w:cs="Arial"/>
+                <w:sz w:val="24"/>
+                <w:szCs w:val="24"/>
+              </w:rPr>
+            </w:pPr>
+            <w:r>
+              <w:rPr>
+                <w:rFonts w:ascii="Arial" w:hAnsi="Arial" w:cs="Arial"/>
+                <w:sz w:val="24"/>
+                <w:szCs w:val="24"/>
+              </w:rPr>
+              <w:t>LED na cor Vermelha</w:t>
+            </w:r>
+          </w:p>
+        </w:tc>
+        <w:tc>
+          <w:tcPr>
+            <w:tcW w:w="1620" w:type="dxa"/>
+            <w:tcBorders>
+              <w:bottom w:val="single" w:sz="4" w:space="0" w:color="DE6A5C" w:themeColor="accent2" w:themeTint="99"/>
+            </w:tcBorders>
+            <w:vAlign w:val="center"/>
+          </w:tcPr>
+          <w:p>
+            <w:pPr>
+              <w:jc w:val="center"/>
+              <w:cnfStyle w:val="000000100000" w:firstRow="0" w:lastRow="0" w:firstColumn="0" w:lastColumn="0" w:oddVBand="0" w:evenVBand="0" w:oddHBand="1" w:evenHBand="0" w:firstRowFirstColumn="0" w:firstRowLastColumn="0" w:lastRowFirstColumn="0" w:lastRowLastColumn="0"/>
+              <w:rPr>
+                <w:rFonts w:ascii="Arial" w:hAnsi="Arial" w:cs="Arial"/>
+                <w:sz w:val="24"/>
+                <w:szCs w:val="24"/>
+              </w:rPr>
+            </w:pPr>
+            <w:r>
+              <w:rPr>
+                <w:rFonts w:ascii="Arial" w:hAnsi="Arial" w:cs="Arial"/>
+                <w:sz w:val="24"/>
+                <w:szCs w:val="24"/>
+              </w:rPr>
+              <w:t>3</w:t>
+            </w:r>
+          </w:p>
+        </w:tc>
+        <w:tc>
+          <w:tcPr>
+            <w:tcW w:w="1599" w:type="dxa"/>
+            <w:vAlign w:val="center"/>
+          </w:tcPr>
+          <w:p>
+            <w:pPr>
+              <w:jc w:val="center"/>
+              <w:cnfStyle w:val="000000100000" w:firstRow="0" w:lastRow="0" w:firstColumn="0" w:lastColumn="0" w:oddVBand="0" w:evenVBand="0" w:oddHBand="1" w:evenHBand="0" w:firstRowFirstColumn="0" w:firstRowLastColumn="0" w:lastRowFirstColumn="0" w:lastRowLastColumn="0"/>
+              <w:rPr>
+                <w:rFonts w:ascii="Arial" w:hAnsi="Arial" w:cs="Arial"/>
+                <w:sz w:val="24"/>
+                <w:szCs w:val="24"/>
+              </w:rPr>
+            </w:pPr>
+            <w:r>
+              <w:rPr>
+                <w:rFonts w:ascii="Arial" w:hAnsi="Arial" w:cs="Arial"/>
+                <w:sz w:val="24"/>
+                <w:szCs w:val="24"/>
+              </w:rPr>
+              <w:t>€</w:t>
+            </w:r>
+            <w:r>
+              <w:rPr>
+                <w:rFonts w:ascii="Arial" w:hAnsi="Arial" w:cs="Arial"/>
+                <w:sz w:val="24"/>
+                <w:szCs w:val="24"/>
+              </w:rPr>
+              <w:t xml:space="preserve"> -,00</w:t>
+            </w:r>
+          </w:p>
+        </w:tc>
+        <w:tc>
+          <w:tcPr>
+            <w:tcW w:w="1726" w:type="dxa"/>
+            <w:vAlign w:val="center"/>
+          </w:tcPr>
+          <w:p>
+            <w:pPr>
+              <w:jc w:val="center"/>
+              <w:cnfStyle w:val="000000100000" w:firstRow="0" w:lastRow="0" w:firstColumn="0" w:lastColumn="0" w:oddVBand="0" w:evenVBand="0" w:oddHBand="1" w:evenHBand="0" w:firstRowFirstColumn="0" w:firstRowLastColumn="0" w:lastRowFirstColumn="0" w:lastRowLastColumn="0"/>
+              <w:rPr>
+                <w:rFonts w:ascii="Arial" w:hAnsi="Arial" w:cs="Arial"/>
+                <w:sz w:val="24"/>
+                <w:szCs w:val="24"/>
+              </w:rPr>
+            </w:pPr>
+            <w:r>
+              <w:rPr>
+                <w:rFonts w:ascii="Arial" w:hAnsi="Arial" w:cs="Arial"/>
+                <w:sz w:val="24"/>
+                <w:szCs w:val="24"/>
+              </w:rPr>
+              <w:t>R$</w:t>
+            </w:r>
+            <w:r>
+              <w:rPr>
+                <w:rFonts w:ascii="Arial" w:hAnsi="Arial" w:cs="Arial"/>
+                <w:sz w:val="24"/>
+                <w:szCs w:val="24"/>
+              </w:rPr>
+              <w:t xml:space="preserve"> -,00</w:t>
+            </w:r>
+          </w:p>
+        </w:tc>
+      </w:tr>
+      <w:tr>
+        <w:tc>
+          <w:tcPr>
+            <w:cnfStyle w:val="001000000000" w:firstRow="0" w:lastRow="0" w:firstColumn="1" w:lastColumn="0" w:oddVBand="0" w:evenVBand="0" w:oddHBand="0" w:evenHBand="0" w:firstRowFirstColumn="0" w:firstRowLastColumn="0" w:lastRowFirstColumn="0" w:lastRowLastColumn="0"/>
+            <w:tcW w:w="1795" w:type="dxa"/>
+            <w:tcBorders>
+              <w:bottom w:val="single" w:sz="4" w:space="0" w:color="DE6A5C" w:themeColor="accent2" w:themeTint="99"/>
+            </w:tcBorders>
+            <w:vAlign w:val="center"/>
+          </w:tcPr>
+          <w:p>
+            <w:pPr>
+              <w:jc w:val="center"/>
+              <w:rPr>
+                <w:rFonts w:ascii="Arial" w:hAnsi="Arial" w:cs="Arial"/>
+                <w:b w:val="0"/>
+                <w:sz w:val="24"/>
+                <w:szCs w:val="24"/>
+              </w:rPr>
+            </w:pPr>
+            <w:r>
+              <w:rPr>
+                <w:rFonts w:ascii="Arial" w:hAnsi="Arial" w:cs="Arial"/>
+                <w:b w:val="0"/>
+                <w:sz w:val="24"/>
+                <w:szCs w:val="24"/>
+              </w:rPr>
+              <w:t>Botão</w:t>
+            </w:r>
+          </w:p>
+        </w:tc>
+        <w:tc>
+          <w:tcPr>
+            <w:tcW w:w="1890" w:type="dxa"/>
+            <w:tcBorders>
+              <w:bottom w:val="single" w:sz="4" w:space="0" w:color="DE6A5C" w:themeColor="accent2" w:themeTint="99"/>
+            </w:tcBorders>
+            <w:vAlign w:val="center"/>
+          </w:tcPr>
+          <w:p>
+            <w:pPr>
+              <w:jc w:val="center"/>
+              <w:cnfStyle w:val="000000000000" w:firstRow="0" w:lastRow="0" w:firstColumn="0" w:lastColumn="0" w:oddVBand="0" w:evenVBand="0" w:oddHBand="0" w:evenHBand="0" w:firstRowFirstColumn="0" w:firstRowLastColumn="0" w:lastRowFirstColumn="0" w:lastRowLastColumn="0"/>
+              <w:rPr>
+                <w:rStyle w:val="Strong"/>
+                <w:rFonts w:ascii="Arial" w:hAnsi="Arial" w:cs="Arial"/>
+                <w:b w:val="0"/>
+                <w:color w:val="000000" w:themeColor="text1"/>
+                <w:sz w:val="24"/>
+                <w:szCs w:val="24"/>
+                <w:shd w:val="clear" w:color="auto" w:fill="FFFFFF"/>
+                <w:lang w:val="en-US"/>
+              </w:rPr>
+            </w:pPr>
+          </w:p>
+        </w:tc>
+        <w:tc>
+          <w:tcPr>
+            <w:tcW w:w="1620" w:type="dxa"/>
+            <w:tcBorders>
+              <w:bottom w:val="single" w:sz="4" w:space="0" w:color="DE6A5C" w:themeColor="accent2" w:themeTint="99"/>
+            </w:tcBorders>
+            <w:vAlign w:val="center"/>
+          </w:tcPr>
+          <w:p>
+            <w:pPr>
+              <w:jc w:val="center"/>
+              <w:cnfStyle w:val="000000000000" w:firstRow="0" w:lastRow="0" w:firstColumn="0" w:lastColumn="0" w:oddVBand="0" w:evenVBand="0" w:oddHBand="0" w:evenHBand="0" w:firstRowFirstColumn="0" w:firstRowLastColumn="0" w:lastRowFirstColumn="0" w:lastRowLastColumn="0"/>
+              <w:rPr>
+                <w:rFonts w:ascii="Arial" w:hAnsi="Arial" w:cs="Arial"/>
+                <w:sz w:val="24"/>
+                <w:szCs w:val="24"/>
+              </w:rPr>
+            </w:pPr>
+            <w:r>
+              <w:rPr>
+                <w:rFonts w:ascii="Arial" w:hAnsi="Arial" w:cs="Arial"/>
+                <w:sz w:val="24"/>
+                <w:szCs w:val="24"/>
+              </w:rPr>
+              <w:t>1</w:t>
+            </w:r>
+          </w:p>
+        </w:tc>
+        <w:tc>
+          <w:tcPr>
+            <w:tcW w:w="1599" w:type="dxa"/>
+            <w:vAlign w:val="center"/>
+          </w:tcPr>
+          <w:p>
+            <w:pPr>
+              <w:jc w:val="center"/>
+              <w:cnfStyle w:val="000000000000" w:firstRow="0" w:lastRow="0" w:firstColumn="0" w:lastColumn="0" w:oddVBand="0" w:evenVBand="0" w:oddHBand="0" w:evenHBand="0" w:firstRowFirstColumn="0" w:firstRowLastColumn="0" w:lastRowFirstColumn="0" w:lastRowLastColumn="0"/>
+              <w:rPr>
+                <w:rFonts w:ascii="Arial" w:hAnsi="Arial" w:cs="Arial"/>
+                <w:sz w:val="24"/>
+                <w:szCs w:val="24"/>
+              </w:rPr>
+            </w:pPr>
+            <w:r>
+              <w:rPr>
+                <w:rFonts w:ascii="Arial" w:hAnsi="Arial" w:cs="Arial"/>
+                <w:sz w:val="24"/>
+                <w:szCs w:val="24"/>
+              </w:rPr>
+              <w:t>€</w:t>
+            </w:r>
+          </w:p>
+        </w:tc>
+        <w:tc>
+          <w:tcPr>
+            <w:tcW w:w="1726" w:type="dxa"/>
+            <w:vAlign w:val="center"/>
+          </w:tcPr>
+          <w:p>
+            <w:pPr>
+              <w:jc w:val="center"/>
+              <w:cnfStyle w:val="000000000000" w:firstRow="0" w:lastRow="0" w:firstColumn="0" w:lastColumn="0" w:oddVBand="0" w:evenVBand="0" w:oddHBand="0" w:evenHBand="0" w:firstRowFirstColumn="0" w:firstRowLastColumn="0" w:lastRowFirstColumn="0" w:lastRowLastColumn="0"/>
+              <w:rPr>
+                <w:rFonts w:ascii="Arial" w:hAnsi="Arial" w:cs="Arial"/>
+                <w:sz w:val="24"/>
+                <w:szCs w:val="24"/>
+              </w:rPr>
+            </w:pPr>
+            <w:r>
+              <w:rPr>
+                <w:rFonts w:ascii="Arial" w:hAnsi="Arial" w:cs="Arial"/>
+                <w:sz w:val="24"/>
+                <w:szCs w:val="24"/>
+              </w:rPr>
+              <w:t>R$</w:t>
+            </w:r>
+          </w:p>
+        </w:tc>
+      </w:tr>
+      <w:tr>
+        <w:trPr>
+          <w:cnfStyle w:val="000000100000" w:firstRow="0" w:lastRow="0" w:firstColumn="0" w:lastColumn="0" w:oddVBand="0" w:evenVBand="0" w:oddHBand="1" w:evenHBand="0" w:firstRowFirstColumn="0" w:firstRowLastColumn="0" w:lastRowFirstColumn="0" w:lastRowLastColumn="0"/>
+        </w:trPr>
+        <w:tc>
+          <w:tcPr>
+            <w:cnfStyle w:val="001000000000" w:firstRow="0" w:lastRow="0" w:firstColumn="1" w:lastColumn="0" w:oddVBand="0" w:evenVBand="0" w:oddHBand="0" w:evenHBand="0" w:firstRowFirstColumn="0" w:firstRowLastColumn="0" w:lastRowFirstColumn="0" w:lastRowLastColumn="0"/>
+            <w:tcW w:w="1795" w:type="dxa"/>
+            <w:tcBorders>
+              <w:bottom w:val="single" w:sz="4" w:space="0" w:color="DE6A5C" w:themeColor="accent2" w:themeTint="99"/>
+            </w:tcBorders>
+            <w:vAlign w:val="center"/>
+          </w:tcPr>
+          <w:p>
+            <w:pPr>
+              <w:jc w:val="center"/>
+              <w:rPr>
+                <w:rFonts w:ascii="Arial" w:hAnsi="Arial" w:cs="Arial"/>
+                <w:b w:val="0"/>
+                <w:sz w:val="24"/>
+                <w:szCs w:val="24"/>
+              </w:rPr>
+            </w:pPr>
+            <w:r>
+              <w:rPr>
+                <w:rFonts w:ascii="Arial" w:hAnsi="Arial" w:cs="Arial"/>
+                <w:b w:val="0"/>
+                <w:sz w:val="24"/>
+                <w:szCs w:val="24"/>
+              </w:rPr>
+              <w:t>Botão Principal</w:t>
+            </w:r>
+          </w:p>
+        </w:tc>
+        <w:tc>
+          <w:tcPr>
+            <w:tcW w:w="1890" w:type="dxa"/>
+            <w:tcBorders>
+              <w:bottom w:val="single" w:sz="4" w:space="0" w:color="DE6A5C" w:themeColor="accent2" w:themeTint="99"/>
+            </w:tcBorders>
+            <w:vAlign w:val="center"/>
+          </w:tcPr>
+          <w:p>
+            <w:pPr>
+              <w:jc w:val="center"/>
+              <w:cnfStyle w:val="000000100000" w:firstRow="0" w:lastRow="0" w:firstColumn="0" w:lastColumn="0" w:oddVBand="0" w:evenVBand="0" w:oddHBand="1" w:evenHBand="0" w:firstRowFirstColumn="0" w:firstRowLastColumn="0" w:lastRowFirstColumn="0" w:lastRowLastColumn="0"/>
+              <w:rPr>
+                <w:rFonts w:ascii="Arial" w:hAnsi="Arial" w:cs="Arial"/>
+                <w:sz w:val="24"/>
+                <w:szCs w:val="24"/>
+              </w:rPr>
+            </w:pPr>
+            <w:r>
+              <w:rPr>
+                <w:rFonts w:ascii="Arial" w:hAnsi="Arial" w:cs="Arial"/>
+                <w:sz w:val="24"/>
+                <w:szCs w:val="24"/>
+              </w:rPr>
+              <w:t>Botão</w:t>
+            </w:r>
+            <w:r>
+              <w:rPr>
+                <w:rFonts w:ascii="Arial" w:hAnsi="Arial" w:cs="Arial"/>
+                <w:sz w:val="24"/>
+                <w:szCs w:val="24"/>
+              </w:rPr>
+              <w:t xml:space="preserve"> Interruptor 24mm</w:t>
+            </w:r>
+          </w:p>
+        </w:tc>
+        <w:tc>
+          <w:tcPr>
+            <w:tcW w:w="1620" w:type="dxa"/>
+            <w:tcBorders>
+              <w:bottom w:val="single" w:sz="4" w:space="0" w:color="DE6A5C" w:themeColor="accent2" w:themeTint="99"/>
+            </w:tcBorders>
+            <w:vAlign w:val="center"/>
+          </w:tcPr>
+          <w:p>
+            <w:pPr>
+              <w:jc w:val="center"/>
+              <w:cnfStyle w:val="000000100000" w:firstRow="0" w:lastRow="0" w:firstColumn="0" w:lastColumn="0" w:oddVBand="0" w:evenVBand="0" w:oddHBand="1" w:evenHBand="0" w:firstRowFirstColumn="0" w:firstRowLastColumn="0" w:lastRowFirstColumn="0" w:lastRowLastColumn="0"/>
+              <w:rPr>
+                <w:rFonts w:ascii="Arial" w:hAnsi="Arial" w:cs="Arial"/>
+                <w:sz w:val="24"/>
+                <w:szCs w:val="24"/>
+              </w:rPr>
+            </w:pPr>
+            <w:r>
+              <w:rPr>
+                <w:rFonts w:ascii="Arial" w:hAnsi="Arial" w:cs="Arial"/>
+                <w:sz w:val="24"/>
+                <w:szCs w:val="24"/>
+              </w:rPr>
+              <w:t>32</w:t>
+            </w:r>
+          </w:p>
+        </w:tc>
+        <w:tc>
+          <w:tcPr>
+            <w:tcW w:w="1599" w:type="dxa"/>
+            <w:vAlign w:val="center"/>
+          </w:tcPr>
+          <w:p>
+            <w:pPr>
+              <w:jc w:val="center"/>
+              <w:cnfStyle w:val="000000100000" w:firstRow="0" w:lastRow="0" w:firstColumn="0" w:lastColumn="0" w:oddVBand="0" w:evenVBand="0" w:oddHBand="1" w:evenHBand="0" w:firstRowFirstColumn="0" w:firstRowLastColumn="0" w:lastRowFirstColumn="0" w:lastRowLastColumn="0"/>
+              <w:rPr>
+                <w:rFonts w:ascii="Arial" w:hAnsi="Arial" w:cs="Arial"/>
+                <w:sz w:val="24"/>
+                <w:szCs w:val="24"/>
+              </w:rPr>
+            </w:pPr>
+            <w:r>
+              <w:rPr>
+                <w:rFonts w:ascii="Arial" w:hAnsi="Arial" w:cs="Arial"/>
+                <w:sz w:val="24"/>
+                <w:szCs w:val="24"/>
+              </w:rPr>
+              <w:t>€</w:t>
+            </w:r>
+            <w:r>
+              <w:rPr>
+                <w:rFonts w:ascii="Arial" w:hAnsi="Arial" w:cs="Arial"/>
+                <w:sz w:val="24"/>
+                <w:szCs w:val="24"/>
+              </w:rPr>
+              <w:t xml:space="preserve"> 0,</w:t>
+            </w:r>
+            <w:r>
+              <w:rPr>
+                <w:rFonts w:ascii="Arial" w:hAnsi="Arial" w:cs="Arial"/>
+                <w:sz w:val="24"/>
+                <w:szCs w:val="24"/>
+              </w:rPr>
+              <w:t>56</w:t>
+            </w:r>
+          </w:p>
+        </w:tc>
+        <w:tc>
+          <w:tcPr>
+            <w:tcW w:w="1726" w:type="dxa"/>
+            <w:vAlign w:val="center"/>
+          </w:tcPr>
+          <w:p>
+            <w:pPr>
+              <w:jc w:val="center"/>
+              <w:cnfStyle w:val="000000100000" w:firstRow="0" w:lastRow="0" w:firstColumn="0" w:lastColumn="0" w:oddVBand="0" w:evenVBand="0" w:oddHBand="1" w:evenHBand="0" w:firstRowFirstColumn="0" w:firstRowLastColumn="0" w:lastRowFirstColumn="0" w:lastRowLastColumn="0"/>
+              <w:rPr>
+                <w:rFonts w:ascii="Arial" w:hAnsi="Arial" w:cs="Arial"/>
+                <w:sz w:val="24"/>
+                <w:szCs w:val="24"/>
+              </w:rPr>
+            </w:pPr>
+            <w:r>
+              <w:rPr>
+                <w:rFonts w:ascii="Arial" w:hAnsi="Arial" w:cs="Arial"/>
+                <w:sz w:val="24"/>
+                <w:szCs w:val="24"/>
+              </w:rPr>
+              <w:t>R$</w:t>
+            </w:r>
+            <w:r>
+              <w:rPr>
+                <w:rFonts w:ascii="Arial" w:hAnsi="Arial" w:cs="Arial"/>
+                <w:sz w:val="24"/>
+                <w:szCs w:val="24"/>
+              </w:rPr>
+              <w:t xml:space="preserve"> 74,88</w:t>
+            </w:r>
+          </w:p>
+        </w:tc>
+      </w:tr>
+      <w:tr>
+        <w:tc>
+          <w:tcPr>
+            <w:cnfStyle w:val="001000000000" w:firstRow="0" w:lastRow="0" w:firstColumn="1" w:lastColumn="0" w:oddVBand="0" w:evenVBand="0" w:oddHBand="0" w:evenHBand="0" w:firstRowFirstColumn="0" w:firstRowLastColumn="0" w:lastRowFirstColumn="0" w:lastRowLastColumn="0"/>
+            <w:tcW w:w="1795" w:type="dxa"/>
+            <w:tcBorders>
+              <w:bottom w:val="single" w:sz="4" w:space="0" w:color="DE6A5C" w:themeColor="accent2" w:themeTint="99"/>
+            </w:tcBorders>
+            <w:vAlign w:val="center"/>
+          </w:tcPr>
+          <w:p>
+            <w:pPr>
+              <w:jc w:val="center"/>
+              <w:rPr>
+                <w:rFonts w:ascii="Arial" w:hAnsi="Arial" w:cs="Arial"/>
+                <w:b w:val="0"/>
+                <w:sz w:val="24"/>
+                <w:szCs w:val="24"/>
+              </w:rPr>
+            </w:pPr>
+            <w:r>
+              <w:rPr>
+                <w:rFonts w:ascii="Arial" w:hAnsi="Arial" w:cs="Arial"/>
+                <w:b w:val="0"/>
+                <w:sz w:val="24"/>
+                <w:szCs w:val="24"/>
+              </w:rPr>
+              <w:t>Envoltório Potenciômetro Linear</w:t>
+            </w:r>
+          </w:p>
+        </w:tc>
+        <w:tc>
+          <w:tcPr>
+            <w:tcW w:w="1890" w:type="dxa"/>
+            <w:tcBorders>
+              <w:bottom w:val="single" w:sz="4" w:space="0" w:color="DE6A5C" w:themeColor="accent2" w:themeTint="99"/>
+            </w:tcBorders>
+            <w:vAlign w:val="center"/>
+          </w:tcPr>
+          <w:p>
+            <w:pPr>
+              <w:shd w:val="clear" w:color="auto" w:fill="FFFFFF"/>
+              <w:spacing w:after="100" w:afterAutospacing="1"/>
+              <w:jc w:val="center"/>
+              <w:outlineLvl w:val="0"/>
+              <w:cnfStyle w:val="000000000000" w:firstRow="0" w:lastRow="0" w:firstColumn="0" w:lastColumn="0" w:oddVBand="0" w:evenVBand="0" w:oddHBand="0" w:evenHBand="0" w:firstRowFirstColumn="0" w:firstRowLastColumn="0" w:lastRowFirstColumn="0" w:lastRowLastColumn="0"/>
+              <w:rPr>
+                <w:rStyle w:val="Strong"/>
+                <w:rFonts w:ascii="Arial" w:eastAsia="Times New Roman" w:hAnsi="Arial" w:cs="Arial"/>
+                <w:b w:val="0"/>
+                <w:bCs w:val="0"/>
+                <w:color w:val="111111"/>
+                <w:kern w:val="36"/>
+                <w:sz w:val="24"/>
+                <w:szCs w:val="24"/>
+                <w:lang w:val="en-US" w:eastAsia="en-US"/>
+              </w:rPr>
+            </w:pPr>
+            <w:r>
+              <w:rPr>
+                <w:rFonts w:ascii="Arial" w:eastAsia="Times New Roman" w:hAnsi="Arial" w:cs="Arial"/>
+                <w:color w:val="111111"/>
+                <w:kern w:val="36"/>
+                <w:sz w:val="24"/>
+                <w:szCs w:val="24"/>
+                <w:lang w:val="en-US" w:eastAsia="en-US"/>
+              </w:rPr>
+              <w:t>Potentiometer Drehknopf 6mm</w:t>
+            </w:r>
+          </w:p>
+        </w:tc>
+        <w:tc>
+          <w:tcPr>
+            <w:tcW w:w="1620" w:type="dxa"/>
+            <w:tcBorders>
+              <w:bottom w:val="single" w:sz="4" w:space="0" w:color="DE6A5C" w:themeColor="accent2" w:themeTint="99"/>
+            </w:tcBorders>
+            <w:vAlign w:val="center"/>
+          </w:tcPr>
+          <w:p>
+            <w:pPr>
+              <w:jc w:val="center"/>
+              <w:cnfStyle w:val="000000000000" w:firstRow="0" w:lastRow="0" w:firstColumn="0" w:lastColumn="0" w:oddVBand="0" w:evenVBand="0" w:oddHBand="0" w:evenHBand="0" w:firstRowFirstColumn="0" w:firstRowLastColumn="0" w:lastRowFirstColumn="0" w:lastRowLastColumn="0"/>
+              <w:rPr>
+                <w:rFonts w:ascii="Arial" w:hAnsi="Arial" w:cs="Arial"/>
+                <w:sz w:val="24"/>
+                <w:szCs w:val="24"/>
+              </w:rPr>
+            </w:pPr>
+            <w:r>
+              <w:rPr>
+                <w:rFonts w:ascii="Arial" w:hAnsi="Arial" w:cs="Arial"/>
+                <w:sz w:val="24"/>
+                <w:szCs w:val="24"/>
+              </w:rPr>
+              <w:t>8</w:t>
+            </w:r>
+          </w:p>
+        </w:tc>
+        <w:tc>
+          <w:tcPr>
+            <w:tcW w:w="1599" w:type="dxa"/>
+            <w:vAlign w:val="center"/>
+          </w:tcPr>
+          <w:p>
+            <w:pPr>
+              <w:jc w:val="center"/>
+              <w:cnfStyle w:val="000000000000" w:firstRow="0" w:lastRow="0" w:firstColumn="0" w:lastColumn="0" w:oddVBand="0" w:evenVBand="0" w:oddHBand="0" w:evenHBand="0" w:firstRowFirstColumn="0" w:firstRowLastColumn="0" w:lastRowFirstColumn="0" w:lastRowLastColumn="0"/>
+              <w:rPr>
+                <w:rFonts w:ascii="Arial" w:hAnsi="Arial" w:cs="Arial"/>
+                <w:sz w:val="24"/>
+                <w:szCs w:val="24"/>
+              </w:rPr>
+            </w:pPr>
+            <w:r>
+              <w:rPr>
+                <w:rFonts w:ascii="Arial" w:hAnsi="Arial" w:cs="Arial"/>
+                <w:sz w:val="24"/>
+                <w:szCs w:val="24"/>
+              </w:rPr>
+              <w:t>€</w:t>
+            </w:r>
+            <w:r>
+              <w:rPr>
+                <w:rFonts w:ascii="Arial" w:hAnsi="Arial" w:cs="Arial"/>
+                <w:sz w:val="24"/>
+                <w:szCs w:val="24"/>
+              </w:rPr>
+              <w:t xml:space="preserve"> 0,33</w:t>
+            </w:r>
+          </w:p>
+        </w:tc>
+        <w:tc>
+          <w:tcPr>
+            <w:tcW w:w="1726" w:type="dxa"/>
+            <w:vAlign w:val="center"/>
+          </w:tcPr>
+          <w:p>
+            <w:pPr>
+              <w:jc w:val="center"/>
+              <w:cnfStyle w:val="000000000000" w:firstRow="0" w:lastRow="0" w:firstColumn="0" w:lastColumn="0" w:oddVBand="0" w:evenVBand="0" w:oddHBand="0" w:evenHBand="0" w:firstRowFirstColumn="0" w:firstRowLastColumn="0" w:lastRowFirstColumn="0" w:lastRowLastColumn="0"/>
+              <w:rPr>
+                <w:rFonts w:ascii="Arial" w:hAnsi="Arial" w:cs="Arial"/>
+                <w:sz w:val="24"/>
+                <w:szCs w:val="24"/>
+              </w:rPr>
+            </w:pPr>
+            <w:r>
+              <w:rPr>
+                <w:rFonts w:ascii="Arial" w:hAnsi="Arial" w:cs="Arial"/>
+                <w:sz w:val="24"/>
+                <w:szCs w:val="24"/>
+              </w:rPr>
+              <w:t>R$</w:t>
+            </w:r>
+            <w:r>
+              <w:rPr>
+                <w:rFonts w:ascii="Arial" w:hAnsi="Arial" w:cs="Arial"/>
+                <w:sz w:val="24"/>
+                <w:szCs w:val="24"/>
+              </w:rPr>
+              <w:t xml:space="preserve"> 10,96</w:t>
+            </w:r>
+          </w:p>
+        </w:tc>
+      </w:tr>
+      <w:tr>
+        <w:trPr>
+          <w:cnfStyle w:val="000000100000" w:firstRow="0" w:lastRow="0" w:firstColumn="0" w:lastColumn="0" w:oddVBand="0" w:evenVBand="0" w:oddHBand="1" w:evenHBand="0" w:firstRowFirstColumn="0" w:firstRowLastColumn="0" w:lastRowFirstColumn="0" w:lastRowLastColumn="0"/>
+        </w:trPr>
+        <w:tc>
+          <w:tcPr>
+            <w:cnfStyle w:val="001000000000" w:firstRow="0" w:lastRow="0" w:firstColumn="1" w:lastColumn="0" w:oddVBand="0" w:evenVBand="0" w:oddHBand="0" w:evenHBand="0" w:firstRowFirstColumn="0" w:firstRowLastColumn="0" w:lastRowFirstColumn="0" w:lastRowLastColumn="0"/>
+            <w:tcW w:w="1795" w:type="dxa"/>
+            <w:tcBorders>
+              <w:bottom w:val="single" w:sz="4" w:space="0" w:color="DE6A5C" w:themeColor="accent2" w:themeTint="99"/>
+            </w:tcBorders>
+            <w:vAlign w:val="center"/>
+          </w:tcPr>
+          <w:p>
+            <w:pPr>
+              <w:jc w:val="center"/>
+              <w:rPr>
+                <w:rFonts w:ascii="Arial" w:hAnsi="Arial" w:cs="Arial"/>
+                <w:b w:val="0"/>
+                <w:sz w:val="24"/>
+                <w:szCs w:val="24"/>
+              </w:rPr>
+            </w:pPr>
+            <w:r>
+              <w:rPr>
+                <w:rFonts w:ascii="Arial" w:hAnsi="Arial" w:cs="Arial"/>
+                <w:b w:val="0"/>
+                <w:sz w:val="24"/>
+                <w:szCs w:val="24"/>
+              </w:rPr>
+              <w:t xml:space="preserve">Envoltório Potenciômetro </w:t>
+            </w:r>
+            <w:r>
+              <w:rPr>
+                <w:rFonts w:ascii="Arial" w:hAnsi="Arial" w:cs="Arial"/>
+                <w:b w:val="0"/>
+                <w:sz w:val="24"/>
+                <w:szCs w:val="24"/>
+              </w:rPr>
+              <w:t>Deslizante</w:t>
+            </w:r>
+          </w:p>
+        </w:tc>
+        <w:tc>
+          <w:tcPr>
+            <w:tcW w:w="1890" w:type="dxa"/>
+            <w:tcBorders>
+              <w:bottom w:val="single" w:sz="4" w:space="0" w:color="DE6A5C" w:themeColor="accent2" w:themeTint="99"/>
+            </w:tcBorders>
+            <w:vAlign w:val="center"/>
+          </w:tcPr>
+          <w:p>
+            <w:pPr>
+              <w:jc w:val="center"/>
+              <w:cnfStyle w:val="000000100000" w:firstRow="0" w:lastRow="0" w:firstColumn="0" w:lastColumn="0" w:oddVBand="0" w:evenVBand="0" w:oddHBand="1" w:evenHBand="0" w:firstRowFirstColumn="0" w:firstRowLastColumn="0" w:lastRowFirstColumn="0" w:lastRowLastColumn="0"/>
+              <w:rPr>
+                <w:rStyle w:val="Strong"/>
+                <w:rFonts w:ascii="Arial" w:hAnsi="Arial" w:cs="Arial"/>
+                <w:b w:val="0"/>
+                <w:color w:val="000000" w:themeColor="text1"/>
+                <w:sz w:val="24"/>
+                <w:szCs w:val="24"/>
+                <w:shd w:val="clear" w:color="auto" w:fill="FFFFFF"/>
+                <w:lang w:val="en-US"/>
+              </w:rPr>
+            </w:pPr>
+          </w:p>
+        </w:tc>
+        <w:tc>
+          <w:tcPr>
+            <w:tcW w:w="1620" w:type="dxa"/>
+            <w:tcBorders>
+              <w:bottom w:val="single" w:sz="4" w:space="0" w:color="DE6A5C" w:themeColor="accent2" w:themeTint="99"/>
+            </w:tcBorders>
+            <w:vAlign w:val="center"/>
+          </w:tcPr>
+          <w:p>
+            <w:pPr>
+              <w:jc w:val="center"/>
+              <w:cnfStyle w:val="000000100000" w:firstRow="0" w:lastRow="0" w:firstColumn="0" w:lastColumn="0" w:oddVBand="0" w:evenVBand="0" w:oddHBand="1" w:evenHBand="0" w:firstRowFirstColumn="0" w:firstRowLastColumn="0" w:lastRowFirstColumn="0" w:lastRowLastColumn="0"/>
+              <w:rPr>
+                <w:rFonts w:ascii="Arial" w:hAnsi="Arial" w:cs="Arial"/>
+                <w:sz w:val="24"/>
+                <w:szCs w:val="24"/>
+              </w:rPr>
+            </w:pPr>
+            <w:r>
+              <w:rPr>
+                <w:rFonts w:ascii="Arial" w:hAnsi="Arial" w:cs="Arial"/>
+                <w:sz w:val="24"/>
+                <w:szCs w:val="24"/>
+              </w:rPr>
+              <w:t>2</w:t>
+            </w:r>
+          </w:p>
+        </w:tc>
+        <w:tc>
+          <w:tcPr>
+            <w:tcW w:w="1599" w:type="dxa"/>
+            <w:vAlign w:val="center"/>
+          </w:tcPr>
+          <w:p>
+            <w:pPr>
+              <w:jc w:val="center"/>
+              <w:cnfStyle w:val="000000100000" w:firstRow="0" w:lastRow="0" w:firstColumn="0" w:lastColumn="0" w:oddVBand="0" w:evenVBand="0" w:oddHBand="1" w:evenHBand="0" w:firstRowFirstColumn="0" w:firstRowLastColumn="0" w:lastRowFirstColumn="0" w:lastRowLastColumn="0"/>
+              <w:rPr>
+                <w:rFonts w:ascii="Arial" w:hAnsi="Arial" w:cs="Arial"/>
+                <w:sz w:val="24"/>
+                <w:szCs w:val="24"/>
+              </w:rPr>
+            </w:pPr>
+            <w:r>
+              <w:rPr>
+                <w:rFonts w:ascii="Arial" w:hAnsi="Arial" w:cs="Arial"/>
+                <w:sz w:val="24"/>
+                <w:szCs w:val="24"/>
+              </w:rPr>
+              <w:t>€</w:t>
+            </w:r>
+          </w:p>
+        </w:tc>
+        <w:tc>
+          <w:tcPr>
+            <w:tcW w:w="1726" w:type="dxa"/>
+            <w:vAlign w:val="center"/>
+          </w:tcPr>
+          <w:p>
+            <w:pPr>
+              <w:jc w:val="center"/>
+              <w:cnfStyle w:val="000000100000" w:firstRow="0" w:lastRow="0" w:firstColumn="0" w:lastColumn="0" w:oddVBand="0" w:evenVBand="0" w:oddHBand="1" w:evenHBand="0" w:firstRowFirstColumn="0" w:firstRowLastColumn="0" w:lastRowFirstColumn="0" w:lastRowLastColumn="0"/>
+              <w:rPr>
+                <w:rFonts w:ascii="Arial" w:hAnsi="Arial" w:cs="Arial"/>
+                <w:sz w:val="24"/>
+                <w:szCs w:val="24"/>
+              </w:rPr>
+            </w:pPr>
+            <w:r>
+              <w:rPr>
+                <w:rFonts w:ascii="Arial" w:hAnsi="Arial" w:cs="Arial"/>
+                <w:sz w:val="24"/>
+                <w:szCs w:val="24"/>
+              </w:rPr>
+              <w:t>R$</w:t>
+            </w:r>
+          </w:p>
+        </w:tc>
+      </w:tr>
+      <w:tr>
+        <w:tc>
+          <w:tcPr>
+            <w:cnfStyle w:val="001000000000" w:firstRow="0" w:lastRow="0" w:firstColumn="1" w:lastColumn="0" w:oddVBand="0" w:evenVBand="0" w:oddHBand="0" w:evenHBand="0" w:firstRowFirstColumn="0" w:firstRowLastColumn="0" w:lastRowFirstColumn="0" w:lastRowLastColumn="0"/>
+            <w:tcW w:w="5305" w:type="dxa"/>
             <w:gridSpan w:val="3"/>
             <w:tcBorders>
               <w:left w:val="nil"/>
@@ -24594,12 +26617,12 @@
         </w:tc>
         <w:tc>
           <w:tcPr>
-            <w:tcW w:w="1702" w:type="dxa"/>
+            <w:tcW w:w="1599" w:type="dxa"/>
           </w:tcPr>
           <w:p>
             <w:pPr>
               <w:jc w:val="center"/>
-              <w:cnfStyle w:val="000000100000" w:firstRow="0" w:lastRow="0" w:firstColumn="0" w:lastColumn="0" w:oddVBand="0" w:evenVBand="0" w:oddHBand="1" w:evenHBand="0" w:firstRowFirstColumn="0" w:firstRowLastColumn="0" w:lastRowFirstColumn="0" w:lastRowLastColumn="0"/>
+              <w:cnfStyle w:val="000000000000" w:firstRow="0" w:lastRow="0" w:firstColumn="0" w:lastColumn="0" w:oddVBand="0" w:evenVBand="0" w:oddHBand="0" w:evenHBand="0" w:firstRowFirstColumn="0" w:firstRowLastColumn="0" w:lastRowFirstColumn="0" w:lastRowLastColumn="0"/>
               <w:rPr>
                 <w:rFonts w:ascii="Arial" w:hAnsi="Arial" w:cs="Arial"/>
                 <w:sz w:val="24"/>
@@ -24619,12 +26642,12 @@
         </w:tc>
         <w:tc>
           <w:tcPr>
-            <w:tcW w:w="1692" w:type="dxa"/>
+            <w:tcW w:w="1726" w:type="dxa"/>
           </w:tcPr>
           <w:p>
             <w:pPr>
               <w:jc w:val="center"/>
-              <w:cnfStyle w:val="000000100000" w:firstRow="0" w:lastRow="0" w:firstColumn="0" w:lastColumn="0" w:oddVBand="0" w:evenVBand="0" w:oddHBand="1" w:evenHBand="0" w:firstRowFirstColumn="0" w:firstRowLastColumn="0" w:lastRowFirstColumn="0" w:lastRowLastColumn="0"/>
+              <w:cnfStyle w:val="000000000000" w:firstRow="0" w:lastRow="0" w:firstColumn="0" w:lastColumn="0" w:oddVBand="0" w:evenVBand="0" w:oddHBand="0" w:evenHBand="0" w:firstRowFirstColumn="0" w:firstRowLastColumn="0" w:lastRowFirstColumn="0" w:lastRowLastColumn="0"/>
               <w:rPr>
                 <w:rFonts w:ascii="Arial" w:hAnsi="Arial" w:cs="Arial"/>
                 <w:sz w:val="24"/>
@@ -24645,23 +26668,23 @@
                 <w:sz w:val="24"/>
                 <w:szCs w:val="24"/>
               </w:rPr>
-              <w:t>207</w:t>
-            </w:r>
-            <w:r>
-              <w:rPr>
-                <w:rFonts w:ascii="Arial" w:hAnsi="Arial" w:cs="Arial"/>
-                <w:sz w:val="24"/>
-                <w:szCs w:val="24"/>
-              </w:rPr>
-              <w:t>,1</w:t>
-            </w:r>
-            <w:r>
-              <w:rPr>
-                <w:rFonts w:ascii="Arial" w:hAnsi="Arial" w:cs="Arial"/>
-                <w:sz w:val="24"/>
-                <w:szCs w:val="24"/>
-              </w:rPr>
-              <w:t>8</w:t>
+              <w:t>313</w:t>
+            </w:r>
+            <w:r>
+              <w:rPr>
+                <w:rFonts w:ascii="Arial" w:hAnsi="Arial" w:cs="Arial"/>
+                <w:sz w:val="24"/>
+                <w:szCs w:val="24"/>
+              </w:rPr>
+              <w:t>,</w:t>
+            </w:r>
+            <w:r>
+              <w:rPr>
+                <w:rFonts w:ascii="Arial" w:hAnsi="Arial" w:cs="Arial"/>
+                <w:sz w:val="24"/>
+                <w:szCs w:val="24"/>
+              </w:rPr>
+              <w:t>82</w:t>
             </w:r>
           </w:p>
         </w:tc>
@@ -24690,7 +26713,6 @@
           <w:sz w:val="24"/>
           <w:szCs w:val="24"/>
         </w:rPr>
-        <w:lastRenderedPageBreak/>
         <w:t>Do orçamento inicial, ainda sobra</w:t>
       </w:r>
       <w:r>
@@ -24723,10 +26745,8 @@
           <w:sz w:val="24"/>
           <w:szCs w:val="24"/>
         </w:rPr>
-        <w:t>292</w:t>
-      </w:r>
-      <w:bookmarkStart w:id="18" w:name="_GoBack"/>
-      <w:bookmarkEnd w:id="18"/>
+        <w:t>186</w:t>
+      </w:r>
       <w:r>
         <w:rPr>
           <w:rFonts w:ascii="Arial" w:hAnsi="Arial" w:cs="Arial"/>
@@ -24741,7 +26761,7 @@
           <w:sz w:val="24"/>
           <w:szCs w:val="24"/>
         </w:rPr>
-        <w:t>82</w:t>
+        <w:t>18</w:t>
       </w:r>
       <w:r>
         <w:rPr>
@@ -24757,7 +26777,55 @@
           <w:sz w:val="24"/>
           <w:szCs w:val="24"/>
         </w:rPr>
-        <w:t xml:space="preserve">(trezentos e vinte e seis reais e oitenta e seis centavos) </w:t>
+        <w:t>(</w:t>
+      </w:r>
+      <w:r>
+        <w:rPr>
+          <w:rFonts w:ascii="Arial" w:hAnsi="Arial" w:cs="Arial"/>
+          <w:sz w:val="24"/>
+          <w:szCs w:val="24"/>
+        </w:rPr>
+        <w:t xml:space="preserve">cento </w:t>
+      </w:r>
+      <w:r>
+        <w:rPr>
+          <w:rFonts w:ascii="Arial" w:hAnsi="Arial" w:cs="Arial"/>
+          <w:sz w:val="24"/>
+          <w:szCs w:val="24"/>
+        </w:rPr>
+        <w:t xml:space="preserve">e </w:t>
+      </w:r>
+      <w:r>
+        <w:rPr>
+          <w:rFonts w:ascii="Arial" w:hAnsi="Arial" w:cs="Arial"/>
+          <w:sz w:val="24"/>
+          <w:szCs w:val="24"/>
+        </w:rPr>
+        <w:t>oitenta</w:t>
+      </w:r>
+      <w:r>
+        <w:rPr>
+          <w:rFonts w:ascii="Arial" w:hAnsi="Arial" w:cs="Arial"/>
+          <w:sz w:val="24"/>
+          <w:szCs w:val="24"/>
+        </w:rPr>
+        <w:t xml:space="preserve"> e seis reais e </w:t>
+      </w:r>
+      <w:r>
+        <w:rPr>
+          <w:rFonts w:ascii="Arial" w:hAnsi="Arial" w:cs="Arial"/>
+          <w:sz w:val="24"/>
+          <w:szCs w:val="24"/>
+        </w:rPr>
+        <w:t>dezoito</w:t>
+      </w:r>
+      <w:r>
+        <w:rPr>
+          <w:rFonts w:ascii="Arial" w:hAnsi="Arial" w:cs="Arial"/>
+          <w:sz w:val="24"/>
+          <w:szCs w:val="24"/>
+        </w:rPr>
+        <w:t xml:space="preserve"> centavos) </w:t>
       </w:r>
       <w:r>
         <w:rPr>
@@ -25040,7 +27108,16 @@
           <w:sz w:val="24"/>
           <w:szCs w:val="24"/>
         </w:rPr>
-        <w:t xml:space="preserve"> possam fazer um bom acompanhamento do projeto, e para que este tenha um bom andamento, foram definidas datas para a entrega de “deliverables”. Os “deliverables” são parte do projeto e são entregues a cada duas semanas. Além da data e da especificação do que será entregue, consta ainda na tabela abaixo quem será o auxiliar de gerente responsável pela apresentação do projeto na data prevista.</w:t>
+        <w:t xml:space="preserve"> possam fazer um bom acompanhamento do projeto, e para que este tenha um bom andamento, foram definidas datas para </w:t>
+      </w:r>
+      <w:r>
+        <w:rPr>
+          <w:rFonts w:ascii="Arial" w:hAnsi="Arial" w:cs="Arial"/>
+          <w:sz w:val="24"/>
+          <w:szCs w:val="24"/>
+        </w:rPr>
+        <w:lastRenderedPageBreak/>
+        <w:t>a entrega de “deliverables”. Os “deliverables” são parte do projeto e são entregues a cada duas semanas. Além da data e da especificação do que será entregue, consta ainda na tabela abaixo quem será o auxiliar de gerente responsável pela apresentação do projeto na data prevista.</w:t>
       </w:r>
     </w:p>
     <w:p>
@@ -25167,6 +27244,7 @@
           <w:tcPr>
             <w:cnfStyle w:val="001000000000" w:firstRow="0" w:lastRow="0" w:firstColumn="1" w:lastColumn="0" w:oddVBand="0" w:evenVBand="0" w:oddHBand="0" w:evenHBand="0" w:firstRowFirstColumn="0" w:firstRowLastColumn="0" w:lastRowFirstColumn="0" w:lastRowLastColumn="0"/>
             <w:tcW w:w="1435" w:type="dxa"/>
+            <w:vAlign w:val="center"/>
           </w:tcPr>
           <w:p>
             <w:pPr>
@@ -25192,6 +27270,7 @@
         <w:tc>
           <w:tcPr>
             <w:tcW w:w="2430" w:type="dxa"/>
+            <w:vAlign w:val="center"/>
           </w:tcPr>
           <w:p>
             <w:pPr>
@@ -25203,11 +27282,20 @@
                 <w:szCs w:val="24"/>
               </w:rPr>
             </w:pPr>
+            <w:r>
+              <w:rPr>
+                <w:rFonts w:ascii="Arial" w:hAnsi="Arial" w:cs="Arial"/>
+                <w:sz w:val="24"/>
+                <w:szCs w:val="24"/>
+              </w:rPr>
+              <w:t>Lucas Zimmermann Cordeiro</w:t>
+            </w:r>
           </w:p>
         </w:tc>
         <w:tc>
           <w:tcPr>
             <w:tcW w:w="4765" w:type="dxa"/>
+            <w:vAlign w:val="center"/>
           </w:tcPr>
           <w:p>
             <w:pPr>
@@ -25227,6 +27315,7 @@
           <w:tcPr>
             <w:cnfStyle w:val="001000000000" w:firstRow="0" w:lastRow="0" w:firstColumn="1" w:lastColumn="0" w:oddVBand="0" w:evenVBand="0" w:oddHBand="0" w:evenHBand="0" w:firstRowFirstColumn="0" w:firstRowLastColumn="0" w:lastRowFirstColumn="0" w:lastRowLastColumn="0"/>
             <w:tcW w:w="1435" w:type="dxa"/>
+            <w:vAlign w:val="center"/>
           </w:tcPr>
           <w:p>
             <w:pPr>
@@ -25252,6 +27341,7 @@
         <w:tc>
           <w:tcPr>
             <w:tcW w:w="2430" w:type="dxa"/>
+            <w:vAlign w:val="center"/>
           </w:tcPr>
           <w:p>
             <w:pPr>
@@ -25263,11 +27353,20 @@
                 <w:szCs w:val="24"/>
               </w:rPr>
             </w:pPr>
+            <w:r>
+              <w:rPr>
+                <w:rFonts w:ascii="Arial" w:hAnsi="Arial" w:cs="Arial"/>
+                <w:sz w:val="24"/>
+                <w:szCs w:val="24"/>
+              </w:rPr>
+              <w:t>Luís Felipe Mazzuchetti Ortiz</w:t>
+            </w:r>
           </w:p>
         </w:tc>
         <w:tc>
           <w:tcPr>
             <w:tcW w:w="4765" w:type="dxa"/>
+            <w:vAlign w:val="center"/>
           </w:tcPr>
           <w:p>
             <w:pPr>
@@ -25290,6 +27389,7 @@
           <w:tcPr>
             <w:cnfStyle w:val="001000000000" w:firstRow="0" w:lastRow="0" w:firstColumn="1" w:lastColumn="0" w:oddVBand="0" w:evenVBand="0" w:oddHBand="0" w:evenHBand="0" w:firstRowFirstColumn="0" w:firstRowLastColumn="0" w:lastRowFirstColumn="0" w:lastRowLastColumn="0"/>
             <w:tcW w:w="1435" w:type="dxa"/>
+            <w:vAlign w:val="center"/>
           </w:tcPr>
           <w:p>
             <w:pPr>
@@ -25315,6 +27415,7 @@
         <w:tc>
           <w:tcPr>
             <w:tcW w:w="2430" w:type="dxa"/>
+            <w:vAlign w:val="center"/>
           </w:tcPr>
           <w:p>
             <w:pPr>
@@ -25326,11 +27427,20 @@
                 <w:szCs w:val="24"/>
               </w:rPr>
             </w:pPr>
+            <w:r>
+              <w:rPr>
+                <w:rFonts w:ascii="Arial" w:hAnsi="Arial" w:cs="Arial"/>
+                <w:sz w:val="24"/>
+                <w:szCs w:val="24"/>
+              </w:rPr>
+              <w:t>Lucas Zimmermann Cordeiro</w:t>
+            </w:r>
           </w:p>
         </w:tc>
         <w:tc>
           <w:tcPr>
             <w:tcW w:w="4765" w:type="dxa"/>
+            <w:vAlign w:val="center"/>
           </w:tcPr>
           <w:p>
             <w:pPr>
@@ -25350,6 +27460,7 @@
           <w:tcPr>
             <w:cnfStyle w:val="001000000000" w:firstRow="0" w:lastRow="0" w:firstColumn="1" w:lastColumn="0" w:oddVBand="0" w:evenVBand="0" w:oddHBand="0" w:evenHBand="0" w:firstRowFirstColumn="0" w:firstRowLastColumn="0" w:lastRowFirstColumn="0" w:lastRowLastColumn="0"/>
             <w:tcW w:w="1435" w:type="dxa"/>
+            <w:vAlign w:val="center"/>
           </w:tcPr>
           <w:p>
             <w:pPr>
@@ -25375,6 +27486,7 @@
         <w:tc>
           <w:tcPr>
             <w:tcW w:w="2430" w:type="dxa"/>
+            <w:vAlign w:val="center"/>
           </w:tcPr>
           <w:p>
             <w:pPr>
@@ -25386,11 +27498,20 @@
                 <w:szCs w:val="24"/>
               </w:rPr>
             </w:pPr>
+            <w:r>
+              <w:rPr>
+                <w:rFonts w:ascii="Arial" w:hAnsi="Arial" w:cs="Arial"/>
+                <w:sz w:val="24"/>
+                <w:szCs w:val="24"/>
+              </w:rPr>
+              <w:t>Luís Felipe Mazzuchetti Ortiz</w:t>
+            </w:r>
           </w:p>
         </w:tc>
         <w:tc>
           <w:tcPr>
             <w:tcW w:w="4765" w:type="dxa"/>
+            <w:vAlign w:val="center"/>
           </w:tcPr>
           <w:p>
             <w:pPr>
@@ -25413,6 +27534,7 @@
           <w:tcPr>
             <w:cnfStyle w:val="001000000000" w:firstRow="0" w:lastRow="0" w:firstColumn="1" w:lastColumn="0" w:oddVBand="0" w:evenVBand="0" w:oddHBand="0" w:evenHBand="0" w:firstRowFirstColumn="0" w:firstRowLastColumn="0" w:lastRowFirstColumn="0" w:lastRowLastColumn="0"/>
             <w:tcW w:w="1435" w:type="dxa"/>
+            <w:vAlign w:val="center"/>
           </w:tcPr>
           <w:p>
             <w:pPr>
@@ -25438,6 +27560,7 @@
         <w:tc>
           <w:tcPr>
             <w:tcW w:w="2430" w:type="dxa"/>
+            <w:vAlign w:val="center"/>
           </w:tcPr>
           <w:p>
             <w:pPr>
@@ -25449,11 +27572,20 @@
                 <w:szCs w:val="24"/>
               </w:rPr>
             </w:pPr>
+            <w:r>
+              <w:rPr>
+                <w:rFonts w:ascii="Arial" w:hAnsi="Arial" w:cs="Arial"/>
+                <w:sz w:val="24"/>
+                <w:szCs w:val="24"/>
+              </w:rPr>
+              <w:t>Lucas Zimmermann Cordeiro</w:t>
+            </w:r>
           </w:p>
         </w:tc>
         <w:tc>
           <w:tcPr>
             <w:tcW w:w="4765" w:type="dxa"/>
+            <w:vAlign w:val="center"/>
           </w:tcPr>
           <w:p>
             <w:pPr>
@@ -25473,6 +27605,7 @@
           <w:tcPr>
             <w:cnfStyle w:val="001000000000" w:firstRow="0" w:lastRow="0" w:firstColumn="1" w:lastColumn="0" w:oddVBand="0" w:evenVBand="0" w:oddHBand="0" w:evenHBand="0" w:firstRowFirstColumn="0" w:firstRowLastColumn="0" w:lastRowFirstColumn="0" w:lastRowLastColumn="0"/>
             <w:tcW w:w="1435" w:type="dxa"/>
+            <w:vAlign w:val="center"/>
           </w:tcPr>
           <w:p>
             <w:pPr>
@@ -25498,6 +27631,7 @@
         <w:tc>
           <w:tcPr>
             <w:tcW w:w="2430" w:type="dxa"/>
+            <w:vAlign w:val="center"/>
           </w:tcPr>
           <w:p>
             <w:pPr>
@@ -25509,11 +27643,20 @@
                 <w:szCs w:val="24"/>
               </w:rPr>
             </w:pPr>
+            <w:r>
+              <w:rPr>
+                <w:rFonts w:ascii="Arial" w:hAnsi="Arial" w:cs="Arial"/>
+                <w:sz w:val="24"/>
+                <w:szCs w:val="24"/>
+              </w:rPr>
+              <w:t>Luís Felipe Mazzuchetti Ortiz</w:t>
+            </w:r>
           </w:p>
         </w:tc>
         <w:tc>
           <w:tcPr>
             <w:tcW w:w="4765" w:type="dxa"/>
+            <w:vAlign w:val="center"/>
           </w:tcPr>
           <w:p>
             <w:pPr>
@@ -25605,11 +27748,15 @@
         <w:jc w:val="both"/>
         <w:rPr>
           <w:rFonts w:ascii="Arial" w:hAnsi="Arial" w:cs="Arial"/>
-        </w:rPr>
-      </w:pPr>
-      <w:r>
-        <w:rPr>
-          <w:rFonts w:ascii="Arial" w:hAnsi="Arial" w:cs="Arial"/>
+          <w:sz w:val="24"/>
+          <w:szCs w:val="24"/>
+        </w:rPr>
+      </w:pPr>
+      <w:r>
+        <w:rPr>
+          <w:rFonts w:ascii="Arial" w:hAnsi="Arial" w:cs="Arial"/>
+          <w:sz w:val="24"/>
+          <w:szCs w:val="24"/>
         </w:rPr>
         <w:t xml:space="preserve">AMAZON. </w:t>
       </w:r>
@@ -25617,24 +27764,32 @@
         <w:rPr>
           <w:rFonts w:ascii="Arial" w:hAnsi="Arial" w:cs="Arial"/>
           <w:b/>
+          <w:sz w:val="24"/>
+          <w:szCs w:val="24"/>
         </w:rPr>
         <w:t xml:space="preserve">Amazon Deutschland. </w:t>
       </w:r>
       <w:r>
         <w:rPr>
           <w:rFonts w:ascii="Arial" w:hAnsi="Arial" w:cs="Arial"/>
+          <w:sz w:val="24"/>
+          <w:szCs w:val="24"/>
         </w:rPr>
         <w:t>2015. Disponível em:</w:t>
       </w:r>
       <w:r>
         <w:rPr>
           <w:rFonts w:ascii="Arial" w:hAnsi="Arial" w:cs="Arial"/>
+          <w:sz w:val="24"/>
+          <w:szCs w:val="24"/>
         </w:rPr>
         <w:t xml:space="preserve"> </w:t>
       </w:r>
       <w:r>
         <w:rPr>
           <w:rFonts w:ascii="Arial" w:hAnsi="Arial" w:cs="Arial"/>
+          <w:sz w:val="24"/>
+          <w:szCs w:val="24"/>
         </w:rPr>
         <w:t>&lt;</w:t>
       </w:r>
@@ -25644,6 +27799,8 @@
             <w:rStyle w:val="Hyperlink"/>
             <w:rFonts w:ascii="Arial" w:hAnsi="Arial" w:cs="Arial"/>
             <w:color w:val="000000" w:themeColor="text1"/>
+            <w:sz w:val="24"/>
+            <w:szCs w:val="24"/>
             <w:u w:val="none"/>
           </w:rPr>
           <w:t>http://www.amazon.de</w:t>
@@ -25652,6 +27809,8 @@
       <w:r>
         <w:rPr>
           <w:rFonts w:ascii="Arial" w:hAnsi="Arial" w:cs="Arial"/>
+          <w:sz w:val="24"/>
+          <w:szCs w:val="24"/>
         </w:rPr>
         <w:t>&gt;. Acesso em: 09 de dezembro de 2015.</w:t>
       </w:r>
@@ -25663,6 +27822,8 @@
         <w:jc w:val="both"/>
         <w:rPr>
           <w:rFonts w:ascii="Arial" w:hAnsi="Arial" w:cs="Arial"/>
+          <w:sz w:val="24"/>
+          <w:szCs w:val="24"/>
         </w:rPr>
       </w:pPr>
     </w:p>
@@ -25673,11 +27834,15 @@
         <w:jc w:val="both"/>
         <w:rPr>
           <w:rFonts w:ascii="Arial" w:hAnsi="Arial" w:cs="Arial"/>
-        </w:rPr>
-      </w:pPr>
-      <w:r>
-        <w:rPr>
-          <w:rFonts w:ascii="Arial" w:hAnsi="Arial" w:cs="Arial"/>
+          <w:sz w:val="24"/>
+          <w:szCs w:val="24"/>
+        </w:rPr>
+      </w:pPr>
+      <w:r>
+        <w:rPr>
+          <w:rFonts w:ascii="Arial" w:hAnsi="Arial" w:cs="Arial"/>
+          <w:sz w:val="24"/>
+          <w:szCs w:val="24"/>
         </w:rPr>
         <w:t xml:space="preserve">MERCADOLIVRE. </w:t>
       </w:r>
@@ -25685,12 +27850,16 @@
         <w:rPr>
           <w:rFonts w:ascii="Arial" w:hAnsi="Arial" w:cs="Arial"/>
           <w:b/>
+          <w:sz w:val="24"/>
+          <w:szCs w:val="24"/>
         </w:rPr>
         <w:t xml:space="preserve">Mercado Livre Brasil. </w:t>
       </w:r>
       <w:r>
         <w:rPr>
           <w:rFonts w:ascii="Arial" w:hAnsi="Arial" w:cs="Arial"/>
+          <w:sz w:val="24"/>
+          <w:szCs w:val="24"/>
         </w:rPr>
         <w:t>2015. Disponível em: &lt;</w:t>
       </w:r>
@@ -25700,6 +27869,8 @@
             <w:rStyle w:val="Hyperlink"/>
             <w:rFonts w:ascii="Arial" w:hAnsi="Arial" w:cs="Arial"/>
             <w:color w:val="000000" w:themeColor="text1"/>
+            <w:sz w:val="24"/>
+            <w:szCs w:val="24"/>
             <w:u w:val="none"/>
           </w:rPr>
           <w:t>http://www.mercadolivre.com.br</w:t>
@@ -25708,21 +27879,307 @@
       <w:r>
         <w:rPr>
           <w:rFonts w:ascii="Arial" w:hAnsi="Arial" w:cs="Arial"/>
+          <w:sz w:val="24"/>
+          <w:szCs w:val="24"/>
         </w:rPr>
         <w:t>&gt;. Acesso em: 09 de dezembro de 2015.</w:t>
       </w:r>
     </w:p>
     <w:p>
       <w:pPr>
+        <w:spacing w:after="0"/>
+        <w:ind w:left="567"/>
+        <w:jc w:val="both"/>
+        <w:rPr>
+          <w:rFonts w:ascii="Arial" w:hAnsi="Arial" w:cs="Arial"/>
+          <w:sz w:val="24"/>
+          <w:szCs w:val="24"/>
+        </w:rPr>
+      </w:pPr>
+    </w:p>
+    <w:p>
+      <w:pPr>
+        <w:spacing w:after="0"/>
+        <w:ind w:left="567"/>
+        <w:jc w:val="both"/>
+        <w:rPr>
+          <w:rFonts w:ascii="Arial" w:hAnsi="Arial" w:cs="Arial"/>
+          <w:sz w:val="24"/>
+          <w:szCs w:val="24"/>
+        </w:rPr>
+      </w:pPr>
+      <w:r>
+        <w:rPr>
+          <w:rFonts w:ascii="Arial" w:hAnsi="Arial" w:cs="Arial"/>
+          <w:sz w:val="24"/>
+          <w:szCs w:val="24"/>
+        </w:rPr>
+        <w:t xml:space="preserve">ALIEXPRESS. </w:t>
+      </w:r>
+      <w:r>
+        <w:rPr>
+          <w:rFonts w:ascii="Arial" w:hAnsi="Arial" w:cs="Arial"/>
+          <w:b/>
+          <w:sz w:val="24"/>
+          <w:szCs w:val="24"/>
+        </w:rPr>
+        <w:t>Ali Express.</w:t>
+      </w:r>
+      <w:r>
+        <w:rPr>
+          <w:rFonts w:ascii="Arial" w:hAnsi="Arial" w:cs="Arial"/>
+          <w:sz w:val="24"/>
+          <w:szCs w:val="24"/>
+        </w:rPr>
+        <w:t xml:space="preserve"> 2015. Disponível em: &lt;</w:t>
+      </w:r>
+      <w:hyperlink r:id="rId16" w:history="1">
+        <w:r>
+          <w:rPr>
+            <w:rStyle w:val="Hyperlink"/>
+            <w:rFonts w:ascii="Arial" w:hAnsi="Arial" w:cs="Arial"/>
+            <w:color w:val="000000" w:themeColor="text1"/>
+            <w:sz w:val="24"/>
+            <w:szCs w:val="24"/>
+            <w:u w:val="none"/>
+          </w:rPr>
+          <w:t>http://pt.aliexpress.com</w:t>
+        </w:r>
+      </w:hyperlink>
+      <w:r>
+        <w:rPr>
+          <w:rFonts w:ascii="Arial" w:hAnsi="Arial" w:cs="Arial"/>
+          <w:sz w:val="24"/>
+          <w:szCs w:val="24"/>
+        </w:rPr>
+        <w:t>&gt;</w:t>
+      </w:r>
+      <w:r>
+        <w:rPr>
+          <w:rFonts w:ascii="Arial" w:hAnsi="Arial" w:cs="Arial"/>
+          <w:sz w:val="24"/>
+          <w:szCs w:val="24"/>
+        </w:rPr>
+        <w:t>. Acesso em: 10 de dezembro de 2015.</w:t>
+      </w:r>
+      <w:r>
+        <w:rPr>
+          <w:rFonts w:ascii="Arial" w:hAnsi="Arial" w:cs="Arial"/>
+          <w:sz w:val="24"/>
+          <w:szCs w:val="24"/>
+        </w:rPr>
+        <w:t xml:space="preserve"> </w:t>
+      </w:r>
+    </w:p>
+    <w:p>
+      <w:pPr>
+        <w:spacing w:after="0"/>
+        <w:ind w:left="567"/>
+        <w:jc w:val="both"/>
+        <w:rPr>
+          <w:rFonts w:ascii="Arial" w:hAnsi="Arial" w:cs="Arial"/>
+          <w:sz w:val="24"/>
+          <w:szCs w:val="24"/>
+        </w:rPr>
+      </w:pPr>
+    </w:p>
+    <w:p>
+      <w:pPr>
+        <w:spacing w:after="0"/>
+        <w:ind w:left="567"/>
+        <w:jc w:val="both"/>
+        <w:rPr>
+          <w:rFonts w:ascii="Arial" w:hAnsi="Arial" w:cs="Arial"/>
+          <w:sz w:val="24"/>
+          <w:szCs w:val="24"/>
+        </w:rPr>
+      </w:pPr>
+      <w:r>
+        <w:rPr>
+          <w:rFonts w:ascii="Arial" w:hAnsi="Arial" w:cs="Arial"/>
+          <w:sz w:val="24"/>
+          <w:szCs w:val="24"/>
+        </w:rPr>
+        <w:t>VISUAL STUDIO</w:t>
+      </w:r>
+      <w:r>
+        <w:rPr>
+          <w:rFonts w:ascii="Arial" w:hAnsi="Arial" w:cs="Arial"/>
+          <w:sz w:val="24"/>
+          <w:szCs w:val="24"/>
+        </w:rPr>
+        <w:t xml:space="preserve">. </w:t>
+      </w:r>
+      <w:r>
+        <w:rPr>
+          <w:rFonts w:ascii="Arial" w:hAnsi="Arial" w:cs="Arial"/>
+          <w:b/>
+          <w:sz w:val="24"/>
+          <w:szCs w:val="24"/>
+        </w:rPr>
+        <w:t>Microsoft Visual Studio</w:t>
+      </w:r>
+      <w:r>
+        <w:rPr>
+          <w:rFonts w:ascii="Arial" w:hAnsi="Arial" w:cs="Arial"/>
+          <w:sz w:val="24"/>
+          <w:szCs w:val="24"/>
+        </w:rPr>
+        <w:t>. Disponível em:</w:t>
+      </w:r>
+      <w:r>
+        <w:rPr>
+          <w:rFonts w:ascii="Arial" w:hAnsi="Arial" w:cs="Arial"/>
+          <w:sz w:val="24"/>
+          <w:szCs w:val="24"/>
+        </w:rPr>
+        <w:t xml:space="preserve"> &lt;https://www.visualstudio.com&gt;</w:t>
+      </w:r>
+      <w:r>
+        <w:rPr>
+          <w:rFonts w:ascii="Arial" w:hAnsi="Arial" w:cs="Arial"/>
+          <w:sz w:val="24"/>
+          <w:szCs w:val="24"/>
+        </w:rPr>
+        <w:t xml:space="preserve">. Acesso em: </w:t>
+      </w:r>
+      <w:r>
+        <w:rPr>
+          <w:rFonts w:ascii="Arial" w:hAnsi="Arial" w:cs="Arial"/>
+          <w:sz w:val="24"/>
+          <w:szCs w:val="24"/>
+        </w:rPr>
+        <w:t>10 de dezembro de</w:t>
+      </w:r>
+      <w:r>
+        <w:rPr>
+          <w:rFonts w:ascii="Arial" w:hAnsi="Arial" w:cs="Arial"/>
+          <w:sz w:val="24"/>
+          <w:szCs w:val="24"/>
+        </w:rPr>
+        <w:t xml:space="preserve"> 201</w:t>
+      </w:r>
+      <w:r>
+        <w:rPr>
+          <w:rFonts w:ascii="Arial" w:hAnsi="Arial" w:cs="Arial"/>
+          <w:sz w:val="24"/>
+          <w:szCs w:val="24"/>
+        </w:rPr>
+        <w:t>5</w:t>
+      </w:r>
+      <w:r>
+        <w:rPr>
+          <w:rFonts w:ascii="Arial" w:hAnsi="Arial" w:cs="Arial"/>
+          <w:sz w:val="24"/>
+          <w:szCs w:val="24"/>
+        </w:rPr>
+        <w:t>.</w:t>
+      </w:r>
+    </w:p>
+    <w:p>
+      <w:pPr>
+        <w:spacing w:after="0"/>
+        <w:ind w:left="567"/>
+        <w:jc w:val="both"/>
+        <w:rPr>
+          <w:rFonts w:ascii="Arial" w:hAnsi="Arial" w:cs="Arial"/>
+          <w:sz w:val="24"/>
+          <w:szCs w:val="24"/>
+        </w:rPr>
+      </w:pPr>
+    </w:p>
+    <w:p>
+      <w:pPr>
+        <w:spacing w:after="0"/>
+        <w:ind w:left="567"/>
+        <w:jc w:val="both"/>
+        <w:rPr>
+          <w:rFonts w:ascii="Arial" w:hAnsi="Arial" w:cs="Arial"/>
+          <w:sz w:val="24"/>
+          <w:szCs w:val="24"/>
+        </w:rPr>
+      </w:pPr>
+      <w:r>
+        <w:rPr>
+          <w:rFonts w:ascii="Arial" w:hAnsi="Arial" w:cs="Arial"/>
+          <w:sz w:val="24"/>
+          <w:szCs w:val="24"/>
+          <w:lang w:val="en-US"/>
+        </w:rPr>
+        <w:t>WIKIPEDIA</w:t>
+      </w:r>
+      <w:r>
+        <w:rPr>
+          <w:rFonts w:ascii="Arial" w:hAnsi="Arial" w:cs="Arial"/>
+          <w:sz w:val="24"/>
+          <w:szCs w:val="24"/>
+          <w:lang w:val="en-US"/>
+        </w:rPr>
+        <w:t xml:space="preserve">. </w:t>
+      </w:r>
+      <w:r>
+        <w:rPr>
+          <w:rFonts w:ascii="Arial" w:hAnsi="Arial" w:cs="Arial"/>
+          <w:b/>
+          <w:sz w:val="24"/>
+          <w:szCs w:val="24"/>
+          <w:lang w:val="en-US"/>
+        </w:rPr>
+        <w:t>Comparison of Java and C++</w:t>
+      </w:r>
+      <w:r>
+        <w:rPr>
+          <w:rFonts w:ascii="Arial" w:hAnsi="Arial" w:cs="Arial"/>
+          <w:sz w:val="24"/>
+          <w:szCs w:val="24"/>
+          <w:lang w:val="en-US"/>
+        </w:rPr>
+        <w:t xml:space="preserve">. </w:t>
+      </w:r>
+      <w:r>
+        <w:rPr>
+          <w:rFonts w:ascii="Arial" w:hAnsi="Arial" w:cs="Arial"/>
+          <w:sz w:val="24"/>
+          <w:szCs w:val="24"/>
+        </w:rPr>
+        <w:t xml:space="preserve">Disponível em: </w:t>
+      </w:r>
+      <w:r>
+        <w:rPr>
+          <w:rFonts w:ascii="Arial" w:hAnsi="Arial" w:cs="Arial"/>
+          <w:sz w:val="24"/>
+          <w:szCs w:val="24"/>
+        </w:rPr>
+        <w:t>&lt;https://en.wikipedia.org/wiki/Comparison_of_Java_and_C%2B%2B&gt;</w:t>
+      </w:r>
+      <w:r>
+        <w:rPr>
+          <w:rFonts w:ascii="Arial" w:hAnsi="Arial" w:cs="Arial"/>
+          <w:sz w:val="24"/>
+          <w:szCs w:val="24"/>
+        </w:rPr>
+        <w:t xml:space="preserve">. </w:t>
+      </w:r>
+      <w:r>
+        <w:rPr>
+          <w:rFonts w:ascii="Arial" w:hAnsi="Arial" w:cs="Arial"/>
+          <w:sz w:val="24"/>
+          <w:szCs w:val="24"/>
+        </w:rPr>
+        <w:t>Acesso em: 10 de dezembro de 2015.</w:t>
+      </w:r>
+    </w:p>
+    <w:p>
+      <w:pPr>
         <w:rPr>
           <w:rFonts w:ascii="Arial" w:hAnsi="Arial" w:cs="Arial"/>
         </w:rPr>
       </w:pPr>
     </w:p>
     <w:sectPr>
-      <w:headerReference w:type="even" r:id="rId16"/>
-      <w:headerReference w:type="default" r:id="rId17"/>
-      <w:footerReference w:type="even" r:id="rId18"/>
+      <w:headerReference w:type="even" r:id="rId17"/>
+      <w:headerReference w:type="default" r:id="rId18"/>
+      <w:footerReference w:type="even" r:id="rId19"/>
       <w:type w:val="continuous"/>
       <w:pgSz w:w="12240" w:h="15840" w:code="1"/>
       <w:pgMar w:top="1135" w:right="1800" w:bottom="1440" w:left="1800" w:header="284" w:footer="725" w:gutter="0"/>
@@ -25769,7 +28226,6 @@
         <w:temporary/>
         <w:showingPlcHdr/>
       </w:sdtPr>
-      <w:sdtEndPr/>
       <w:sdtContent>
         <w:r>
           <w:rPr>
@@ -25805,10 +28261,7 @@
       <w:fldChar w:fldCharType="end"/>
     </w:r>
     <w:r>
-      <w:t xml:space="preserve"> </w:t>
-    </w:r>
-    <w:r>
-      <w:t xml:space="preserve">PAGE   \* MERGEFORMAT </w:t>
+      <w:t xml:space="preserve"> PAGE   \* MERGEFORMAT </w:t>
     </w:r>
     <w:r>
       <w:rPr>
@@ -26597,7 +29050,6 @@
                               <w:dataBinding w:prefixMappings="xmlns:ns0='http://purl.org/dc/elements/1.1/' xmlns:ns1='http://schemas.openxmlformats.org/package/2006/metadata/core-properties' " w:xpath="/ns1:coreProperties[1]/ns0:subject[1]" w:storeItemID="{6C3C8BC8-F283-45AE-878A-BAB7291924A1}"/>
                               <w:text/>
                             </w:sdtPr>
-                            <w:sdtEndPr/>
                             <w:sdtContent>
                               <w:r>
                                 <w:rPr>
@@ -26653,7 +29105,6 @@
                         <w:dataBinding w:prefixMappings="xmlns:ns0='http://purl.org/dc/elements/1.1/' xmlns:ns1='http://schemas.openxmlformats.org/package/2006/metadata/core-properties' " w:xpath="/ns1:coreProperties[1]/ns0:subject[1]" w:storeItemID="{6C3C8BC8-F283-45AE-878A-BAB7291924A1}"/>
                         <w:text/>
                       </w:sdtPr>
-                      <w:sdtEndPr/>
                       <w:sdtContent>
                         <w:r>
                           <w:rPr>
@@ -26741,7 +29192,7 @@
                               <w:noProof/>
                               <w:color w:val="FFFFFF"/>
                             </w:rPr>
-                            <w:t>19</w:t>
+                            <w:t>25</w:t>
                           </w:r>
                           <w:r>
                             <w:rPr>
@@ -26770,11 +29221,7 @@
         </mc:Choice>
         <mc:Fallback>
           <w:pict>
-            <v:shapetype w14:anchorId="0F48C250" id="_x0000_t202" coordsize="21600,21600" o:spt="202" path="m,l,21600r21600,l21600,xe">
-              <v:stroke joinstyle="miter"/>
-              <v:path gradientshapeok="t" o:connecttype="rect"/>
-            </v:shapetype>
-            <v:shape id="Text Box 476" o:spid="_x0000_s1035" type="#_x0000_t202" style="position:absolute;margin-left:38.75pt;margin-top:0;width:89.95pt;height:13.45pt;z-index:251667456;visibility:visible;mso-wrap-style:square;mso-width-percent:1000;mso-height-percent:0;mso-wrap-distance-left:9pt;mso-wrap-distance-top:0;mso-wrap-distance-right:9pt;mso-wrap-distance-bottom:0;mso-position-horizontal:right;mso-position-horizontal-relative:page;mso-position-vertical:center;mso-position-vertical-relative:top-margin-area;mso-width-percent:1000;mso-height-percent:0;mso-width-relative:right-margin-area;mso-height-relative:page;v-text-anchor:middle" o:gfxdata="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" o:allowincell="f" fillcolor="#ed1c24" stroked="f">
+            <v:shape w14:anchorId="0F48C250" id="Text Box 476" o:spid="_x0000_s1035" type="#_x0000_t202" style="position:absolute;margin-left:38.75pt;margin-top:0;width:89.95pt;height:13.45pt;z-index:251667456;visibility:visible;mso-wrap-style:square;mso-width-percent:1000;mso-height-percent:0;mso-wrap-distance-left:9pt;mso-wrap-distance-top:0;mso-wrap-distance-right:9pt;mso-wrap-distance-bottom:0;mso-position-horizontal:right;mso-position-horizontal-relative:page;mso-position-vertical:center;mso-position-vertical-relative:top-margin-area;mso-width-percent:1000;mso-height-percent:0;mso-width-relative:right-margin-area;mso-height-relative:page;v-text-anchor:middle" o:gfxdata="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" o:allowincell="f" fillcolor="#ed1c24" stroked="f">
               <v:textbox style="mso-fit-shape-to-text:t" inset=",0,,0">
                 <w:txbxContent>
                   <w:p>
@@ -26798,7 +29245,7 @@
                         <w:noProof/>
                         <w:color w:val="FFFFFF"/>
                       </w:rPr>
-                      <w:t>19</w:t>
+                      <w:t>25</w:t>
                     </w:r>
                     <w:r>
                       <w:rPr>
@@ -26851,7 +29298,7 @@
 <w:numbering xmlns:wpc="http://schemas.microsoft.com/office/word/2010/wordprocessingCanvas" xmlns:mc="http://schemas.openxmlformats.org/markup-compatibility/2006" xmlns:o="urn:schemas-microsoft-com:office:office" xmlns:r="http://schemas.openxmlformats.org/officeDocument/2006/relationships" xmlns:m="http://schemas.openxmlformats.org/officeDocument/2006/math" xmlns:v="urn:schemas-microsoft-com:vml" xmlns:wp14="http://schemas.microsoft.com/office/word/2010/wordprocessingDrawing" xmlns:wp="http://schemas.openxmlformats.org/drawingml/2006/wordprocessingDrawing" xmlns:w10="urn:schemas-microsoft-com:office:word" xmlns:w="http://schemas.openxmlformats.org/wordprocessingml/2006/main" xmlns:w14="http://schemas.microsoft.com/office/word/2010/wordml" xmlns:w15="http://schemas.microsoft.com/office/word/2012/wordml" xmlns:wpg="http://schemas.microsoft.com/office/word/2010/wordprocessingGroup" xmlns:wpi="http://schemas.microsoft.com/office/word/2010/wordprocessingInk" xmlns:wne="http://schemas.microsoft.com/office/word/2006/wordml" xmlns:wps="http://schemas.microsoft.com/office/word/2010/wordprocessingShape" mc:Ignorable="w14 w15 wp14">
   <w:numPicBullet w:numPicBulletId="0">
     <w:pict>
-      <v:shapetype id="_x0000_t75" coordsize="21600,21600" o:spt="75" o:preferrelative="t" path="m@4@5l@4@11@9@11@9@5xe" filled="f" stroked="f">
+      <v:shapetype w14:anchorId="399993B9" id="_x0000_t75" coordsize="21600,21600" o:spt="75" o:preferrelative="t" path="m@4@5l@4@11@9@11@9@5xe" filled="f" stroked="f">
         <v:stroke joinstyle="miter"/>
         <v:formulas>
           <v:f eqn="if lineDrawn pixelLineWidth 0"/>
@@ -26870,21 +29317,21 @@
         <v:path o:extrusionok="f" gradientshapeok="t" o:connecttype="rect"/>
         <o:lock v:ext="edit" aspectratio="t"/>
       </v:shapetype>
-      <v:shape id="_x0000_i1119" type="#_x0000_t75" style="width:11.25pt;height:11.25pt" o:bullet="t">
+      <v:shape id="_x0000_i1164" type="#_x0000_t75" style="width:11.25pt;height:11.25pt" o:bullet="t">
         <v:imagedata r:id="rId1" o:title="bullet1"/>
       </v:shape>
     </w:pict>
   </w:numPicBullet>
   <w:numPicBullet w:numPicBulletId="1">
     <w:pict>
-      <v:shape id="_x0000_i1120" type="#_x0000_t75" style="width:11.25pt;height:11.25pt" o:bullet="t">
+      <v:shape w14:anchorId="478586D9" id="_x0000_i1165" type="#_x0000_t75" style="width:11.25pt;height:11.25pt" o:bullet="t">
         <v:imagedata r:id="rId2" o:title="bullet2"/>
       </v:shape>
     </w:pict>
   </w:numPicBullet>
   <w:numPicBullet w:numPicBulletId="2">
     <w:pict>
-      <v:shape id="_x0000_i1121" type="#_x0000_t75" style="width:11.25pt;height:11.25pt" o:bullet="t">
+      <v:shape id="_x0000_i1166" type="#_x0000_t75" style="width:11.25pt;height:11.25pt" o:bullet="t">
         <v:imagedata r:id="rId3" o:title="bullet3"/>
       </v:shape>
     </w:pict>
@@ -30614,7 +33061,6 @@
   <w:style w:type="character" w:default="1" w:styleId="DefaultParagraphFont">
     <w:name w:val="Default Paragraph Font"/>
     <w:uiPriority w:val="1"/>
-    <w:semiHidden/>
     <w:unhideWhenUsed/>
   </w:style>
   <w:style w:type="table" w:default="1" w:styleId="TableNormal">
@@ -31876,6 +34322,11 @@
       </w:tcPr>
     </w:tblStylePr>
   </w:style>
+  <w:style w:type="character" w:customStyle="1" w:styleId="a-size-large">
+    <w:name w:val="a-size-large"/>
+    <w:basedOn w:val="DefaultParagraphFont"/>
+    <w:rsid w:val="009844AC"/>
+  </w:style>
 </w:styles>
 </file>
 
@@ -32011,13 +34462,13 @@
   <w:rsids>
     <w:rsidRoot w:val="009C699F"/>
     <w:rsid w:val="000B5F5D"/>
-    <w:rsid w:val="002733DF"/>
     <w:rsid w:val="00457223"/>
     <w:rsid w:val="004B20E7"/>
     <w:rsid w:val="0081570E"/>
     <w:rsid w:val="00877C80"/>
     <w:rsid w:val="0091772F"/>
     <w:rsid w:val="009C699F"/>
+    <w:rsid w:val="00A01470"/>
     <w:rsid w:val="00C85B4B"/>
     <w:rsid w:val="00DB3FA2"/>
     <w:rsid w:val="00DD03CA"/>
@@ -32784,7 +35235,7 @@
 </file>
 
 <file path=customXml/itemProps2.xml><?xml version="1.0" encoding="utf-8"?>
-<ds:datastoreItem xmlns:ds="http://schemas.openxmlformats.org/officeDocument/2006/customXml" ds:itemID="{C116FA4B-056B-475C-B29F-B296C5951033}">
+<ds:datastoreItem xmlns:ds="http://schemas.openxmlformats.org/officeDocument/2006/customXml" ds:itemID="{7F9F7AD5-7C8D-4230-BA61-A6A6C0D51F9C}">
   <ds:schemaRefs>
     <ds:schemaRef ds:uri="http://schemas.openxmlformats.org/officeDocument/2006/bibliography"/>
   </ds:schemaRefs>

</xml_diff>

<commit_message>
quick update on summary
</commit_message>
<xml_diff>
--- a/LaTeX Project/Documentos/Plano_de_Projeto.docx
+++ b/LaTeX Project/Documentos/Plano_de_Projeto.docx
@@ -145,6 +145,7 @@
                                     <w:dataBinding w:prefixMappings="xmlns:ns0='http://purl.org/dc/elements/1.1/' xmlns:ns1='http://schemas.openxmlformats.org/package/2006/metadata/core-properties' " w:xpath="/ns1:coreProperties[1]/ns0:subject[1]" w:storeItemID="{6C3C8BC8-F283-45AE-878A-BAB7291924A1}"/>
                                     <w:text/>
                                   </w:sdtPr>
+                                  <w:sdtEndPr/>
                                   <w:sdtContent>
                                     <w:r>
                                       <w:rPr>
@@ -266,6 +267,7 @@
                               <w:dataBinding w:prefixMappings="xmlns:ns0='http://purl.org/dc/elements/1.1/' xmlns:ns1='http://schemas.openxmlformats.org/package/2006/metadata/core-properties' " w:xpath="/ns1:coreProperties[1]/ns0:subject[1]" w:storeItemID="{6C3C8BC8-F283-45AE-878A-BAB7291924A1}"/>
                               <w:text/>
                             </w:sdtPr>
+                            <w:sdtEndPr/>
                             <w:sdtContent>
                               <w:r>
                                 <w:rPr>
@@ -512,6 +514,7 @@
                                       <w:calendar w:val="gregorian"/>
                                     </w:date>
                                   </w:sdtPr>
+                                  <w:sdtEndPr/>
                                   <w:sdtContent>
                                     <w:p>
                                       <w:pPr>
@@ -604,6 +607,7 @@
                                     <w:dataBinding w:prefixMappings="xmlns:ns0='http://schemas.openxmlformats.org/package/2006/metadata/core-properties' xmlns:ns1='http://purl.org/dc/elements/1.1/'" w:xpath="/ns0:coreProperties[1]/ns1:creator[1]" w:storeItemID="{6C3C8BC8-F283-45AE-878A-BAB7291924A1}"/>
                                     <w:text/>
                                   </w:sdtPr>
+                                  <w:sdtEndPr/>
                                   <w:sdtContent>
                                     <w:p>
                                       <w:pPr>
@@ -635,6 +639,7 @@
                                     <w:dataBinding w:prefixMappings="xmlns:ns0='http://schemas.openxmlformats.org/officeDocument/2006/extended-properties'" w:xpath="/ns0:Properties[1]/ns0:Company[1]" w:storeItemID="{6668398D-A668-4E3E-A5EB-62B293D839F1}"/>
                                     <w:text/>
                                   </w:sdtPr>
+                                  <w:sdtEndPr/>
                                   <w:sdtContent>
                                     <w:p>
                                       <w:pPr>
@@ -670,6 +675,7 @@
                                       <w:calendar w:val="gregorian"/>
                                     </w:date>
                                   </w:sdtPr>
+                                  <w:sdtEndPr/>
                                   <w:sdtContent>
                                     <w:p>
                                       <w:pPr>
@@ -743,6 +749,7 @@
                                 <w:calendar w:val="gregorian"/>
                               </w:date>
                             </w:sdtPr>
+                            <w:sdtEndPr/>
                             <w:sdtContent>
                               <w:p>
                                 <w:pPr>
@@ -790,6 +797,7 @@
                               <w:dataBinding w:prefixMappings="xmlns:ns0='http://schemas.openxmlformats.org/package/2006/metadata/core-properties' xmlns:ns1='http://purl.org/dc/elements/1.1/'" w:xpath="/ns0:coreProperties[1]/ns1:creator[1]" w:storeItemID="{6C3C8BC8-F283-45AE-878A-BAB7291924A1}"/>
                               <w:text/>
                             </w:sdtPr>
+                            <w:sdtEndPr/>
                             <w:sdtContent>
                               <w:p>
                                 <w:pPr>
@@ -821,6 +829,7 @@
                               <w:dataBinding w:prefixMappings="xmlns:ns0='http://schemas.openxmlformats.org/officeDocument/2006/extended-properties'" w:xpath="/ns0:Properties[1]/ns0:Company[1]" w:storeItemID="{6668398D-A668-4E3E-A5EB-62B293D839F1}"/>
                               <w:text/>
                             </w:sdtPr>
+                            <w:sdtEndPr/>
                             <w:sdtContent>
                               <w:p>
                                 <w:pPr>
@@ -856,6 +865,7 @@
                                 <w:calendar w:val="gregorian"/>
                               </w:date>
                             </w:sdtPr>
+                            <w:sdtEndPr/>
                             <w:sdtContent>
                               <w:p>
                                 <w:pPr>
@@ -1036,6 +1046,7 @@
                                   <w:dataBinding w:prefixMappings="xmlns:ns0='http://schemas.openxmlformats.org/package/2006/metadata/core-properties' xmlns:ns1='http://purl.org/dc/elements/1.1/'" w:xpath="/ns0:coreProperties[1]/ns1:title[1]" w:storeItemID="{6C3C8BC8-F283-45AE-878A-BAB7291924A1}"/>
                                   <w:text/>
                                 </w:sdtPr>
+                                <w:sdtEndPr/>
                                 <w:sdtContent>
                                   <w:p>
                                     <w:pPr>
@@ -1099,6 +1110,7 @@
                             <w:dataBinding w:prefixMappings="xmlns:ns0='http://schemas.openxmlformats.org/package/2006/metadata/core-properties' xmlns:ns1='http://purl.org/dc/elements/1.1/'" w:xpath="/ns0:coreProperties[1]/ns1:title[1]" w:storeItemID="{6C3C8BC8-F283-45AE-878A-BAB7291924A1}"/>
                             <w:text/>
                           </w:sdtPr>
+                          <w:sdtEndPr/>
                           <w:sdtContent>
                             <w:p>
                               <w:pPr>
@@ -1153,7 +1165,7 @@
           <w:rFonts w:ascii="Arial" w:hAnsi="Arial" w:cs="Arial"/>
         </w:rPr>
       </w:pPr>
-      <w:bookmarkStart w:id="0" w:name="_Toc437466966"/>
+      <w:bookmarkStart w:id="0" w:name="_Toc437555061"/>
       <w:r>
         <w:rPr>
           <w:rFonts w:ascii="Arial" w:hAnsi="Arial" w:cs="Arial"/>
@@ -1949,6 +1961,7 @@
           <w:docPartUnique/>
         </w:docPartObj>
       </w:sdtPr>
+      <w:sdtEndPr/>
       <w:sdtContent>
         <w:p>
           <w:pPr>
@@ -1990,7 +2003,7 @@
             </w:rPr>
             <w:fldChar w:fldCharType="separate"/>
           </w:r>
-          <w:hyperlink w:anchor="_Toc437466966" w:history="1">
+          <w:hyperlink w:anchor="_Toc437555061" w:history="1">
             <w:r>
               <w:rPr>
                 <w:rStyle w:val="Hyperlink"/>
@@ -2018,7 +2031,7 @@
                 <w:noProof/>
                 <w:webHidden/>
               </w:rPr>
-              <w:instrText xml:space="preserve"> PAGEREF _Toc437466966 \h </w:instrText>
+              <w:instrText xml:space="preserve"> PAGEREF _Toc437555061 \h </w:instrText>
             </w:r>
             <w:r>
               <w:rPr>
@@ -2060,7 +2073,7 @@
               <w:lang w:val="en-US" w:eastAsia="en-US"/>
             </w:rPr>
           </w:pPr>
-          <w:hyperlink w:anchor="_Toc437466967" w:history="1">
+          <w:hyperlink w:anchor="_Toc437555062" w:history="1">
             <w:r>
               <w:rPr>
                 <w:rStyle w:val="Hyperlink"/>
@@ -2103,7 +2116,7 @@
                 <w:noProof/>
                 <w:webHidden/>
               </w:rPr>
-              <w:instrText xml:space="preserve"> PAGEREF _Toc437466967 \h </w:instrText>
+              <w:instrText xml:space="preserve"> PAGEREF _Toc437555062 \h </w:instrText>
             </w:r>
             <w:r>
               <w:rPr>
@@ -2123,7 +2136,7 @@
                 <w:noProof/>
                 <w:webHidden/>
               </w:rPr>
-              <w:t>3</w:t>
+              <w:t>4</w:t>
             </w:r>
             <w:r>
               <w:rPr>
@@ -2145,7 +2158,7 @@
               <w:lang w:val="en-US" w:eastAsia="en-US"/>
             </w:rPr>
           </w:pPr>
-          <w:hyperlink w:anchor="_Toc437466968" w:history="1">
+          <w:hyperlink w:anchor="_Toc437555063" w:history="1">
             <w:r>
               <w:rPr>
                 <w:rStyle w:val="Hyperlink"/>
@@ -2188,7 +2201,7 @@
                 <w:noProof/>
                 <w:webHidden/>
               </w:rPr>
-              <w:instrText xml:space="preserve"> PAGEREF _Toc437466968 \h </w:instrText>
+              <w:instrText xml:space="preserve"> PAGEREF _Toc437555063 \h </w:instrText>
             </w:r>
             <w:r>
               <w:rPr>
@@ -2208,7 +2221,7 @@
                 <w:noProof/>
                 <w:webHidden/>
               </w:rPr>
-              <w:t>3</w:t>
+              <w:t>4</w:t>
             </w:r>
             <w:r>
               <w:rPr>
@@ -2230,7 +2243,7 @@
               <w:lang w:val="en-US" w:eastAsia="en-US"/>
             </w:rPr>
           </w:pPr>
-          <w:hyperlink w:anchor="_Toc437466969" w:history="1">
+          <w:hyperlink w:anchor="_Toc437555064" w:history="1">
             <w:r>
               <w:rPr>
                 <w:rStyle w:val="Hyperlink"/>
@@ -2273,7 +2286,7 @@
                 <w:noProof/>
                 <w:webHidden/>
               </w:rPr>
-              <w:instrText xml:space="preserve"> PAGEREF _Toc437466969 \h </w:instrText>
+              <w:instrText xml:space="preserve"> PAGEREF _Toc437555064 \h </w:instrText>
             </w:r>
             <w:r>
               <w:rPr>
@@ -2293,7 +2306,94 @@
                 <w:noProof/>
                 <w:webHidden/>
               </w:rPr>
-              <w:t>4</w:t>
+              <w:t>5</w:t>
+            </w:r>
+            <w:r>
+              <w:rPr>
+                <w:noProof/>
+                <w:webHidden/>
+              </w:rPr>
+              <w:fldChar w:fldCharType="end"/>
+            </w:r>
+          </w:hyperlink>
+          <w:bookmarkStart w:id="1" w:name="_GoBack"/>
+          <w:bookmarkEnd w:id="1"/>
+        </w:p>
+        <w:p>
+          <w:pPr>
+            <w:pStyle w:val="TOC1"/>
+            <w:tabs>
+              <w:tab w:val="left" w:pos="1100"/>
+            </w:tabs>
+            <w:rPr>
+              <w:noProof/>
+              <w:lang w:val="en-US" w:eastAsia="en-US"/>
+            </w:rPr>
+          </w:pPr>
+          <w:hyperlink w:anchor="_Toc437555065" w:history="1">
+            <w:r>
+              <w:rPr>
+                <w:rStyle w:val="Hyperlink"/>
+                <w:rFonts w:ascii="Arial" w:hAnsi="Arial" w:cs="Arial"/>
+                <w:noProof/>
+              </w:rPr>
+              <w:t>4.</w:t>
+            </w:r>
+            <w:r>
+              <w:rPr>
+                <w:noProof/>
+                <w:lang w:val="en-US" w:eastAsia="en-US"/>
+              </w:rPr>
+              <w:tab/>
+            </w:r>
+            <w:r>
+              <w:rPr>
+                <w:rStyle w:val="Hyperlink"/>
+                <w:rFonts w:ascii="Arial" w:hAnsi="Arial" w:cs="Arial"/>
+                <w:noProof/>
+              </w:rPr>
+              <w:t>Restrições</w:t>
+            </w:r>
+            <w:r>
+              <w:rPr>
+                <w:noProof/>
+                <w:webHidden/>
+              </w:rPr>
+              <w:tab/>
+            </w:r>
+            <w:r>
+              <w:rPr>
+                <w:noProof/>
+                <w:webHidden/>
+              </w:rPr>
+              <w:fldChar w:fldCharType="begin"/>
+            </w:r>
+            <w:r>
+              <w:rPr>
+                <w:noProof/>
+                <w:webHidden/>
+              </w:rPr>
+              <w:instrText xml:space="preserve"> PAGEREF _Toc437555065 \h </w:instrText>
+            </w:r>
+            <w:r>
+              <w:rPr>
+                <w:noProof/>
+                <w:webHidden/>
+              </w:rPr>
+            </w:r>
+            <w:r>
+              <w:rPr>
+                <w:noProof/>
+                <w:webHidden/>
+              </w:rPr>
+              <w:fldChar w:fldCharType="separate"/>
+            </w:r>
+            <w:r>
+              <w:rPr>
+                <w:noProof/>
+                <w:webHidden/>
+              </w:rPr>
+              <w:t>5</w:t>
             </w:r>
             <w:r>
               <w:rPr>
@@ -2315,14 +2415,14 @@
               <w:lang w:val="en-US" w:eastAsia="en-US"/>
             </w:rPr>
           </w:pPr>
-          <w:hyperlink w:anchor="_Toc437466970" w:history="1">
+          <w:hyperlink w:anchor="_Toc437555066" w:history="1">
             <w:r>
               <w:rPr>
                 <w:rStyle w:val="Hyperlink"/>
                 <w:rFonts w:ascii="Arial" w:hAnsi="Arial" w:cs="Arial"/>
                 <w:noProof/>
               </w:rPr>
-              <w:t>4.</w:t>
+              <w:t>5.</w:t>
             </w:r>
             <w:r>
               <w:rPr>
@@ -2337,7 +2437,7 @@
                 <w:rFonts w:ascii="Arial" w:hAnsi="Arial" w:cs="Arial"/>
                 <w:noProof/>
               </w:rPr>
-              <w:t>Restrições</w:t>
+              <w:t>Gerente e colaboradores do projeto</w:t>
             </w:r>
             <w:r>
               <w:rPr>
@@ -2358,7 +2458,7 @@
                 <w:noProof/>
                 <w:webHidden/>
               </w:rPr>
-              <w:instrText xml:space="preserve"> PAGEREF _Toc437466970 \h </w:instrText>
+              <w:instrText xml:space="preserve"> PAGEREF _Toc437555066 \h </w:instrText>
             </w:r>
             <w:r>
               <w:rPr>
@@ -2378,7 +2478,7 @@
                 <w:noProof/>
                 <w:webHidden/>
               </w:rPr>
-              <w:t>4</w:t>
+              <w:t>5</w:t>
             </w:r>
             <w:r>
               <w:rPr>
@@ -2400,14 +2500,14 @@
               <w:lang w:val="en-US" w:eastAsia="en-US"/>
             </w:rPr>
           </w:pPr>
-          <w:hyperlink w:anchor="_Toc437466971" w:history="1">
+          <w:hyperlink w:anchor="_Toc437555067" w:history="1">
             <w:r>
               <w:rPr>
                 <w:rStyle w:val="Hyperlink"/>
                 <w:rFonts w:ascii="Arial" w:hAnsi="Arial" w:cs="Arial"/>
                 <w:noProof/>
               </w:rPr>
-              <w:t>5.</w:t>
+              <w:t>6.</w:t>
             </w:r>
             <w:r>
               <w:rPr>
@@ -2422,7 +2522,7 @@
                 <w:rFonts w:ascii="Arial" w:hAnsi="Arial" w:cs="Arial"/>
                 <w:noProof/>
               </w:rPr>
-              <w:t>Gerente e colaboradores do projeto</w:t>
+              <w:t>Referência a trabalhos semelhantes</w:t>
             </w:r>
             <w:r>
               <w:rPr>
@@ -2443,7 +2543,7 @@
                 <w:noProof/>
                 <w:webHidden/>
               </w:rPr>
-              <w:instrText xml:space="preserve"> PAGEREF _Toc437466971 \h </w:instrText>
+              <w:instrText xml:space="preserve"> PAGEREF _Toc437555067 \h </w:instrText>
             </w:r>
             <w:r>
               <w:rPr>
@@ -2463,7 +2563,7 @@
                 <w:noProof/>
                 <w:webHidden/>
               </w:rPr>
-              <w:t>4</w:t>
+              <w:t>6</w:t>
             </w:r>
             <w:r>
               <w:rPr>
@@ -2485,14 +2585,14 @@
               <w:lang w:val="en-US" w:eastAsia="en-US"/>
             </w:rPr>
           </w:pPr>
-          <w:hyperlink w:anchor="_Toc437466972" w:history="1">
+          <w:hyperlink w:anchor="_Toc437555068" w:history="1">
             <w:r>
               <w:rPr>
                 <w:rStyle w:val="Hyperlink"/>
                 <w:rFonts w:ascii="Arial" w:hAnsi="Arial" w:cs="Arial"/>
                 <w:noProof/>
               </w:rPr>
-              <w:t>6.</w:t>
+              <w:t>7.</w:t>
             </w:r>
             <w:r>
               <w:rPr>
@@ -2507,7 +2607,7 @@
                 <w:rFonts w:ascii="Arial" w:hAnsi="Arial" w:cs="Arial"/>
                 <w:noProof/>
               </w:rPr>
-              <w:t>Referência a trabalhos semelhantes</w:t>
+              <w:t>Plano de resposta aos riscos</w:t>
             </w:r>
             <w:r>
               <w:rPr>
@@ -2528,7 +2628,7 @@
                 <w:noProof/>
                 <w:webHidden/>
               </w:rPr>
-              <w:instrText xml:space="preserve"> PAGEREF _Toc437466972 \h </w:instrText>
+              <w:instrText xml:space="preserve"> PAGEREF _Toc437555068 \h </w:instrText>
             </w:r>
             <w:r>
               <w:rPr>
@@ -2548,7 +2648,7 @@
                 <w:noProof/>
                 <w:webHidden/>
               </w:rPr>
-              <w:t>4</w:t>
+              <w:t>8</w:t>
             </w:r>
             <w:r>
               <w:rPr>
@@ -2570,14 +2670,14 @@
               <w:lang w:val="en-US" w:eastAsia="en-US"/>
             </w:rPr>
           </w:pPr>
-          <w:hyperlink w:anchor="_Toc437466973" w:history="1">
+          <w:hyperlink w:anchor="_Toc437555069" w:history="1">
             <w:r>
               <w:rPr>
                 <w:rStyle w:val="Hyperlink"/>
                 <w:rFonts w:ascii="Arial" w:hAnsi="Arial" w:cs="Arial"/>
                 <w:noProof/>
               </w:rPr>
-              <w:t>7.</w:t>
+              <w:t>8.</w:t>
             </w:r>
             <w:r>
               <w:rPr>
@@ -2592,7 +2692,7 @@
                 <w:rFonts w:ascii="Arial" w:hAnsi="Arial" w:cs="Arial"/>
                 <w:noProof/>
               </w:rPr>
-              <w:t>Plano de resposta aos riscos</w:t>
+              <w:t>Requisitos</w:t>
             </w:r>
             <w:r>
               <w:rPr>
@@ -2613,7 +2713,7 @@
                 <w:noProof/>
                 <w:webHidden/>
               </w:rPr>
-              <w:instrText xml:space="preserve"> PAGEREF _Toc437466973 \h </w:instrText>
+              <w:instrText xml:space="preserve"> PAGEREF _Toc437555069 \h </w:instrText>
             </w:r>
             <w:r>
               <w:rPr>
@@ -2633,7 +2733,7 @@
                 <w:noProof/>
                 <w:webHidden/>
               </w:rPr>
-              <w:t>7</w:t>
+              <w:t>22</w:t>
             </w:r>
             <w:r>
               <w:rPr>
@@ -2655,14 +2755,14 @@
               <w:lang w:val="en-US" w:eastAsia="en-US"/>
             </w:rPr>
           </w:pPr>
-          <w:hyperlink w:anchor="_Toc437466974" w:history="1">
+          <w:hyperlink w:anchor="_Toc437555070" w:history="1">
             <w:r>
               <w:rPr>
                 <w:rStyle w:val="Hyperlink"/>
                 <w:rFonts w:ascii="Arial" w:hAnsi="Arial" w:cs="Arial"/>
                 <w:noProof/>
               </w:rPr>
-              <w:t>8.</w:t>
+              <w:t>9.</w:t>
             </w:r>
             <w:r>
               <w:rPr>
@@ -2677,7 +2777,7 @@
                 <w:rFonts w:ascii="Arial" w:hAnsi="Arial" w:cs="Arial"/>
                 <w:noProof/>
               </w:rPr>
-              <w:t>Requisitos</w:t>
+              <w:t>Opções tecnológicas</w:t>
             </w:r>
             <w:r>
               <w:rPr>
@@ -2698,7 +2798,7 @@
                 <w:noProof/>
                 <w:webHidden/>
               </w:rPr>
-              <w:instrText xml:space="preserve"> PAGEREF _Toc437466974 \h </w:instrText>
+              <w:instrText xml:space="preserve"> PAGEREF _Toc437555070 \h </w:instrText>
             </w:r>
             <w:r>
               <w:rPr>
@@ -2718,7 +2818,7 @@
                 <w:noProof/>
                 <w:webHidden/>
               </w:rPr>
-              <w:t>21</w:t>
+              <w:t>22</w:t>
             </w:r>
             <w:r>
               <w:rPr>
@@ -2740,14 +2840,14 @@
               <w:lang w:val="en-US" w:eastAsia="en-US"/>
             </w:rPr>
           </w:pPr>
-          <w:hyperlink w:anchor="_Toc437466975" w:history="1">
+          <w:hyperlink w:anchor="_Toc437555071" w:history="1">
             <w:r>
               <w:rPr>
                 <w:rStyle w:val="Hyperlink"/>
                 <w:rFonts w:ascii="Arial" w:hAnsi="Arial" w:cs="Arial"/>
                 <w:noProof/>
               </w:rPr>
-              <w:t>9.</w:t>
+              <w:t>9.1.</w:t>
             </w:r>
             <w:r>
               <w:rPr>
@@ -2762,7 +2862,7 @@
                 <w:rFonts w:ascii="Arial" w:hAnsi="Arial" w:cs="Arial"/>
                 <w:noProof/>
               </w:rPr>
-              <w:t>Opções tecnológicas</w:t>
+              <w:t>Durante o decorrer do projeto</w:t>
             </w:r>
             <w:r>
               <w:rPr>
@@ -2783,7 +2883,7 @@
                 <w:noProof/>
                 <w:webHidden/>
               </w:rPr>
-              <w:instrText xml:space="preserve"> PAGEREF _Toc437466975 \h </w:instrText>
+              <w:instrText xml:space="preserve"> PAGEREF _Toc437555071 \h </w:instrText>
             </w:r>
             <w:r>
               <w:rPr>
@@ -2803,7 +2903,7 @@
                 <w:noProof/>
                 <w:webHidden/>
               </w:rPr>
-              <w:t>21</w:t>
+              <w:t>22</w:t>
             </w:r>
             <w:r>
               <w:rPr>
@@ -2825,14 +2925,14 @@
               <w:lang w:val="en-US" w:eastAsia="en-US"/>
             </w:rPr>
           </w:pPr>
-          <w:hyperlink w:anchor="_Toc437466976" w:history="1">
+          <w:hyperlink w:anchor="_Toc437555072" w:history="1">
             <w:r>
               <w:rPr>
                 <w:rStyle w:val="Hyperlink"/>
                 <w:rFonts w:ascii="Arial" w:hAnsi="Arial" w:cs="Arial"/>
                 <w:noProof/>
               </w:rPr>
-              <w:t>9.1.</w:t>
+              <w:t>9.1.1.</w:t>
             </w:r>
             <w:r>
               <w:rPr>
@@ -2847,7 +2947,7 @@
                 <w:rFonts w:ascii="Arial" w:hAnsi="Arial" w:cs="Arial"/>
                 <w:noProof/>
               </w:rPr>
-              <w:t>Estação base</w:t>
+              <w:t>Compartilhamento de dados entre a equipe</w:t>
             </w:r>
             <w:r>
               <w:rPr>
@@ -2868,7 +2968,7 @@
                 <w:noProof/>
                 <w:webHidden/>
               </w:rPr>
-              <w:instrText xml:space="preserve"> PAGEREF _Toc437466976 \h </w:instrText>
+              <w:instrText xml:space="preserve"> PAGEREF _Toc437555072 \h </w:instrText>
             </w:r>
             <w:r>
               <w:rPr>
@@ -2888,7 +2988,7 @@
                 <w:noProof/>
                 <w:webHidden/>
               </w:rPr>
-              <w:t>21</w:t>
+              <w:t>22</w:t>
             </w:r>
             <w:r>
               <w:rPr>
@@ -2910,14 +3010,14 @@
               <w:lang w:val="en-US" w:eastAsia="en-US"/>
             </w:rPr>
           </w:pPr>
-          <w:hyperlink w:anchor="_Toc437466977" w:history="1">
+          <w:hyperlink w:anchor="_Toc437555073" w:history="1">
             <w:r>
               <w:rPr>
                 <w:rStyle w:val="Hyperlink"/>
                 <w:rFonts w:ascii="Arial" w:hAnsi="Arial" w:cs="Arial"/>
                 <w:noProof/>
               </w:rPr>
-              <w:t>9.1.1.</w:t>
+              <w:t>9.1.2.</w:t>
             </w:r>
             <w:r>
               <w:rPr>
@@ -2932,7 +3032,7 @@
                 <w:rFonts w:ascii="Arial" w:hAnsi="Arial" w:cs="Arial"/>
                 <w:noProof/>
               </w:rPr>
-              <w:t>Linguagem de programação</w:t>
+              <w:t>Agendamento de reuniões e compartilhamento de resultados</w:t>
             </w:r>
             <w:r>
               <w:rPr>
@@ -2953,7 +3053,7 @@
                 <w:noProof/>
                 <w:webHidden/>
               </w:rPr>
-              <w:instrText xml:space="preserve"> PAGEREF _Toc437466977 \h </w:instrText>
+              <w:instrText xml:space="preserve"> PAGEREF _Toc437555073 \h </w:instrText>
             </w:r>
             <w:r>
               <w:rPr>
@@ -2973,7 +3073,7 @@
                 <w:noProof/>
                 <w:webHidden/>
               </w:rPr>
-              <w:t>21</w:t>
+              <w:t>23</w:t>
             </w:r>
             <w:r>
               <w:rPr>
@@ -2995,14 +3095,14 @@
               <w:lang w:val="en-US" w:eastAsia="en-US"/>
             </w:rPr>
           </w:pPr>
-          <w:hyperlink w:anchor="_Toc437466978" w:history="1">
+          <w:hyperlink w:anchor="_Toc437555074" w:history="1">
             <w:r>
               <w:rPr>
                 <w:rStyle w:val="Hyperlink"/>
                 <w:rFonts w:ascii="Arial" w:hAnsi="Arial" w:cs="Arial"/>
                 <w:noProof/>
               </w:rPr>
-              <w:t>9.1.2.</w:t>
+              <w:t>9.2.</w:t>
             </w:r>
             <w:r>
               <w:rPr>
@@ -3017,7 +3117,7 @@
                 <w:rFonts w:ascii="Arial" w:hAnsi="Arial" w:cs="Arial"/>
                 <w:noProof/>
               </w:rPr>
-              <w:t>Compartilhamento de dados entre a equipe</w:t>
+              <w:t>Estação base principal</w:t>
             </w:r>
             <w:r>
               <w:rPr>
@@ -3038,7 +3138,7 @@
                 <w:noProof/>
                 <w:webHidden/>
               </w:rPr>
-              <w:instrText xml:space="preserve"> PAGEREF _Toc437466978 \h </w:instrText>
+              <w:instrText xml:space="preserve"> PAGEREF _Toc437555074 \h </w:instrText>
             </w:r>
             <w:r>
               <w:rPr>
@@ -3058,7 +3158,7 @@
                 <w:noProof/>
                 <w:webHidden/>
               </w:rPr>
-              <w:t>22</w:t>
+              <w:t>23</w:t>
             </w:r>
             <w:r>
               <w:rPr>
@@ -3080,14 +3180,14 @@
               <w:lang w:val="en-US" w:eastAsia="en-US"/>
             </w:rPr>
           </w:pPr>
-          <w:hyperlink w:anchor="_Toc437466979" w:history="1">
+          <w:hyperlink w:anchor="_Toc437555075" w:history="1">
             <w:r>
               <w:rPr>
                 <w:rStyle w:val="Hyperlink"/>
                 <w:rFonts w:ascii="Arial" w:hAnsi="Arial" w:cs="Arial"/>
                 <w:noProof/>
               </w:rPr>
-              <w:t>9.1.3.</w:t>
+              <w:t>9.2.1.</w:t>
             </w:r>
             <w:r>
               <w:rPr>
@@ -3102,7 +3202,7 @@
                 <w:rFonts w:ascii="Arial" w:hAnsi="Arial" w:cs="Arial"/>
                 <w:noProof/>
               </w:rPr>
-              <w:t>Sistema Operacional e Interface de desenvolvimento</w:t>
+              <w:t>Linguagem de programação</w:t>
             </w:r>
             <w:r>
               <w:rPr>
@@ -3123,7 +3223,7 @@
                 <w:noProof/>
                 <w:webHidden/>
               </w:rPr>
-              <w:instrText xml:space="preserve"> PAGEREF _Toc437466979 \h </w:instrText>
+              <w:instrText xml:space="preserve"> PAGEREF _Toc437555075 \h </w:instrText>
             </w:r>
             <w:r>
               <w:rPr>
@@ -3143,7 +3243,7 @@
                 <w:noProof/>
                 <w:webHidden/>
               </w:rPr>
-              <w:t>22</w:t>
+              <w:t>23</w:t>
             </w:r>
             <w:r>
               <w:rPr>
@@ -3165,14 +3265,14 @@
               <w:lang w:val="en-US" w:eastAsia="en-US"/>
             </w:rPr>
           </w:pPr>
-          <w:hyperlink w:anchor="_Toc437466980" w:history="1">
+          <w:hyperlink w:anchor="_Toc437555076" w:history="1">
             <w:r>
               <w:rPr>
                 <w:rStyle w:val="Hyperlink"/>
                 <w:rFonts w:ascii="Arial" w:hAnsi="Arial" w:cs="Arial"/>
                 <w:noProof/>
               </w:rPr>
-              <w:t>9.2.</w:t>
+              <w:t>9.2.2.</w:t>
             </w:r>
             <w:r>
               <w:rPr>
@@ -3187,7 +3287,7 @@
                 <w:rFonts w:ascii="Arial" w:hAnsi="Arial" w:cs="Arial"/>
                 <w:noProof/>
               </w:rPr>
-              <w:t>Sistema de comunicação</w:t>
+              <w:t>Sistema Operacional e software de desenvolvimento</w:t>
             </w:r>
             <w:r>
               <w:rPr>
@@ -3208,7 +3308,7 @@
                 <w:noProof/>
                 <w:webHidden/>
               </w:rPr>
-              <w:instrText xml:space="preserve"> PAGEREF _Toc437466980 \h </w:instrText>
+              <w:instrText xml:space="preserve"> PAGEREF _Toc437555076 \h </w:instrText>
             </w:r>
             <w:r>
               <w:rPr>
@@ -3228,7 +3328,7 @@
                 <w:noProof/>
                 <w:webHidden/>
               </w:rPr>
-              <w:t>22</w:t>
+              <w:t>24</w:t>
             </w:r>
             <w:r>
               <w:rPr>
@@ -3250,7 +3350,7 @@
               <w:lang w:val="en-US" w:eastAsia="en-US"/>
             </w:rPr>
           </w:pPr>
-          <w:hyperlink w:anchor="_Toc437466981" w:history="1">
+          <w:hyperlink w:anchor="_Toc437555077" w:history="1">
             <w:r>
               <w:rPr>
                 <w:rStyle w:val="Hyperlink"/>
@@ -3272,7 +3372,24 @@
                 <w:rFonts w:ascii="Arial" w:hAnsi="Arial" w:cs="Arial"/>
                 <w:noProof/>
               </w:rPr>
-              <w:t>Sistema embarcado</w:t>
+              <w:t>Estação base secundária (</w:t>
+            </w:r>
+            <w:r>
+              <w:rPr>
+                <w:rStyle w:val="Hyperlink"/>
+                <w:rFonts w:ascii="Arial" w:hAnsi="Arial" w:cs="Arial"/>
+                <w:i/>
+                <w:noProof/>
+              </w:rPr>
+              <w:t>mobile</w:t>
+            </w:r>
+            <w:r>
+              <w:rPr>
+                <w:rStyle w:val="Hyperlink"/>
+                <w:rFonts w:ascii="Arial" w:hAnsi="Arial" w:cs="Arial"/>
+                <w:noProof/>
+              </w:rPr>
+              <w:t>)</w:t>
             </w:r>
             <w:r>
               <w:rPr>
@@ -3293,7 +3410,7 @@
                 <w:noProof/>
                 <w:webHidden/>
               </w:rPr>
-              <w:instrText xml:space="preserve"> PAGEREF _Toc437466981 \h </w:instrText>
+              <w:instrText xml:space="preserve"> PAGEREF _Toc437555077 \h </w:instrText>
             </w:r>
             <w:r>
               <w:rPr>
@@ -3313,7 +3430,7 @@
                 <w:noProof/>
                 <w:webHidden/>
               </w:rPr>
-              <w:t>22</w:t>
+              <w:t>24</w:t>
             </w:r>
             <w:r>
               <w:rPr>
@@ -3335,14 +3452,14 @@
               <w:lang w:val="en-US" w:eastAsia="en-US"/>
             </w:rPr>
           </w:pPr>
-          <w:hyperlink w:anchor="_Toc437466982" w:history="1">
+          <w:hyperlink w:anchor="_Toc437555078" w:history="1">
             <w:r>
               <w:rPr>
                 <w:rStyle w:val="Hyperlink"/>
                 <w:rFonts w:ascii="Arial" w:hAnsi="Arial" w:cs="Arial"/>
                 <w:noProof/>
               </w:rPr>
-              <w:t>9.3.1.</w:t>
+              <w:t>9.4.</w:t>
             </w:r>
             <w:r>
               <w:rPr>
@@ -3357,7 +3474,7 @@
                 <w:rFonts w:ascii="Arial" w:hAnsi="Arial" w:cs="Arial"/>
                 <w:noProof/>
               </w:rPr>
-              <w:t>Microcontrolador</w:t>
+              <w:t>Sistema de comunicação</w:t>
             </w:r>
             <w:r>
               <w:rPr>
@@ -3378,7 +3495,7 @@
                 <w:noProof/>
                 <w:webHidden/>
               </w:rPr>
-              <w:instrText xml:space="preserve"> PAGEREF _Toc437466982 \h </w:instrText>
+              <w:instrText xml:space="preserve"> PAGEREF _Toc437555078 \h </w:instrText>
             </w:r>
             <w:r>
               <w:rPr>
@@ -3398,7 +3515,7 @@
                 <w:noProof/>
                 <w:webHidden/>
               </w:rPr>
-              <w:t>22</w:t>
+              <w:t>24</w:t>
             </w:r>
             <w:r>
               <w:rPr>
@@ -3420,14 +3537,14 @@
               <w:lang w:val="en-US" w:eastAsia="en-US"/>
             </w:rPr>
           </w:pPr>
-          <w:hyperlink w:anchor="_Toc437466983" w:history="1">
+          <w:hyperlink w:anchor="_Toc437555079" w:history="1">
             <w:r>
               <w:rPr>
                 <w:rStyle w:val="Hyperlink"/>
                 <w:rFonts w:ascii="Arial" w:hAnsi="Arial" w:cs="Arial"/>
                 <w:noProof/>
               </w:rPr>
-              <w:t>10.</w:t>
+              <w:t>9.4.1.</w:t>
             </w:r>
             <w:r>
               <w:rPr>
@@ -3442,7 +3559,7 @@
                 <w:rFonts w:ascii="Arial" w:hAnsi="Arial" w:cs="Arial"/>
                 <w:noProof/>
               </w:rPr>
-              <w:t>Orçamento detalhado</w:t>
+              <w:t>Sem fio</w:t>
             </w:r>
             <w:r>
               <w:rPr>
@@ -3463,7 +3580,7 @@
                 <w:noProof/>
                 <w:webHidden/>
               </w:rPr>
-              <w:instrText xml:space="preserve"> PAGEREF _Toc437466983 \h </w:instrText>
+              <w:instrText xml:space="preserve"> PAGEREF _Toc437555079 \h </w:instrText>
             </w:r>
             <w:r>
               <w:rPr>
@@ -3483,7 +3600,7 @@
                 <w:noProof/>
                 <w:webHidden/>
               </w:rPr>
-              <w:t>22</w:t>
+              <w:t>24</w:t>
             </w:r>
             <w:r>
               <w:rPr>
@@ -3505,14 +3622,14 @@
               <w:lang w:val="en-US" w:eastAsia="en-US"/>
             </w:rPr>
           </w:pPr>
-          <w:hyperlink w:anchor="_Toc437466984" w:history="1">
+          <w:hyperlink w:anchor="_Toc437555080" w:history="1">
             <w:r>
               <w:rPr>
                 <w:rStyle w:val="Hyperlink"/>
                 <w:rFonts w:ascii="Arial" w:hAnsi="Arial" w:cs="Arial"/>
                 <w:noProof/>
               </w:rPr>
-              <w:t>11.</w:t>
+              <w:t>9.4.2.</w:t>
             </w:r>
             <w:r>
               <w:rPr>
@@ -3527,7 +3644,7 @@
                 <w:rFonts w:ascii="Arial" w:hAnsi="Arial" w:cs="Arial"/>
                 <w:noProof/>
               </w:rPr>
-              <w:t>Designação de tarefas</w:t>
+              <w:t>Com fio</w:t>
             </w:r>
             <w:r>
               <w:rPr>
@@ -3548,7 +3665,7 @@
                 <w:noProof/>
                 <w:webHidden/>
               </w:rPr>
-              <w:instrText xml:space="preserve"> PAGEREF _Toc437466984 \h </w:instrText>
+              <w:instrText xml:space="preserve"> PAGEREF _Toc437555080 \h </w:instrText>
             </w:r>
             <w:r>
               <w:rPr>
@@ -3568,7 +3685,7 @@
                 <w:noProof/>
                 <w:webHidden/>
               </w:rPr>
-              <w:t>23</w:t>
+              <w:t>25</w:t>
             </w:r>
             <w:r>
               <w:rPr>
@@ -3590,14 +3707,14 @@
               <w:lang w:val="en-US" w:eastAsia="en-US"/>
             </w:rPr>
           </w:pPr>
-          <w:hyperlink w:anchor="_Toc437466985" w:history="1">
+          <w:hyperlink w:anchor="_Toc437555081" w:history="1">
             <w:r>
               <w:rPr>
                 <w:rStyle w:val="Hyperlink"/>
                 <w:rFonts w:ascii="Arial" w:hAnsi="Arial" w:cs="Arial"/>
                 <w:noProof/>
               </w:rPr>
-              <w:t>12.</w:t>
+              <w:t>9.5.</w:t>
             </w:r>
             <w:r>
               <w:rPr>
@@ -3612,7 +3729,7 @@
                 <w:rFonts w:ascii="Arial" w:hAnsi="Arial" w:cs="Arial"/>
                 <w:noProof/>
               </w:rPr>
-              <w:t>Cronograma</w:t>
+              <w:t>Sistema embarcado</w:t>
             </w:r>
             <w:r>
               <w:rPr>
@@ -3633,7 +3750,7 @@
                 <w:noProof/>
                 <w:webHidden/>
               </w:rPr>
-              <w:instrText xml:space="preserve"> PAGEREF _Toc437466985 \h </w:instrText>
+              <w:instrText xml:space="preserve"> PAGEREF _Toc437555081 \h </w:instrText>
             </w:r>
             <w:r>
               <w:rPr>
@@ -3653,7 +3770,7 @@
                 <w:noProof/>
                 <w:webHidden/>
               </w:rPr>
-              <w:t>23</w:t>
+              <w:t>25</w:t>
             </w:r>
             <w:r>
               <w:rPr>
@@ -3675,14 +3792,14 @@
               <w:lang w:val="en-US" w:eastAsia="en-US"/>
             </w:rPr>
           </w:pPr>
-          <w:hyperlink w:anchor="_Toc437466986" w:history="1">
+          <w:hyperlink w:anchor="_Toc437555082" w:history="1">
             <w:r>
               <w:rPr>
                 <w:rStyle w:val="Hyperlink"/>
                 <w:rFonts w:ascii="Arial" w:hAnsi="Arial" w:cs="Arial"/>
                 <w:noProof/>
               </w:rPr>
-              <w:t>13.</w:t>
+              <w:t>9.5.1.</w:t>
             </w:r>
             <w:r>
               <w:rPr>
@@ -3697,7 +3814,7 @@
                 <w:rFonts w:ascii="Arial" w:hAnsi="Arial" w:cs="Arial"/>
                 <w:noProof/>
               </w:rPr>
-              <w:t>Acompanhamento de Projeto e auxiliares de gerenciamento</w:t>
+              <w:t>Microcontrolador</w:t>
             </w:r>
             <w:r>
               <w:rPr>
@@ -3718,7 +3835,7 @@
                 <w:noProof/>
                 <w:webHidden/>
               </w:rPr>
-              <w:instrText xml:space="preserve"> PAGEREF _Toc437466986 \h </w:instrText>
+              <w:instrText xml:space="preserve"> PAGEREF _Toc437555082 \h </w:instrText>
             </w:r>
             <w:r>
               <w:rPr>
@@ -3738,7 +3855,7 @@
                 <w:noProof/>
                 <w:webHidden/>
               </w:rPr>
-              <w:t>23</w:t>
+              <w:t>25</w:t>
             </w:r>
             <w:r>
               <w:rPr>
@@ -3760,14 +3877,14 @@
               <w:lang w:val="en-US" w:eastAsia="en-US"/>
             </w:rPr>
           </w:pPr>
-          <w:hyperlink w:anchor="_Toc437466987" w:history="1">
+          <w:hyperlink w:anchor="_Toc437555083" w:history="1">
             <w:r>
               <w:rPr>
                 <w:rStyle w:val="Hyperlink"/>
                 <w:rFonts w:ascii="Arial" w:hAnsi="Arial" w:cs="Arial"/>
                 <w:noProof/>
               </w:rPr>
-              <w:t>14.</w:t>
+              <w:t>9.5.2.</w:t>
             </w:r>
             <w:r>
               <w:rPr>
@@ -3782,7 +3899,7 @@
                 <w:rFonts w:ascii="Arial" w:hAnsi="Arial" w:cs="Arial"/>
                 <w:noProof/>
               </w:rPr>
-              <w:t>Bibliografia</w:t>
+              <w:t>Software de planejamento</w:t>
             </w:r>
             <w:r>
               <w:rPr>
@@ -3803,7 +3920,7 @@
                 <w:noProof/>
                 <w:webHidden/>
               </w:rPr>
-              <w:instrText xml:space="preserve"> PAGEREF _Toc437466987 \h </w:instrText>
+              <w:instrText xml:space="preserve"> PAGEREF _Toc437555083 \h </w:instrText>
             </w:r>
             <w:r>
               <w:rPr>
@@ -3823,7 +3940,671 @@
                 <w:noProof/>
                 <w:webHidden/>
               </w:rPr>
-              <w:t>24</w:t>
+              <w:t>25</w:t>
+            </w:r>
+            <w:r>
+              <w:rPr>
+                <w:noProof/>
+                <w:webHidden/>
+              </w:rPr>
+              <w:fldChar w:fldCharType="end"/>
+            </w:r>
+          </w:hyperlink>
+        </w:p>
+        <w:p>
+          <w:pPr>
+            <w:pStyle w:val="TOC1"/>
+            <w:tabs>
+              <w:tab w:val="left" w:pos="1100"/>
+            </w:tabs>
+            <w:rPr>
+              <w:noProof/>
+              <w:lang w:val="en-US" w:eastAsia="en-US"/>
+            </w:rPr>
+          </w:pPr>
+          <w:hyperlink w:anchor="_Toc437555084" w:history="1">
+            <w:r>
+              <w:rPr>
+                <w:rStyle w:val="Hyperlink"/>
+                <w:rFonts w:ascii="Arial" w:hAnsi="Arial" w:cs="Arial"/>
+                <w:noProof/>
+              </w:rPr>
+              <w:t>9.6.</w:t>
+            </w:r>
+            <w:r>
+              <w:rPr>
+                <w:noProof/>
+                <w:lang w:val="en-US" w:eastAsia="en-US"/>
+              </w:rPr>
+              <w:tab/>
+            </w:r>
+            <w:r>
+              <w:rPr>
+                <w:rStyle w:val="Hyperlink"/>
+                <w:rFonts w:ascii="Arial" w:hAnsi="Arial" w:cs="Arial"/>
+                <w:noProof/>
+              </w:rPr>
+              <w:t>Invólucro</w:t>
+            </w:r>
+            <w:r>
+              <w:rPr>
+                <w:noProof/>
+                <w:webHidden/>
+              </w:rPr>
+              <w:tab/>
+            </w:r>
+            <w:r>
+              <w:rPr>
+                <w:noProof/>
+                <w:webHidden/>
+              </w:rPr>
+              <w:fldChar w:fldCharType="begin"/>
+            </w:r>
+            <w:r>
+              <w:rPr>
+                <w:noProof/>
+                <w:webHidden/>
+              </w:rPr>
+              <w:instrText xml:space="preserve"> PAGEREF _Toc437555084 \h </w:instrText>
+            </w:r>
+            <w:r>
+              <w:rPr>
+                <w:noProof/>
+                <w:webHidden/>
+              </w:rPr>
+            </w:r>
+            <w:r>
+              <w:rPr>
+                <w:noProof/>
+                <w:webHidden/>
+              </w:rPr>
+              <w:fldChar w:fldCharType="separate"/>
+            </w:r>
+            <w:r>
+              <w:rPr>
+                <w:noProof/>
+                <w:webHidden/>
+              </w:rPr>
+              <w:t>25</w:t>
+            </w:r>
+            <w:r>
+              <w:rPr>
+                <w:noProof/>
+                <w:webHidden/>
+              </w:rPr>
+              <w:fldChar w:fldCharType="end"/>
+            </w:r>
+          </w:hyperlink>
+        </w:p>
+        <w:p>
+          <w:pPr>
+            <w:pStyle w:val="TOC1"/>
+            <w:tabs>
+              <w:tab w:val="left" w:pos="1100"/>
+            </w:tabs>
+            <w:rPr>
+              <w:noProof/>
+              <w:lang w:val="en-US" w:eastAsia="en-US"/>
+            </w:rPr>
+          </w:pPr>
+          <w:hyperlink w:anchor="_Toc437555085" w:history="1">
+            <w:r>
+              <w:rPr>
+                <w:rStyle w:val="Hyperlink"/>
+                <w:rFonts w:ascii="Arial" w:hAnsi="Arial" w:cs="Arial"/>
+                <w:noProof/>
+              </w:rPr>
+              <w:t>9.6.1.</w:t>
+            </w:r>
+            <w:r>
+              <w:rPr>
+                <w:noProof/>
+                <w:lang w:val="en-US" w:eastAsia="en-US"/>
+              </w:rPr>
+              <w:tab/>
+            </w:r>
+            <w:r>
+              <w:rPr>
+                <w:rStyle w:val="Hyperlink"/>
+                <w:rFonts w:ascii="Arial" w:hAnsi="Arial" w:cs="Arial"/>
+                <w:noProof/>
+              </w:rPr>
+              <w:t>Software de planejamento</w:t>
+            </w:r>
+            <w:r>
+              <w:rPr>
+                <w:noProof/>
+                <w:webHidden/>
+              </w:rPr>
+              <w:tab/>
+            </w:r>
+            <w:r>
+              <w:rPr>
+                <w:noProof/>
+                <w:webHidden/>
+              </w:rPr>
+              <w:fldChar w:fldCharType="begin"/>
+            </w:r>
+            <w:r>
+              <w:rPr>
+                <w:noProof/>
+                <w:webHidden/>
+              </w:rPr>
+              <w:instrText xml:space="preserve"> PAGEREF _Toc437555085 \h </w:instrText>
+            </w:r>
+            <w:r>
+              <w:rPr>
+                <w:noProof/>
+                <w:webHidden/>
+              </w:rPr>
+            </w:r>
+            <w:r>
+              <w:rPr>
+                <w:noProof/>
+                <w:webHidden/>
+              </w:rPr>
+              <w:fldChar w:fldCharType="separate"/>
+            </w:r>
+            <w:r>
+              <w:rPr>
+                <w:noProof/>
+                <w:webHidden/>
+              </w:rPr>
+              <w:t>25</w:t>
+            </w:r>
+            <w:r>
+              <w:rPr>
+                <w:noProof/>
+                <w:webHidden/>
+              </w:rPr>
+              <w:fldChar w:fldCharType="end"/>
+            </w:r>
+          </w:hyperlink>
+        </w:p>
+        <w:p>
+          <w:pPr>
+            <w:pStyle w:val="TOC1"/>
+            <w:tabs>
+              <w:tab w:val="left" w:pos="1100"/>
+            </w:tabs>
+            <w:rPr>
+              <w:noProof/>
+              <w:lang w:val="en-US" w:eastAsia="en-US"/>
+            </w:rPr>
+          </w:pPr>
+          <w:hyperlink w:anchor="_Toc437555086" w:history="1">
+            <w:r>
+              <w:rPr>
+                <w:rStyle w:val="Hyperlink"/>
+                <w:rFonts w:ascii="Arial" w:hAnsi="Arial" w:cs="Arial"/>
+                <w:noProof/>
+              </w:rPr>
+              <w:t>10.</w:t>
+            </w:r>
+            <w:r>
+              <w:rPr>
+                <w:noProof/>
+                <w:lang w:val="en-US" w:eastAsia="en-US"/>
+              </w:rPr>
+              <w:tab/>
+            </w:r>
+            <w:r>
+              <w:rPr>
+                <w:rStyle w:val="Hyperlink"/>
+                <w:rFonts w:ascii="Arial" w:hAnsi="Arial" w:cs="Arial"/>
+                <w:noProof/>
+              </w:rPr>
+              <w:t>Orçamento detalhado</w:t>
+            </w:r>
+            <w:r>
+              <w:rPr>
+                <w:noProof/>
+                <w:webHidden/>
+              </w:rPr>
+              <w:tab/>
+            </w:r>
+            <w:r>
+              <w:rPr>
+                <w:noProof/>
+                <w:webHidden/>
+              </w:rPr>
+              <w:fldChar w:fldCharType="begin"/>
+            </w:r>
+            <w:r>
+              <w:rPr>
+                <w:noProof/>
+                <w:webHidden/>
+              </w:rPr>
+              <w:instrText xml:space="preserve"> PAGEREF _Toc437555086 \h </w:instrText>
+            </w:r>
+            <w:r>
+              <w:rPr>
+                <w:noProof/>
+                <w:webHidden/>
+              </w:rPr>
+            </w:r>
+            <w:r>
+              <w:rPr>
+                <w:noProof/>
+                <w:webHidden/>
+              </w:rPr>
+              <w:fldChar w:fldCharType="separate"/>
+            </w:r>
+            <w:r>
+              <w:rPr>
+                <w:noProof/>
+                <w:webHidden/>
+              </w:rPr>
+              <w:t>25</w:t>
+            </w:r>
+            <w:r>
+              <w:rPr>
+                <w:noProof/>
+                <w:webHidden/>
+              </w:rPr>
+              <w:fldChar w:fldCharType="end"/>
+            </w:r>
+          </w:hyperlink>
+        </w:p>
+        <w:p>
+          <w:pPr>
+            <w:pStyle w:val="TOC1"/>
+            <w:rPr>
+              <w:noProof/>
+              <w:lang w:val="en-US" w:eastAsia="en-US"/>
+            </w:rPr>
+          </w:pPr>
+          <w:hyperlink w:anchor="_Toc437555087" w:history="1">
+            <w:r>
+              <w:rPr>
+                <w:rStyle w:val="Hyperlink"/>
+                <w:rFonts w:ascii="Arial" w:eastAsia="Times New Roman" w:hAnsi="Arial" w:cs="Arial"/>
+                <w:noProof/>
+                <w:kern w:val="36"/>
+                <w:lang w:val="en-US" w:eastAsia="en-US"/>
+              </w:rPr>
+              <w:t>Potentiometer Drehknopf 6mm</w:t>
+            </w:r>
+            <w:r>
+              <w:rPr>
+                <w:noProof/>
+                <w:webHidden/>
+              </w:rPr>
+              <w:tab/>
+            </w:r>
+            <w:r>
+              <w:rPr>
+                <w:noProof/>
+                <w:webHidden/>
+              </w:rPr>
+              <w:fldChar w:fldCharType="begin"/>
+            </w:r>
+            <w:r>
+              <w:rPr>
+                <w:noProof/>
+                <w:webHidden/>
+              </w:rPr>
+              <w:instrText xml:space="preserve"> PAGEREF _Toc437555087 \h </w:instrText>
+            </w:r>
+            <w:r>
+              <w:rPr>
+                <w:noProof/>
+                <w:webHidden/>
+              </w:rPr>
+            </w:r>
+            <w:r>
+              <w:rPr>
+                <w:noProof/>
+                <w:webHidden/>
+              </w:rPr>
+              <w:fldChar w:fldCharType="separate"/>
+            </w:r>
+            <w:r>
+              <w:rPr>
+                <w:noProof/>
+                <w:webHidden/>
+              </w:rPr>
+              <w:t>26</w:t>
+            </w:r>
+            <w:r>
+              <w:rPr>
+                <w:noProof/>
+                <w:webHidden/>
+              </w:rPr>
+              <w:fldChar w:fldCharType="end"/>
+            </w:r>
+          </w:hyperlink>
+        </w:p>
+        <w:p>
+          <w:pPr>
+            <w:pStyle w:val="TOC1"/>
+            <w:tabs>
+              <w:tab w:val="left" w:pos="1100"/>
+            </w:tabs>
+            <w:rPr>
+              <w:noProof/>
+              <w:lang w:val="en-US" w:eastAsia="en-US"/>
+            </w:rPr>
+          </w:pPr>
+          <w:hyperlink w:anchor="_Toc437555088" w:history="1">
+            <w:r>
+              <w:rPr>
+                <w:rStyle w:val="Hyperlink"/>
+                <w:rFonts w:ascii="Arial" w:hAnsi="Arial" w:cs="Arial"/>
+                <w:noProof/>
+              </w:rPr>
+              <w:t>11.</w:t>
+            </w:r>
+            <w:r>
+              <w:rPr>
+                <w:noProof/>
+                <w:lang w:val="en-US" w:eastAsia="en-US"/>
+              </w:rPr>
+              <w:tab/>
+            </w:r>
+            <w:r>
+              <w:rPr>
+                <w:rStyle w:val="Hyperlink"/>
+                <w:rFonts w:ascii="Arial" w:hAnsi="Arial" w:cs="Arial"/>
+                <w:noProof/>
+              </w:rPr>
+              <w:t>Designação de tarefas</w:t>
+            </w:r>
+            <w:r>
+              <w:rPr>
+                <w:noProof/>
+                <w:webHidden/>
+              </w:rPr>
+              <w:tab/>
+            </w:r>
+            <w:r>
+              <w:rPr>
+                <w:noProof/>
+                <w:webHidden/>
+              </w:rPr>
+              <w:fldChar w:fldCharType="begin"/>
+            </w:r>
+            <w:r>
+              <w:rPr>
+                <w:noProof/>
+                <w:webHidden/>
+              </w:rPr>
+              <w:instrText xml:space="preserve"> PAGEREF _Toc437555088 \h </w:instrText>
+            </w:r>
+            <w:r>
+              <w:rPr>
+                <w:noProof/>
+                <w:webHidden/>
+              </w:rPr>
+            </w:r>
+            <w:r>
+              <w:rPr>
+                <w:noProof/>
+                <w:webHidden/>
+              </w:rPr>
+              <w:fldChar w:fldCharType="separate"/>
+            </w:r>
+            <w:r>
+              <w:rPr>
+                <w:noProof/>
+                <w:webHidden/>
+              </w:rPr>
+              <w:t>26</w:t>
+            </w:r>
+            <w:r>
+              <w:rPr>
+                <w:noProof/>
+                <w:webHidden/>
+              </w:rPr>
+              <w:fldChar w:fldCharType="end"/>
+            </w:r>
+          </w:hyperlink>
+        </w:p>
+        <w:p>
+          <w:pPr>
+            <w:pStyle w:val="TOC1"/>
+            <w:tabs>
+              <w:tab w:val="left" w:pos="1100"/>
+            </w:tabs>
+            <w:rPr>
+              <w:noProof/>
+              <w:lang w:val="en-US" w:eastAsia="en-US"/>
+            </w:rPr>
+          </w:pPr>
+          <w:hyperlink w:anchor="_Toc437555089" w:history="1">
+            <w:r>
+              <w:rPr>
+                <w:rStyle w:val="Hyperlink"/>
+                <w:rFonts w:ascii="Arial" w:hAnsi="Arial" w:cs="Arial"/>
+                <w:noProof/>
+              </w:rPr>
+              <w:t>12.</w:t>
+            </w:r>
+            <w:r>
+              <w:rPr>
+                <w:noProof/>
+                <w:lang w:val="en-US" w:eastAsia="en-US"/>
+              </w:rPr>
+              <w:tab/>
+            </w:r>
+            <w:r>
+              <w:rPr>
+                <w:rStyle w:val="Hyperlink"/>
+                <w:rFonts w:ascii="Arial" w:hAnsi="Arial" w:cs="Arial"/>
+                <w:noProof/>
+              </w:rPr>
+              <w:t>Cronograma</w:t>
+            </w:r>
+            <w:r>
+              <w:rPr>
+                <w:noProof/>
+                <w:webHidden/>
+              </w:rPr>
+              <w:tab/>
+            </w:r>
+            <w:r>
+              <w:rPr>
+                <w:noProof/>
+                <w:webHidden/>
+              </w:rPr>
+              <w:fldChar w:fldCharType="begin"/>
+            </w:r>
+            <w:r>
+              <w:rPr>
+                <w:noProof/>
+                <w:webHidden/>
+              </w:rPr>
+              <w:instrText xml:space="preserve"> PAGEREF _Toc437555089 \h </w:instrText>
+            </w:r>
+            <w:r>
+              <w:rPr>
+                <w:noProof/>
+                <w:webHidden/>
+              </w:rPr>
+            </w:r>
+            <w:r>
+              <w:rPr>
+                <w:noProof/>
+                <w:webHidden/>
+              </w:rPr>
+              <w:fldChar w:fldCharType="separate"/>
+            </w:r>
+            <w:r>
+              <w:rPr>
+                <w:noProof/>
+                <w:webHidden/>
+              </w:rPr>
+              <w:t>26</w:t>
+            </w:r>
+            <w:r>
+              <w:rPr>
+                <w:noProof/>
+                <w:webHidden/>
+              </w:rPr>
+              <w:fldChar w:fldCharType="end"/>
+            </w:r>
+          </w:hyperlink>
+        </w:p>
+        <w:p>
+          <w:pPr>
+            <w:pStyle w:val="TOC1"/>
+            <w:tabs>
+              <w:tab w:val="left" w:pos="1100"/>
+            </w:tabs>
+            <w:rPr>
+              <w:noProof/>
+              <w:lang w:val="en-US" w:eastAsia="en-US"/>
+            </w:rPr>
+          </w:pPr>
+          <w:hyperlink w:anchor="_Toc437555090" w:history="1">
+            <w:r>
+              <w:rPr>
+                <w:rStyle w:val="Hyperlink"/>
+                <w:rFonts w:ascii="Arial" w:hAnsi="Arial" w:cs="Arial"/>
+                <w:noProof/>
+              </w:rPr>
+              <w:t>13.</w:t>
+            </w:r>
+            <w:r>
+              <w:rPr>
+                <w:noProof/>
+                <w:lang w:val="en-US" w:eastAsia="en-US"/>
+              </w:rPr>
+              <w:tab/>
+            </w:r>
+            <w:r>
+              <w:rPr>
+                <w:rStyle w:val="Hyperlink"/>
+                <w:rFonts w:ascii="Arial" w:hAnsi="Arial" w:cs="Arial"/>
+                <w:noProof/>
+              </w:rPr>
+              <w:t>Acompanhamento de Projeto e auxiliares de gerenciamento</w:t>
+            </w:r>
+            <w:r>
+              <w:rPr>
+                <w:noProof/>
+                <w:webHidden/>
+              </w:rPr>
+              <w:tab/>
+            </w:r>
+            <w:r>
+              <w:rPr>
+                <w:noProof/>
+                <w:webHidden/>
+              </w:rPr>
+              <w:fldChar w:fldCharType="begin"/>
+            </w:r>
+            <w:r>
+              <w:rPr>
+                <w:noProof/>
+                <w:webHidden/>
+              </w:rPr>
+              <w:instrText xml:space="preserve"> PAGEREF _Toc437555090 \h </w:instrText>
+            </w:r>
+            <w:r>
+              <w:rPr>
+                <w:noProof/>
+                <w:webHidden/>
+              </w:rPr>
+            </w:r>
+            <w:r>
+              <w:rPr>
+                <w:noProof/>
+                <w:webHidden/>
+              </w:rPr>
+              <w:fldChar w:fldCharType="separate"/>
+            </w:r>
+            <w:r>
+              <w:rPr>
+                <w:noProof/>
+                <w:webHidden/>
+              </w:rPr>
+              <w:t>26</w:t>
+            </w:r>
+            <w:r>
+              <w:rPr>
+                <w:noProof/>
+                <w:webHidden/>
+              </w:rPr>
+              <w:fldChar w:fldCharType="end"/>
+            </w:r>
+          </w:hyperlink>
+        </w:p>
+        <w:p>
+          <w:pPr>
+            <w:pStyle w:val="TOC1"/>
+            <w:tabs>
+              <w:tab w:val="left" w:pos="1100"/>
+            </w:tabs>
+            <w:rPr>
+              <w:noProof/>
+              <w:lang w:val="en-US" w:eastAsia="en-US"/>
+            </w:rPr>
+          </w:pPr>
+          <w:hyperlink w:anchor="_Toc437555091" w:history="1">
+            <w:r>
+              <w:rPr>
+                <w:rStyle w:val="Hyperlink"/>
+                <w:rFonts w:ascii="Arial" w:hAnsi="Arial" w:cs="Arial"/>
+                <w:noProof/>
+              </w:rPr>
+              <w:t>14.</w:t>
+            </w:r>
+            <w:r>
+              <w:rPr>
+                <w:noProof/>
+                <w:lang w:val="en-US" w:eastAsia="en-US"/>
+              </w:rPr>
+              <w:tab/>
+            </w:r>
+            <w:r>
+              <w:rPr>
+                <w:rStyle w:val="Hyperlink"/>
+                <w:rFonts w:ascii="Arial" w:hAnsi="Arial" w:cs="Arial"/>
+                <w:noProof/>
+              </w:rPr>
+              <w:t>Bibliografia</w:t>
+            </w:r>
+            <w:r>
+              <w:rPr>
+                <w:noProof/>
+                <w:webHidden/>
+              </w:rPr>
+              <w:tab/>
+            </w:r>
+            <w:r>
+              <w:rPr>
+                <w:noProof/>
+                <w:webHidden/>
+              </w:rPr>
+              <w:fldChar w:fldCharType="begin"/>
+            </w:r>
+            <w:r>
+              <w:rPr>
+                <w:noProof/>
+                <w:webHidden/>
+              </w:rPr>
+              <w:instrText xml:space="preserve"> PAGEREF _Toc437555091 \h </w:instrText>
+            </w:r>
+            <w:r>
+              <w:rPr>
+                <w:noProof/>
+                <w:webHidden/>
+              </w:rPr>
+            </w:r>
+            <w:r>
+              <w:rPr>
+                <w:noProof/>
+                <w:webHidden/>
+              </w:rPr>
+              <w:fldChar w:fldCharType="separate"/>
+            </w:r>
+            <w:r>
+              <w:rPr>
+                <w:noProof/>
+                <w:webHidden/>
+              </w:rPr>
+              <w:t>28</w:t>
             </w:r>
             <w:r>
               <w:rPr>
@@ -3876,7 +4657,7 @@
           <w:szCs w:val="32"/>
         </w:rPr>
       </w:pPr>
-      <w:bookmarkStart w:id="1" w:name="_Toc437466967"/>
+      <w:bookmarkStart w:id="2" w:name="_Toc437555062"/>
       <w:r>
         <w:rPr>
           <w:rFonts w:ascii="Arial" w:hAnsi="Arial" w:cs="Arial"/>
@@ -3887,7 +4668,7 @@
         <w:lastRenderedPageBreak/>
         <w:t>Declaração do escopo em alto nível</w:t>
       </w:r>
-      <w:bookmarkEnd w:id="1"/>
+      <w:bookmarkEnd w:id="2"/>
     </w:p>
     <w:p>
       <w:pPr>
@@ -4027,7 +4808,7 @@
           <w:szCs w:val="32"/>
         </w:rPr>
       </w:pPr>
-      <w:bookmarkStart w:id="2" w:name="_Toc437466968"/>
+      <w:bookmarkStart w:id="3" w:name="_Toc437555063"/>
       <w:r>
         <w:rPr>
           <w:rFonts w:ascii="Arial" w:hAnsi="Arial" w:cs="Arial"/>
@@ -4037,7 +4818,7 @@
         </w:rPr>
         <w:t>Objetivos do Projeto</w:t>
       </w:r>
-      <w:bookmarkEnd w:id="2"/>
+      <w:bookmarkEnd w:id="3"/>
     </w:p>
     <w:p>
       <w:pPr>
@@ -4341,7 +5122,7 @@
           <w:szCs w:val="32"/>
         </w:rPr>
       </w:pPr>
-      <w:bookmarkStart w:id="3" w:name="_Toc437466969"/>
+      <w:bookmarkStart w:id="4" w:name="_Toc437555064"/>
       <w:r>
         <w:rPr>
           <w:rFonts w:ascii="Arial" w:hAnsi="Arial" w:cs="Arial"/>
@@ -4351,7 +5132,7 @@
         </w:rPr>
         <w:t>Premissas</w:t>
       </w:r>
-      <w:bookmarkEnd w:id="3"/>
+      <w:bookmarkEnd w:id="4"/>
     </w:p>
     <w:p>
       <w:pPr>
@@ -4498,7 +5279,7 @@
           <w:szCs w:val="32"/>
         </w:rPr>
       </w:pPr>
-      <w:bookmarkStart w:id="4" w:name="_Toc437466970"/>
+      <w:bookmarkStart w:id="5" w:name="_Toc437555065"/>
       <w:r>
         <w:rPr>
           <w:rFonts w:ascii="Arial" w:hAnsi="Arial" w:cs="Arial"/>
@@ -4508,7 +5289,7 @@
         </w:rPr>
         <w:t>Restrições</w:t>
       </w:r>
-      <w:bookmarkEnd w:id="4"/>
+      <w:bookmarkEnd w:id="5"/>
     </w:p>
     <w:p>
       <w:pPr>
@@ -4678,7 +5459,7 @@
           <w:szCs w:val="32"/>
         </w:rPr>
       </w:pPr>
-      <w:bookmarkStart w:id="5" w:name="_Toc437466971"/>
+      <w:bookmarkStart w:id="6" w:name="_Toc437555066"/>
       <w:r>
         <w:rPr>
           <w:rFonts w:ascii="Arial" w:hAnsi="Arial" w:cs="Arial"/>
@@ -4688,7 +5469,7 @@
         </w:rPr>
         <w:t>Gerente e colaboradores do projeto</w:t>
       </w:r>
-      <w:bookmarkEnd w:id="5"/>
+      <w:bookmarkEnd w:id="6"/>
     </w:p>
     <w:p>
       <w:pPr>
@@ -4817,7 +5598,7 @@
           <w:szCs w:val="32"/>
         </w:rPr>
       </w:pPr>
-      <w:bookmarkStart w:id="6" w:name="_Toc437466972"/>
+      <w:bookmarkStart w:id="7" w:name="_Toc437555067"/>
       <w:r>
         <w:rPr>
           <w:rFonts w:ascii="Arial" w:hAnsi="Arial" w:cs="Arial"/>
@@ -4828,7 +5609,7 @@
         <w:lastRenderedPageBreak/>
         <w:t>Referência a trabalhos semelhantes</w:t>
       </w:r>
-      <w:bookmarkEnd w:id="6"/>
+      <w:bookmarkEnd w:id="7"/>
     </w:p>
     <w:p>
       <w:pPr>
@@ -5657,7 +6438,7 @@
           <w:szCs w:val="32"/>
         </w:rPr>
       </w:pPr>
-      <w:bookmarkStart w:id="7" w:name="_Toc437466973"/>
+      <w:bookmarkStart w:id="8" w:name="_Toc437555068"/>
       <w:r>
         <w:rPr>
           <w:rFonts w:ascii="Arial" w:hAnsi="Arial" w:cs="Arial"/>
@@ -5668,7 +6449,7 @@
         <w:lastRenderedPageBreak/>
         <w:t>Plano de resposta aos riscos</w:t>
       </w:r>
-      <w:bookmarkEnd w:id="7"/>
+      <w:bookmarkEnd w:id="8"/>
     </w:p>
     <w:p>
       <w:pPr>
@@ -22701,7 +23482,7 @@
           <w:szCs w:val="32"/>
         </w:rPr>
       </w:pPr>
-      <w:bookmarkStart w:id="8" w:name="_Toc437466974"/>
+      <w:bookmarkStart w:id="9" w:name="_Toc437555069"/>
       <w:r>
         <w:rPr>
           <w:rFonts w:ascii="Arial" w:hAnsi="Arial" w:cs="Arial"/>
@@ -22712,7 +23493,7 @@
         <w:lastRenderedPageBreak/>
         <w:t>Requisitos</w:t>
       </w:r>
-      <w:bookmarkEnd w:id="8"/>
+      <w:bookmarkEnd w:id="9"/>
     </w:p>
     <w:p>
       <w:pPr>
@@ -22949,7 +23730,7 @@
           <w:szCs w:val="32"/>
         </w:rPr>
       </w:pPr>
-      <w:bookmarkStart w:id="9" w:name="_Toc437466975"/>
+      <w:bookmarkStart w:id="10" w:name="_Toc437555070"/>
       <w:r>
         <w:rPr>
           <w:rFonts w:ascii="Arial" w:hAnsi="Arial" w:cs="Arial"/>
@@ -22959,7 +23740,7 @@
         </w:rPr>
         <w:t>Opções tecnológicas</w:t>
       </w:r>
-      <w:bookmarkEnd w:id="9"/>
+      <w:bookmarkEnd w:id="10"/>
     </w:p>
     <w:p>
       <w:pPr>
@@ -23353,7 +24134,7 @@
           <w:color w:val="9D3511"/>
         </w:rPr>
       </w:pPr>
-      <w:bookmarkStart w:id="10" w:name="_Toc437466976"/>
+      <w:bookmarkStart w:id="11" w:name="_Toc437555071"/>
       <w:r>
         <w:rPr>
           <w:rFonts w:ascii="Arial" w:hAnsi="Arial" w:cs="Arial"/>
@@ -23361,6 +24142,7 @@
         </w:rPr>
         <w:t>Durante o decorrer do projeto</w:t>
       </w:r>
+      <w:bookmarkEnd w:id="11"/>
     </w:p>
     <w:p>
       <w:pPr>
@@ -23374,7 +24156,7 @@
           <w:color w:val="9D3511"/>
         </w:rPr>
       </w:pPr>
-      <w:bookmarkStart w:id="11" w:name="_Toc437466978"/>
+      <w:bookmarkStart w:id="12" w:name="_Toc437555072"/>
       <w:r>
         <w:rPr>
           <w:rFonts w:ascii="Arial" w:hAnsi="Arial" w:cs="Arial"/>
@@ -23382,7 +24164,7 @@
         </w:rPr>
         <w:t>Compartilhamento de dados entre a equipe</w:t>
       </w:r>
-      <w:bookmarkEnd w:id="11"/>
+      <w:bookmarkEnd w:id="12"/>
     </w:p>
     <w:p/>
     <w:p>
@@ -23542,6 +24324,7 @@
           <w:color w:val="9D3511"/>
         </w:rPr>
       </w:pPr>
+      <w:bookmarkStart w:id="13" w:name="_Toc437555073"/>
       <w:r>
         <w:rPr>
           <w:rFonts w:ascii="Arial" w:hAnsi="Arial" w:cs="Arial"/>
@@ -23549,6 +24332,7 @@
         </w:rPr>
         <w:t>Agendamento de reuniões e compartilhamento de resultados</w:t>
       </w:r>
+      <w:bookmarkEnd w:id="13"/>
     </w:p>
     <w:p/>
     <w:p>
@@ -23634,23 +24418,7 @@
           <w:sz w:val="24"/>
           <w:szCs w:val="24"/>
         </w:rPr>
-        <w:t xml:space="preserve">, </w:t>
-      </w:r>
-      <w:r>
-        <w:rPr>
-          <w:rFonts w:ascii="Arial" w:hAnsi="Arial" w:cs="Arial"/>
-          <w:sz w:val="24"/>
-          <w:szCs w:val="24"/>
-        </w:rPr>
-        <w:t>compartilhar resultados obtidos</w:t>
-      </w:r>
-      <w:r>
-        <w:rPr>
-          <w:rFonts w:ascii="Arial" w:hAnsi="Arial" w:cs="Arial"/>
-          <w:sz w:val="24"/>
-          <w:szCs w:val="24"/>
-        </w:rPr>
-        <w:t xml:space="preserve"> ou documentos </w:t>
+        <w:t xml:space="preserve">, compartilhar resultados obtidos ou documentos </w:t>
       </w:r>
       <w:r>
         <w:rPr>
@@ -23834,6 +24602,7 @@
           <w:color w:val="9D3511"/>
         </w:rPr>
       </w:pPr>
+      <w:bookmarkStart w:id="14" w:name="_Toc437555074"/>
       <w:r>
         <w:rPr>
           <w:rFonts w:ascii="Arial" w:hAnsi="Arial" w:cs="Arial"/>
@@ -23841,7 +24610,6 @@
         </w:rPr>
         <w:t>Estação base</w:t>
       </w:r>
-      <w:bookmarkEnd w:id="10"/>
       <w:r>
         <w:rPr>
           <w:rFonts w:ascii="Arial" w:hAnsi="Arial" w:cs="Arial"/>
@@ -23856,6 +24624,7 @@
         </w:rPr>
         <w:t>rincipal</w:t>
       </w:r>
+      <w:bookmarkEnd w:id="14"/>
     </w:p>
     <w:p>
       <w:pPr>
@@ -23869,7 +24638,7 @@
           <w:color w:val="9D3511"/>
         </w:rPr>
       </w:pPr>
-      <w:bookmarkStart w:id="12" w:name="_Toc437466977"/>
+      <w:bookmarkStart w:id="15" w:name="_Toc437555075"/>
       <w:r>
         <w:rPr>
           <w:rFonts w:ascii="Arial" w:hAnsi="Arial" w:cs="Arial"/>
@@ -23877,7 +24646,7 @@
         </w:rPr>
         <w:t>Linguagem de programação</w:t>
       </w:r>
-      <w:bookmarkEnd w:id="12"/>
+      <w:bookmarkEnd w:id="15"/>
     </w:p>
     <w:p/>
     <w:p>
@@ -24019,7 +24788,7 @@
           <w:color w:val="9D3511"/>
         </w:rPr>
       </w:pPr>
-      <w:bookmarkStart w:id="13" w:name="_Toc437466979"/>
+      <w:bookmarkStart w:id="16" w:name="_Toc437555076"/>
       <w:r>
         <w:rPr>
           <w:rFonts w:ascii="Arial" w:hAnsi="Arial" w:cs="Arial"/>
@@ -24041,7 +24810,7 @@
         </w:rPr>
         <w:t xml:space="preserve"> de desenvolvimento</w:t>
       </w:r>
-      <w:bookmarkEnd w:id="13"/>
+      <w:bookmarkEnd w:id="16"/>
     </w:p>
     <w:p>
       <w:pPr>
@@ -24266,7 +25035,7 @@
           <w:color w:val="9D3511"/>
         </w:rPr>
       </w:pPr>
-      <w:bookmarkStart w:id="14" w:name="_Toc437466980"/>
+      <w:bookmarkStart w:id="17" w:name="_Toc437555077"/>
       <w:r>
         <w:rPr>
           <w:rFonts w:ascii="Arial" w:hAnsi="Arial" w:cs="Arial"/>
@@ -24289,6 +25058,7 @@
         </w:rPr>
         <w:t>)</w:t>
       </w:r>
+      <w:bookmarkEnd w:id="17"/>
     </w:p>
     <w:p/>
     <w:p/>
@@ -24305,6 +25075,7 @@
           <w:color w:val="9D3511"/>
         </w:rPr>
       </w:pPr>
+      <w:bookmarkStart w:id="18" w:name="_Toc437555078"/>
       <w:r>
         <w:rPr>
           <w:rFonts w:ascii="Arial" w:hAnsi="Arial" w:cs="Arial"/>
@@ -24312,7 +25083,7 @@
         </w:rPr>
         <w:t>Sistema de comunicação</w:t>
       </w:r>
-      <w:bookmarkEnd w:id="14"/>
+      <w:bookmarkEnd w:id="18"/>
     </w:p>
     <w:p>
       <w:pPr>
@@ -24335,6 +25106,7 @@
           <w:color w:val="9D3511"/>
         </w:rPr>
       </w:pPr>
+      <w:bookmarkStart w:id="19" w:name="_Toc437555079"/>
       <w:r>
         <w:rPr>
           <w:rFonts w:ascii="Arial" w:hAnsi="Arial" w:cs="Arial"/>
@@ -24342,6 +25114,7 @@
         </w:rPr>
         <w:t>Sem fio</w:t>
       </w:r>
+      <w:bookmarkEnd w:id="19"/>
     </w:p>
     <w:p/>
     <w:p/>
@@ -24357,6 +25130,7 @@
           <w:color w:val="9D3511"/>
         </w:rPr>
       </w:pPr>
+      <w:bookmarkStart w:id="20" w:name="_Toc437555080"/>
       <w:r>
         <w:rPr>
           <w:rFonts w:ascii="Arial" w:hAnsi="Arial" w:cs="Arial"/>
@@ -24365,6 +25139,7 @@
         <w:lastRenderedPageBreak/>
         <w:t>Com fio</w:t>
       </w:r>
+      <w:bookmarkEnd w:id="20"/>
     </w:p>
     <w:p>
       <w:pPr>
@@ -24397,7 +25172,7 @@
           <w:color w:val="9D3511"/>
         </w:rPr>
       </w:pPr>
-      <w:bookmarkStart w:id="15" w:name="_Toc437466981"/>
+      <w:bookmarkStart w:id="21" w:name="_Toc437555081"/>
       <w:r>
         <w:rPr>
           <w:rFonts w:ascii="Arial" w:hAnsi="Arial" w:cs="Arial"/>
@@ -24405,7 +25180,7 @@
         </w:rPr>
         <w:t>Sistema embarcado</w:t>
       </w:r>
-      <w:bookmarkEnd w:id="15"/>
+      <w:bookmarkEnd w:id="21"/>
     </w:p>
     <w:p>
       <w:pPr>
@@ -24419,7 +25194,7 @@
           <w:color w:val="9D3511"/>
         </w:rPr>
       </w:pPr>
-      <w:bookmarkStart w:id="16" w:name="_Toc437466982"/>
+      <w:bookmarkStart w:id="22" w:name="_Toc437555082"/>
       <w:r>
         <w:rPr>
           <w:rFonts w:ascii="Arial" w:hAnsi="Arial" w:cs="Arial"/>
@@ -24427,14 +25202,11 @@
         </w:rPr>
         <w:t>Microcontrolador</w:t>
       </w:r>
-      <w:bookmarkEnd w:id="16"/>
+      <w:bookmarkEnd w:id="22"/>
     </w:p>
     <w:p/>
     <w:p/>
-    <w:p>
-      <w:bookmarkStart w:id="17" w:name="_GoBack"/>
-      <w:bookmarkEnd w:id="17"/>
-    </w:p>
+    <w:p/>
     <w:p>
       <w:pPr>
         <w:pStyle w:val="Heading1"/>
@@ -24447,6 +25219,7 @@
           <w:color w:val="9D3511"/>
         </w:rPr>
       </w:pPr>
+      <w:bookmarkStart w:id="23" w:name="_Toc437555083"/>
       <w:r>
         <w:rPr>
           <w:rFonts w:ascii="Arial" w:hAnsi="Arial" w:cs="Arial"/>
@@ -24461,6 +25234,7 @@
         </w:rPr>
         <w:t>planejamento</w:t>
       </w:r>
+      <w:bookmarkEnd w:id="23"/>
     </w:p>
     <w:p/>
     <w:p/>
@@ -24477,6 +25251,7 @@
           <w:color w:val="9D3511"/>
         </w:rPr>
       </w:pPr>
+      <w:bookmarkStart w:id="24" w:name="_Toc437555084"/>
       <w:r>
         <w:rPr>
           <w:rFonts w:ascii="Arial" w:hAnsi="Arial" w:cs="Arial"/>
@@ -24484,6 +25259,7 @@
         </w:rPr>
         <w:t>Invólucro</w:t>
       </w:r>
+      <w:bookmarkEnd w:id="24"/>
     </w:p>
     <w:p>
       <w:pPr>
@@ -24497,6 +25273,7 @@
           <w:color w:val="9D3511"/>
         </w:rPr>
       </w:pPr>
+      <w:bookmarkStart w:id="25" w:name="_Toc437555085"/>
       <w:r>
         <w:rPr>
           <w:rFonts w:ascii="Arial" w:hAnsi="Arial" w:cs="Arial"/>
@@ -24504,6 +25281,7 @@
         </w:rPr>
         <w:t>Software de planejamento</w:t>
       </w:r>
+      <w:bookmarkEnd w:id="25"/>
     </w:p>
     <w:p>
       <w:pPr>
@@ -24547,7 +25325,7 @@
           <w:szCs w:val="32"/>
         </w:rPr>
       </w:pPr>
-      <w:bookmarkStart w:id="18" w:name="_Toc437466983"/>
+      <w:bookmarkStart w:id="26" w:name="_Toc437555086"/>
       <w:r>
         <w:rPr>
           <w:rFonts w:ascii="Arial" w:hAnsi="Arial" w:cs="Arial"/>
@@ -24557,7 +25335,7 @@
         </w:rPr>
         <w:t>Orçamento detalhado</w:t>
       </w:r>
-      <w:bookmarkEnd w:id="18"/>
+      <w:bookmarkEnd w:id="26"/>
     </w:p>
     <w:p>
       <w:pPr>
@@ -26338,6 +27116,7 @@
                 <w:lang w:val="en-US" w:eastAsia="en-US"/>
               </w:rPr>
             </w:pPr>
+            <w:bookmarkStart w:id="27" w:name="_Toc437555087"/>
             <w:r>
               <w:rPr>
                 <w:rFonts w:ascii="Arial" w:eastAsia="Times New Roman" w:hAnsi="Arial" w:cs="Arial"/>
@@ -26349,6 +27128,7 @@
               </w:rPr>
               <w:t>Potentiometer Drehknopf 6mm</w:t>
             </w:r>
+            <w:bookmarkEnd w:id="27"/>
           </w:p>
         </w:tc>
         <w:tc>
@@ -26926,7 +27706,7 @@
           <w:szCs w:val="32"/>
         </w:rPr>
       </w:pPr>
-      <w:bookmarkStart w:id="19" w:name="_Toc437466984"/>
+      <w:bookmarkStart w:id="28" w:name="_Toc437555088"/>
       <w:r>
         <w:rPr>
           <w:rFonts w:ascii="Arial" w:hAnsi="Arial" w:cs="Arial"/>
@@ -26936,7 +27716,7 @@
         </w:rPr>
         <w:t>Designação de tarefas</w:t>
       </w:r>
-      <w:bookmarkEnd w:id="19"/>
+      <w:bookmarkEnd w:id="28"/>
     </w:p>
     <w:p>
       <w:pPr>
@@ -26987,7 +27767,7 @@
           <w:szCs w:val="32"/>
         </w:rPr>
       </w:pPr>
-      <w:bookmarkStart w:id="20" w:name="_Toc437466985"/>
+      <w:bookmarkStart w:id="29" w:name="_Toc437555089"/>
       <w:r>
         <w:rPr>
           <w:rFonts w:ascii="Arial" w:hAnsi="Arial" w:cs="Arial"/>
@@ -26997,7 +27777,7 @@
         </w:rPr>
         <w:t>Cronograma</w:t>
       </w:r>
-      <w:bookmarkEnd w:id="20"/>
+      <w:bookmarkEnd w:id="29"/>
     </w:p>
     <w:p>
       <w:pPr>
@@ -27048,7 +27828,7 @@
           <w:szCs w:val="32"/>
         </w:rPr>
       </w:pPr>
-      <w:bookmarkStart w:id="21" w:name="_Toc437466986"/>
+      <w:bookmarkStart w:id="30" w:name="_Toc437555090"/>
       <w:r>
         <w:rPr>
           <w:rFonts w:ascii="Arial" w:hAnsi="Arial" w:cs="Arial"/>
@@ -27058,7 +27838,7 @@
         </w:rPr>
         <w:t>Acompanhamento de Projeto e auxiliares de gerenciamento</w:t>
       </w:r>
-      <w:bookmarkEnd w:id="21"/>
+      <w:bookmarkEnd w:id="30"/>
     </w:p>
     <w:p>
       <w:pPr>
@@ -27712,7 +28492,7 @@
           <w:szCs w:val="32"/>
         </w:rPr>
       </w:pPr>
-      <w:bookmarkStart w:id="22" w:name="_Toc437466987"/>
+      <w:bookmarkStart w:id="31" w:name="_Toc437555091"/>
       <w:r>
         <w:rPr>
           <w:rFonts w:ascii="Arial" w:hAnsi="Arial" w:cs="Arial"/>
@@ -27723,7 +28503,7 @@
         <w:lastRenderedPageBreak/>
         <w:t>Bibliografia</w:t>
       </w:r>
-      <w:bookmarkEnd w:id="22"/>
+      <w:bookmarkEnd w:id="31"/>
     </w:p>
     <w:p>
       <w:pPr>
@@ -28000,15 +28780,7 @@
           <w:sz w:val="24"/>
           <w:szCs w:val="24"/>
         </w:rPr>
-        <w:t>VISUAL STUDIO</w:t>
-      </w:r>
-      <w:r>
-        <w:rPr>
-          <w:rFonts w:ascii="Arial" w:hAnsi="Arial" w:cs="Arial"/>
-          <w:sz w:val="24"/>
-          <w:szCs w:val="24"/>
-        </w:rPr>
-        <w:t xml:space="preserve">. </w:t>
+        <w:t xml:space="preserve">VISUAL STUDIO. </w:t>
       </w:r>
       <w:r>
         <w:rPr>
@@ -28025,55 +28797,7 @@
           <w:sz w:val="24"/>
           <w:szCs w:val="24"/>
         </w:rPr>
-        <w:t>. Disponível em:</w:t>
-      </w:r>
-      <w:r>
-        <w:rPr>
-          <w:rFonts w:ascii="Arial" w:hAnsi="Arial" w:cs="Arial"/>
-          <w:sz w:val="24"/>
-          <w:szCs w:val="24"/>
-        </w:rPr>
-        <w:t xml:space="preserve"> &lt;https://www.visualstudio.com&gt;</w:t>
-      </w:r>
-      <w:r>
-        <w:rPr>
-          <w:rFonts w:ascii="Arial" w:hAnsi="Arial" w:cs="Arial"/>
-          <w:sz w:val="24"/>
-          <w:szCs w:val="24"/>
-        </w:rPr>
-        <w:t xml:space="preserve">. Acesso em: </w:t>
-      </w:r>
-      <w:r>
-        <w:rPr>
-          <w:rFonts w:ascii="Arial" w:hAnsi="Arial" w:cs="Arial"/>
-          <w:sz w:val="24"/>
-          <w:szCs w:val="24"/>
-        </w:rPr>
-        <w:t>10 de dezembro de</w:t>
-      </w:r>
-      <w:r>
-        <w:rPr>
-          <w:rFonts w:ascii="Arial" w:hAnsi="Arial" w:cs="Arial"/>
-          <w:sz w:val="24"/>
-          <w:szCs w:val="24"/>
-        </w:rPr>
-        <w:t xml:space="preserve"> 201</w:t>
-      </w:r>
-      <w:r>
-        <w:rPr>
-          <w:rFonts w:ascii="Arial" w:hAnsi="Arial" w:cs="Arial"/>
-          <w:sz w:val="24"/>
-          <w:szCs w:val="24"/>
-        </w:rPr>
-        <w:t>5</w:t>
-      </w:r>
-      <w:r>
-        <w:rPr>
-          <w:rFonts w:ascii="Arial" w:hAnsi="Arial" w:cs="Arial"/>
-          <w:sz w:val="24"/>
-          <w:szCs w:val="24"/>
-        </w:rPr>
-        <w:t>.</w:t>
+        <w:t>. Disponível em: &lt;https://www.visualstudio.com&gt;. Acesso em: 10 de dezembro de 2015.</w:t>
       </w:r>
     </w:p>
     <w:p>
@@ -28106,59 +28830,34 @@
           <w:szCs w:val="24"/>
           <w:lang w:val="en-US"/>
         </w:rPr>
-        <w:t>WIKIPEDIA</w:t>
-      </w:r>
-      <w:r>
-        <w:rPr>
-          <w:rFonts w:ascii="Arial" w:hAnsi="Arial" w:cs="Arial"/>
+        <w:t xml:space="preserve">WIKIPEDIA. </w:t>
+      </w:r>
+      <w:r>
+        <w:rPr>
+          <w:rFonts w:ascii="Arial" w:hAnsi="Arial" w:cs="Arial"/>
+          <w:b/>
           <w:sz w:val="24"/>
           <w:szCs w:val="24"/>
           <w:lang w:val="en-US"/>
         </w:rPr>
+        <w:t>Comparison of Java and C++</w:t>
+      </w:r>
+      <w:r>
+        <w:rPr>
+          <w:rFonts w:ascii="Arial" w:hAnsi="Arial" w:cs="Arial"/>
+          <w:sz w:val="24"/>
+          <w:szCs w:val="24"/>
+          <w:lang w:val="en-US"/>
+        </w:rPr>
         <w:t xml:space="preserve">. </w:t>
       </w:r>
       <w:r>
         <w:rPr>
           <w:rFonts w:ascii="Arial" w:hAnsi="Arial" w:cs="Arial"/>
-          <w:b/>
-          <w:sz w:val="24"/>
-          <w:szCs w:val="24"/>
-          <w:lang w:val="en-US"/>
-        </w:rPr>
-        <w:t>Comparison of Java and C++</w:t>
-      </w:r>
-      <w:r>
-        <w:rPr>
-          <w:rFonts w:ascii="Arial" w:hAnsi="Arial" w:cs="Arial"/>
-          <w:sz w:val="24"/>
-          <w:szCs w:val="24"/>
-          <w:lang w:val="en-US"/>
-        </w:rPr>
-        <w:t xml:space="preserve">. </w:t>
-      </w:r>
-      <w:r>
-        <w:rPr>
-          <w:rFonts w:ascii="Arial" w:hAnsi="Arial" w:cs="Arial"/>
-          <w:sz w:val="24"/>
-          <w:szCs w:val="24"/>
-        </w:rPr>
-        <w:t xml:space="preserve">Disponível em: </w:t>
-      </w:r>
-      <w:r>
-        <w:rPr>
-          <w:rFonts w:ascii="Arial" w:hAnsi="Arial" w:cs="Arial"/>
-          <w:sz w:val="24"/>
-          <w:szCs w:val="24"/>
-        </w:rPr>
-        <w:t>&lt;https://en.wikipedia.org/wiki/Comparison_of_Java_and_C%2B%2B&gt;</w:t>
-      </w:r>
-      <w:r>
-        <w:rPr>
-          <w:rFonts w:ascii="Arial" w:hAnsi="Arial" w:cs="Arial"/>
-          <w:sz w:val="24"/>
-          <w:szCs w:val="24"/>
-        </w:rPr>
-        <w:t xml:space="preserve">. </w:t>
+          <w:sz w:val="24"/>
+          <w:szCs w:val="24"/>
+        </w:rPr>
+        <w:t xml:space="preserve">Disponível em: &lt;https://en.wikipedia.org/wiki/Comparison_of_Java_and_C%2B%2B&gt;. </w:t>
       </w:r>
       <w:r>
         <w:rPr>
@@ -28226,6 +28925,7 @@
         <w:temporary/>
         <w:showingPlcHdr/>
       </w:sdtPr>
+      <w:sdtEndPr/>
       <w:sdtContent>
         <w:r>
           <w:rPr>
@@ -29050,6 +29750,7 @@
                               <w:dataBinding w:prefixMappings="xmlns:ns0='http://purl.org/dc/elements/1.1/' xmlns:ns1='http://schemas.openxmlformats.org/package/2006/metadata/core-properties' " w:xpath="/ns1:coreProperties[1]/ns0:subject[1]" w:storeItemID="{6C3C8BC8-F283-45AE-878A-BAB7291924A1}"/>
                               <w:text/>
                             </w:sdtPr>
+                            <w:sdtEndPr/>
                             <w:sdtContent>
                               <w:r>
                                 <w:rPr>
@@ -29105,6 +29806,7 @@
                         <w:dataBinding w:prefixMappings="xmlns:ns0='http://purl.org/dc/elements/1.1/' xmlns:ns1='http://schemas.openxmlformats.org/package/2006/metadata/core-properties' " w:xpath="/ns1:coreProperties[1]/ns0:subject[1]" w:storeItemID="{6C3C8BC8-F283-45AE-878A-BAB7291924A1}"/>
                         <w:text/>
                       </w:sdtPr>
+                      <w:sdtEndPr/>
                       <w:sdtContent>
                         <w:r>
                           <w:rPr>
@@ -29192,7 +29894,7 @@
                               <w:noProof/>
                               <w:color w:val="FFFFFF"/>
                             </w:rPr>
-                            <w:t>25</w:t>
+                            <w:t>3</w:t>
                           </w:r>
                           <w:r>
                             <w:rPr>
@@ -29245,7 +29947,7 @@
                         <w:noProof/>
                         <w:color w:val="FFFFFF"/>
                       </w:rPr>
-                      <w:t>25</w:t>
+                      <w:t>3</w:t>
                     </w:r>
                     <w:r>
                       <w:rPr>
@@ -29317,21 +30019,21 @@
         <v:path o:extrusionok="f" gradientshapeok="t" o:connecttype="rect"/>
         <o:lock v:ext="edit" aspectratio="t"/>
       </v:shapetype>
-      <v:shape id="_x0000_i1164" type="#_x0000_t75" style="width:11.25pt;height:11.25pt" o:bullet="t">
+      <v:shape id="_x0000_i1026" type="#_x0000_t75" style="width:11.25pt;height:11.25pt" o:bullet="t">
         <v:imagedata r:id="rId1" o:title="bullet1"/>
       </v:shape>
     </w:pict>
   </w:numPicBullet>
   <w:numPicBullet w:numPicBulletId="1">
     <w:pict>
-      <v:shape w14:anchorId="478586D9" id="_x0000_i1165" type="#_x0000_t75" style="width:11.25pt;height:11.25pt" o:bullet="t">
+      <v:shape w14:anchorId="478586D9" id="_x0000_i1027" type="#_x0000_t75" style="width:11.25pt;height:11.25pt" o:bullet="t">
         <v:imagedata r:id="rId2" o:title="bullet2"/>
       </v:shape>
     </w:pict>
   </w:numPicBullet>
   <w:numPicBullet w:numPicBulletId="2">
     <w:pict>
-      <v:shape id="_x0000_i1166" type="#_x0000_t75" style="width:11.25pt;height:11.25pt" o:bullet="t">
+      <v:shape id="_x0000_i1028" type="#_x0000_t75" style="width:11.25pt;height:11.25pt" o:bullet="t">
         <v:imagedata r:id="rId3" o:title="bullet3"/>
       </v:shape>
     </w:pict>
@@ -33061,6 +33763,7 @@
   <w:style w:type="character" w:default="1" w:styleId="DefaultParagraphFont">
     <w:name w:val="Default Paragraph Font"/>
     <w:uiPriority w:val="1"/>
+    <w:semiHidden/>
     <w:unhideWhenUsed/>
   </w:style>
   <w:style w:type="table" w:default="1" w:styleId="TableNormal">
@@ -35235,7 +35938,7 @@
 </file>
 
 <file path=customXml/itemProps2.xml><?xml version="1.0" encoding="utf-8"?>
-<ds:datastoreItem xmlns:ds="http://schemas.openxmlformats.org/officeDocument/2006/customXml" ds:itemID="{7F9F7AD5-7C8D-4230-BA61-A6A6C0D51F9C}">
+<ds:datastoreItem xmlns:ds="http://schemas.openxmlformats.org/officeDocument/2006/customXml" ds:itemID="{5CB59354-6457-48E4-B791-328A7E1D0FCB}">
   <ds:schemaRefs>
     <ds:schemaRef ds:uri="http://schemas.openxmlformats.org/officeDocument/2006/bibliography"/>
   </ds:schemaRefs>

</xml_diff>

<commit_message>
corrigido sumário em todos os PDF
</commit_message>
<xml_diff>
--- a/LaTeX Project/Documentos/Plano_de_Projeto.docx
+++ b/LaTeX Project/Documentos/Plano_de_Projeto.docx
@@ -2014,6 +2014,16 @@
             </w:r>
             <w:r>
               <w:rPr>
+                <w:rStyle w:val="Hyperlink"/>
+                <w:rFonts w:ascii="Arial" w:hAnsi="Arial" w:cs="Arial"/>
+                <w:noProof/>
+              </w:rPr>
+              <w:t>................................................................</w:t>
+            </w:r>
+            <w:bookmarkStart w:id="1" w:name="_GoBack"/>
+            <w:bookmarkEnd w:id="1"/>
+            <w:r>
+              <w:rPr>
                 <w:noProof/>
                 <w:webHidden/>
               </w:rPr>
@@ -2026,8 +2036,6 @@
               </w:rPr>
               <w:t xml:space="preserve"> </w:t>
             </w:r>
-            <w:bookmarkStart w:id="1" w:name="_GoBack"/>
-            <w:bookmarkEnd w:id="1"/>
             <w:r>
               <w:rPr>
                 <w:noProof/>
@@ -2108,6 +2116,14 @@
             </w:r>
             <w:r>
               <w:rPr>
+                <w:rStyle w:val="Hyperlink"/>
+                <w:rFonts w:ascii="Arial" w:hAnsi="Arial" w:cs="Arial"/>
+                <w:noProof/>
+              </w:rPr>
+              <w:t>.................................................</w:t>
+            </w:r>
+            <w:r>
+              <w:rPr>
                 <w:noProof/>
                 <w:webHidden/>
               </w:rPr>
@@ -2193,6 +2209,14 @@
             </w:r>
             <w:r>
               <w:rPr>
+                <w:rStyle w:val="Hyperlink"/>
+                <w:rFonts w:ascii="Arial" w:hAnsi="Arial" w:cs="Arial"/>
+                <w:noProof/>
+              </w:rPr>
+              <w:t>..........................................................................</w:t>
+            </w:r>
+            <w:r>
+              <w:rPr>
                 <w:noProof/>
                 <w:webHidden/>
               </w:rPr>
@@ -2278,6 +2302,14 @@
             </w:r>
             <w:r>
               <w:rPr>
+                <w:rStyle w:val="Hyperlink"/>
+                <w:rFonts w:ascii="Arial" w:hAnsi="Arial" w:cs="Arial"/>
+                <w:noProof/>
+              </w:rPr>
+              <w:t>.........................................................................................</w:t>
+            </w:r>
+            <w:r>
+              <w:rPr>
                 <w:noProof/>
                 <w:webHidden/>
               </w:rPr>
@@ -2363,6 +2395,14 @@
             </w:r>
             <w:r>
               <w:rPr>
+                <w:rStyle w:val="Hyperlink"/>
+                <w:rFonts w:ascii="Arial" w:hAnsi="Arial" w:cs="Arial"/>
+                <w:noProof/>
+              </w:rPr>
+              <w:t>.........................................................................................</w:t>
+            </w:r>
+            <w:r>
+              <w:rPr>
                 <w:noProof/>
                 <w:webHidden/>
               </w:rPr>
@@ -2448,6 +2488,14 @@
             </w:r>
             <w:r>
               <w:rPr>
+                <w:rStyle w:val="Hyperlink"/>
+                <w:rFonts w:ascii="Arial" w:hAnsi="Arial" w:cs="Arial"/>
+                <w:noProof/>
+              </w:rPr>
+              <w:t>.................................................</w:t>
+            </w:r>
+            <w:r>
+              <w:rPr>
                 <w:noProof/>
                 <w:webHidden/>
               </w:rPr>
@@ -2533,6 +2581,14 @@
             </w:r>
             <w:r>
               <w:rPr>
+                <w:rStyle w:val="Hyperlink"/>
+                <w:rFonts w:ascii="Arial" w:hAnsi="Arial" w:cs="Arial"/>
+                <w:noProof/>
+              </w:rPr>
+              <w:t>.................................................</w:t>
+            </w:r>
+            <w:r>
+              <w:rPr>
                 <w:noProof/>
                 <w:webHidden/>
               </w:rPr>
@@ -2618,6 +2674,14 @@
             </w:r>
             <w:r>
               <w:rPr>
+                <w:rStyle w:val="Hyperlink"/>
+                <w:rFonts w:ascii="Arial" w:hAnsi="Arial" w:cs="Arial"/>
+                <w:noProof/>
+              </w:rPr>
+              <w:t>............................................................</w:t>
+            </w:r>
+            <w:r>
+              <w:rPr>
                 <w:noProof/>
                 <w:webHidden/>
               </w:rPr>
@@ -2703,6 +2767,14 @@
             </w:r>
             <w:r>
               <w:rPr>
+                <w:rStyle w:val="Hyperlink"/>
+                <w:rFonts w:ascii="Arial" w:hAnsi="Arial" w:cs="Arial"/>
+                <w:noProof/>
+              </w:rPr>
+              <w:t>.........................................................................................</w:t>
+            </w:r>
+            <w:r>
+              <w:rPr>
                 <w:noProof/>
                 <w:webHidden/>
               </w:rPr>
@@ -2788,6 +2860,14 @@
             </w:r>
             <w:r>
               <w:rPr>
+                <w:rStyle w:val="Hyperlink"/>
+                <w:rFonts w:ascii="Arial" w:hAnsi="Arial" w:cs="Arial"/>
+                <w:noProof/>
+              </w:rPr>
+              <w:t>.........................................................................</w:t>
+            </w:r>
+            <w:r>
+              <w:rPr>
                 <w:noProof/>
                 <w:webHidden/>
               </w:rPr>
@@ -2873,6 +2953,14 @@
             </w:r>
             <w:r>
               <w:rPr>
+                <w:rStyle w:val="Hyperlink"/>
+                <w:rFonts w:ascii="Arial" w:hAnsi="Arial" w:cs="Arial"/>
+                <w:noProof/>
+              </w:rPr>
+              <w:t>...........................................................</w:t>
+            </w:r>
+            <w:r>
+              <w:rPr>
                 <w:noProof/>
                 <w:webHidden/>
               </w:rPr>
@@ -2958,6 +3046,14 @@
             </w:r>
             <w:r>
               <w:rPr>
+                <w:rStyle w:val="Hyperlink"/>
+                <w:rFonts w:ascii="Arial" w:hAnsi="Arial" w:cs="Arial"/>
+                <w:noProof/>
+              </w:rPr>
+              <w:t>.....................................</w:t>
+            </w:r>
+            <w:r>
+              <w:rPr>
                 <w:noProof/>
                 <w:webHidden/>
               </w:rPr>
@@ -3043,6 +3139,14 @@
             </w:r>
             <w:r>
               <w:rPr>
+                <w:rStyle w:val="Hyperlink"/>
+                <w:rFonts w:ascii="Arial" w:hAnsi="Arial" w:cs="Arial"/>
+                <w:noProof/>
+              </w:rPr>
+              <w:t>.........</w:t>
+            </w:r>
+            <w:r>
+              <w:rPr>
                 <w:noProof/>
                 <w:webHidden/>
               </w:rPr>
@@ -3128,6 +3232,14 @@
             </w:r>
             <w:r>
               <w:rPr>
+                <w:rStyle w:val="Hyperlink"/>
+                <w:rFonts w:ascii="Arial" w:hAnsi="Arial" w:cs="Arial"/>
+                <w:noProof/>
+              </w:rPr>
+              <w:t>......................................................................</w:t>
+            </w:r>
+            <w:r>
+              <w:rPr>
                 <w:noProof/>
                 <w:webHidden/>
               </w:rPr>
@@ -3213,6 +3325,14 @@
             </w:r>
             <w:r>
               <w:rPr>
+                <w:rStyle w:val="Hyperlink"/>
+                <w:rFonts w:ascii="Arial" w:hAnsi="Arial" w:cs="Arial"/>
+                <w:noProof/>
+              </w:rPr>
+              <w:t>.............................................................</w:t>
+            </w:r>
+            <w:r>
+              <w:rPr>
                 <w:noProof/>
                 <w:webHidden/>
               </w:rPr>
@@ -3298,6 +3418,14 @@
             </w:r>
             <w:r>
               <w:rPr>
+                <w:rStyle w:val="Hyperlink"/>
+                <w:rFonts w:ascii="Arial" w:hAnsi="Arial" w:cs="Arial"/>
+                <w:noProof/>
+              </w:rPr>
+              <w:t>......................</w:t>
+            </w:r>
+            <w:r>
+              <w:rPr>
                 <w:noProof/>
                 <w:webHidden/>
               </w:rPr>
@@ -3400,6 +3528,14 @@
             </w:r>
             <w:r>
               <w:rPr>
+                <w:rStyle w:val="Hyperlink"/>
+                <w:rFonts w:ascii="Arial" w:hAnsi="Arial" w:cs="Arial"/>
+                <w:noProof/>
+              </w:rPr>
+              <w:t>....................................................</w:t>
+            </w:r>
+            <w:r>
+              <w:rPr>
                 <w:noProof/>
                 <w:webHidden/>
               </w:rPr>
@@ -3485,6 +3621,14 @@
             </w:r>
             <w:r>
               <w:rPr>
+                <w:rStyle w:val="Hyperlink"/>
+                <w:rFonts w:ascii="Arial" w:hAnsi="Arial" w:cs="Arial"/>
+                <w:noProof/>
+              </w:rPr>
+              <w:t>..................................................................</w:t>
+            </w:r>
+            <w:r>
+              <w:rPr>
                 <w:noProof/>
                 <w:webHidden/>
               </w:rPr>
@@ -3570,6 +3714,14 @@
             </w:r>
             <w:r>
               <w:rPr>
+                <w:rStyle w:val="Hyperlink"/>
+                <w:rFonts w:ascii="Arial" w:hAnsi="Arial" w:cs="Arial"/>
+                <w:noProof/>
+              </w:rPr>
+              <w:t>..............................................................................................</w:t>
+            </w:r>
+            <w:r>
+              <w:rPr>
                 <w:noProof/>
                 <w:webHidden/>
               </w:rPr>
@@ -3655,6 +3807,14 @@
             </w:r>
             <w:r>
               <w:rPr>
+                <w:rStyle w:val="Hyperlink"/>
+                <w:rFonts w:ascii="Arial" w:hAnsi="Arial" w:cs="Arial"/>
+                <w:noProof/>
+              </w:rPr>
+              <w:t>..............................................................................................</w:t>
+            </w:r>
+            <w:r>
+              <w:rPr>
                 <w:noProof/>
                 <w:webHidden/>
               </w:rPr>
@@ -3740,6 +3900,14 @@
             </w:r>
             <w:r>
               <w:rPr>
+                <w:rStyle w:val="Hyperlink"/>
+                <w:rFonts w:ascii="Arial" w:hAnsi="Arial" w:cs="Arial"/>
+                <w:noProof/>
+              </w:rPr>
+              <w:t>..........................................................................</w:t>
+            </w:r>
+            <w:r>
+              <w:rPr>
                 <w:noProof/>
                 <w:webHidden/>
               </w:rPr>
@@ -3825,6 +3993,14 @@
             </w:r>
             <w:r>
               <w:rPr>
+                <w:rStyle w:val="Hyperlink"/>
+                <w:rFonts w:ascii="Arial" w:hAnsi="Arial" w:cs="Arial"/>
+                <w:noProof/>
+              </w:rPr>
+              <w:t>...............................................................................</w:t>
+            </w:r>
+            <w:r>
+              <w:rPr>
                 <w:noProof/>
                 <w:webHidden/>
               </w:rPr>
@@ -3910,6 +4086,14 @@
             </w:r>
             <w:r>
               <w:rPr>
+                <w:rStyle w:val="Hyperlink"/>
+                <w:rFonts w:ascii="Arial" w:hAnsi="Arial" w:cs="Arial"/>
+                <w:noProof/>
+              </w:rPr>
+              <w:t>................................................................</w:t>
+            </w:r>
+            <w:r>
+              <w:rPr>
                 <w:noProof/>
                 <w:webHidden/>
               </w:rPr>
@@ -3995,6 +4179,14 @@
             </w:r>
             <w:r>
               <w:rPr>
+                <w:rStyle w:val="Hyperlink"/>
+                <w:rFonts w:ascii="Arial" w:hAnsi="Arial" w:cs="Arial"/>
+                <w:noProof/>
+              </w:rPr>
+              <w:t>............................................................................................</w:t>
+            </w:r>
+            <w:r>
+              <w:rPr>
                 <w:noProof/>
                 <w:webHidden/>
               </w:rPr>
@@ -4080,6 +4272,14 @@
             </w:r>
             <w:r>
               <w:rPr>
+                <w:rStyle w:val="Hyperlink"/>
+                <w:rFonts w:ascii="Arial" w:hAnsi="Arial" w:cs="Arial"/>
+                <w:noProof/>
+              </w:rPr>
+              <w:t>................................................................</w:t>
+            </w:r>
+            <w:r>
+              <w:rPr>
                 <w:noProof/>
                 <w:webHidden/>
               </w:rPr>
@@ -4165,6 +4365,14 @@
             </w:r>
             <w:r>
               <w:rPr>
+                <w:rStyle w:val="Hyperlink"/>
+                <w:rFonts w:ascii="Arial" w:hAnsi="Arial" w:cs="Arial"/>
+                <w:noProof/>
+              </w:rPr>
+              <w:t>........................................................................</w:t>
+            </w:r>
+            <w:r>
+              <w:rPr>
                 <w:noProof/>
                 <w:webHidden/>
               </w:rPr>
@@ -4203,75 +4411,6 @@
                 <w:webHidden/>
               </w:rPr>
               <w:t>25</w:t>
-            </w:r>
-            <w:r>
-              <w:rPr>
-                <w:noProof/>
-                <w:webHidden/>
-              </w:rPr>
-              <w:fldChar w:fldCharType="end"/>
-            </w:r>
-          </w:hyperlink>
-        </w:p>
-        <w:p>
-          <w:pPr>
-            <w:pStyle w:val="TOC1"/>
-            <w:rPr>
-              <w:noProof/>
-              <w:lang w:val="en-US" w:eastAsia="en-US"/>
-            </w:rPr>
-          </w:pPr>
-          <w:hyperlink w:anchor="_Toc437555087" w:history="1">
-            <w:r>
-              <w:rPr>
-                <w:rStyle w:val="Hyperlink"/>
-                <w:rFonts w:ascii="Arial" w:eastAsia="Times New Roman" w:hAnsi="Arial" w:cs="Arial"/>
-                <w:noProof/>
-                <w:kern w:val="36"/>
-                <w:lang w:val="en-US" w:eastAsia="en-US"/>
-              </w:rPr>
-              <w:t>Potentiometer Drehknopf 6mm</w:t>
-            </w:r>
-            <w:r>
-              <w:rPr>
-                <w:noProof/>
-                <w:webHidden/>
-              </w:rPr>
-              <w:tab/>
-            </w:r>
-            <w:r>
-              <w:rPr>
-                <w:noProof/>
-                <w:webHidden/>
-              </w:rPr>
-              <w:fldChar w:fldCharType="begin"/>
-            </w:r>
-            <w:r>
-              <w:rPr>
-                <w:noProof/>
-                <w:webHidden/>
-              </w:rPr>
-              <w:instrText xml:space="preserve"> PAGEREF _Toc437555087 \h </w:instrText>
-            </w:r>
-            <w:r>
-              <w:rPr>
-                <w:noProof/>
-                <w:webHidden/>
-              </w:rPr>
-            </w:r>
-            <w:r>
-              <w:rPr>
-                <w:noProof/>
-                <w:webHidden/>
-              </w:rPr>
-              <w:fldChar w:fldCharType="separate"/>
-            </w:r>
-            <w:r>
-              <w:rPr>
-                <w:noProof/>
-                <w:webHidden/>
-              </w:rPr>
-              <w:t>26</w:t>
             </w:r>
             <w:r>
               <w:rPr>
@@ -4319,6 +4458,14 @@
             </w:r>
             <w:r>
               <w:rPr>
+                <w:rStyle w:val="Hyperlink"/>
+                <w:rFonts w:ascii="Arial" w:hAnsi="Arial" w:cs="Arial"/>
+                <w:noProof/>
+              </w:rPr>
+              <w:t>......................................................................</w:t>
+            </w:r>
+            <w:r>
+              <w:rPr>
                 <w:noProof/>
                 <w:webHidden/>
               </w:rPr>
@@ -4404,6 +4551,14 @@
             </w:r>
             <w:r>
               <w:rPr>
+                <w:rStyle w:val="Hyperlink"/>
+                <w:rFonts w:ascii="Arial" w:hAnsi="Arial" w:cs="Arial"/>
+                <w:noProof/>
+              </w:rPr>
+              <w:t>......................................................................................</w:t>
+            </w:r>
+            <w:r>
+              <w:rPr>
                 <w:noProof/>
                 <w:webHidden/>
               </w:rPr>
@@ -4489,6 +4644,14 @@
             </w:r>
             <w:r>
               <w:rPr>
+                <w:rStyle w:val="Hyperlink"/>
+                <w:rFonts w:ascii="Arial" w:hAnsi="Arial" w:cs="Arial"/>
+                <w:noProof/>
+              </w:rPr>
+              <w:t>...........</w:t>
+            </w:r>
+            <w:r>
+              <w:rPr>
                 <w:noProof/>
                 <w:webHidden/>
               </w:rPr>
@@ -4571,6 +4734,14 @@
                 <w:noProof/>
               </w:rPr>
               <w:t>Bibliografia</w:t>
+            </w:r>
+            <w:r>
+              <w:rPr>
+                <w:rStyle w:val="Hyperlink"/>
+                <w:rFonts w:ascii="Arial" w:hAnsi="Arial" w:cs="Arial"/>
+                <w:noProof/>
+              </w:rPr>
+              <w:t>........................................................................................</w:t>
             </w:r>
             <w:r>
               <w:rPr>
@@ -29898,7 +30069,7 @@
                               <w:noProof/>
                               <w:color w:val="FFFFFF"/>
                             </w:rPr>
-                            <w:t>23</w:t>
+                            <w:t>21</w:t>
                           </w:r>
                           <w:r>
                             <w:rPr>
@@ -29955,7 +30126,7 @@
                         <w:noProof/>
                         <w:color w:val="FFFFFF"/>
                       </w:rPr>
-                      <w:t>23</w:t>
+                      <w:t>21</w:t>
                     </w:r>
                     <w:r>
                       <w:rPr>
@@ -30008,7 +30179,7 @@
 <w:numbering xmlns:wpc="http://schemas.microsoft.com/office/word/2010/wordprocessingCanvas" xmlns:mc="http://schemas.openxmlformats.org/markup-compatibility/2006" xmlns:o="urn:schemas-microsoft-com:office:office" xmlns:r="http://schemas.openxmlformats.org/officeDocument/2006/relationships" xmlns:m="http://schemas.openxmlformats.org/officeDocument/2006/math" xmlns:v="urn:schemas-microsoft-com:vml" xmlns:wp14="http://schemas.microsoft.com/office/word/2010/wordprocessingDrawing" xmlns:wp="http://schemas.openxmlformats.org/drawingml/2006/wordprocessingDrawing" xmlns:w10="urn:schemas-microsoft-com:office:word" xmlns:w="http://schemas.openxmlformats.org/wordprocessingml/2006/main" xmlns:w14="http://schemas.microsoft.com/office/word/2010/wordml" xmlns:w15="http://schemas.microsoft.com/office/word/2012/wordml" xmlns:wpg="http://schemas.microsoft.com/office/word/2010/wordprocessingGroup" xmlns:wpi="http://schemas.microsoft.com/office/word/2010/wordprocessingInk" xmlns:wne="http://schemas.microsoft.com/office/word/2006/wordml" xmlns:wps="http://schemas.microsoft.com/office/word/2010/wordprocessingShape" mc:Ignorable="w14 w15 wp14">
   <w:numPicBullet w:numPicBulletId="0">
     <w:pict>
-      <v:shapetype w14:anchorId="26DCD09F" id="_x0000_t75" coordsize="21600,21600" o:spt="75" o:preferrelative="t" path="m@4@5l@4@11@9@11@9@5xe" filled="f" stroked="f">
+      <v:shapetype id="_x0000_t75" coordsize="21600,21600" o:spt="75" o:preferrelative="t" path="m@4@5l@4@11@9@11@9@5xe" filled="f" stroked="f">
         <v:stroke joinstyle="miter"/>
         <v:formulas>
           <v:f eqn="if lineDrawn pixelLineWidth 0"/>
@@ -30027,21 +30198,21 @@
         <v:path o:extrusionok="f" gradientshapeok="t" o:connecttype="rect"/>
         <o:lock v:ext="edit" aspectratio="t"/>
       </v:shapetype>
-      <v:shape id="_x0000_i1029" type="#_x0000_t75" style="width:11.25pt;height:11.25pt" o:bullet="t">
+      <v:shape id="_x0000_i1041" type="#_x0000_t75" style="width:11.25pt;height:11.25pt" o:bullet="t">
         <v:imagedata r:id="rId1" o:title="bullet1"/>
       </v:shape>
     </w:pict>
   </w:numPicBullet>
   <w:numPicBullet w:numPicBulletId="1">
     <w:pict>
-      <v:shape w14:anchorId="7699B90D" id="_x0000_i1030" type="#_x0000_t75" style="width:11.25pt;height:11.25pt" o:bullet="t">
+      <v:shape id="_x0000_i1042" type="#_x0000_t75" style="width:11.25pt;height:11.25pt" o:bullet="t">
         <v:imagedata r:id="rId2" o:title="bullet2"/>
       </v:shape>
     </w:pict>
   </w:numPicBullet>
   <w:numPicBullet w:numPicBulletId="2">
     <w:pict>
-      <v:shape id="_x0000_i1031" type="#_x0000_t75" style="width:11.25pt;height:11.25pt" o:bullet="t">
+      <v:shape id="_x0000_i1043" type="#_x0000_t75" style="width:11.25pt;height:11.25pt" o:bullet="t">
         <v:imagedata r:id="rId3" o:title="bullet3"/>
       </v:shape>
     </w:pict>
@@ -35173,6 +35344,7 @@
   <w:rsids>
     <w:rsidRoot w:val="009C699F"/>
     <w:rsid w:val="000B5F5D"/>
+    <w:rsid w:val="00257F51"/>
     <w:rsid w:val="00457223"/>
     <w:rsid w:val="004B20E7"/>
     <w:rsid w:val="0081570E"/>
@@ -35947,7 +36119,7 @@
 </file>
 
 <file path=customXml/itemProps2.xml><?xml version="1.0" encoding="utf-8"?>
-<ds:datastoreItem xmlns:ds="http://schemas.openxmlformats.org/officeDocument/2006/customXml" ds:itemID="{3A90643E-8D99-45EF-AD1B-F86DE40C035C}">
+<ds:datastoreItem xmlns:ds="http://schemas.openxmlformats.org/officeDocument/2006/customXml" ds:itemID="{7072E0EF-961F-4818-8FE4-022465CAA79C}">
   <ds:schemaRefs>
     <ds:schemaRef ds:uri="http://schemas.openxmlformats.org/officeDocument/2006/bibliography"/>
   </ds:schemaRefs>

</xml_diff>

<commit_message>
I'm drunk now, but i've updated the ATAS DE PROJETO
</commit_message>
<xml_diff>
--- a/LaTeX Project/Documentos/Plano_de_Projeto.docx
+++ b/LaTeX Project/Documentos/Plano_de_Projeto.docx
@@ -1068,7 +1068,17 @@
                                         <w:szCs w:val="72"/>
                                         <w:lang w:val="pt-BR"/>
                                       </w:rPr>
-                                      <w:t>Plano de Gerenciamento do Projeto</w:t>
+                                      <w:t xml:space="preserve">Plano </w:t>
+                                    </w:r>
+                                    <w:r>
+                                      <w:rPr>
+                                        <w:rFonts w:asciiTheme="majorHAnsi" w:eastAsiaTheme="majorEastAsia" w:hAnsiTheme="majorHAnsi" w:cstheme="majorBidi"/>
+                                        <w:color w:val="FFFFFF" w:themeColor="background1"/>
+                                        <w:sz w:val="56"/>
+                                        <w:szCs w:val="72"/>
+                                        <w:lang w:val="pt-BR"/>
+                                      </w:rPr>
+                                      <w:t>de Gerenciamento do Projeto</w:t>
                                     </w:r>
                                   </w:p>
                                 </w:sdtContent>
@@ -1165,7 +1175,7 @@
           <w:rFonts w:ascii="Arial" w:hAnsi="Arial" w:cs="Arial"/>
         </w:rPr>
       </w:pPr>
-      <w:bookmarkStart w:id="0" w:name="_Toc437555061"/>
+      <w:bookmarkStart w:id="0" w:name="_Toc437618465"/>
       <w:r>
         <w:rPr>
           <w:rFonts w:ascii="Arial" w:hAnsi="Arial" w:cs="Arial"/>
@@ -2003,7 +2013,7 @@
             </w:rPr>
             <w:fldChar w:fldCharType="separate"/>
           </w:r>
-          <w:hyperlink w:anchor="_Toc437555061" w:history="1">
+          <w:hyperlink w:anchor="_Toc437618465" w:history="1">
             <w:r>
               <w:rPr>
                 <w:rStyle w:val="Hyperlink"/>
@@ -2020,8 +2030,6 @@
               </w:rPr>
               <w:t>................................................................</w:t>
             </w:r>
-            <w:bookmarkStart w:id="1" w:name="_GoBack"/>
-            <w:bookmarkEnd w:id="1"/>
             <w:r>
               <w:rPr>
                 <w:noProof/>
@@ -2034,21 +2042,14 @@
                 <w:noProof/>
                 <w:webHidden/>
               </w:rPr>
-              <w:t xml:space="preserve"> </w:t>
+              <w:fldChar w:fldCharType="begin"/>
             </w:r>
             <w:r>
               <w:rPr>
                 <w:noProof/>
                 <w:webHidden/>
               </w:rPr>
-              <w:fldChar w:fldCharType="begin"/>
-            </w:r>
-            <w:r>
-              <w:rPr>
-                <w:noProof/>
-                <w:webHidden/>
-              </w:rPr>
-              <w:instrText xml:space="preserve"> PAGEREF _Toc437555061 \h </w:instrText>
+              <w:instrText xml:space="preserve"> PAGEREF _Toc437618465 \h </w:instrText>
             </w:r>
             <w:r>
               <w:rPr>
@@ -2090,7 +2091,7 @@
               <w:lang w:val="en-US" w:eastAsia="en-US"/>
             </w:rPr>
           </w:pPr>
-          <w:hyperlink w:anchor="_Toc437555062" w:history="1">
+          <w:hyperlink w:anchor="_Toc437618466" w:history="1">
             <w:r>
               <w:rPr>
                 <w:rStyle w:val="Hyperlink"/>
@@ -2141,7 +2142,7 @@
                 <w:noProof/>
                 <w:webHidden/>
               </w:rPr>
-              <w:instrText xml:space="preserve"> PAGEREF _Toc437555062 \h </w:instrText>
+              <w:instrText xml:space="preserve"> PAGEREF _Toc437618466 \h </w:instrText>
             </w:r>
             <w:r>
               <w:rPr>
@@ -2183,7 +2184,7 @@
               <w:lang w:val="en-US" w:eastAsia="en-US"/>
             </w:rPr>
           </w:pPr>
-          <w:hyperlink w:anchor="_Toc437555063" w:history="1">
+          <w:hyperlink w:anchor="_Toc437618467" w:history="1">
             <w:r>
               <w:rPr>
                 <w:rStyle w:val="Hyperlink"/>
@@ -2234,7 +2235,7 @@
                 <w:noProof/>
                 <w:webHidden/>
               </w:rPr>
-              <w:instrText xml:space="preserve"> PAGEREF _Toc437555063 \h </w:instrText>
+              <w:instrText xml:space="preserve"> PAGEREF _Toc437618467 \h </w:instrText>
             </w:r>
             <w:r>
               <w:rPr>
@@ -2276,7 +2277,7 @@
               <w:lang w:val="en-US" w:eastAsia="en-US"/>
             </w:rPr>
           </w:pPr>
-          <w:hyperlink w:anchor="_Toc437555064" w:history="1">
+          <w:hyperlink w:anchor="_Toc437618468" w:history="1">
             <w:r>
               <w:rPr>
                 <w:rStyle w:val="Hyperlink"/>
@@ -2327,7 +2328,7 @@
                 <w:noProof/>
                 <w:webHidden/>
               </w:rPr>
-              <w:instrText xml:space="preserve"> PAGEREF _Toc437555064 \h </w:instrText>
+              <w:instrText xml:space="preserve"> PAGEREF _Toc437618468 \h </w:instrText>
             </w:r>
             <w:r>
               <w:rPr>
@@ -2369,7 +2370,7 @@
               <w:lang w:val="en-US" w:eastAsia="en-US"/>
             </w:rPr>
           </w:pPr>
-          <w:hyperlink w:anchor="_Toc437555065" w:history="1">
+          <w:hyperlink w:anchor="_Toc437618469" w:history="1">
             <w:r>
               <w:rPr>
                 <w:rStyle w:val="Hyperlink"/>
@@ -2420,7 +2421,7 @@
                 <w:noProof/>
                 <w:webHidden/>
               </w:rPr>
-              <w:instrText xml:space="preserve"> PAGEREF _Toc437555065 \h </w:instrText>
+              <w:instrText xml:space="preserve"> PAGEREF _Toc437618469 \h </w:instrText>
             </w:r>
             <w:r>
               <w:rPr>
@@ -2462,7 +2463,7 @@
               <w:lang w:val="en-US" w:eastAsia="en-US"/>
             </w:rPr>
           </w:pPr>
-          <w:hyperlink w:anchor="_Toc437555066" w:history="1">
+          <w:hyperlink w:anchor="_Toc437618470" w:history="1">
             <w:r>
               <w:rPr>
                 <w:rStyle w:val="Hyperlink"/>
@@ -2513,7 +2514,7 @@
                 <w:noProof/>
                 <w:webHidden/>
               </w:rPr>
-              <w:instrText xml:space="preserve"> PAGEREF _Toc437555066 \h </w:instrText>
+              <w:instrText xml:space="preserve"> PAGEREF _Toc437618470 \h </w:instrText>
             </w:r>
             <w:r>
               <w:rPr>
@@ -2555,7 +2556,7 @@
               <w:lang w:val="en-US" w:eastAsia="en-US"/>
             </w:rPr>
           </w:pPr>
-          <w:hyperlink w:anchor="_Toc437555067" w:history="1">
+          <w:hyperlink w:anchor="_Toc437618471" w:history="1">
             <w:r>
               <w:rPr>
                 <w:rStyle w:val="Hyperlink"/>
@@ -2606,7 +2607,7 @@
                 <w:noProof/>
                 <w:webHidden/>
               </w:rPr>
-              <w:instrText xml:space="preserve"> PAGEREF _Toc437555067 \h </w:instrText>
+              <w:instrText xml:space="preserve"> PAGEREF _Toc437618471 \h </w:instrText>
             </w:r>
             <w:r>
               <w:rPr>
@@ -2648,7 +2649,7 @@
               <w:lang w:val="en-US" w:eastAsia="en-US"/>
             </w:rPr>
           </w:pPr>
-          <w:hyperlink w:anchor="_Toc437555068" w:history="1">
+          <w:hyperlink w:anchor="_Toc437618472" w:history="1">
             <w:r>
               <w:rPr>
                 <w:rStyle w:val="Hyperlink"/>
@@ -2699,7 +2700,7 @@
                 <w:noProof/>
                 <w:webHidden/>
               </w:rPr>
-              <w:instrText xml:space="preserve"> PAGEREF _Toc437555068 \h </w:instrText>
+              <w:instrText xml:space="preserve"> PAGEREF _Toc437618472 \h </w:instrText>
             </w:r>
             <w:r>
               <w:rPr>
@@ -2741,7 +2742,7 @@
               <w:lang w:val="en-US" w:eastAsia="en-US"/>
             </w:rPr>
           </w:pPr>
-          <w:hyperlink w:anchor="_Toc437555069" w:history="1">
+          <w:hyperlink w:anchor="_Toc437618473" w:history="1">
             <w:r>
               <w:rPr>
                 <w:rStyle w:val="Hyperlink"/>
@@ -2792,7 +2793,7 @@
                 <w:noProof/>
                 <w:webHidden/>
               </w:rPr>
-              <w:instrText xml:space="preserve"> PAGEREF _Toc437555069 \h </w:instrText>
+              <w:instrText xml:space="preserve"> PAGEREF _Toc437618473 \h </w:instrText>
             </w:r>
             <w:r>
               <w:rPr>
@@ -2834,7 +2835,7 @@
               <w:lang w:val="en-US" w:eastAsia="en-US"/>
             </w:rPr>
           </w:pPr>
-          <w:hyperlink w:anchor="_Toc437555070" w:history="1">
+          <w:hyperlink w:anchor="_Toc437618474" w:history="1">
             <w:r>
               <w:rPr>
                 <w:rStyle w:val="Hyperlink"/>
@@ -2885,7 +2886,7 @@
                 <w:noProof/>
                 <w:webHidden/>
               </w:rPr>
-              <w:instrText xml:space="preserve"> PAGEREF _Toc437555070 \h </w:instrText>
+              <w:instrText xml:space="preserve"> PAGEREF _Toc437618474 \h </w:instrText>
             </w:r>
             <w:r>
               <w:rPr>
@@ -2927,7 +2928,7 @@
               <w:lang w:val="en-US" w:eastAsia="en-US"/>
             </w:rPr>
           </w:pPr>
-          <w:hyperlink w:anchor="_Toc437555071" w:history="1">
+          <w:hyperlink w:anchor="_Toc437618475" w:history="1">
             <w:r>
               <w:rPr>
                 <w:rStyle w:val="Hyperlink"/>
@@ -2978,7 +2979,7 @@
                 <w:noProof/>
                 <w:webHidden/>
               </w:rPr>
-              <w:instrText xml:space="preserve"> PAGEREF _Toc437555071 \h </w:instrText>
+              <w:instrText xml:space="preserve"> PAGEREF _Toc437618475 \h </w:instrText>
             </w:r>
             <w:r>
               <w:rPr>
@@ -3020,7 +3021,7 @@
               <w:lang w:val="en-US" w:eastAsia="en-US"/>
             </w:rPr>
           </w:pPr>
-          <w:hyperlink w:anchor="_Toc437555072" w:history="1">
+          <w:hyperlink w:anchor="_Toc437618476" w:history="1">
             <w:r>
               <w:rPr>
                 <w:rStyle w:val="Hyperlink"/>
@@ -3071,7 +3072,7 @@
                 <w:noProof/>
                 <w:webHidden/>
               </w:rPr>
-              <w:instrText xml:space="preserve"> PAGEREF _Toc437555072 \h </w:instrText>
+              <w:instrText xml:space="preserve"> PAGEREF _Toc437618476 \h </w:instrText>
             </w:r>
             <w:r>
               <w:rPr>
@@ -3113,7 +3114,7 @@
               <w:lang w:val="en-US" w:eastAsia="en-US"/>
             </w:rPr>
           </w:pPr>
-          <w:hyperlink w:anchor="_Toc437555073" w:history="1">
+          <w:hyperlink w:anchor="_Toc437618477" w:history="1">
             <w:r>
               <w:rPr>
                 <w:rStyle w:val="Hyperlink"/>
@@ -3164,7 +3165,7 @@
                 <w:noProof/>
                 <w:webHidden/>
               </w:rPr>
-              <w:instrText xml:space="preserve"> PAGEREF _Toc437555073 \h </w:instrText>
+              <w:instrText xml:space="preserve"> PAGEREF _Toc437618477 \h </w:instrText>
             </w:r>
             <w:r>
               <w:rPr>
@@ -3206,7 +3207,7 @@
               <w:lang w:val="en-US" w:eastAsia="en-US"/>
             </w:rPr>
           </w:pPr>
-          <w:hyperlink w:anchor="_Toc437555074" w:history="1">
+          <w:hyperlink w:anchor="_Toc437618478" w:history="1">
             <w:r>
               <w:rPr>
                 <w:rStyle w:val="Hyperlink"/>
@@ -3257,7 +3258,7 @@
                 <w:noProof/>
                 <w:webHidden/>
               </w:rPr>
-              <w:instrText xml:space="preserve"> PAGEREF _Toc437555074 \h </w:instrText>
+              <w:instrText xml:space="preserve"> PAGEREF _Toc437618478 \h </w:instrText>
             </w:r>
             <w:r>
               <w:rPr>
@@ -3299,7 +3300,7 @@
               <w:lang w:val="en-US" w:eastAsia="en-US"/>
             </w:rPr>
           </w:pPr>
-          <w:hyperlink w:anchor="_Toc437555075" w:history="1">
+          <w:hyperlink w:anchor="_Toc437618479" w:history="1">
             <w:r>
               <w:rPr>
                 <w:rStyle w:val="Hyperlink"/>
@@ -3350,7 +3351,7 @@
                 <w:noProof/>
                 <w:webHidden/>
               </w:rPr>
-              <w:instrText xml:space="preserve"> PAGEREF _Toc437555075 \h </w:instrText>
+              <w:instrText xml:space="preserve"> PAGEREF _Toc437618479 \h </w:instrText>
             </w:r>
             <w:r>
               <w:rPr>
@@ -3392,7 +3393,7 @@
               <w:lang w:val="en-US" w:eastAsia="en-US"/>
             </w:rPr>
           </w:pPr>
-          <w:hyperlink w:anchor="_Toc437555076" w:history="1">
+          <w:hyperlink w:anchor="_Toc437618480" w:history="1">
             <w:r>
               <w:rPr>
                 <w:rStyle w:val="Hyperlink"/>
@@ -3443,7 +3444,7 @@
                 <w:noProof/>
                 <w:webHidden/>
               </w:rPr>
-              <w:instrText xml:space="preserve"> PAGEREF _Toc437555076 \h </w:instrText>
+              <w:instrText xml:space="preserve"> PAGEREF _Toc437618480 \h </w:instrText>
             </w:r>
             <w:r>
               <w:rPr>
@@ -3485,7 +3486,7 @@
               <w:lang w:val="en-US" w:eastAsia="en-US"/>
             </w:rPr>
           </w:pPr>
-          <w:hyperlink w:anchor="_Toc437555077" w:history="1">
+          <w:hyperlink w:anchor="_Toc437618481" w:history="1">
             <w:r>
               <w:rPr>
                 <w:rStyle w:val="Hyperlink"/>
@@ -3553,7 +3554,7 @@
                 <w:noProof/>
                 <w:webHidden/>
               </w:rPr>
-              <w:instrText xml:space="preserve"> PAGEREF _Toc437555077 \h </w:instrText>
+              <w:instrText xml:space="preserve"> PAGEREF _Toc437618481 \h </w:instrText>
             </w:r>
             <w:r>
               <w:rPr>
@@ -3595,7 +3596,7 @@
               <w:lang w:val="en-US" w:eastAsia="en-US"/>
             </w:rPr>
           </w:pPr>
-          <w:hyperlink w:anchor="_Toc437555078" w:history="1">
+          <w:hyperlink w:anchor="_Toc437618482" w:history="1">
             <w:r>
               <w:rPr>
                 <w:rStyle w:val="Hyperlink"/>
@@ -3646,7 +3647,7 @@
                 <w:noProof/>
                 <w:webHidden/>
               </w:rPr>
-              <w:instrText xml:space="preserve"> PAGEREF _Toc437555078 \h </w:instrText>
+              <w:instrText xml:space="preserve"> PAGEREF _Toc437618482 \h </w:instrText>
             </w:r>
             <w:r>
               <w:rPr>
@@ -3688,7 +3689,7 @@
               <w:lang w:val="en-US" w:eastAsia="en-US"/>
             </w:rPr>
           </w:pPr>
-          <w:hyperlink w:anchor="_Toc437555079" w:history="1">
+          <w:hyperlink w:anchor="_Toc437618483" w:history="1">
             <w:r>
               <w:rPr>
                 <w:rStyle w:val="Hyperlink"/>
@@ -3739,7 +3740,7 @@
                 <w:noProof/>
                 <w:webHidden/>
               </w:rPr>
-              <w:instrText xml:space="preserve"> PAGEREF _Toc437555079 \h </w:instrText>
+              <w:instrText xml:space="preserve"> PAGEREF _Toc437618483 \h </w:instrText>
             </w:r>
             <w:r>
               <w:rPr>
@@ -3781,7 +3782,7 @@
               <w:lang w:val="en-US" w:eastAsia="en-US"/>
             </w:rPr>
           </w:pPr>
-          <w:hyperlink w:anchor="_Toc437555080" w:history="1">
+          <w:hyperlink w:anchor="_Toc437618484" w:history="1">
             <w:r>
               <w:rPr>
                 <w:rStyle w:val="Hyperlink"/>
@@ -3832,7 +3833,7 @@
                 <w:noProof/>
                 <w:webHidden/>
               </w:rPr>
-              <w:instrText xml:space="preserve"> PAGEREF _Toc437555080 \h </w:instrText>
+              <w:instrText xml:space="preserve"> PAGEREF _Toc437618484 \h </w:instrText>
             </w:r>
             <w:r>
               <w:rPr>
@@ -3874,7 +3875,7 @@
               <w:lang w:val="en-US" w:eastAsia="en-US"/>
             </w:rPr>
           </w:pPr>
-          <w:hyperlink w:anchor="_Toc437555081" w:history="1">
+          <w:hyperlink w:anchor="_Toc437618485" w:history="1">
             <w:r>
               <w:rPr>
                 <w:rStyle w:val="Hyperlink"/>
@@ -3925,7 +3926,7 @@
                 <w:noProof/>
                 <w:webHidden/>
               </w:rPr>
-              <w:instrText xml:space="preserve"> PAGEREF _Toc437555081 \h </w:instrText>
+              <w:instrText xml:space="preserve"> PAGEREF _Toc437618485 \h </w:instrText>
             </w:r>
             <w:r>
               <w:rPr>
@@ -3967,7 +3968,7 @@
               <w:lang w:val="en-US" w:eastAsia="en-US"/>
             </w:rPr>
           </w:pPr>
-          <w:hyperlink w:anchor="_Toc437555082" w:history="1">
+          <w:hyperlink w:anchor="_Toc437618486" w:history="1">
             <w:r>
               <w:rPr>
                 <w:rStyle w:val="Hyperlink"/>
@@ -4018,7 +4019,7 @@
                 <w:noProof/>
                 <w:webHidden/>
               </w:rPr>
-              <w:instrText xml:space="preserve"> PAGEREF _Toc437555082 \h </w:instrText>
+              <w:instrText xml:space="preserve"> PAGEREF _Toc437618486 \h </w:instrText>
             </w:r>
             <w:r>
               <w:rPr>
@@ -4060,7 +4061,7 @@
               <w:lang w:val="en-US" w:eastAsia="en-US"/>
             </w:rPr>
           </w:pPr>
-          <w:hyperlink w:anchor="_Toc437555083" w:history="1">
+          <w:hyperlink w:anchor="_Toc437618487" w:history="1">
             <w:r>
               <w:rPr>
                 <w:rStyle w:val="Hyperlink"/>
@@ -4111,7 +4112,7 @@
                 <w:noProof/>
                 <w:webHidden/>
               </w:rPr>
-              <w:instrText xml:space="preserve"> PAGEREF _Toc437555083 \h </w:instrText>
+              <w:instrText xml:space="preserve"> PAGEREF _Toc437618487 \h </w:instrText>
             </w:r>
             <w:r>
               <w:rPr>
@@ -4153,7 +4154,7 @@
               <w:lang w:val="en-US" w:eastAsia="en-US"/>
             </w:rPr>
           </w:pPr>
-          <w:hyperlink w:anchor="_Toc437555084" w:history="1">
+          <w:hyperlink w:anchor="_Toc437618488" w:history="1">
             <w:r>
               <w:rPr>
                 <w:rStyle w:val="Hyperlink"/>
@@ -4204,7 +4205,7 @@
                 <w:noProof/>
                 <w:webHidden/>
               </w:rPr>
-              <w:instrText xml:space="preserve"> PAGEREF _Toc437555084 \h </w:instrText>
+              <w:instrText xml:space="preserve"> PAGEREF _Toc437618488 \h </w:instrText>
             </w:r>
             <w:r>
               <w:rPr>
@@ -4246,7 +4247,7 @@
               <w:lang w:val="en-US" w:eastAsia="en-US"/>
             </w:rPr>
           </w:pPr>
-          <w:hyperlink w:anchor="_Toc437555085" w:history="1">
+          <w:hyperlink w:anchor="_Toc437618489" w:history="1">
             <w:r>
               <w:rPr>
                 <w:rStyle w:val="Hyperlink"/>
@@ -4297,7 +4298,7 @@
                 <w:noProof/>
                 <w:webHidden/>
               </w:rPr>
-              <w:instrText xml:space="preserve"> PAGEREF _Toc437555085 \h </w:instrText>
+              <w:instrText xml:space="preserve"> PAGEREF _Toc437618489 \h </w:instrText>
             </w:r>
             <w:r>
               <w:rPr>
@@ -4339,7 +4340,7 @@
               <w:lang w:val="en-US" w:eastAsia="en-US"/>
             </w:rPr>
           </w:pPr>
-          <w:hyperlink w:anchor="_Toc437555086" w:history="1">
+          <w:hyperlink w:anchor="_Toc437618490" w:history="1">
             <w:r>
               <w:rPr>
                 <w:rStyle w:val="Hyperlink"/>
@@ -4390,7 +4391,7 @@
                 <w:noProof/>
                 <w:webHidden/>
               </w:rPr>
-              <w:instrText xml:space="preserve"> PAGEREF _Toc437555086 \h </w:instrText>
+              <w:instrText xml:space="preserve"> PAGEREF _Toc437618490 \h </w:instrText>
             </w:r>
             <w:r>
               <w:rPr>
@@ -4432,7 +4433,7 @@
               <w:lang w:val="en-US" w:eastAsia="en-US"/>
             </w:rPr>
           </w:pPr>
-          <w:hyperlink w:anchor="_Toc437555088" w:history="1">
+          <w:hyperlink w:anchor="_Toc437618492" w:history="1">
             <w:r>
               <w:rPr>
                 <w:rStyle w:val="Hyperlink"/>
@@ -4454,7 +4455,7 @@
                 <w:rFonts w:ascii="Arial" w:hAnsi="Arial" w:cs="Arial"/>
                 <w:noProof/>
               </w:rPr>
-              <w:t>Designação de tarefas</w:t>
+              <w:t>Designação de tarefas e Cronograma</w:t>
             </w:r>
             <w:r>
               <w:rPr>
@@ -4462,7 +4463,7 @@
                 <w:rFonts w:ascii="Arial" w:hAnsi="Arial" w:cs="Arial"/>
                 <w:noProof/>
               </w:rPr>
-              <w:t>......................................................................</w:t>
+              <w:t>..............................................</w:t>
             </w:r>
             <w:r>
               <w:rPr>
@@ -4483,7 +4484,7 @@
                 <w:noProof/>
                 <w:webHidden/>
               </w:rPr>
-              <w:instrText xml:space="preserve"> PAGEREF _Toc437555088 \h </w:instrText>
+              <w:instrText xml:space="preserve"> PAGEREF _Toc437618492 \h </w:instrText>
             </w:r>
             <w:r>
               <w:rPr>
@@ -4525,7 +4526,7 @@
               <w:lang w:val="en-US" w:eastAsia="en-US"/>
             </w:rPr>
           </w:pPr>
-          <w:hyperlink w:anchor="_Toc437555089" w:history="1">
+          <w:hyperlink w:anchor="_Toc437618493" w:history="1">
             <w:r>
               <w:rPr>
                 <w:rStyle w:val="Hyperlink"/>
@@ -4547,7 +4548,7 @@
                 <w:rFonts w:ascii="Arial" w:hAnsi="Arial" w:cs="Arial"/>
                 <w:noProof/>
               </w:rPr>
-              <w:t>Cronograma</w:t>
+              <w:t>Acompanhamento de Projeto e auxiliares de gerenciamento</w:t>
             </w:r>
             <w:r>
               <w:rPr>
@@ -4555,7 +4556,7 @@
                 <w:rFonts w:ascii="Arial" w:hAnsi="Arial" w:cs="Arial"/>
                 <w:noProof/>
               </w:rPr>
-              <w:t>......................................................................................</w:t>
+              <w:t>...........</w:t>
             </w:r>
             <w:r>
               <w:rPr>
@@ -4576,7 +4577,7 @@
                 <w:noProof/>
                 <w:webHidden/>
               </w:rPr>
-              <w:instrText xml:space="preserve"> PAGEREF _Toc437555089 \h </w:instrText>
+              <w:instrText xml:space="preserve"> PAGEREF _Toc437618493 \h </w:instrText>
             </w:r>
             <w:r>
               <w:rPr>
@@ -4618,7 +4619,7 @@
               <w:lang w:val="en-US" w:eastAsia="en-US"/>
             </w:rPr>
           </w:pPr>
-          <w:hyperlink w:anchor="_Toc437555090" w:history="1">
+          <w:hyperlink w:anchor="_Toc437618494" w:history="1">
             <w:r>
               <w:rPr>
                 <w:rStyle w:val="Hyperlink"/>
@@ -4640,7 +4641,7 @@
                 <w:rFonts w:ascii="Arial" w:hAnsi="Arial" w:cs="Arial"/>
                 <w:noProof/>
               </w:rPr>
-              <w:t>Acompanhamento de Projeto e auxiliares de gerenciamento</w:t>
+              <w:t>Bibliografia</w:t>
             </w:r>
             <w:r>
               <w:rPr>
@@ -4648,7 +4649,7 @@
                 <w:rFonts w:ascii="Arial" w:hAnsi="Arial" w:cs="Arial"/>
                 <w:noProof/>
               </w:rPr>
-              <w:t>...........</w:t>
+              <w:t>........................................................................................</w:t>
             </w:r>
             <w:r>
               <w:rPr>
@@ -4669,100 +4670,7 @@
                 <w:noProof/>
                 <w:webHidden/>
               </w:rPr>
-              <w:instrText xml:space="preserve"> PAGEREF _Toc437555090 \h </w:instrText>
-            </w:r>
-            <w:r>
-              <w:rPr>
-                <w:noProof/>
-                <w:webHidden/>
-              </w:rPr>
-            </w:r>
-            <w:r>
-              <w:rPr>
-                <w:noProof/>
-                <w:webHidden/>
-              </w:rPr>
-              <w:fldChar w:fldCharType="separate"/>
-            </w:r>
-            <w:r>
-              <w:rPr>
-                <w:noProof/>
-                <w:webHidden/>
-              </w:rPr>
-              <w:t>26</w:t>
-            </w:r>
-            <w:r>
-              <w:rPr>
-                <w:noProof/>
-                <w:webHidden/>
-              </w:rPr>
-              <w:fldChar w:fldCharType="end"/>
-            </w:r>
-          </w:hyperlink>
-        </w:p>
-        <w:p>
-          <w:pPr>
-            <w:pStyle w:val="TOC1"/>
-            <w:tabs>
-              <w:tab w:val="left" w:pos="1100"/>
-            </w:tabs>
-            <w:rPr>
-              <w:noProof/>
-              <w:lang w:val="en-US" w:eastAsia="en-US"/>
-            </w:rPr>
-          </w:pPr>
-          <w:hyperlink w:anchor="_Toc437555091" w:history="1">
-            <w:r>
-              <w:rPr>
-                <w:rStyle w:val="Hyperlink"/>
-                <w:rFonts w:ascii="Arial" w:hAnsi="Arial" w:cs="Arial"/>
-                <w:noProof/>
-              </w:rPr>
-              <w:t>14.</w:t>
-            </w:r>
-            <w:r>
-              <w:rPr>
-                <w:noProof/>
-                <w:lang w:val="en-US" w:eastAsia="en-US"/>
-              </w:rPr>
-              <w:tab/>
-            </w:r>
-            <w:r>
-              <w:rPr>
-                <w:rStyle w:val="Hyperlink"/>
-                <w:rFonts w:ascii="Arial" w:hAnsi="Arial" w:cs="Arial"/>
-                <w:noProof/>
-              </w:rPr>
-              <w:t>Bibliografia</w:t>
-            </w:r>
-            <w:r>
-              <w:rPr>
-                <w:rStyle w:val="Hyperlink"/>
-                <w:rFonts w:ascii="Arial" w:hAnsi="Arial" w:cs="Arial"/>
-                <w:noProof/>
-              </w:rPr>
-              <w:t>........................................................................................</w:t>
-            </w:r>
-            <w:r>
-              <w:rPr>
-                <w:noProof/>
-                <w:webHidden/>
-              </w:rPr>
-              <w:tab/>
-            </w:r>
-            <w:r>
-              <w:rPr>
-                <w:noProof/>
-                <w:webHidden/>
-              </w:rPr>
-              <w:fldChar w:fldCharType="begin"/>
-            </w:r>
-            <w:r>
-              <w:rPr>
-                <w:noProof/>
-                <w:webHidden/>
-              </w:rPr>
-              <w:instrText xml:space="preserve"> PAGEREF _Toc437555091 \h </w:instrText>
+              <w:instrText xml:space="preserve"> PAGEREF _Toc437618494 \h </w:instrText>
             </w:r>
             <w:r>
               <w:rPr>
@@ -4835,7 +4743,7 @@
           <w:szCs w:val="32"/>
         </w:rPr>
       </w:pPr>
-      <w:bookmarkStart w:id="2" w:name="_Toc437555062"/>
+      <w:bookmarkStart w:id="1" w:name="_Toc437618466"/>
       <w:r>
         <w:rPr>
           <w:rFonts w:ascii="Arial" w:hAnsi="Arial" w:cs="Arial"/>
@@ -4846,7 +4754,7 @@
         <w:lastRenderedPageBreak/>
         <w:t>Declaração do escopo em alto nível</w:t>
       </w:r>
-      <w:bookmarkEnd w:id="2"/>
+      <w:bookmarkEnd w:id="1"/>
     </w:p>
     <w:p>
       <w:pPr>
@@ -4986,7 +4894,7 @@
           <w:szCs w:val="32"/>
         </w:rPr>
       </w:pPr>
-      <w:bookmarkStart w:id="3" w:name="_Toc437555063"/>
+      <w:bookmarkStart w:id="2" w:name="_Toc437618467"/>
       <w:r>
         <w:rPr>
           <w:rFonts w:ascii="Arial" w:hAnsi="Arial" w:cs="Arial"/>
@@ -4996,7 +4904,7 @@
         </w:rPr>
         <w:t>Objetivos do Projeto</w:t>
       </w:r>
-      <w:bookmarkEnd w:id="3"/>
+      <w:bookmarkEnd w:id="2"/>
     </w:p>
     <w:p>
       <w:pPr>
@@ -5300,7 +5208,7 @@
           <w:szCs w:val="32"/>
         </w:rPr>
       </w:pPr>
-      <w:bookmarkStart w:id="4" w:name="_Toc437555064"/>
+      <w:bookmarkStart w:id="3" w:name="_Toc437618468"/>
       <w:r>
         <w:rPr>
           <w:rFonts w:ascii="Arial" w:hAnsi="Arial" w:cs="Arial"/>
@@ -5310,7 +5218,7 @@
         </w:rPr>
         <w:t>Premissas</w:t>
       </w:r>
-      <w:bookmarkEnd w:id="4"/>
+      <w:bookmarkEnd w:id="3"/>
     </w:p>
     <w:p>
       <w:pPr>
@@ -5344,7 +5252,17 @@
           <w:sz w:val="24"/>
           <w:szCs w:val="24"/>
         </w:rPr>
-        <w:t xml:space="preserve">O projeto terá início no dia </w:t>
+        <w:t xml:space="preserve">O </w:t>
+      </w:r>
+      <w:bookmarkStart w:id="4" w:name="_GoBack"/>
+      <w:bookmarkEnd w:id="4"/>
+      <w:r>
+        <w:rPr>
+          <w:rFonts w:ascii="Arial" w:hAnsi="Arial" w:cs="Arial"/>
+          <w:sz w:val="24"/>
+          <w:szCs w:val="24"/>
+        </w:rPr>
+        <w:t xml:space="preserve">projeto terá início no dia </w:t>
       </w:r>
       <w:r>
         <w:rPr>
@@ -5457,7 +5375,7 @@
           <w:szCs w:val="32"/>
         </w:rPr>
       </w:pPr>
-      <w:bookmarkStart w:id="5" w:name="_Toc437555065"/>
+      <w:bookmarkStart w:id="5" w:name="_Toc437618469"/>
       <w:r>
         <w:rPr>
           <w:rFonts w:ascii="Arial" w:hAnsi="Arial" w:cs="Arial"/>
@@ -5637,7 +5555,7 @@
           <w:szCs w:val="32"/>
         </w:rPr>
       </w:pPr>
-      <w:bookmarkStart w:id="6" w:name="_Toc437555066"/>
+      <w:bookmarkStart w:id="6" w:name="_Toc437618470"/>
       <w:r>
         <w:rPr>
           <w:rFonts w:ascii="Arial" w:hAnsi="Arial" w:cs="Arial"/>
@@ -5776,7 +5694,7 @@
           <w:szCs w:val="32"/>
         </w:rPr>
       </w:pPr>
-      <w:bookmarkStart w:id="7" w:name="_Toc437555067"/>
+      <w:bookmarkStart w:id="7" w:name="_Toc437618471"/>
       <w:r>
         <w:rPr>
           <w:rFonts w:ascii="Arial" w:hAnsi="Arial" w:cs="Arial"/>
@@ -6616,7 +6534,7 @@
           <w:szCs w:val="32"/>
         </w:rPr>
       </w:pPr>
-      <w:bookmarkStart w:id="8" w:name="_Toc437555068"/>
+      <w:bookmarkStart w:id="8" w:name="_Toc437618472"/>
       <w:r>
         <w:rPr>
           <w:rFonts w:ascii="Arial" w:hAnsi="Arial" w:cs="Arial"/>
@@ -23660,7 +23578,7 @@
           <w:szCs w:val="32"/>
         </w:rPr>
       </w:pPr>
-      <w:bookmarkStart w:id="9" w:name="_Toc437555069"/>
+      <w:bookmarkStart w:id="9" w:name="_Toc437618473"/>
       <w:r>
         <w:rPr>
           <w:rFonts w:ascii="Arial" w:hAnsi="Arial" w:cs="Arial"/>
@@ -23908,7 +23826,7 @@
           <w:szCs w:val="32"/>
         </w:rPr>
       </w:pPr>
-      <w:bookmarkStart w:id="10" w:name="_Toc437555070"/>
+      <w:bookmarkStart w:id="10" w:name="_Toc437618474"/>
       <w:r>
         <w:rPr>
           <w:rFonts w:ascii="Arial" w:hAnsi="Arial" w:cs="Arial"/>
@@ -24312,7 +24230,7 @@
           <w:color w:val="9D3511"/>
         </w:rPr>
       </w:pPr>
-      <w:bookmarkStart w:id="11" w:name="_Toc437555071"/>
+      <w:bookmarkStart w:id="11" w:name="_Toc437618475"/>
       <w:r>
         <w:rPr>
           <w:rFonts w:ascii="Arial" w:hAnsi="Arial" w:cs="Arial"/>
@@ -24334,7 +24252,7 @@
           <w:color w:val="9D3511"/>
         </w:rPr>
       </w:pPr>
-      <w:bookmarkStart w:id="12" w:name="_Toc437555072"/>
+      <w:bookmarkStart w:id="12" w:name="_Toc437618476"/>
       <w:r>
         <w:rPr>
           <w:rFonts w:ascii="Arial" w:hAnsi="Arial" w:cs="Arial"/>
@@ -24502,7 +24420,7 @@
           <w:color w:val="9D3511"/>
         </w:rPr>
       </w:pPr>
-      <w:bookmarkStart w:id="13" w:name="_Toc437555073"/>
+      <w:bookmarkStart w:id="13" w:name="_Toc437618477"/>
       <w:r>
         <w:rPr>
           <w:rFonts w:ascii="Arial" w:hAnsi="Arial" w:cs="Arial"/>
@@ -24780,7 +24698,7 @@
           <w:color w:val="9D3511"/>
         </w:rPr>
       </w:pPr>
-      <w:bookmarkStart w:id="14" w:name="_Toc437555074"/>
+      <w:bookmarkStart w:id="14" w:name="_Toc437618478"/>
       <w:r>
         <w:rPr>
           <w:rFonts w:ascii="Arial" w:hAnsi="Arial" w:cs="Arial"/>
@@ -24816,7 +24734,7 @@
           <w:color w:val="9D3511"/>
         </w:rPr>
       </w:pPr>
-      <w:bookmarkStart w:id="15" w:name="_Toc437555075"/>
+      <w:bookmarkStart w:id="15" w:name="_Toc437618479"/>
       <w:r>
         <w:rPr>
           <w:rFonts w:ascii="Arial" w:hAnsi="Arial" w:cs="Arial"/>
@@ -24966,7 +24884,7 @@
           <w:color w:val="9D3511"/>
         </w:rPr>
       </w:pPr>
-      <w:bookmarkStart w:id="16" w:name="_Toc437555076"/>
+      <w:bookmarkStart w:id="16" w:name="_Toc437618480"/>
       <w:r>
         <w:rPr>
           <w:rFonts w:ascii="Arial" w:hAnsi="Arial" w:cs="Arial"/>
@@ -25213,7 +25131,7 @@
           <w:color w:val="9D3511"/>
         </w:rPr>
       </w:pPr>
-      <w:bookmarkStart w:id="17" w:name="_Toc437555077"/>
+      <w:bookmarkStart w:id="17" w:name="_Toc437618481"/>
       <w:r>
         <w:rPr>
           <w:rFonts w:ascii="Arial" w:hAnsi="Arial" w:cs="Arial"/>
@@ -25253,7 +25171,7 @@
           <w:color w:val="9D3511"/>
         </w:rPr>
       </w:pPr>
-      <w:bookmarkStart w:id="18" w:name="_Toc437555078"/>
+      <w:bookmarkStart w:id="18" w:name="_Toc437618482"/>
       <w:r>
         <w:rPr>
           <w:rFonts w:ascii="Arial" w:hAnsi="Arial" w:cs="Arial"/>
@@ -25284,7 +25202,7 @@
           <w:color w:val="9D3511"/>
         </w:rPr>
       </w:pPr>
-      <w:bookmarkStart w:id="19" w:name="_Toc437555079"/>
+      <w:bookmarkStart w:id="19" w:name="_Toc437618483"/>
       <w:r>
         <w:rPr>
           <w:rFonts w:ascii="Arial" w:hAnsi="Arial" w:cs="Arial"/>
@@ -25308,7 +25226,7 @@
           <w:color w:val="9D3511"/>
         </w:rPr>
       </w:pPr>
-      <w:bookmarkStart w:id="20" w:name="_Toc437555080"/>
+      <w:bookmarkStart w:id="20" w:name="_Toc437618484"/>
       <w:r>
         <w:rPr>
           <w:rFonts w:ascii="Arial" w:hAnsi="Arial" w:cs="Arial"/>
@@ -25350,7 +25268,7 @@
           <w:color w:val="9D3511"/>
         </w:rPr>
       </w:pPr>
-      <w:bookmarkStart w:id="21" w:name="_Toc437555081"/>
+      <w:bookmarkStart w:id="21" w:name="_Toc437618485"/>
       <w:r>
         <w:rPr>
           <w:rFonts w:ascii="Arial" w:hAnsi="Arial" w:cs="Arial"/>
@@ -25372,7 +25290,7 @@
           <w:color w:val="9D3511"/>
         </w:rPr>
       </w:pPr>
-      <w:bookmarkStart w:id="22" w:name="_Toc437555082"/>
+      <w:bookmarkStart w:id="22" w:name="_Toc437618486"/>
       <w:r>
         <w:rPr>
           <w:rFonts w:ascii="Arial" w:hAnsi="Arial" w:cs="Arial"/>
@@ -25397,7 +25315,7 @@
           <w:color w:val="9D3511"/>
         </w:rPr>
       </w:pPr>
-      <w:bookmarkStart w:id="23" w:name="_Toc437555083"/>
+      <w:bookmarkStart w:id="23" w:name="_Toc437618487"/>
       <w:r>
         <w:rPr>
           <w:rFonts w:ascii="Arial" w:hAnsi="Arial" w:cs="Arial"/>
@@ -25429,7 +25347,7 @@
           <w:color w:val="9D3511"/>
         </w:rPr>
       </w:pPr>
-      <w:bookmarkStart w:id="24" w:name="_Toc437555084"/>
+      <w:bookmarkStart w:id="24" w:name="_Toc437618488"/>
       <w:r>
         <w:rPr>
           <w:rFonts w:ascii="Arial" w:hAnsi="Arial" w:cs="Arial"/>
@@ -25451,7 +25369,7 @@
           <w:color w:val="9D3511"/>
         </w:rPr>
       </w:pPr>
-      <w:bookmarkStart w:id="25" w:name="_Toc437555085"/>
+      <w:bookmarkStart w:id="25" w:name="_Toc437618489"/>
       <w:r>
         <w:rPr>
           <w:rFonts w:ascii="Arial" w:hAnsi="Arial" w:cs="Arial"/>
@@ -25503,7 +25421,7 @@
           <w:szCs w:val="32"/>
         </w:rPr>
       </w:pPr>
-      <w:bookmarkStart w:id="26" w:name="_Toc437555086"/>
+      <w:bookmarkStart w:id="26" w:name="_Toc437618490"/>
       <w:r>
         <w:rPr>
           <w:rFonts w:ascii="Arial" w:hAnsi="Arial" w:cs="Arial"/>
@@ -27295,6 +27213,7 @@
               </w:rPr>
             </w:pPr>
             <w:bookmarkStart w:id="27" w:name="_Toc437555087"/>
+            <w:bookmarkStart w:id="28" w:name="_Toc437618491"/>
             <w:r>
               <w:rPr>
                 <w:rFonts w:ascii="Arial" w:eastAsia="Times New Roman" w:hAnsi="Arial" w:cs="Arial"/>
@@ -27307,6 +27226,7 @@
               <w:t>Potentiometer Drehknopf 6mm</w:t>
             </w:r>
             <w:bookmarkEnd w:id="27"/>
+            <w:bookmarkEnd w:id="28"/>
           </w:p>
         </w:tc>
         <w:tc>
@@ -27884,7 +27804,7 @@
           <w:szCs w:val="32"/>
         </w:rPr>
       </w:pPr>
-      <w:bookmarkStart w:id="28" w:name="_Toc437555088"/>
+      <w:bookmarkStart w:id="29" w:name="_Toc437618492"/>
       <w:r>
         <w:rPr>
           <w:rFonts w:ascii="Arial" w:hAnsi="Arial" w:cs="Arial"/>
@@ -27894,7 +27814,16 @@
         </w:rPr>
         <w:t>Designação de tarefas</w:t>
       </w:r>
-      <w:bookmarkEnd w:id="28"/>
+      <w:r>
+        <w:rPr>
+          <w:rFonts w:ascii="Arial" w:hAnsi="Arial" w:cs="Arial"/>
+          <w:color w:val="9D3511"/>
+          <w:sz w:val="32"/>
+          <w:szCs w:val="32"/>
+        </w:rPr>
+        <w:t xml:space="preserve"> e Cronograma</w:t>
+      </w:r>
+      <w:bookmarkEnd w:id="29"/>
     </w:p>
     <w:p>
       <w:pPr>
@@ -27929,6 +27858,16 @@
         </w:rPr>
         <w:t>[incluir link para o documento citado].</w:t>
       </w:r>
+    </w:p>
+    <w:p>
+      <w:pPr>
+        <w:spacing w:after="0"/>
+        <w:ind w:left="567"/>
+        <w:jc w:val="both"/>
+        <w:rPr>
+          <w:rFonts w:ascii="Arial" w:hAnsi="Arial" w:cs="Arial"/>
+        </w:rPr>
+      </w:pPr>
     </w:p>
     <w:p>
       <w:pPr>
@@ -27945,68 +27884,7 @@
           <w:szCs w:val="32"/>
         </w:rPr>
       </w:pPr>
-      <w:bookmarkStart w:id="29" w:name="_Toc437555089"/>
-      <w:r>
-        <w:rPr>
-          <w:rFonts w:ascii="Arial" w:hAnsi="Arial" w:cs="Arial"/>
-          <w:color w:val="9D3511"/>
-          <w:sz w:val="32"/>
-          <w:szCs w:val="32"/>
-        </w:rPr>
-        <w:t>Cronograma</w:t>
-      </w:r>
-      <w:bookmarkEnd w:id="29"/>
-    </w:p>
-    <w:p>
-      <w:pPr>
-        <w:pBdr>
-          <w:top w:val="single" w:sz="4" w:space="1" w:color="auto"/>
-        </w:pBdr>
-        <w:spacing w:after="0"/>
-        <w:ind w:left="567"/>
-        <w:rPr>
-          <w:rFonts w:ascii="Arial" w:hAnsi="Arial" w:cs="Arial"/>
-        </w:rPr>
-      </w:pPr>
-    </w:p>
-    <w:p>
-      <w:pPr>
-        <w:spacing w:after="0"/>
-        <w:ind w:left="567"/>
-        <w:jc w:val="both"/>
-        <w:rPr>
-          <w:rFonts w:ascii="Arial" w:hAnsi="Arial" w:cs="Arial"/>
-        </w:rPr>
-      </w:pPr>
-      <w:r>
-        <w:rPr>
-          <w:rFonts w:ascii="Arial" w:hAnsi="Arial" w:cs="Arial"/>
-        </w:rPr>
-        <w:t xml:space="preserve"> </w:t>
-      </w:r>
-      <w:r>
-        <w:rPr>
-          <w:rFonts w:ascii="Arial" w:hAnsi="Arial" w:cs="Arial"/>
-        </w:rPr>
-        <w:t>[incluir link para o documento citado].</w:t>
-      </w:r>
-    </w:p>
-    <w:p>
-      <w:pPr>
-        <w:pStyle w:val="Heading1"/>
-        <w:numPr>
-          <w:ilvl w:val="0"/>
-          <w:numId w:val="14"/>
-        </w:numPr>
-        <w:ind w:left="567" w:hanging="425"/>
-        <w:rPr>
-          <w:rFonts w:ascii="Arial" w:hAnsi="Arial" w:cs="Arial"/>
-          <w:color w:val="9D3511"/>
-          <w:sz w:val="32"/>
-          <w:szCs w:val="32"/>
-        </w:rPr>
-      </w:pPr>
-      <w:bookmarkStart w:id="30" w:name="_Toc437555090"/>
+      <w:bookmarkStart w:id="30" w:name="_Toc437618493"/>
       <w:r>
         <w:rPr>
           <w:rFonts w:ascii="Arial" w:hAnsi="Arial" w:cs="Arial"/>
@@ -28066,16 +27944,7 @@
           <w:sz w:val="24"/>
           <w:szCs w:val="24"/>
         </w:rPr>
-        <w:t xml:space="preserve"> possam fazer um bom acompanhamento do projeto, e para que este tenha um bom andamento, foram definidas datas para </w:t>
-      </w:r>
-      <w:r>
-        <w:rPr>
-          <w:rFonts w:ascii="Arial" w:hAnsi="Arial" w:cs="Arial"/>
-          <w:sz w:val="24"/>
-          <w:szCs w:val="24"/>
-        </w:rPr>
-        <w:lastRenderedPageBreak/>
-        <w:t>a entrega de “deliverables”. Os “deliverables” são parte do projeto e são entregues a cada duas semanas. Além da data e da especificação do que será entregue, consta ainda na tabela abaixo quem será o auxiliar de gerente responsável pela apresentação do projeto na data prevista.</w:t>
+        <w:t xml:space="preserve"> possam fazer um bom acompanhamento do projeto, e para que este tenha um bom andamento, foram definidas datas para a entrega de “deliverables”. Os “deliverables” são parte do projeto e são entregues a cada duas semanas. Além da data e da especificação do que será entregue, consta ainda na tabela abaixo quem será o auxiliar de gerente responsável pela apresentação do projeto na data prevista.</w:t>
       </w:r>
     </w:p>
     <w:p>
@@ -28670,7 +28539,7 @@
           <w:szCs w:val="32"/>
         </w:rPr>
       </w:pPr>
-      <w:bookmarkStart w:id="31" w:name="_Toc437555091"/>
+      <w:bookmarkStart w:id="31" w:name="_Toc437618494"/>
       <w:r>
         <w:rPr>
           <w:rFonts w:ascii="Arial" w:hAnsi="Arial" w:cs="Arial"/>
@@ -29136,7 +29005,10 @@
       <w:fldChar w:fldCharType="end"/>
     </w:r>
     <w:r>
-      <w:t xml:space="preserve"> PAGE   \* MERGEFORMAT </w:t>
+      <w:t xml:space="preserve"> </w:t>
+    </w:r>
+    <w:r>
+      <w:t xml:space="preserve">PAGE   \* MERGEFORMAT </w:t>
     </w:r>
     <w:r>
       <w:rPr>
@@ -30069,7 +29941,7 @@
                               <w:noProof/>
                               <w:color w:val="FFFFFF"/>
                             </w:rPr>
-                            <w:t>21</w:t>
+                            <w:t>3</w:t>
                           </w:r>
                           <w:r>
                             <w:rPr>
@@ -30126,7 +29998,7 @@
                         <w:noProof/>
                         <w:color w:val="FFFFFF"/>
                       </w:rPr>
-                      <w:t>21</w:t>
+                      <w:t>3</w:t>
                     </w:r>
                     <w:r>
                       <w:rPr>
@@ -30198,21 +30070,21 @@
         <v:path o:extrusionok="f" gradientshapeok="t" o:connecttype="rect"/>
         <o:lock v:ext="edit" aspectratio="t"/>
       </v:shapetype>
-      <v:shape id="_x0000_i1041" type="#_x0000_t75" style="width:11.25pt;height:11.25pt" o:bullet="t">
+      <v:shape id="_x0000_i1065" type="#_x0000_t75" style="width:11.25pt;height:11.25pt" o:bullet="t">
         <v:imagedata r:id="rId1" o:title="bullet1"/>
       </v:shape>
     </w:pict>
   </w:numPicBullet>
   <w:numPicBullet w:numPicBulletId="1">
     <w:pict>
-      <v:shape id="_x0000_i1042" type="#_x0000_t75" style="width:11.25pt;height:11.25pt" o:bullet="t">
+      <v:shape id="_x0000_i1066" type="#_x0000_t75" style="width:11.25pt;height:11.25pt" o:bullet="t">
         <v:imagedata r:id="rId2" o:title="bullet2"/>
       </v:shape>
     </w:pict>
   </w:numPicBullet>
   <w:numPicBullet w:numPicBulletId="2">
     <w:pict>
-      <v:shape id="_x0000_i1043" type="#_x0000_t75" style="width:11.25pt;height:11.25pt" o:bullet="t">
+      <v:shape id="_x0000_i1067" type="#_x0000_t75" style="width:11.25pt;height:11.25pt" o:bullet="t">
         <v:imagedata r:id="rId3" o:title="bullet3"/>
       </v:shape>
     </w:pict>
@@ -35347,6 +35219,7 @@
     <w:rsid w:val="00257F51"/>
     <w:rsid w:val="00457223"/>
     <w:rsid w:val="004B20E7"/>
+    <w:rsid w:val="00512180"/>
     <w:rsid w:val="0081570E"/>
     <w:rsid w:val="00877C80"/>
     <w:rsid w:val="0091772F"/>
@@ -36119,7 +35992,7 @@
 </file>
 
 <file path=customXml/itemProps2.xml><?xml version="1.0" encoding="utf-8"?>
-<ds:datastoreItem xmlns:ds="http://schemas.openxmlformats.org/officeDocument/2006/customXml" ds:itemID="{7072E0EF-961F-4818-8FE4-022465CAA79C}">
+<ds:datastoreItem xmlns:ds="http://schemas.openxmlformats.org/officeDocument/2006/customXml" ds:itemID="{71AD970B-B75D-4C01-81E8-79D3CC1AB8D5}">
   <ds:schemaRefs>
     <ds:schemaRef ds:uri="http://schemas.openxmlformats.org/officeDocument/2006/bibliography"/>
   </ds:schemaRefs>

</xml_diff>

<commit_message>
PLANO DE PROJETO FINALIZADO
</commit_message>
<xml_diff>
--- a/LaTeX Project/Documentos/Plano_de_Projeto.docx
+++ b/LaTeX Project/Documentos/Plano_de_Projeto.docx
@@ -145,6 +145,7 @@
                                     <w:dataBinding w:prefixMappings="xmlns:ns0='http://purl.org/dc/elements/1.1/' xmlns:ns1='http://schemas.openxmlformats.org/package/2006/metadata/core-properties' " w:xpath="/ns1:coreProperties[1]/ns0:subject[1]" w:storeItemID="{6C3C8BC8-F283-45AE-878A-BAB7291924A1}"/>
                                     <w:text/>
                                   </w:sdtPr>
+                                  <w:sdtEndPr/>
                                   <w:sdtContent>
                                     <w:r>
                                       <w:rPr>
@@ -512,6 +513,7 @@
                                       <w:calendar w:val="gregorian"/>
                                     </w:date>
                                   </w:sdtPr>
+                                  <w:sdtEndPr/>
                                   <w:sdtContent>
                                     <w:p>
                                       <w:pPr>
@@ -604,6 +606,7 @@
                                     <w:dataBinding w:prefixMappings="xmlns:ns0='http://schemas.openxmlformats.org/package/2006/metadata/core-properties' xmlns:ns1='http://purl.org/dc/elements/1.1/'" w:xpath="/ns0:coreProperties[1]/ns1:creator[1]" w:storeItemID="{6C3C8BC8-F283-45AE-878A-BAB7291924A1}"/>
                                     <w:text/>
                                   </w:sdtPr>
+                                  <w:sdtEndPr/>
                                   <w:sdtContent>
                                     <w:p>
                                       <w:pPr>
@@ -635,6 +638,7 @@
                                     <w:dataBinding w:prefixMappings="xmlns:ns0='http://schemas.openxmlformats.org/officeDocument/2006/extended-properties'" w:xpath="/ns0:Properties[1]/ns0:Company[1]" w:storeItemID="{6668398D-A668-4E3E-A5EB-62B293D839F1}"/>
                                     <w:text/>
                                   </w:sdtPr>
+                                  <w:sdtEndPr/>
                                   <w:sdtContent>
                                     <w:p>
                                       <w:pPr>
@@ -670,6 +674,7 @@
                                       <w:calendar w:val="gregorian"/>
                                     </w:date>
                                   </w:sdtPr>
+                                  <w:sdtEndPr/>
                                   <w:sdtContent>
                                     <w:p>
                                       <w:pPr>
@@ -1036,6 +1041,7 @@
                                   <w:dataBinding w:prefixMappings="xmlns:ns0='http://schemas.openxmlformats.org/package/2006/metadata/core-properties' xmlns:ns1='http://purl.org/dc/elements/1.1/'" w:xpath="/ns0:coreProperties[1]/ns1:title[1]" w:storeItemID="{6C3C8BC8-F283-45AE-878A-BAB7291924A1}"/>
                                   <w:text/>
                                 </w:sdtPr>
+                                <w:sdtEndPr/>
                                 <w:sdtContent>
                                   <w:p>
                                     <w:pPr>
@@ -1950,6 +1956,7 @@
           <w:docPartUnique/>
         </w:docPartObj>
       </w:sdtPr>
+      <w:sdtEndPr/>
       <w:sdtContent>
         <w:p>
           <w:pPr>
@@ -2006,17 +2013,7 @@
                 <w:rFonts w:ascii="Arial" w:hAnsi="Arial" w:cs="Arial"/>
                 <w:noProof/>
               </w:rPr>
-              <w:t>.......</w:t>
-            </w:r>
-            <w:bookmarkStart w:id="1" w:name="_GoBack"/>
-            <w:bookmarkEnd w:id="1"/>
-            <w:r>
-              <w:rPr>
-                <w:rStyle w:val="Hyperlink"/>
-                <w:rFonts w:ascii="Arial" w:hAnsi="Arial" w:cs="Arial"/>
-                <w:noProof/>
-              </w:rPr>
-              <w:t>.........................................................</w:t>
+              <w:t>................................................................</w:t>
             </w:r>
             <w:r>
               <w:rPr>
@@ -4120,7 +4117,7 @@
                 <w:noProof/>
                 <w:webHidden/>
               </w:rPr>
-              <w:t>27</w:t>
+              <w:t>28</w:t>
             </w:r>
             <w:r>
               <w:rPr>
@@ -4731,7 +4728,7 @@
           <w:szCs w:val="32"/>
         </w:rPr>
       </w:pPr>
-      <w:bookmarkStart w:id="2" w:name="_Toc437618466"/>
+      <w:bookmarkStart w:id="1" w:name="_Toc437618466"/>
       <w:r>
         <w:rPr>
           <w:rFonts w:ascii="Arial" w:hAnsi="Arial" w:cs="Arial"/>
@@ -4742,7 +4739,7 @@
         <w:lastRenderedPageBreak/>
         <w:t>Declaração do escopo em alto nível</w:t>
       </w:r>
-      <w:bookmarkEnd w:id="2"/>
+      <w:bookmarkEnd w:id="1"/>
     </w:p>
     <w:p>
       <w:pPr>
@@ -5091,7 +5088,7 @@
           <w:szCs w:val="32"/>
         </w:rPr>
       </w:pPr>
-      <w:bookmarkStart w:id="3" w:name="_Toc437618467"/>
+      <w:bookmarkStart w:id="2" w:name="_Toc437618467"/>
       <w:r>
         <w:rPr>
           <w:rFonts w:ascii="Arial" w:hAnsi="Arial" w:cs="Arial"/>
@@ -5101,7 +5098,7 @@
         </w:rPr>
         <w:t>Objetivos do Projeto</w:t>
       </w:r>
-      <w:bookmarkEnd w:id="3"/>
+      <w:bookmarkEnd w:id="2"/>
     </w:p>
     <w:p>
       <w:pPr>
@@ -5405,7 +5402,7 @@
           <w:szCs w:val="32"/>
         </w:rPr>
       </w:pPr>
-      <w:bookmarkStart w:id="4" w:name="_Toc437618468"/>
+      <w:bookmarkStart w:id="3" w:name="_Toc437618468"/>
       <w:r>
         <w:rPr>
           <w:rFonts w:ascii="Arial" w:hAnsi="Arial" w:cs="Arial"/>
@@ -5415,7 +5412,7 @@
         </w:rPr>
         <w:t>Premissas</w:t>
       </w:r>
-      <w:bookmarkEnd w:id="4"/>
+      <w:bookmarkEnd w:id="3"/>
     </w:p>
     <w:p>
       <w:pPr>
@@ -5562,7 +5559,7 @@
           <w:szCs w:val="32"/>
         </w:rPr>
       </w:pPr>
-      <w:bookmarkStart w:id="5" w:name="_Toc437618469"/>
+      <w:bookmarkStart w:id="4" w:name="_Toc437618469"/>
       <w:r>
         <w:rPr>
           <w:rFonts w:ascii="Arial" w:hAnsi="Arial" w:cs="Arial"/>
@@ -5572,7 +5569,7 @@
         </w:rPr>
         <w:t>Restrições</w:t>
       </w:r>
-      <w:bookmarkEnd w:id="5"/>
+      <w:bookmarkEnd w:id="4"/>
     </w:p>
     <w:p>
       <w:pPr>
@@ -5742,7 +5739,7 @@
           <w:szCs w:val="32"/>
         </w:rPr>
       </w:pPr>
-      <w:bookmarkStart w:id="6" w:name="_Toc437618470"/>
+      <w:bookmarkStart w:id="5" w:name="_Toc437618470"/>
       <w:r>
         <w:rPr>
           <w:rFonts w:ascii="Arial" w:hAnsi="Arial" w:cs="Arial"/>
@@ -5752,7 +5749,7 @@
         </w:rPr>
         <w:t>Gerente e colaboradores do projeto</w:t>
       </w:r>
-      <w:bookmarkEnd w:id="6"/>
+      <w:bookmarkEnd w:id="5"/>
     </w:p>
     <w:p>
       <w:pPr>
@@ -5865,7 +5862,7 @@
           <w:szCs w:val="32"/>
         </w:rPr>
       </w:pPr>
-      <w:bookmarkStart w:id="7" w:name="_Toc437618471"/>
+      <w:bookmarkStart w:id="6" w:name="_Toc437618471"/>
       <w:r>
         <w:rPr>
           <w:rFonts w:ascii="Arial" w:hAnsi="Arial" w:cs="Arial"/>
@@ -5876,7 +5873,7 @@
         <w:lastRenderedPageBreak/>
         <w:t>Referência a trabalhos semelhantes</w:t>
       </w:r>
-      <w:bookmarkEnd w:id="7"/>
+      <w:bookmarkEnd w:id="6"/>
     </w:p>
     <w:p>
       <w:pPr>
@@ -6705,7 +6702,7 @@
           <w:szCs w:val="32"/>
         </w:rPr>
       </w:pPr>
-      <w:bookmarkStart w:id="8" w:name="_Toc437618472"/>
+      <w:bookmarkStart w:id="7" w:name="_Toc437618472"/>
       <w:r>
         <w:rPr>
           <w:rFonts w:ascii="Arial" w:hAnsi="Arial" w:cs="Arial"/>
@@ -6716,7 +6713,7 @@
         <w:lastRenderedPageBreak/>
         <w:t>Plano de resposta aos riscos</w:t>
       </w:r>
-      <w:bookmarkEnd w:id="8"/>
+      <w:bookmarkEnd w:id="7"/>
     </w:p>
     <w:p>
       <w:pPr>
@@ -23749,7 +23746,7 @@
           <w:szCs w:val="32"/>
         </w:rPr>
       </w:pPr>
-      <w:bookmarkStart w:id="9" w:name="_Toc437618473"/>
+      <w:bookmarkStart w:id="8" w:name="_Toc437618473"/>
       <w:r>
         <w:rPr>
           <w:rFonts w:ascii="Arial" w:hAnsi="Arial" w:cs="Arial"/>
@@ -23760,7 +23757,7 @@
         <w:lastRenderedPageBreak/>
         <w:t>Requisitos</w:t>
       </w:r>
-      <w:bookmarkEnd w:id="9"/>
+      <w:bookmarkEnd w:id="8"/>
     </w:p>
     <w:p>
       <w:pPr>
@@ -23997,7 +23994,7 @@
           <w:szCs w:val="32"/>
         </w:rPr>
       </w:pPr>
-      <w:bookmarkStart w:id="10" w:name="_Toc437618474"/>
+      <w:bookmarkStart w:id="9" w:name="_Toc437618474"/>
       <w:r>
         <w:rPr>
           <w:rFonts w:ascii="Arial" w:hAnsi="Arial" w:cs="Arial"/>
@@ -24007,7 +24004,7 @@
         </w:rPr>
         <w:t>Opções tecnológicas</w:t>
       </w:r>
-      <w:bookmarkEnd w:id="10"/>
+      <w:bookmarkEnd w:id="9"/>
     </w:p>
     <w:p>
       <w:pPr>
@@ -24401,7 +24398,7 @@
           <w:color w:val="9D3511"/>
         </w:rPr>
       </w:pPr>
-      <w:bookmarkStart w:id="11" w:name="_Toc437618475"/>
+      <w:bookmarkStart w:id="10" w:name="_Toc437618475"/>
       <w:r>
         <w:rPr>
           <w:rFonts w:ascii="Arial" w:hAnsi="Arial" w:cs="Arial"/>
@@ -24409,7 +24406,7 @@
         </w:rPr>
         <w:t>Durante o decorrer do projeto</w:t>
       </w:r>
-      <w:bookmarkEnd w:id="11"/>
+      <w:bookmarkEnd w:id="10"/>
     </w:p>
     <w:p>
       <w:pPr>
@@ -24423,7 +24420,7 @@
           <w:color w:val="9D3511"/>
         </w:rPr>
       </w:pPr>
-      <w:bookmarkStart w:id="12" w:name="_Toc437618476"/>
+      <w:bookmarkStart w:id="11" w:name="_Toc437618476"/>
       <w:r>
         <w:rPr>
           <w:rFonts w:ascii="Arial" w:hAnsi="Arial" w:cs="Arial"/>
@@ -24431,7 +24428,7 @@
         </w:rPr>
         <w:t>Compartilhamento de dados entre a equipe</w:t>
       </w:r>
-      <w:bookmarkEnd w:id="12"/>
+      <w:bookmarkEnd w:id="11"/>
     </w:p>
     <w:p/>
     <w:p>
@@ -24591,7 +24588,7 @@
           <w:color w:val="9D3511"/>
         </w:rPr>
       </w:pPr>
-      <w:bookmarkStart w:id="13" w:name="_Toc437618477"/>
+      <w:bookmarkStart w:id="12" w:name="_Toc437618477"/>
       <w:r>
         <w:rPr>
           <w:rFonts w:ascii="Arial" w:hAnsi="Arial" w:cs="Arial"/>
@@ -24599,7 +24596,7 @@
         </w:rPr>
         <w:t>Agendamento de reuniões e compartilhamento de resultados</w:t>
       </w:r>
-      <w:bookmarkEnd w:id="13"/>
+      <w:bookmarkEnd w:id="12"/>
     </w:p>
     <w:p/>
     <w:p>
@@ -24909,7 +24906,7 @@
           <w:color w:val="9D3511"/>
         </w:rPr>
       </w:pPr>
-      <w:bookmarkStart w:id="14" w:name="_Toc437618478"/>
+      <w:bookmarkStart w:id="13" w:name="_Toc437618478"/>
       <w:r>
         <w:rPr>
           <w:rFonts w:ascii="Arial" w:hAnsi="Arial" w:cs="Arial"/>
@@ -24931,7 +24928,7 @@
         </w:rPr>
         <w:t>rincipal</w:t>
       </w:r>
-      <w:bookmarkEnd w:id="14"/>
+      <w:bookmarkEnd w:id="13"/>
     </w:p>
     <w:p>
       <w:pPr>
@@ -24945,7 +24942,7 @@
           <w:color w:val="9D3511"/>
         </w:rPr>
       </w:pPr>
-      <w:bookmarkStart w:id="15" w:name="_Toc437618479"/>
+      <w:bookmarkStart w:id="14" w:name="_Toc437618479"/>
       <w:r>
         <w:rPr>
           <w:rFonts w:ascii="Arial" w:hAnsi="Arial" w:cs="Arial"/>
@@ -24953,7 +24950,7 @@
         </w:rPr>
         <w:t>Linguagem de programação</w:t>
       </w:r>
-      <w:bookmarkEnd w:id="15"/>
+      <w:bookmarkEnd w:id="14"/>
     </w:p>
     <w:p/>
     <w:p>
@@ -25095,7 +25092,7 @@
           <w:color w:val="9D3511"/>
         </w:rPr>
       </w:pPr>
-      <w:bookmarkStart w:id="16" w:name="_Toc437618480"/>
+      <w:bookmarkStart w:id="15" w:name="_Toc437618480"/>
       <w:r>
         <w:rPr>
           <w:rFonts w:ascii="Arial" w:hAnsi="Arial" w:cs="Arial"/>
@@ -25117,7 +25114,7 @@
         </w:rPr>
         <w:t xml:space="preserve"> de desenvolvimento</w:t>
       </w:r>
-      <w:bookmarkEnd w:id="16"/>
+      <w:bookmarkEnd w:id="15"/>
     </w:p>
     <w:p>
       <w:pPr>
@@ -25342,7 +25339,7 @@
           <w:color w:val="9D3511"/>
         </w:rPr>
       </w:pPr>
-      <w:bookmarkStart w:id="17" w:name="_Toc437618481"/>
+      <w:bookmarkStart w:id="16" w:name="_Toc437618481"/>
       <w:r>
         <w:rPr>
           <w:rFonts w:ascii="Arial" w:hAnsi="Arial" w:cs="Arial"/>
@@ -25365,7 +25362,7 @@
         </w:rPr>
         <w:t>)</w:t>
       </w:r>
-      <w:bookmarkEnd w:id="17"/>
+      <w:bookmarkEnd w:id="16"/>
     </w:p>
     <w:p/>
     <w:p>
@@ -25780,7 +25777,7 @@
           <w:color w:val="9D3511"/>
         </w:rPr>
       </w:pPr>
-      <w:bookmarkStart w:id="18" w:name="_Toc437618482"/>
+      <w:bookmarkStart w:id="17" w:name="_Toc437618482"/>
       <w:r>
         <w:rPr>
           <w:rFonts w:ascii="Arial" w:hAnsi="Arial" w:cs="Arial"/>
@@ -25788,7 +25785,7 @@
         </w:rPr>
         <w:t>Sistema de comunicação</w:t>
       </w:r>
-      <w:bookmarkEnd w:id="18"/>
+      <w:bookmarkEnd w:id="17"/>
     </w:p>
     <w:p>
       <w:pPr>
@@ -26009,7 +26006,7 @@
           <w:color w:val="9D3511"/>
         </w:rPr>
       </w:pPr>
-      <w:bookmarkStart w:id="19" w:name="_Toc437618483"/>
+      <w:bookmarkStart w:id="18" w:name="_Toc437618483"/>
       <w:r>
         <w:rPr>
           <w:rFonts w:ascii="Arial" w:hAnsi="Arial" w:cs="Arial"/>
@@ -26017,7 +26014,7 @@
         </w:rPr>
         <w:t>Sem fio</w:t>
       </w:r>
-      <w:bookmarkEnd w:id="19"/>
+      <w:bookmarkEnd w:id="18"/>
     </w:p>
     <w:p/>
     <w:p>
@@ -26401,15 +26398,13 @@
                 <w:rFonts w:ascii="Arial" w:hAnsi="Arial" w:cs="Arial"/>
                 <w:sz w:val="24"/>
                 <w:szCs w:val="24"/>
-                <w:lang w:val="en-US"/>
-              </w:rPr>
-            </w:pPr>
-            <w:r>
-              <w:rPr>
-                <w:rFonts w:ascii="Arial" w:hAnsi="Arial" w:cs="Arial"/>
-                <w:sz w:val="24"/>
-                <w:szCs w:val="24"/>
-                <w:lang w:val="en-US"/>
+              </w:rPr>
+            </w:pPr>
+            <w:r>
+              <w:rPr>
+                <w:rFonts w:ascii="Arial" w:hAnsi="Arial" w:cs="Arial"/>
+                <w:sz w:val="24"/>
+                <w:szCs w:val="24"/>
               </w:rPr>
               <w:t xml:space="preserve">Adaptador </w:t>
             </w:r>
@@ -26418,7 +26413,6 @@
                 <w:rFonts w:ascii="Arial" w:hAnsi="Arial" w:cs="Arial"/>
                 <w:sz w:val="24"/>
                 <w:szCs w:val="24"/>
-                <w:lang w:val="en-US"/>
               </w:rPr>
               <w:t xml:space="preserve">Bluetooth </w:t>
             </w:r>
@@ -26427,7 +26421,6 @@
                 <w:rFonts w:ascii="Arial" w:hAnsi="Arial" w:cs="Arial"/>
                 <w:sz w:val="24"/>
                 <w:szCs w:val="24"/>
-                <w:lang w:val="en-US"/>
               </w:rPr>
               <w:t>em todos os dispositivos a serem conectados</w:t>
             </w:r>
@@ -27053,7 +27046,7 @@
           <w:color w:val="9D3511"/>
         </w:rPr>
       </w:pPr>
-      <w:bookmarkStart w:id="20" w:name="_Toc437618484"/>
+      <w:bookmarkStart w:id="19" w:name="_Toc437618484"/>
       <w:r>
         <w:rPr>
           <w:rFonts w:ascii="Arial" w:hAnsi="Arial" w:cs="Arial"/>
@@ -27061,7 +27054,7 @@
         </w:rPr>
         <w:t>Com fio</w:t>
       </w:r>
-      <w:bookmarkEnd w:id="20"/>
+      <w:bookmarkEnd w:id="19"/>
     </w:p>
     <w:p>
       <w:pPr>
@@ -27366,7 +27359,7 @@
           <w:color w:val="9D3511"/>
         </w:rPr>
       </w:pPr>
-      <w:bookmarkStart w:id="21" w:name="_Toc437618485"/>
+      <w:bookmarkStart w:id="20" w:name="_Toc437618485"/>
       <w:r>
         <w:rPr>
           <w:rFonts w:ascii="Arial" w:hAnsi="Arial" w:cs="Arial"/>
@@ -27374,7 +27367,7 @@
         </w:rPr>
         <w:t>Sistema embarcado</w:t>
       </w:r>
-      <w:bookmarkEnd w:id="21"/>
+      <w:bookmarkEnd w:id="20"/>
     </w:p>
     <w:p>
       <w:pPr>
@@ -27388,7 +27381,7 @@
           <w:color w:val="9D3511"/>
         </w:rPr>
       </w:pPr>
-      <w:bookmarkStart w:id="22" w:name="_Toc437618486"/>
+      <w:bookmarkStart w:id="21" w:name="_Toc437618486"/>
       <w:r>
         <w:rPr>
           <w:rFonts w:ascii="Arial" w:hAnsi="Arial" w:cs="Arial"/>
@@ -27396,7 +27389,7 @@
         </w:rPr>
         <w:t>Microcontrolador</w:t>
       </w:r>
-      <w:bookmarkEnd w:id="22"/>
+      <w:bookmarkEnd w:id="21"/>
     </w:p>
     <w:p/>
     <w:p>
@@ -28193,6 +28186,30 @@
     </w:p>
     <w:p>
       <w:pPr>
+        <w:ind w:firstLine="360"/>
+        <w:jc w:val="both"/>
+        <w:rPr>
+          <w:rFonts w:ascii="Arial" w:hAnsi="Arial" w:cs="Arial"/>
+          <w:sz w:val="24"/>
+          <w:szCs w:val="24"/>
+        </w:rPr>
+      </w:pPr>
+    </w:p>
+    <w:p>
+      <w:pPr>
+        <w:ind w:firstLine="360"/>
+        <w:jc w:val="both"/>
+        <w:rPr>
+          <w:rFonts w:ascii="Arial" w:hAnsi="Arial" w:cs="Arial"/>
+          <w:sz w:val="24"/>
+          <w:szCs w:val="24"/>
+        </w:rPr>
+      </w:pPr>
+      <w:bookmarkStart w:id="22" w:name="_GoBack"/>
+      <w:bookmarkEnd w:id="22"/>
+    </w:p>
+    <w:p>
+      <w:pPr>
         <w:pStyle w:val="Heading1"/>
         <w:numPr>
           <w:ilvl w:val="2"/>
@@ -28209,6 +28226,7 @@
           <w:rFonts w:ascii="Arial" w:hAnsi="Arial" w:cs="Arial"/>
           <w:color w:val="9D3511"/>
         </w:rPr>
+        <w:lastRenderedPageBreak/>
         <w:t xml:space="preserve">Software de </w:t>
       </w:r>
       <w:r>
@@ -28245,7 +28263,6 @@
           <w:sz w:val="24"/>
           <w:szCs w:val="24"/>
         </w:rPr>
-        <w:lastRenderedPageBreak/>
         <w:t>Apesar de não interferir muito no desenvolvimento do projeto, é importante que a equipe inteira utilize o mesmo software para planejar, desenvolver e realizar possíveis modificações na codificação do microcontrolador</w:t>
       </w:r>
       <w:r>
@@ -29328,6 +29345,7 @@
                 <w:sz w:val="24"/>
                 <w:szCs w:val="24"/>
               </w:rPr>
+              <w:lastRenderedPageBreak/>
               <w:t>Adaptador MIDI</w:t>
             </w:r>
           </w:p>
@@ -29528,7 +29546,6 @@
                 <w:sz w:val="24"/>
                 <w:szCs w:val="24"/>
               </w:rPr>
-              <w:lastRenderedPageBreak/>
               <w:t>Potenciômetro Linear</w:t>
             </w:r>
           </w:p>
@@ -31271,7 +31288,16 @@
           <w:sz w:val="24"/>
           <w:szCs w:val="24"/>
         </w:rPr>
-        <w:t xml:space="preserve"> é importante que a equipe tenha um tempo </w:t>
+        <w:t xml:space="preserve"> é importante que a </w:t>
+      </w:r>
+      <w:r>
+        <w:rPr>
+          <w:rFonts w:ascii="Arial" w:hAnsi="Arial" w:cs="Arial"/>
+          <w:sz w:val="24"/>
+          <w:szCs w:val="24"/>
+        </w:rPr>
+        <w:lastRenderedPageBreak/>
+        <w:t xml:space="preserve">equipe tenha um tempo </w:t>
       </w:r>
       <w:r>
         <w:rPr>
@@ -31303,7 +31329,6 @@
           <w:sz w:val="24"/>
           <w:szCs w:val="24"/>
         </w:rPr>
-        <w:lastRenderedPageBreak/>
         <w:t>Já a quarta fase, por ser uma etapa de melhorias no projeto, bem como a sua finalização por completo, é uma etapa que não requer muito tempo da equipe.</w:t>
       </w:r>
     </w:p>
@@ -31364,7 +31389,7 @@
           <v:shape id="_x0000_i1025" type="#_x0000_t75" style="width:916.6pt;height:510.35pt" o:ole="">
             <v:imagedata r:id="rId19" o:title="" croptop="3876f" cropbottom="19382f" cropleft="2304f" cropright="4607f"/>
           </v:shape>
-          <o:OLEObject Type="Embed" ProgID="Acrobat.Document.11" ShapeID="_x0000_i1025" DrawAspect="Content" ObjectID="_1511808080" r:id="rId20"/>
+          <o:OLEObject Type="Embed" ProgID="Acrobat.Document.11" ShapeID="_x0000_i1025" DrawAspect="Content" ObjectID="_1511809015" r:id="rId20"/>
         </w:object>
       </w:r>
     </w:p>
@@ -32677,7 +32702,6 @@
           <w:rFonts w:ascii="Arial" w:hAnsi="Arial" w:cs="Arial"/>
           <w:sz w:val="24"/>
           <w:szCs w:val="24"/>
-          <w:lang w:val="en-US"/>
         </w:rPr>
         <w:t xml:space="preserve">DIFFEN. </w:t>
       </w:r>
@@ -32767,7 +32791,6 @@
           <w:rFonts w:ascii="Arial" w:hAnsi="Arial" w:cs="Arial"/>
           <w:sz w:val="24"/>
           <w:szCs w:val="24"/>
-          <w:lang w:val="en-US"/>
         </w:rPr>
         <w:t xml:space="preserve">IDC. </w:t>
       </w:r>
@@ -32777,26 +32800,14 @@
           <w:b/>
           <w:sz w:val="24"/>
           <w:szCs w:val="24"/>
-          <w:lang w:val="en-US"/>
-        </w:rPr>
-        <w:t xml:space="preserve">IDC Worldwide smartphone shipment, </w:t>
-      </w:r>
-      <w:r>
-        <w:rPr>
-          <w:rFonts w:ascii="Arial" w:hAnsi="Arial" w:cs="Arial"/>
-          <w:b/>
-          <w:sz w:val="24"/>
-          <w:szCs w:val="24"/>
-          <w:lang w:val="en-US"/>
-        </w:rPr>
-        <w:t>Q4 2012</w:t>
-      </w:r>
-      <w:r>
-        <w:rPr>
-          <w:rFonts w:ascii="Arial" w:hAnsi="Arial" w:cs="Arial"/>
-          <w:sz w:val="24"/>
-          <w:szCs w:val="24"/>
-          <w:lang w:val="en-US"/>
+        </w:rPr>
+        <w:t>IDC Worldwide smartphone shipment, Q4 2012</w:t>
+      </w:r>
+      <w:r>
+        <w:rPr>
+          <w:rFonts w:ascii="Arial" w:hAnsi="Arial" w:cs="Arial"/>
+          <w:sz w:val="24"/>
+          <w:szCs w:val="24"/>
         </w:rPr>
         <w:t xml:space="preserve">. </w:t>
       </w:r>
@@ -32951,6 +32962,7 @@
         <w:temporary/>
         <w:showingPlcHdr/>
       </w:sdtPr>
+      <w:sdtEndPr/>
       <w:sdtContent>
         <w:r>
           <w:rPr>
@@ -33778,6 +33790,7 @@
                               <w:dataBinding w:prefixMappings="xmlns:ns0='http://purl.org/dc/elements/1.1/' xmlns:ns1='http://schemas.openxmlformats.org/package/2006/metadata/core-properties' " w:xpath="/ns1:coreProperties[1]/ns0:subject[1]" w:storeItemID="{6C3C8BC8-F283-45AE-878A-BAB7291924A1}"/>
                               <w:text/>
                             </w:sdtPr>
+                            <w:sdtEndPr/>
                             <w:sdtContent>
                               <w:r>
                                 <w:rPr>
@@ -33920,7 +33933,7 @@
                               <w:noProof/>
                               <w:color w:val="FFFFFF"/>
                             </w:rPr>
-                            <w:t>23</w:t>
+                            <w:t>30</w:t>
                           </w:r>
                           <w:r>
                             <w:rPr>
@@ -33949,7 +33962,11 @@
         </mc:Choice>
         <mc:Fallback>
           <w:pict>
-            <v:shape w14:anchorId="0F48C250" id="Text Box 476" o:spid="_x0000_s1035" type="#_x0000_t202" style="position:absolute;margin-left:38.75pt;margin-top:0;width:89.95pt;height:13.45pt;z-index:251667456;visibility:visible;mso-wrap-style:square;mso-width-percent:1000;mso-height-percent:0;mso-wrap-distance-left:9pt;mso-wrap-distance-top:0;mso-wrap-distance-right:9pt;mso-wrap-distance-bottom:0;mso-position-horizontal:right;mso-position-horizontal-relative:page;mso-position-vertical:center;mso-position-vertical-relative:top-margin-area;mso-width-percent:1000;mso-height-percent:0;mso-width-relative:right-margin-area;mso-height-relative:page;v-text-anchor:middle" o:gfxdata="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" o:allowincell="f" fillcolor="#ed1c24" stroked="f">
+            <v:shapetype w14:anchorId="0F48C250" id="_x0000_t202" coordsize="21600,21600" o:spt="202" path="m,l,21600r21600,l21600,xe">
+              <v:stroke joinstyle="miter"/>
+              <v:path gradientshapeok="t" o:connecttype="rect"/>
+            </v:shapetype>
+            <v:shape id="Text Box 476" o:spid="_x0000_s1035" type="#_x0000_t202" style="position:absolute;margin-left:38.75pt;margin-top:0;width:89.95pt;height:13.45pt;z-index:251667456;visibility:visible;mso-wrap-style:square;mso-width-percent:1000;mso-height-percent:0;mso-wrap-distance-left:9pt;mso-wrap-distance-top:0;mso-wrap-distance-right:9pt;mso-wrap-distance-bottom:0;mso-position-horizontal:right;mso-position-horizontal-relative:page;mso-position-vertical:center;mso-position-vertical-relative:top-margin-area;mso-width-percent:1000;mso-height-percent:0;mso-width-relative:right-margin-area;mso-height-relative:page;v-text-anchor:middle" o:gfxdata="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" o:allowincell="f" fillcolor="#ed1c24" stroked="f">
               <v:textbox style="mso-fit-shape-to-text:t" inset=",0,,0">
                 <w:txbxContent>
                   <w:p>
@@ -33973,7 +33990,7 @@
                         <w:noProof/>
                         <w:color w:val="FFFFFF"/>
                       </w:rPr>
-                      <w:t>23</w:t>
+                      <w:t>30</w:t>
                     </w:r>
                     <w:r>
                       <w:rPr>
@@ -34179,6 +34196,7 @@
                               <w:dataBinding w:prefixMappings="xmlns:ns0='http://purl.org/dc/elements/1.1/' xmlns:ns1='http://schemas.openxmlformats.org/package/2006/metadata/core-properties' " w:xpath="/ns1:coreProperties[1]/ns0:subject[1]" w:storeItemID="{6C3C8BC8-F283-45AE-878A-BAB7291924A1}"/>
                               <w:text/>
                             </w:sdtPr>
+                            <w:sdtEndPr/>
                             <w:sdtContent>
                               <w:r>
                                 <w:rPr>
@@ -34347,7 +34365,11 @@
         </mc:Choice>
         <mc:Fallback>
           <w:pict>
-            <v:shape w14:anchorId="639A695E" id="Text Box 18" o:spid="_x0000_s1037" type="#_x0000_t202" style="position:absolute;margin-left:38.75pt;margin-top:0;width:89.95pt;height:13.45pt;z-index:251675648;visibility:visible;mso-wrap-style:square;mso-width-percent:1000;mso-height-percent:0;mso-wrap-distance-left:9pt;mso-wrap-distance-top:0;mso-wrap-distance-right:9pt;mso-wrap-distance-bottom:0;mso-position-horizontal:right;mso-position-horizontal-relative:page;mso-position-vertical:center;mso-position-vertical-relative:top-margin-area;mso-width-percent:1000;mso-height-percent:0;mso-width-relative:right-margin-area;mso-height-relative:page;v-text-anchor:middle" o:gfxdata="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" o:allowincell="f" fillcolor="#ed1c24" stroked="f">
+            <v:shapetype w14:anchorId="639A695E" id="_x0000_t202" coordsize="21600,21600" o:spt="202" path="m,l,21600r21600,l21600,xe">
+              <v:stroke joinstyle="miter"/>
+              <v:path gradientshapeok="t" o:connecttype="rect"/>
+            </v:shapetype>
+            <v:shape id="Text Box 18" o:spid="_x0000_s1037" type="#_x0000_t202" style="position:absolute;margin-left:38.75pt;margin-top:0;width:89.95pt;height:13.45pt;z-index:251675648;visibility:visible;mso-wrap-style:square;mso-width-percent:1000;mso-height-percent:0;mso-wrap-distance-left:9pt;mso-wrap-distance-top:0;mso-wrap-distance-right:9pt;mso-wrap-distance-bottom:0;mso-position-horizontal:right;mso-position-horizontal-relative:page;mso-position-vertical:center;mso-position-vertical-relative:top-margin-area;mso-width-percent:1000;mso-height-percent:0;mso-width-relative:right-margin-area;mso-height-relative:page;v-text-anchor:middle" o:gfxdata="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" o:allowincell="f" fillcolor="#ed1c24" stroked="f">
               <v:textbox style="mso-fit-shape-to-text:t" inset=",0,,0">
                 <w:txbxContent>
                   <w:p>
@@ -34582,6 +34604,7 @@
                               <w:dataBinding w:prefixMappings="xmlns:ns0='http://purl.org/dc/elements/1.1/' xmlns:ns1='http://schemas.openxmlformats.org/package/2006/metadata/core-properties' " w:xpath="/ns1:coreProperties[1]/ns0:subject[1]" w:storeItemID="{6C3C8BC8-F283-45AE-878A-BAB7291924A1}"/>
                               <w:text/>
                             </w:sdtPr>
+                            <w:sdtEndPr/>
                             <w:sdtContent>
                               <w:r>
                                 <w:rPr>
@@ -34750,7 +34773,11 @@
         </mc:Choice>
         <mc:Fallback>
           <w:pict>
-            <v:shape w14:anchorId="52300FAE" id="Text Box 21" o:spid="_x0000_s1039" type="#_x0000_t202" style="position:absolute;margin-left:38.75pt;margin-top:0;width:89.95pt;height:13.45pt;z-index:251679744;visibility:visible;mso-wrap-style:square;mso-width-percent:1000;mso-height-percent:0;mso-wrap-distance-left:9pt;mso-wrap-distance-top:0;mso-wrap-distance-right:9pt;mso-wrap-distance-bottom:0;mso-position-horizontal:right;mso-position-horizontal-relative:page;mso-position-vertical:center;mso-position-vertical-relative:top-margin-area;mso-width-percent:1000;mso-height-percent:0;mso-width-relative:right-margin-area;mso-height-relative:page;v-text-anchor:middle" o:gfxdata="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" o:allowincell="f" fillcolor="#ed1c24" stroked="f">
+            <v:shapetype w14:anchorId="52300FAE" id="_x0000_t202" coordsize="21600,21600" o:spt="202" path="m,l,21600r21600,l21600,xe">
+              <v:stroke joinstyle="miter"/>
+              <v:path gradientshapeok="t" o:connecttype="rect"/>
+            </v:shapetype>
+            <v:shape id="Text Box 21" o:spid="_x0000_s1039" type="#_x0000_t202" style="position:absolute;margin-left:38.75pt;margin-top:0;width:89.95pt;height:13.45pt;z-index:251679744;visibility:visible;mso-wrap-style:square;mso-width-percent:1000;mso-height-percent:0;mso-wrap-distance-left:9pt;mso-wrap-distance-top:0;mso-wrap-distance-right:9pt;mso-wrap-distance-bottom:0;mso-position-horizontal:right;mso-position-horizontal-relative:page;mso-position-vertical:center;mso-position-vertical-relative:top-margin-area;mso-width-percent:1000;mso-height-percent:0;mso-width-relative:right-margin-area;mso-height-relative:page;v-text-anchor:middle" o:gfxdata="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" o:allowincell="f" fillcolor="#ed1c24" stroked="f">
               <v:textbox style="mso-fit-shape-to-text:t" inset=",0,,0">
                 <w:txbxContent>
                   <w:p>
@@ -34851,21 +34878,21 @@
         <v:path o:extrusionok="f" gradientshapeok="t" o:connecttype="rect"/>
         <o:lock v:ext="edit" aspectratio="t"/>
       </v:shapetype>
-      <v:shape id="_x0000_i1471" type="#_x0000_t75" style="width:11.25pt;height:11.25pt" o:bullet="t">
+      <v:shape id="_x0000_i1032" type="#_x0000_t75" style="width:11.25pt;height:11.25pt" o:bullet="t">
         <v:imagedata r:id="rId1" o:title="bullet1"/>
       </v:shape>
     </w:pict>
   </w:numPicBullet>
   <w:numPicBullet w:numPicBulletId="1">
     <w:pict>
-      <v:shape w14:anchorId="478586D9" id="_x0000_i1472" type="#_x0000_t75" style="width:11.25pt;height:11.25pt" o:bullet="t">
+      <v:shape w14:anchorId="478586D9" id="_x0000_i1033" type="#_x0000_t75" style="width:11.25pt;height:11.25pt" o:bullet="t">
         <v:imagedata r:id="rId2" o:title="bullet2"/>
       </v:shape>
     </w:pict>
   </w:numPicBullet>
   <w:numPicBullet w:numPicBulletId="2">
     <w:pict>
-      <v:shape id="_x0000_i1473" type="#_x0000_t75" style="width:11.25pt;height:11.25pt" o:bullet="t">
+      <v:shape id="_x0000_i1034" type="#_x0000_t75" style="width:11.25pt;height:11.25pt" o:bullet="t">
         <v:imagedata r:id="rId3" o:title="bullet3"/>
       </v:shape>
     </w:pict>
@@ -40787,6 +40814,7 @@
     <w:rsid w:val="000F5E63"/>
     <w:rsid w:val="00257F51"/>
     <w:rsid w:val="00457223"/>
+    <w:rsid w:val="004B0054"/>
     <w:rsid w:val="004B20E7"/>
     <w:rsid w:val="00512180"/>
     <w:rsid w:val="006D2E3C"/>
@@ -41595,7 +41623,7 @@
 </file>
 
 <file path=customXml/itemProps2.xml><?xml version="1.0" encoding="utf-8"?>
-<ds:datastoreItem xmlns:ds="http://schemas.openxmlformats.org/officeDocument/2006/customXml" ds:itemID="{AB4F7CA5-7EF6-4ACE-B7FB-B089E72AF68E}">
+<ds:datastoreItem xmlns:ds="http://schemas.openxmlformats.org/officeDocument/2006/customXml" ds:itemID="{1FF95EE3-BECE-414C-A600-0903EFDFA978}">
   <ds:schemaRefs>
     <ds:schemaRef ds:uri="http://schemas.openxmlformats.org/officeDocument/2006/bibliography"/>
   </ds:schemaRefs>

</xml_diff>